<commit_message>
Modifica DataModel nel Template
</commit_message>
<xml_diff>
--- a/TEMPLATE_designDocumentation.docx
+++ b/TEMPLATE_designDocumentation.docx
@@ -1,6 +1,6 @@
 
 <file path=word/document.xml><?xml version="1.0" encoding="utf-8"?>
-<w:document xmlns:wpc="http://schemas.microsoft.com/office/word/2010/wordprocessingCanvas" xmlns:cx="http://schemas.microsoft.com/office/drawing/2014/chartex" xmlns:cx1="http://schemas.microsoft.com/office/drawing/2015/9/8/chartex" xmlns:cx2="http://schemas.microsoft.com/office/drawing/2015/10/21/chartex" xmlns:cx3="http://schemas.microsoft.com/office/drawing/2016/5/9/chartex" xmlns:cx4="http://schemas.microsoft.com/office/drawing/2016/5/10/chartex" xmlns:cx5="http://schemas.microsoft.com/office/drawing/2016/5/11/chartex" xmlns:cx6="http://schemas.microsoft.com/office/drawing/2016/5/12/chartex" xmlns:cx7="http://schemas.microsoft.com/office/drawing/2016/5/13/chartex" xmlns:cx8="http://schemas.microsoft.com/office/drawing/2016/5/14/chartex" xmlns:mc="http://schemas.openxmlformats.org/markup-compatibility/2006" xmlns:o="urn:schemas-microsoft-com:office:office" xmlns:r="http://schemas.openxmlformats.org/officeDocument/2006/relationships" xmlns:m="http://schemas.openxmlformats.org/officeDocument/2006/math" xmlns:v="urn:schemas-microsoft-com:vml" xmlns:wp14="http://schemas.microsoft.com/office/word/2010/wordprocessingDrawing" xmlns:wp="http://schemas.openxmlformats.org/drawingml/2006/wordprocessingDrawing" xmlns:w10="urn:schemas-microsoft-com:office:word" xmlns:w="http://schemas.openxmlformats.org/wordprocessingml/2006/main" xmlns:w14="http://schemas.microsoft.com/office/word/2010/wordml" xmlns:w15="http://schemas.microsoft.com/office/word/2012/wordml" xmlns:w16se="http://schemas.microsoft.com/office/word/2015/wordml/symex" xmlns:wpg="http://schemas.microsoft.com/office/word/2010/wordprocessingGroup" xmlns:wpi="http://schemas.microsoft.com/office/word/2010/wordprocessingInk" xmlns:wne="http://schemas.microsoft.com/office/word/2006/wordml" xmlns:wps="http://schemas.microsoft.com/office/word/2010/wordprocessingShape" mc:Ignorable="w14 w15 w16se wp14">
+<w:document xmlns:wpc="http://schemas.microsoft.com/office/word/2010/wordprocessingCanvas" xmlns:mo="http://schemas.microsoft.com/office/mac/office/2008/main" xmlns:mc="http://schemas.openxmlformats.org/markup-compatibility/2006" xmlns:mv="urn:schemas-microsoft-com:mac:vml" xmlns:o="urn:schemas-microsoft-com:office:office" xmlns:r="http://schemas.openxmlformats.org/officeDocument/2006/relationships" xmlns:m="http://schemas.openxmlformats.org/officeDocument/2006/math" xmlns:v="urn:schemas-microsoft-com:vml" xmlns:wp14="http://schemas.microsoft.com/office/word/2010/wordprocessingDrawing" xmlns:wp="http://schemas.openxmlformats.org/drawingml/2006/wordprocessingDrawing" xmlns:w10="urn:schemas-microsoft-com:office:word" xmlns:w="http://schemas.openxmlformats.org/wordprocessingml/2006/main" xmlns:w14="http://schemas.microsoft.com/office/word/2010/wordml" xmlns:w15="http://schemas.microsoft.com/office/word/2012/wordml" xmlns:wpg="http://schemas.microsoft.com/office/word/2010/wordprocessingGroup" xmlns:wpi="http://schemas.microsoft.com/office/word/2010/wordprocessingInk" xmlns:wne="http://schemas.microsoft.com/office/word/2006/wordml" xmlns:wps="http://schemas.microsoft.com/office/word/2010/wordprocessingShape" mc:Ignorable="w14 w15 wp14">
   <w:body>
     <w:p>
       <w:pPr>
@@ -84,6 +84,7 @@
           <w:lang w:val="it-IT"/>
         </w:rPr>
       </w:pPr>
+      <w:proofErr w:type="spellStart"/>
       <w:r>
         <w:rPr>
           <w:rFonts w:ascii="Arial" w:hAnsi="Arial" w:cs="Arial"/>
@@ -95,6 +96,7 @@
         </w:rPr>
         <w:t>course</w:t>
       </w:r>
+      <w:proofErr w:type="spellEnd"/>
     </w:p>
     <w:p>
       <w:pPr>
@@ -111,6 +113,7 @@
           <w:lang w:val="it-IT"/>
         </w:rPr>
       </w:pPr>
+      <w:proofErr w:type="spellStart"/>
       <w:r>
         <w:rPr>
           <w:rFonts w:ascii="Arial" w:hAnsi="Arial" w:cs="Arial"/>
@@ -120,8 +123,9 @@
           <w:szCs w:val="56"/>
           <w:lang w:val="it-IT"/>
         </w:rPr>
-        <w:t>a.y. 201</w:t>
-      </w:r>
+        <w:t>a.y</w:t>
+      </w:r>
+      <w:proofErr w:type="spellEnd"/>
       <w:r>
         <w:rPr>
           <w:rFonts w:ascii="Arial" w:hAnsi="Arial" w:cs="Arial"/>
@@ -131,7 +135,7 @@
           <w:szCs w:val="56"/>
           <w:lang w:val="it-IT"/>
         </w:rPr>
-        <w:t>6</w:t>
+        <w:t>. 201</w:t>
       </w:r>
       <w:r>
         <w:rPr>
@@ -142,7 +146,7 @@
           <w:szCs w:val="56"/>
           <w:lang w:val="it-IT"/>
         </w:rPr>
-        <w:t>/</w:t>
+        <w:t>6</w:t>
       </w:r>
       <w:r>
         <w:rPr>
@@ -153,7 +157,7 @@
           <w:szCs w:val="56"/>
           <w:lang w:val="it-IT"/>
         </w:rPr>
-        <w:t>201</w:t>
+        <w:t>/</w:t>
       </w:r>
       <w:r>
         <w:rPr>
@@ -164,6 +168,17 @@
           <w:szCs w:val="56"/>
           <w:lang w:val="it-IT"/>
         </w:rPr>
+        <w:t>201</w:t>
+      </w:r>
+      <w:r>
+        <w:rPr>
+          <w:rFonts w:ascii="Arial" w:hAnsi="Arial" w:cs="Arial"/>
+          <w:b/>
+          <w:color w:val="333399"/>
+          <w:sz w:val="56"/>
+          <w:szCs w:val="56"/>
+          <w:lang w:val="it-IT"/>
+        </w:rPr>
         <w:t>7</w:t>
       </w:r>
     </w:p>
@@ -213,6 +228,7 @@
           <w:szCs w:val="96"/>
         </w:rPr>
       </w:pPr>
+      <w:proofErr w:type="spellStart"/>
       <w:r>
         <w:rPr>
           <w:rFonts w:ascii="Arial" w:hAnsi="Arial" w:cs="Arial"/>
@@ -223,6 +239,7 @@
         </w:rPr>
         <w:t>TeachTime</w:t>
       </w:r>
+      <w:proofErr w:type="spellEnd"/>
     </w:p>
     <w:p>
       <w:pPr>
@@ -560,6 +577,7 @@
                 <w:szCs w:val="20"/>
               </w:rPr>
             </w:pPr>
+            <w:proofErr w:type="spellStart"/>
             <w:r>
               <w:rPr>
                 <w:rFonts w:ascii="Arial" w:hAnsi="Arial" w:cs="Arial"/>
@@ -568,7 +586,40 @@
                 <w:sz w:val="20"/>
                 <w:szCs w:val="20"/>
               </w:rPr>
-              <w:t xml:space="preserve">Davide Iacobelli </w:t>
+              <w:t>Davide</w:t>
+            </w:r>
+            <w:proofErr w:type="spellEnd"/>
+            <w:r>
+              <w:rPr>
+                <w:rFonts w:ascii="Arial" w:hAnsi="Arial" w:cs="Arial"/>
+                <w:b/>
+                <w:color w:val="333399"/>
+                <w:sz w:val="20"/>
+                <w:szCs w:val="20"/>
+              </w:rPr>
+              <w:t xml:space="preserve"> </w:t>
+            </w:r>
+            <w:proofErr w:type="spellStart"/>
+            <w:r>
+              <w:rPr>
+                <w:rFonts w:ascii="Arial" w:hAnsi="Arial" w:cs="Arial"/>
+                <w:b/>
+                <w:color w:val="333399"/>
+                <w:sz w:val="20"/>
+                <w:szCs w:val="20"/>
+              </w:rPr>
+              <w:t>Iacobelli</w:t>
+            </w:r>
+            <w:proofErr w:type="spellEnd"/>
+            <w:r>
+              <w:rPr>
+                <w:rFonts w:ascii="Arial" w:hAnsi="Arial" w:cs="Arial"/>
+                <w:b/>
+                <w:color w:val="333399"/>
+                <w:sz w:val="20"/>
+                <w:szCs w:val="20"/>
+              </w:rPr>
+              <w:t xml:space="preserve"> </w:t>
             </w:r>
           </w:p>
         </w:tc>
@@ -659,7 +710,27 @@
                 <w:sz w:val="20"/>
                 <w:szCs w:val="20"/>
               </w:rPr>
-              <w:t xml:space="preserve">Andrea Perna </w:t>
+              <w:t xml:space="preserve">Andrea </w:t>
+            </w:r>
+            <w:proofErr w:type="spellStart"/>
+            <w:r>
+              <w:rPr>
+                <w:rFonts w:ascii="Arial" w:hAnsi="Arial" w:cs="Arial"/>
+                <w:color w:val="333399"/>
+                <w:sz w:val="20"/>
+                <w:szCs w:val="20"/>
+              </w:rPr>
+              <w:t>Perna</w:t>
+            </w:r>
+            <w:proofErr w:type="spellEnd"/>
+            <w:r>
+              <w:rPr>
+                <w:rFonts w:ascii="Arial" w:hAnsi="Arial" w:cs="Arial"/>
+                <w:color w:val="333399"/>
+                <w:sz w:val="20"/>
+                <w:szCs w:val="20"/>
+              </w:rPr>
+              <w:t xml:space="preserve"> </w:t>
             </w:r>
           </w:p>
         </w:tc>
@@ -840,8 +911,19 @@
                 <w:sz w:val="20"/>
                 <w:szCs w:val="20"/>
               </w:rPr>
-              <w:t>Luca Balestrieri</w:t>
+              <w:t xml:space="preserve">Luca </w:t>
             </w:r>
+            <w:proofErr w:type="spellStart"/>
+            <w:r>
+              <w:rPr>
+                <w:rFonts w:ascii="Arial" w:hAnsi="Arial" w:cs="Arial"/>
+                <w:color w:val="333399"/>
+                <w:sz w:val="20"/>
+                <w:szCs w:val="20"/>
+              </w:rPr>
+              <w:t>Balestrieri</w:t>
+            </w:r>
+            <w:proofErr w:type="spellEnd"/>
           </w:p>
         </w:tc>
         <w:tc>
@@ -983,12 +1065,14 @@
           </wp:anchor>
         </w:drawing>
       </w:r>
+      <w:proofErr w:type="spellStart"/>
       <w:r>
         <w:rPr>
           <w:lang w:val="it-IT"/>
         </w:rPr>
         <w:t>Strategy</w:t>
       </w:r>
+      <w:proofErr w:type="spellEnd"/>
     </w:p>
     <w:p>
       <w:pPr>
@@ -1002,8 +1086,16 @@
         <w:rPr>
           <w:lang w:val="it-IT"/>
         </w:rPr>
-        <w:t>Product Overview</w:t>
-      </w:r>
+        <w:t xml:space="preserve">Product </w:t>
+      </w:r>
+      <w:proofErr w:type="spellStart"/>
+      <w:r>
+        <w:rPr>
+          <w:lang w:val="it-IT"/>
+        </w:rPr>
+        <w:t>Overview</w:t>
+      </w:r>
+      <w:proofErr w:type="spellEnd"/>
     </w:p>
     <w:p>
       <w:pPr>
@@ -1028,6 +1120,7 @@
           <w:lang w:val="it-IT"/>
         </w:rPr>
       </w:pPr>
+      <w:proofErr w:type="spellStart"/>
       <w:r>
         <w:rPr>
           <w:rFonts w:ascii="Segoe UI" w:hAnsi="Segoe UI" w:cs="Segoe UI"/>
@@ -1037,8 +1130,9 @@
           <w:shd w:val="clear" w:color="auto" w:fill="FFFFFF"/>
           <w:lang w:val="it-IT"/>
         </w:rPr>
-        <w:t xml:space="preserve">TeachTime </w:t>
-      </w:r>
+        <w:t>TeachTime</w:t>
+      </w:r>
+      <w:proofErr w:type="spellEnd"/>
       <w:r>
         <w:rPr>
           <w:rFonts w:ascii="Segoe UI" w:hAnsi="Segoe UI" w:cs="Segoe UI"/>
@@ -1048,7 +1142,7 @@
           <w:shd w:val="clear" w:color="auto" w:fill="FFFFFF"/>
           <w:lang w:val="it-IT"/>
         </w:rPr>
-        <w:t xml:space="preserve">nasce con l’idea di </w:t>
+        <w:t xml:space="preserve"> </w:t>
       </w:r>
       <w:r>
         <w:rPr>
@@ -1059,7 +1153,7 @@
           <w:shd w:val="clear" w:color="auto" w:fill="FFFFFF"/>
           <w:lang w:val="it-IT"/>
         </w:rPr>
-        <w:t>creare una community che permetta</w:t>
+        <w:t xml:space="preserve">nasce con l’idea di </w:t>
       </w:r>
       <w:r>
         <w:rPr>
@@ -1070,7 +1164,7 @@
           <w:shd w:val="clear" w:color="auto" w:fill="FFFFFF"/>
           <w:lang w:val="it-IT"/>
         </w:rPr>
-        <w:t xml:space="preserve"> </w:t>
+        <w:t>creare una community che permetta</w:t>
       </w:r>
       <w:r>
         <w:rPr>
@@ -1081,7 +1175,7 @@
           <w:shd w:val="clear" w:color="auto" w:fill="FFFFFF"/>
           <w:lang w:val="it-IT"/>
         </w:rPr>
-        <w:t>di offrire e ricevere ripetiz</w:t>
+        <w:t xml:space="preserve"> </w:t>
       </w:r>
       <w:r>
         <w:rPr>
@@ -1092,11 +1186,9 @@
           <w:shd w:val="clear" w:color="auto" w:fill="FFFFFF"/>
           <w:lang w:val="it-IT"/>
         </w:rPr>
-        <w:t>ioni in modo semplice, veloce ed economico.</w:t>
-      </w:r>
-    </w:p>
-    <w:p>
-      <w:pPr>
+        <w:t>di offrire e ricevere ripetiz</w:t>
+      </w:r>
+      <w:r>
         <w:rPr>
           <w:rFonts w:ascii="Segoe UI" w:hAnsi="Segoe UI" w:cs="Segoe UI"/>
           <w:color w:val="212121"/>
@@ -1105,8 +1197,11 @@
           <w:shd w:val="clear" w:color="auto" w:fill="FFFFFF"/>
           <w:lang w:val="it-IT"/>
         </w:rPr>
-      </w:pPr>
-      <w:r>
+        <w:t>ioni in modo semplice, veloce ed economico.</w:t>
+      </w:r>
+    </w:p>
+    <w:p>
+      <w:pPr>
         <w:rPr>
           <w:rFonts w:ascii="Segoe UI" w:hAnsi="Segoe UI" w:cs="Segoe UI"/>
           <w:color w:val="212121"/>
@@ -1115,8 +1210,7 @@
           <w:shd w:val="clear" w:color="auto" w:fill="FFFFFF"/>
           <w:lang w:val="it-IT"/>
         </w:rPr>
-        <w:t>Ogni utente può, attraverso l’applicazione, cercare il Tutor ideale per le proprie esigenze o diventare egli st</w:t>
-      </w:r>
+      </w:pPr>
       <w:r>
         <w:rPr>
           <w:rFonts w:ascii="Segoe UI" w:hAnsi="Segoe UI" w:cs="Segoe UI"/>
@@ -1126,7 +1220,7 @@
           <w:shd w:val="clear" w:color="auto" w:fill="FFFFFF"/>
           <w:lang w:val="it-IT"/>
         </w:rPr>
-        <w:t xml:space="preserve">esso un Tutor, inserendo un annuncio per offrire ripetizioni, </w:t>
+        <w:t>Ogni utente può, attraverso l’applicazione, cercare il Tutor ideale per le proprie esigenze o diventare egli st</w:t>
       </w:r>
       <w:r>
         <w:rPr>
@@ -1137,7 +1231,7 @@
           <w:shd w:val="clear" w:color="auto" w:fill="FFFFFF"/>
           <w:lang w:val="it-IT"/>
         </w:rPr>
-        <w:t xml:space="preserve">ricevendo </w:t>
+        <w:t xml:space="preserve">esso un Tutor, inserendo un annuncio per offrire ripetizioni, </w:t>
       </w:r>
       <w:r>
         <w:rPr>
@@ -1148,7 +1242,7 @@
           <w:shd w:val="clear" w:color="auto" w:fill="FFFFFF"/>
           <w:lang w:val="it-IT"/>
         </w:rPr>
-        <w:t xml:space="preserve">feedback dagli </w:t>
+        <w:t xml:space="preserve">ricevendo </w:t>
       </w:r>
       <w:r>
         <w:rPr>
@@ -1159,7 +1253,7 @@
           <w:shd w:val="clear" w:color="auto" w:fill="FFFFFF"/>
           <w:lang w:val="it-IT"/>
         </w:rPr>
-        <w:t>studenti</w:t>
+        <w:t xml:space="preserve">feedback dagli </w:t>
       </w:r>
       <w:r>
         <w:rPr>
@@ -1170,11 +1264,9 @@
           <w:shd w:val="clear" w:color="auto" w:fill="FFFFFF"/>
           <w:lang w:val="it-IT"/>
         </w:rPr>
-        <w:t xml:space="preserve"> che ne usufruiranno. </w:t>
-      </w:r>
-    </w:p>
-    <w:p>
-      <w:pPr>
+        <w:t>studenti</w:t>
+      </w:r>
+      <w:r>
         <w:rPr>
           <w:rFonts w:ascii="Segoe UI" w:hAnsi="Segoe UI" w:cs="Segoe UI"/>
           <w:color w:val="212121"/>
@@ -1183,8 +1275,11 @@
           <w:shd w:val="clear" w:color="auto" w:fill="FFFFFF"/>
           <w:lang w:val="it-IT"/>
         </w:rPr>
-      </w:pPr>
-      <w:r>
+        <w:t xml:space="preserve"> che ne usufruiranno. </w:t>
+      </w:r>
+    </w:p>
+    <w:p>
+      <w:pPr>
         <w:rPr>
           <w:rFonts w:ascii="Segoe UI" w:hAnsi="Segoe UI" w:cs="Segoe UI"/>
           <w:color w:val="212121"/>
@@ -1193,8 +1288,7 @@
           <w:shd w:val="clear" w:color="auto" w:fill="FFFFFF"/>
           <w:lang w:val="it-IT"/>
         </w:rPr>
-        <w:t xml:space="preserve">Gli annunci indicano tutti i dettagli necessari a ricevere la ripetizione, permettendo agli </w:t>
-      </w:r>
+      </w:pPr>
       <w:r>
         <w:rPr>
           <w:rFonts w:ascii="Segoe UI" w:hAnsi="Segoe UI" w:cs="Segoe UI"/>
@@ -1204,7 +1298,7 @@
           <w:shd w:val="clear" w:color="auto" w:fill="FFFFFF"/>
           <w:lang w:val="it-IT"/>
         </w:rPr>
-        <w:t>studenti</w:t>
+        <w:t xml:space="preserve">Gli annunci indicano tutti i dettagli necessari a ricevere la ripetizione, permettendo agli </w:t>
       </w:r>
       <w:r>
         <w:rPr>
@@ -1215,7 +1309,7 @@
           <w:shd w:val="clear" w:color="auto" w:fill="FFFFFF"/>
           <w:lang w:val="it-IT"/>
         </w:rPr>
-        <w:t xml:space="preserve"> di filtrare la rice</w:t>
+        <w:t>studenti</w:t>
       </w:r>
       <w:r>
         <w:rPr>
@@ -1226,7 +1320,7 @@
           <w:shd w:val="clear" w:color="auto" w:fill="FFFFFF"/>
           <w:lang w:val="it-IT"/>
         </w:rPr>
-        <w:t xml:space="preserve">rca del proprio Tutor ideale basandosi su parametri come la materia, </w:t>
+        <w:t xml:space="preserve"> di filtrare la rice</w:t>
       </w:r>
       <w:r>
         <w:rPr>
@@ -1237,7 +1331,7 @@
           <w:shd w:val="clear" w:color="auto" w:fill="FFFFFF"/>
           <w:lang w:val="it-IT"/>
         </w:rPr>
-        <w:t>l’argomento</w:t>
+        <w:t xml:space="preserve">rca del proprio Tutor ideale basandosi su parametri come la materia, </w:t>
       </w:r>
       <w:r>
         <w:rPr>
@@ -1248,7 +1342,7 @@
           <w:shd w:val="clear" w:color="auto" w:fill="FFFFFF"/>
           <w:lang w:val="it-IT"/>
         </w:rPr>
-        <w:t xml:space="preserve"> specifico, i</w:t>
+        <w:t>l’argomento</w:t>
       </w:r>
       <w:r>
         <w:rPr>
@@ -1259,7 +1353,7 @@
           <w:shd w:val="clear" w:color="auto" w:fill="FFFFFF"/>
           <w:lang w:val="it-IT"/>
         </w:rPr>
-        <w:t xml:space="preserve">l </w:t>
+        <w:t xml:space="preserve"> specifico, i</w:t>
       </w:r>
       <w:r>
         <w:rPr>
@@ -1270,7 +1364,7 @@
           <w:shd w:val="clear" w:color="auto" w:fill="FFFFFF"/>
           <w:lang w:val="it-IT"/>
         </w:rPr>
-        <w:t xml:space="preserve">prezzo, </w:t>
+        <w:t xml:space="preserve">l </w:t>
       </w:r>
       <w:r>
         <w:rPr>
@@ -1281,7 +1375,7 @@
           <w:shd w:val="clear" w:color="auto" w:fill="FFFFFF"/>
           <w:lang w:val="it-IT"/>
         </w:rPr>
-        <w:t>la distanza</w:t>
+        <w:t xml:space="preserve">prezzo, </w:t>
       </w:r>
       <w:r>
         <w:rPr>
@@ -1292,7 +1386,7 @@
           <w:shd w:val="clear" w:color="auto" w:fill="FFFFFF"/>
           <w:lang w:val="it-IT"/>
         </w:rPr>
-        <w:t xml:space="preserve"> dalla propria posizione, ecc.</w:t>
+        <w:t>la distanza</w:t>
       </w:r>
       <w:r>
         <w:rPr>
@@ -1303,11 +1397,9 @@
           <w:shd w:val="clear" w:color="auto" w:fill="FFFFFF"/>
           <w:lang w:val="it-IT"/>
         </w:rPr>
-        <w:t xml:space="preserve"> </w:t>
-      </w:r>
-    </w:p>
-    <w:p>
-      <w:pPr>
+        <w:t xml:space="preserve"> dalla propria posizione, ecc.</w:t>
+      </w:r>
+      <w:r>
         <w:rPr>
           <w:rFonts w:ascii="Segoe UI" w:hAnsi="Segoe UI" w:cs="Segoe UI"/>
           <w:color w:val="212121"/>
@@ -1316,8 +1408,11 @@
           <w:shd w:val="clear" w:color="auto" w:fill="FFFFFF"/>
           <w:lang w:val="it-IT"/>
         </w:rPr>
-      </w:pPr>
-      <w:r>
+        <w:t xml:space="preserve"> </w:t>
+      </w:r>
+    </w:p>
+    <w:p>
+      <w:pPr>
         <w:rPr>
           <w:rFonts w:ascii="Segoe UI" w:hAnsi="Segoe UI" w:cs="Segoe UI"/>
           <w:color w:val="212121"/>
@@ -1326,8 +1421,7 @@
           <w:shd w:val="clear" w:color="auto" w:fill="FFFFFF"/>
           <w:lang w:val="it-IT"/>
         </w:rPr>
-        <w:t xml:space="preserve">Ogni utente che desidera offire ripetizioni ha </w:t>
-      </w:r>
+      </w:pPr>
       <w:r>
         <w:rPr>
           <w:rFonts w:ascii="Segoe UI" w:hAnsi="Segoe UI" w:cs="Segoe UI"/>
@@ -1337,8 +1431,9 @@
           <w:shd w:val="clear" w:color="auto" w:fill="FFFFFF"/>
           <w:lang w:val="it-IT"/>
         </w:rPr>
-        <w:t xml:space="preserve">un profilo personalizzabile, in cui </w:t>
-      </w:r>
+        <w:t xml:space="preserve">Ogni utente che desidera </w:t>
+      </w:r>
+      <w:proofErr w:type="spellStart"/>
       <w:r>
         <w:rPr>
           <w:rFonts w:ascii="Segoe UI" w:hAnsi="Segoe UI" w:cs="Segoe UI"/>
@@ -1348,8 +1443,9 @@
           <w:shd w:val="clear" w:color="auto" w:fill="FFFFFF"/>
           <w:lang w:val="it-IT"/>
         </w:rPr>
-        <w:t>è</w:t>
-      </w:r>
+        <w:t>offire</w:t>
+      </w:r>
+      <w:proofErr w:type="spellEnd"/>
       <w:r>
         <w:rPr>
           <w:rFonts w:ascii="Segoe UI" w:hAnsi="Segoe UI" w:cs="Segoe UI"/>
@@ -1359,7 +1455,7 @@
           <w:shd w:val="clear" w:color="auto" w:fill="FFFFFF"/>
           <w:lang w:val="it-IT"/>
         </w:rPr>
-        <w:t xml:space="preserve"> possibile impostare i titoli di studio conseguiti e aggiungere le</w:t>
+        <w:t xml:space="preserve"> ripetizioni ha </w:t>
       </w:r>
       <w:r>
         <w:rPr>
@@ -1370,7 +1466,7 @@
           <w:shd w:val="clear" w:color="auto" w:fill="FFFFFF"/>
           <w:lang w:val="it-IT"/>
         </w:rPr>
-        <w:t xml:space="preserve"> proprie competenze. Queste </w:t>
+        <w:t xml:space="preserve">un profilo personalizzabile, in cui </w:t>
       </w:r>
       <w:r>
         <w:rPr>
@@ -1381,7 +1477,7 @@
           <w:shd w:val="clear" w:color="auto" w:fill="FFFFFF"/>
           <w:lang w:val="it-IT"/>
         </w:rPr>
-        <w:t>indicazioni</w:t>
+        <w:t>è</w:t>
       </w:r>
       <w:r>
         <w:rPr>
@@ -1392,7 +1488,7 @@
           <w:shd w:val="clear" w:color="auto" w:fill="FFFFFF"/>
           <w:lang w:val="it-IT"/>
         </w:rPr>
-        <w:t>, insieme ai feedback raccolti, permettono di fornire informazioni più dettagliate e specifiche</w:t>
+        <w:t xml:space="preserve"> possibile impostare i titoli di studio conseguiti e aggiungere le</w:t>
       </w:r>
       <w:r>
         <w:rPr>
@@ -1403,7 +1499,7 @@
           <w:shd w:val="clear" w:color="auto" w:fill="FFFFFF"/>
           <w:lang w:val="it-IT"/>
         </w:rPr>
-        <w:t xml:space="preserve"> allo studente</w:t>
+        <w:t xml:space="preserve"> proprie competenze. Queste </w:t>
       </w:r>
       <w:r>
         <w:rPr>
@@ -1414,6 +1510,39 @@
           <w:shd w:val="clear" w:color="auto" w:fill="FFFFFF"/>
           <w:lang w:val="it-IT"/>
         </w:rPr>
+        <w:t>indicazioni</w:t>
+      </w:r>
+      <w:r>
+        <w:rPr>
+          <w:rFonts w:ascii="Segoe UI" w:hAnsi="Segoe UI" w:cs="Segoe UI"/>
+          <w:color w:val="212121"/>
+          <w:sz w:val="20"/>
+          <w:szCs w:val="20"/>
+          <w:shd w:val="clear" w:color="auto" w:fill="FFFFFF"/>
+          <w:lang w:val="it-IT"/>
+        </w:rPr>
+        <w:t>, insieme ai feedback raccolti, permettono di fornire informazioni più dettagliate e specifiche</w:t>
+      </w:r>
+      <w:r>
+        <w:rPr>
+          <w:rFonts w:ascii="Segoe UI" w:hAnsi="Segoe UI" w:cs="Segoe UI"/>
+          <w:color w:val="212121"/>
+          <w:sz w:val="20"/>
+          <w:szCs w:val="20"/>
+          <w:shd w:val="clear" w:color="auto" w:fill="FFFFFF"/>
+          <w:lang w:val="it-IT"/>
+        </w:rPr>
+        <w:t xml:space="preserve"> allo studente</w:t>
+      </w:r>
+      <w:r>
+        <w:rPr>
+          <w:rFonts w:ascii="Segoe UI" w:hAnsi="Segoe UI" w:cs="Segoe UI"/>
+          <w:color w:val="212121"/>
+          <w:sz w:val="20"/>
+          <w:szCs w:val="20"/>
+          <w:shd w:val="clear" w:color="auto" w:fill="FFFFFF"/>
+          <w:lang w:val="it-IT"/>
+        </w:rPr>
         <w:t>, in modo da agevolare la ricerca del profilo più adatto che egli desidera avere come Tutor.</w:t>
       </w:r>
     </w:p>
@@ -1451,12 +1580,14 @@
         </w:rPr>
         <w:t xml:space="preserve">L’unico Competitor degno di nota rilevato è </w:t>
       </w:r>
+      <w:proofErr w:type="spellStart"/>
       <w:r>
         <w:rPr>
           <w:lang w:val="it-IT"/>
         </w:rPr>
         <w:t>TenBuilders</w:t>
       </w:r>
+      <w:proofErr w:type="spellEnd"/>
       <w:r>
         <w:rPr>
           <w:lang w:val="it-IT"/>
@@ -1474,13 +1605,55 @@
         <w:rPr>
           <w:lang w:val="it-IT"/>
         </w:rPr>
-        <w:t>Si tratta di un’app che permette di inserire annunci per offrire ripetizioni, ma rispetto alla nostra idea ha delle differenze sostanziali, che in alcuni casi reputiamo molto limitative. Innanzitutto il servizio offerto è ristretto soltanto ad un numero finito di città (per ora Milano, Roma e Firenze), mentre la nostra app sarà fruibile in tutto il territorio nazionale. La diff</w:t>
-      </w:r>
-      <w:r>
-        <w:rPr>
-          <w:lang w:val="it-IT"/>
-        </w:rPr>
-        <w:t xml:space="preserve">erenza sostanziale sta però nel metodo di selezione dei Tutor. Infatti, mentre la nostra idea prevede che chiunque possa diventare Tutor, senza limitazioni di età o curriculum, in TenBuilders viene effettuata una selezione per colloquio (che causa inoltre la restrizione di località disponibili), che si allontana fortemente dalla nostra idea di community. Noi infatti puntiamo a creare una rete in cui la valutazione dei Tutor venga lasciata </w:t>
+        <w:t>Si tratta di un’</w:t>
+      </w:r>
+      <w:proofErr w:type="spellStart"/>
+      <w:r>
+        <w:rPr>
+          <w:lang w:val="it-IT"/>
+        </w:rPr>
+        <w:t>app</w:t>
+      </w:r>
+      <w:proofErr w:type="spellEnd"/>
+      <w:r>
+        <w:rPr>
+          <w:lang w:val="it-IT"/>
+        </w:rPr>
+        <w:t xml:space="preserve"> che permette di inserire annunci per offrire ripetizioni, ma rispetto alla nostra idea ha delle differenze sostanziali, che in alcuni casi reputiamo molto limitative. Innanzitutto il servizio offerto è ristretto soltanto ad un numero finito di città (per ora Milano, Roma e Firenze), mentre la nostra </w:t>
+      </w:r>
+      <w:proofErr w:type="spellStart"/>
+      <w:r>
+        <w:rPr>
+          <w:lang w:val="it-IT"/>
+        </w:rPr>
+        <w:t>app</w:t>
+      </w:r>
+      <w:proofErr w:type="spellEnd"/>
+      <w:r>
+        <w:rPr>
+          <w:lang w:val="it-IT"/>
+        </w:rPr>
+        <w:t xml:space="preserve"> sarà fruibile in tutto il territorio nazionale. La diff</w:t>
+      </w:r>
+      <w:r>
+        <w:rPr>
+          <w:lang w:val="it-IT"/>
+        </w:rPr>
+        <w:t xml:space="preserve">erenza sostanziale sta però nel metodo di selezione dei Tutor. Infatti, mentre la nostra idea prevede che chiunque possa diventare Tutor, senza limitazioni di età o curriculum, in </w:t>
+      </w:r>
+      <w:proofErr w:type="spellStart"/>
+      <w:r>
+        <w:rPr>
+          <w:lang w:val="it-IT"/>
+        </w:rPr>
+        <w:t>TenBuilders</w:t>
+      </w:r>
+      <w:proofErr w:type="spellEnd"/>
+      <w:r>
+        <w:rPr>
+          <w:lang w:val="it-IT"/>
+        </w:rPr>
+        <w:t xml:space="preserve"> viene effettuata una selezione per colloquio (che causa inoltre la restrizione di località disponibili), che si allontana fortemente dalla nostra idea di community. Noi infatti puntiamo a creare una rete in cui la valutazione dei Tutor venga lasciata </w:t>
       </w:r>
       <w:r>
         <w:rPr>
@@ -1492,20 +1665,84 @@
         <w:rPr>
           <w:lang w:val="it-IT"/>
         </w:rPr>
-        <w:t xml:space="preserve"> stesso, sfruttando un sistema di feedback. Inoltre, per essere selezionati in TenBuilders è strettamente necessario essere studenti universitari, mentre in TeachTime anche un autodidatta o uno studente di livello medio superiore potrà senza problemi improvvisarsi Tutor. Tutto ciò può causare, a nostro parere, una forte perdita di interesse da parte di potenziali Tutor, che magari vorrebbero usufruire del servizio in modo semplice e veloce.</w:t>
-      </w:r>
-    </w:p>
-    <w:p>
-      <w:pPr>
-        <w:rPr>
-          <w:lang w:val="it-IT"/>
-        </w:rPr>
-      </w:pPr>
-      <w:r>
-        <w:rPr>
-          <w:lang w:val="it-IT"/>
-        </w:rPr>
-        <w:t>Un’altra differenza si presenta nelle materie messe a disposizione per le ripetizioni, le quali sono rivolte solo ad un ambito scolastico (es: Matematica,Fisica,Scienze,…), mentre in TeachTime ogni Tutor ha la possibilità di offrire ripetizioni per ogni livello e con la possibilità di specificare con maggior chiarezza l’argomento su cui viene offerta la ripetizione (es:</w:t>
+        <w:t xml:space="preserve"> stesso, sfruttando un sistema di feedback. Inoltre, per essere selezionati in </w:t>
+      </w:r>
+      <w:proofErr w:type="spellStart"/>
+      <w:r>
+        <w:rPr>
+          <w:lang w:val="it-IT"/>
+        </w:rPr>
+        <w:t>TenBuilders</w:t>
+      </w:r>
+      <w:proofErr w:type="spellEnd"/>
+      <w:r>
+        <w:rPr>
+          <w:lang w:val="it-IT"/>
+        </w:rPr>
+        <w:t xml:space="preserve"> è strettamente necessario essere studenti universitari, mentre in </w:t>
+      </w:r>
+      <w:proofErr w:type="spellStart"/>
+      <w:r>
+        <w:rPr>
+          <w:lang w:val="it-IT"/>
+        </w:rPr>
+        <w:t>TeachTime</w:t>
+      </w:r>
+      <w:proofErr w:type="spellEnd"/>
+      <w:r>
+        <w:rPr>
+          <w:lang w:val="it-IT"/>
+        </w:rPr>
+        <w:t xml:space="preserve"> anche un autodidatta o uno studente di livello medio superiore potrà senza problemi improvvisarsi Tutor. Tutto ciò può causare, a nostro parere, una forte perdita di interesse da parte di potenziali Tutor, che magari vorrebbero usufruire del servizio in modo semplice e veloce.</w:t>
+      </w:r>
+    </w:p>
+    <w:p>
+      <w:pPr>
+        <w:rPr>
+          <w:lang w:val="it-IT"/>
+        </w:rPr>
+      </w:pPr>
+      <w:r>
+        <w:rPr>
+          <w:lang w:val="it-IT"/>
+        </w:rPr>
+        <w:t xml:space="preserve">Un’altra differenza si presenta nelle materie messe a disposizione per le ripetizioni, le quali sono rivolte solo ad un ambito scolastico (es: </w:t>
+      </w:r>
+      <w:proofErr w:type="spellStart"/>
+      <w:proofErr w:type="gramStart"/>
+      <w:r>
+        <w:rPr>
+          <w:lang w:val="it-IT"/>
+        </w:rPr>
+        <w:t>Matematica,Fisica</w:t>
+      </w:r>
+      <w:proofErr w:type="gramEnd"/>
+      <w:r>
+        <w:rPr>
+          <w:lang w:val="it-IT"/>
+        </w:rPr>
+        <w:t>,Scienze</w:t>
+      </w:r>
+      <w:proofErr w:type="spellEnd"/>
+      <w:r>
+        <w:rPr>
+          <w:lang w:val="it-IT"/>
+        </w:rPr>
+        <w:t xml:space="preserve">,…), mentre in </w:t>
+      </w:r>
+      <w:proofErr w:type="spellStart"/>
+      <w:r>
+        <w:rPr>
+          <w:lang w:val="it-IT"/>
+        </w:rPr>
+        <w:t>TeachTime</w:t>
+      </w:r>
+      <w:proofErr w:type="spellEnd"/>
+      <w:r>
+        <w:rPr>
+          <w:lang w:val="it-IT"/>
+        </w:rPr>
+        <w:t xml:space="preserve"> ogni Tutor ha la possibilità di offrire ripetizioni per ogni livello e con la possibilità di specificare con maggior chiarezza l’argomento su cui viene offerta la ripetizione (es:</w:t>
       </w:r>
       <w:r>
         <w:rPr>
@@ -1561,32 +1798,32 @@
         <w:jc w:val="both"/>
       </w:pPr>
       <w:r>
+        <w:t>User</w:t>
+      </w:r>
+      <w:r>
+        <w:t xml:space="preserve"> Research</w:t>
+      </w:r>
+    </w:p>
+    <w:p>
+      <w:pPr>
+        <w:jc w:val="both"/>
+      </w:pPr>
+      <w:r>
+        <w:t xml:space="preserve">Describe the </w:t>
+      </w:r>
+      <w:r>
+        <w:t>NEEDS</w:t>
+      </w:r>
+      <w:r>
+        <w:t xml:space="preserve"> that you want to fill with your app </w:t>
+      </w:r>
+    </w:p>
+    <w:p>
+      <w:pPr>
+        <w:jc w:val="both"/>
+      </w:pPr>
+      <w:r>
         <w:lastRenderedPageBreak/>
-        <w:t>User</w:t>
-      </w:r>
-      <w:r>
-        <w:t xml:space="preserve"> Research</w:t>
-      </w:r>
-    </w:p>
-    <w:p>
-      <w:pPr>
-        <w:jc w:val="both"/>
-      </w:pPr>
-      <w:r>
-        <w:t xml:space="preserve">Describe the </w:t>
-      </w:r>
-      <w:r>
-        <w:t>NEEDS</w:t>
-      </w:r>
-      <w:r>
-        <w:t xml:space="preserve"> that you want to fill with your app </w:t>
-      </w:r>
-    </w:p>
-    <w:p>
-      <w:pPr>
-        <w:jc w:val="both"/>
-      </w:pPr>
-      <w:r>
         <w:t xml:space="preserve">Describe the main </w:t>
       </w:r>
       <w:r>
@@ -1596,7 +1833,23 @@
         <w:t xml:space="preserve"> your app allows users to achieve</w:t>
       </w:r>
       <w:r>
-        <w:t xml:space="preserve"> (risparmi e visibilità)</w:t>
+        <w:t xml:space="preserve"> (</w:t>
+      </w:r>
+      <w:proofErr w:type="spellStart"/>
+      <w:r>
+        <w:t>risparmi</w:t>
+      </w:r>
+      <w:proofErr w:type="spellEnd"/>
+      <w:r>
+        <w:t xml:space="preserve"> e </w:t>
+      </w:r>
+      <w:proofErr w:type="spellStart"/>
+      <w:r>
+        <w:t>visibilità</w:t>
+      </w:r>
+      <w:proofErr w:type="spellEnd"/>
+      <w:r>
+        <w:t>)</w:t>
       </w:r>
     </w:p>
     <w:p>
@@ -1735,11 +1988,19 @@
           <w:lang w:val="it-IT"/>
         </w:rPr>
       </w:pPr>
-      <w:r>
-        <w:rPr>
-          <w:lang w:val="it-IT"/>
-        </w:rPr>
-        <w:t xml:space="preserve">TeachTime si sostituisce ai meccanismi sopra descritti, permettendo a chiunque di cercare e contattare in modo rapido ed efficace la persona più adatta alle </w:t>
+      <w:proofErr w:type="spellStart"/>
+      <w:r>
+        <w:rPr>
+          <w:lang w:val="it-IT"/>
+        </w:rPr>
+        <w:t>TeachTime</w:t>
+      </w:r>
+      <w:proofErr w:type="spellEnd"/>
+      <w:r>
+        <w:rPr>
+          <w:lang w:val="it-IT"/>
+        </w:rPr>
+        <w:t xml:space="preserve"> si sostituisce ai meccanismi sopra descritti, permettendo a chiunque di cercare e contattare in modo rapido ed efficace la persona più adatta alle </w:t>
       </w:r>
       <w:r>
         <w:rPr>
@@ -1894,8 +2155,52 @@
         <w:rPr>
           <w:lang w:val="it-IT"/>
         </w:rPr>
-        <w:t xml:space="preserve">“Non riuscirò mai a passare Analisi..avrei davvero bisogno di aiuto, ma non so a chi affidarmi e non voglio spendere molto.” </w:t>
-      </w:r>
+        <w:t xml:space="preserve">“Non riuscirò mai a passare </w:t>
+      </w:r>
+      <w:proofErr w:type="spellStart"/>
+      <w:proofErr w:type="gramStart"/>
+      <w:r>
+        <w:rPr>
+          <w:lang w:val="it-IT"/>
+        </w:rPr>
+        <w:t>Analisi..</w:t>
+      </w:r>
+      <w:proofErr w:type="gramEnd"/>
+      <w:r>
+        <w:rPr>
+          <w:lang w:val="it-IT"/>
+        </w:rPr>
+        <w:t>avrei</w:t>
+      </w:r>
+      <w:proofErr w:type="spellEnd"/>
+      <w:r>
+        <w:rPr>
+          <w:lang w:val="it-IT"/>
+        </w:rPr>
+        <w:t xml:space="preserve"> davvero bisogno di aiuto, ma non so a chi affidarmi e non voglio spendere molto.” </w:t>
+      </w:r>
+    </w:p>
+    <w:p>
+      <w:pPr>
+        <w:jc w:val="both"/>
+        <w:rPr>
+          <w:lang w:val="it-IT"/>
+        </w:rPr>
+      </w:pPr>
+      <w:r>
+        <w:rPr>
+          <w:lang w:val="it-IT"/>
+        </w:rPr>
+        <w:t>Marco vuole cercare qualcuno che gli dia una mano nel preparare un esame universitario.</w:t>
+      </w:r>
+    </w:p>
+    <w:p>
+      <w:pPr>
+        <w:jc w:val="both"/>
+        <w:rPr>
+          <w:lang w:val="it-IT"/>
+        </w:rPr>
+      </w:pPr>
     </w:p>
     <w:p>
       <w:pPr>
@@ -1909,28 +2214,6 @@
           <w:lang w:val="it-IT"/>
         </w:rPr>
         <w:lastRenderedPageBreak/>
-        <w:t>Marco vuole cercare qualcuno che gli dia una mano nel preparare un esame universitario.</w:t>
-      </w:r>
-    </w:p>
-    <w:p>
-      <w:pPr>
-        <w:jc w:val="both"/>
-        <w:rPr>
-          <w:lang w:val="it-IT"/>
-        </w:rPr>
-      </w:pPr>
-    </w:p>
-    <w:p>
-      <w:pPr>
-        <w:jc w:val="both"/>
-        <w:rPr>
-          <w:lang w:val="it-IT"/>
-        </w:rPr>
-      </w:pPr>
-      <w:r>
-        <w:rPr>
-          <w:lang w:val="it-IT"/>
-        </w:rPr>
         <w:t>Età: 20</w:t>
       </w:r>
     </w:p>
@@ -1979,7 +2262,21 @@
         <w:rPr>
           <w:lang w:val="it-IT"/>
         </w:rPr>
-        <w:t>Profilo tecnico: utilizzatore abituale di smartphone e computer. Sempre connesso ad internet e attivo sui social.</w:t>
+        <w:t xml:space="preserve">Profilo tecnico: utilizzatore abituale di </w:t>
+      </w:r>
+      <w:proofErr w:type="spellStart"/>
+      <w:r>
+        <w:rPr>
+          <w:lang w:val="it-IT"/>
+        </w:rPr>
+        <w:t>smartphone</w:t>
+      </w:r>
+      <w:proofErr w:type="spellEnd"/>
+      <w:r>
+        <w:rPr>
+          <w:lang w:val="it-IT"/>
+        </w:rPr>
+        <w:t xml:space="preserve"> e computer. Sempre connesso ad internet e attivo sui social.</w:t>
       </w:r>
     </w:p>
     <w:p>
@@ -2025,47 +2322,99 @@
           <w:lang w:val="it-IT"/>
         </w:rPr>
       </w:pPr>
-      <w:r>
-        <w:rPr>
-          <w:lang w:val="it-IT"/>
-        </w:rPr>
-        <w:t>Facebook, Amazon, YouTube.</w:t>
-      </w:r>
-    </w:p>
-    <w:p>
-      <w:pPr>
-        <w:jc w:val="both"/>
-        <w:rPr>
-          <w:lang w:val="it-IT"/>
-        </w:rPr>
-      </w:pPr>
-    </w:p>
-    <w:p>
-      <w:pPr>
-        <w:jc w:val="both"/>
-        <w:rPr>
-          <w:lang w:val="it-IT"/>
-        </w:rPr>
-      </w:pPr>
-      <w:r>
-        <w:rPr>
-          <w:lang w:val="it-IT"/>
-        </w:rPr>
-        <w:t>App più utilizzate:</w:t>
-      </w:r>
-    </w:p>
-    <w:p>
-      <w:pPr>
-        <w:jc w:val="both"/>
-        <w:rPr>
-          <w:lang w:val="it-IT"/>
-        </w:rPr>
-      </w:pPr>
-      <w:r>
-        <w:rPr>
-          <w:lang w:val="it-IT"/>
-        </w:rPr>
-        <w:t>Facebook, Instagram, Whatsapp.</w:t>
+      <w:proofErr w:type="spellStart"/>
+      <w:r>
+        <w:rPr>
+          <w:lang w:val="it-IT"/>
+        </w:rPr>
+        <w:t>Facebook</w:t>
+      </w:r>
+      <w:proofErr w:type="spellEnd"/>
+      <w:r>
+        <w:rPr>
+          <w:lang w:val="it-IT"/>
+        </w:rPr>
+        <w:t xml:space="preserve">, Amazon, </w:t>
+      </w:r>
+      <w:proofErr w:type="spellStart"/>
+      <w:r>
+        <w:rPr>
+          <w:lang w:val="it-IT"/>
+        </w:rPr>
+        <w:t>YouTube</w:t>
+      </w:r>
+      <w:proofErr w:type="spellEnd"/>
+      <w:r>
+        <w:rPr>
+          <w:lang w:val="it-IT"/>
+        </w:rPr>
+        <w:t>.</w:t>
+      </w:r>
+    </w:p>
+    <w:p>
+      <w:pPr>
+        <w:jc w:val="both"/>
+        <w:rPr>
+          <w:lang w:val="it-IT"/>
+        </w:rPr>
+      </w:pPr>
+    </w:p>
+    <w:p>
+      <w:pPr>
+        <w:jc w:val="both"/>
+        <w:rPr>
+          <w:lang w:val="it-IT"/>
+        </w:rPr>
+      </w:pPr>
+      <w:proofErr w:type="spellStart"/>
+      <w:r>
+        <w:rPr>
+          <w:lang w:val="it-IT"/>
+        </w:rPr>
+        <w:t>App</w:t>
+      </w:r>
+      <w:proofErr w:type="spellEnd"/>
+      <w:r>
+        <w:rPr>
+          <w:lang w:val="it-IT"/>
+        </w:rPr>
+        <w:t xml:space="preserve"> più utilizzate:</w:t>
+      </w:r>
+    </w:p>
+    <w:p>
+      <w:pPr>
+        <w:jc w:val="both"/>
+        <w:rPr>
+          <w:lang w:val="it-IT"/>
+        </w:rPr>
+      </w:pPr>
+      <w:proofErr w:type="spellStart"/>
+      <w:r>
+        <w:rPr>
+          <w:lang w:val="it-IT"/>
+        </w:rPr>
+        <w:t>Facebook</w:t>
+      </w:r>
+      <w:proofErr w:type="spellEnd"/>
+      <w:r>
+        <w:rPr>
+          <w:lang w:val="it-IT"/>
+        </w:rPr>
+        <w:t xml:space="preserve">, Instagram, </w:t>
+      </w:r>
+      <w:proofErr w:type="spellStart"/>
+      <w:r>
+        <w:rPr>
+          <w:lang w:val="it-IT"/>
+        </w:rPr>
+        <w:t>Whatsapp</w:t>
+      </w:r>
+      <w:proofErr w:type="spellEnd"/>
+      <w:r>
+        <w:rPr>
+          <w:lang w:val="it-IT"/>
+        </w:rPr>
+        <w:t>.</w:t>
       </w:r>
     </w:p>
     <w:p>
@@ -2199,7 +2548,21 @@
         <w:rPr>
           <w:lang w:val="it-IT"/>
         </w:rPr>
-        <w:t>Profilo tecnico: utilizzatrice abituale di smartphone. Sempre connessa ad internet e molto attiva sui social.</w:t>
+        <w:t xml:space="preserve">Profilo tecnico: utilizzatrice abituale di </w:t>
+      </w:r>
+      <w:proofErr w:type="spellStart"/>
+      <w:r>
+        <w:rPr>
+          <w:lang w:val="it-IT"/>
+        </w:rPr>
+        <w:t>smartphone</w:t>
+      </w:r>
+      <w:proofErr w:type="spellEnd"/>
+      <w:r>
+        <w:rPr>
+          <w:lang w:val="it-IT"/>
+        </w:rPr>
+        <w:t>. Sempre connessa ad internet e molto attiva sui social.</w:t>
       </w:r>
     </w:p>
     <w:p>
@@ -2245,33 +2608,63 @@
           <w:lang w:val="it-IT"/>
         </w:rPr>
       </w:pPr>
-      <w:r>
-        <w:rPr>
-          <w:lang w:val="it-IT"/>
-        </w:rPr>
-        <w:t>Facebook, Zalando.</w:t>
-      </w:r>
-    </w:p>
-    <w:p>
-      <w:pPr>
-        <w:jc w:val="both"/>
-        <w:rPr>
-          <w:lang w:val="it-IT"/>
-        </w:rPr>
-      </w:pPr>
-    </w:p>
-    <w:p>
-      <w:pPr>
-        <w:jc w:val="both"/>
-        <w:rPr>
-          <w:lang w:val="it-IT"/>
-        </w:rPr>
-      </w:pPr>
-      <w:r>
-        <w:rPr>
-          <w:lang w:val="it-IT"/>
-        </w:rPr>
-        <w:t>App più utilizzate:</w:t>
+      <w:proofErr w:type="spellStart"/>
+      <w:r>
+        <w:rPr>
+          <w:lang w:val="it-IT"/>
+        </w:rPr>
+        <w:t>Facebook</w:t>
+      </w:r>
+      <w:proofErr w:type="spellEnd"/>
+      <w:r>
+        <w:rPr>
+          <w:lang w:val="it-IT"/>
+        </w:rPr>
+        <w:t xml:space="preserve">, </w:t>
+      </w:r>
+      <w:proofErr w:type="spellStart"/>
+      <w:r>
+        <w:rPr>
+          <w:lang w:val="it-IT"/>
+        </w:rPr>
+        <w:t>Zalando</w:t>
+      </w:r>
+      <w:proofErr w:type="spellEnd"/>
+      <w:r>
+        <w:rPr>
+          <w:lang w:val="it-IT"/>
+        </w:rPr>
+        <w:t>.</w:t>
+      </w:r>
+    </w:p>
+    <w:p>
+      <w:pPr>
+        <w:jc w:val="both"/>
+        <w:rPr>
+          <w:lang w:val="it-IT"/>
+        </w:rPr>
+      </w:pPr>
+    </w:p>
+    <w:p>
+      <w:pPr>
+        <w:jc w:val="both"/>
+        <w:rPr>
+          <w:lang w:val="it-IT"/>
+        </w:rPr>
+      </w:pPr>
+      <w:proofErr w:type="spellStart"/>
+      <w:r>
+        <w:rPr>
+          <w:lang w:val="it-IT"/>
+        </w:rPr>
+        <w:t>App</w:t>
+      </w:r>
+      <w:proofErr w:type="spellEnd"/>
+      <w:r>
+        <w:rPr>
+          <w:lang w:val="it-IT"/>
+        </w:rPr>
+        <w:t xml:space="preserve"> più utilizzate:</w:t>
       </w:r>
     </w:p>
     <w:p>
@@ -2285,7 +2678,21 @@
         <w:rPr>
           <w:lang w:val="en-GB"/>
         </w:rPr>
-        <w:t>Facebook, Instagram, Whatsapp.</w:t>
+        <w:t xml:space="preserve">Facebook, Instagram, </w:t>
+      </w:r>
+      <w:proofErr w:type="spellStart"/>
+      <w:r>
+        <w:rPr>
+          <w:lang w:val="en-GB"/>
+        </w:rPr>
+        <w:t>Whatsapp</w:t>
+      </w:r>
+      <w:proofErr w:type="spellEnd"/>
+      <w:r>
+        <w:rPr>
+          <w:lang w:val="en-GB"/>
+        </w:rPr>
+        <w:t>.</w:t>
       </w:r>
     </w:p>
     <w:p>
@@ -2507,6 +2914,7 @@
           <w:szCs w:val="22"/>
         </w:rPr>
       </w:pPr>
+      <w:proofErr w:type="spellStart"/>
       <w:r>
         <w:rPr>
           <w:rFonts w:eastAsiaTheme="majorEastAsia"/>
@@ -2515,7 +2923,40 @@
           <w:sz w:val="22"/>
           <w:szCs w:val="22"/>
         </w:rPr>
-        <w:t>Filtrare la ricerca del Tutor</w:t>
+        <w:t>Filtrare</w:t>
+      </w:r>
+      <w:proofErr w:type="spellEnd"/>
+      <w:r>
+        <w:rPr>
+          <w:rFonts w:eastAsiaTheme="majorEastAsia"/>
+          <w:bCs/>
+          <w:color w:val="000000" w:themeColor="text1"/>
+          <w:sz w:val="22"/>
+          <w:szCs w:val="22"/>
+        </w:rPr>
+        <w:t xml:space="preserve"> la </w:t>
+      </w:r>
+      <w:proofErr w:type="spellStart"/>
+      <w:r>
+        <w:rPr>
+          <w:rFonts w:eastAsiaTheme="majorEastAsia"/>
+          <w:bCs/>
+          <w:color w:val="000000" w:themeColor="text1"/>
+          <w:sz w:val="22"/>
+          <w:szCs w:val="22"/>
+        </w:rPr>
+        <w:t>ricerca</w:t>
+      </w:r>
+      <w:proofErr w:type="spellEnd"/>
+      <w:r>
+        <w:rPr>
+          <w:rFonts w:eastAsiaTheme="majorEastAsia"/>
+          <w:bCs/>
+          <w:color w:val="000000" w:themeColor="text1"/>
+          <w:sz w:val="22"/>
+          <w:szCs w:val="22"/>
+        </w:rPr>
+        <w:t xml:space="preserve"> del Tutor</w:t>
       </w:r>
     </w:p>
     <w:p>
@@ -2561,6 +3002,7 @@
           <w:szCs w:val="22"/>
         </w:rPr>
       </w:pPr>
+      <w:proofErr w:type="spellStart"/>
       <w:r>
         <w:rPr>
           <w:rFonts w:eastAsiaTheme="majorEastAsia"/>
@@ -2569,7 +3011,18 @@
           <w:sz w:val="22"/>
           <w:szCs w:val="22"/>
         </w:rPr>
-        <w:t>Rilasciare un feedback</w:t>
+        <w:t>Rilasciare</w:t>
+      </w:r>
+      <w:proofErr w:type="spellEnd"/>
+      <w:r>
+        <w:rPr>
+          <w:rFonts w:eastAsiaTheme="majorEastAsia"/>
+          <w:bCs/>
+          <w:color w:val="000000" w:themeColor="text1"/>
+          <w:sz w:val="22"/>
+          <w:szCs w:val="22"/>
+        </w:rPr>
+        <w:t xml:space="preserve"> un feedback</w:t>
       </w:r>
     </w:p>
     <w:p>
@@ -2587,6 +3040,7 @@
           <w:szCs w:val="22"/>
         </w:rPr>
       </w:pPr>
+      <w:proofErr w:type="spellStart"/>
       <w:r>
         <w:rPr>
           <w:rFonts w:eastAsiaTheme="majorEastAsia"/>
@@ -2595,8 +3049,53 @@
           <w:sz w:val="22"/>
           <w:szCs w:val="22"/>
         </w:rPr>
-        <w:t>Prenotare una ripetizione</w:t>
-      </w:r>
+        <w:t>Prenotare</w:t>
+      </w:r>
+      <w:proofErr w:type="spellEnd"/>
+      <w:r>
+        <w:rPr>
+          <w:rFonts w:eastAsiaTheme="majorEastAsia"/>
+          <w:bCs/>
+          <w:color w:val="000000" w:themeColor="text1"/>
+          <w:sz w:val="22"/>
+          <w:szCs w:val="22"/>
+        </w:rPr>
+        <w:t xml:space="preserve"> </w:t>
+      </w:r>
+      <w:proofErr w:type="spellStart"/>
+      <w:r>
+        <w:rPr>
+          <w:rFonts w:eastAsiaTheme="majorEastAsia"/>
+          <w:bCs/>
+          <w:color w:val="000000" w:themeColor="text1"/>
+          <w:sz w:val="22"/>
+          <w:szCs w:val="22"/>
+        </w:rPr>
+        <w:t>una</w:t>
+      </w:r>
+      <w:proofErr w:type="spellEnd"/>
+      <w:r>
+        <w:rPr>
+          <w:rFonts w:eastAsiaTheme="majorEastAsia"/>
+          <w:bCs/>
+          <w:color w:val="000000" w:themeColor="text1"/>
+          <w:sz w:val="22"/>
+          <w:szCs w:val="22"/>
+        </w:rPr>
+        <w:t xml:space="preserve"> </w:t>
+      </w:r>
+      <w:proofErr w:type="spellStart"/>
+      <w:r>
+        <w:rPr>
+          <w:rFonts w:eastAsiaTheme="majorEastAsia"/>
+          <w:bCs/>
+          <w:color w:val="000000" w:themeColor="text1"/>
+          <w:sz w:val="22"/>
+          <w:szCs w:val="22"/>
+        </w:rPr>
+        <w:t>ripetizione</w:t>
+      </w:r>
+      <w:proofErr w:type="spellEnd"/>
     </w:p>
     <w:p>
       <w:pPr>
@@ -2613,6 +3112,7 @@
           <w:szCs w:val="22"/>
         </w:rPr>
       </w:pPr>
+      <w:proofErr w:type="spellStart"/>
       <w:r>
         <w:rPr>
           <w:rFonts w:eastAsiaTheme="majorEastAsia"/>
@@ -2631,8 +3131,53 @@
           <w:sz w:val="22"/>
           <w:szCs w:val="22"/>
         </w:rPr>
-        <w:t>nfermare una prenotazione</w:t>
-      </w:r>
+        <w:t>nfermare</w:t>
+      </w:r>
+      <w:proofErr w:type="spellEnd"/>
+      <w:r>
+        <w:rPr>
+          <w:rFonts w:eastAsiaTheme="majorEastAsia"/>
+          <w:bCs/>
+          <w:color w:val="000000" w:themeColor="text1"/>
+          <w:sz w:val="22"/>
+          <w:szCs w:val="22"/>
+        </w:rPr>
+        <w:t xml:space="preserve"> </w:t>
+      </w:r>
+      <w:proofErr w:type="spellStart"/>
+      <w:r>
+        <w:rPr>
+          <w:rFonts w:eastAsiaTheme="majorEastAsia"/>
+          <w:bCs/>
+          <w:color w:val="000000" w:themeColor="text1"/>
+          <w:sz w:val="22"/>
+          <w:szCs w:val="22"/>
+        </w:rPr>
+        <w:t>una</w:t>
+      </w:r>
+      <w:proofErr w:type="spellEnd"/>
+      <w:r>
+        <w:rPr>
+          <w:rFonts w:eastAsiaTheme="majorEastAsia"/>
+          <w:bCs/>
+          <w:color w:val="000000" w:themeColor="text1"/>
+          <w:sz w:val="22"/>
+          <w:szCs w:val="22"/>
+        </w:rPr>
+        <w:t xml:space="preserve"> </w:t>
+      </w:r>
+      <w:proofErr w:type="spellStart"/>
+      <w:r>
+        <w:rPr>
+          <w:rFonts w:eastAsiaTheme="majorEastAsia"/>
+          <w:bCs/>
+          <w:color w:val="000000" w:themeColor="text1"/>
+          <w:sz w:val="22"/>
+          <w:szCs w:val="22"/>
+        </w:rPr>
+        <w:t>prenotazione</w:t>
+      </w:r>
+      <w:proofErr w:type="spellEnd"/>
     </w:p>
     <w:p>
       <w:pPr>
@@ -2649,6 +3194,7 @@
           <w:szCs w:val="22"/>
         </w:rPr>
       </w:pPr>
+      <w:proofErr w:type="spellStart"/>
       <w:r>
         <w:rPr>
           <w:rFonts w:eastAsiaTheme="majorEastAsia"/>
@@ -2657,8 +3203,75 @@
           <w:sz w:val="22"/>
           <w:szCs w:val="22"/>
         </w:rPr>
-        <w:t>Gestire il proprio profilo</w:t>
-      </w:r>
+        <w:t>Gestire</w:t>
+      </w:r>
+      <w:proofErr w:type="spellEnd"/>
+      <w:r>
+        <w:rPr>
+          <w:rFonts w:eastAsiaTheme="majorEastAsia"/>
+          <w:bCs/>
+          <w:color w:val="000000" w:themeColor="text1"/>
+          <w:sz w:val="22"/>
+          <w:szCs w:val="22"/>
+        </w:rPr>
+        <w:t xml:space="preserve"> </w:t>
+      </w:r>
+      <w:proofErr w:type="spellStart"/>
+      <w:r>
+        <w:rPr>
+          <w:rFonts w:eastAsiaTheme="majorEastAsia"/>
+          <w:bCs/>
+          <w:color w:val="000000" w:themeColor="text1"/>
+          <w:sz w:val="22"/>
+          <w:szCs w:val="22"/>
+        </w:rPr>
+        <w:t>il</w:t>
+      </w:r>
+      <w:proofErr w:type="spellEnd"/>
+      <w:r>
+        <w:rPr>
+          <w:rFonts w:eastAsiaTheme="majorEastAsia"/>
+          <w:bCs/>
+          <w:color w:val="000000" w:themeColor="text1"/>
+          <w:sz w:val="22"/>
+          <w:szCs w:val="22"/>
+        </w:rPr>
+        <w:t xml:space="preserve"> </w:t>
+      </w:r>
+      <w:proofErr w:type="spellStart"/>
+      <w:r>
+        <w:rPr>
+          <w:rFonts w:eastAsiaTheme="majorEastAsia"/>
+          <w:bCs/>
+          <w:color w:val="000000" w:themeColor="text1"/>
+          <w:sz w:val="22"/>
+          <w:szCs w:val="22"/>
+        </w:rPr>
+        <w:t>proprio</w:t>
+      </w:r>
+      <w:proofErr w:type="spellEnd"/>
+      <w:r>
+        <w:rPr>
+          <w:rFonts w:eastAsiaTheme="majorEastAsia"/>
+          <w:bCs/>
+          <w:color w:val="000000" w:themeColor="text1"/>
+          <w:sz w:val="22"/>
+          <w:szCs w:val="22"/>
+        </w:rPr>
+        <w:t xml:space="preserve"> </w:t>
+      </w:r>
+      <w:proofErr w:type="spellStart"/>
+      <w:r>
+        <w:rPr>
+          <w:rFonts w:eastAsiaTheme="majorEastAsia"/>
+          <w:bCs/>
+          <w:color w:val="000000" w:themeColor="text1"/>
+          <w:sz w:val="22"/>
+          <w:szCs w:val="22"/>
+        </w:rPr>
+        <w:t>profilo</w:t>
+      </w:r>
+      <w:proofErr w:type="spellEnd"/>
     </w:p>
     <w:p>
       <w:pPr>
@@ -2703,6 +3316,7 @@
           <w:szCs w:val="22"/>
         </w:rPr>
       </w:pPr>
+      <w:proofErr w:type="spellStart"/>
       <w:r>
         <w:rPr>
           <w:rFonts w:eastAsiaTheme="majorEastAsia"/>
@@ -2711,7 +3325,84 @@
           <w:sz w:val="22"/>
           <w:szCs w:val="22"/>
         </w:rPr>
-        <w:t>Registrarsi ed effettuare il login</w:t>
+        <w:t>Registrarsi</w:t>
+      </w:r>
+      <w:proofErr w:type="spellEnd"/>
+      <w:r>
+        <w:rPr>
+          <w:rFonts w:eastAsiaTheme="majorEastAsia"/>
+          <w:bCs/>
+          <w:color w:val="000000" w:themeColor="text1"/>
+          <w:sz w:val="22"/>
+          <w:szCs w:val="22"/>
+        </w:rPr>
+        <w:t xml:space="preserve"> </w:t>
+      </w:r>
+      <w:proofErr w:type="spellStart"/>
+      <w:r>
+        <w:rPr>
+          <w:rFonts w:eastAsiaTheme="majorEastAsia"/>
+          <w:bCs/>
+          <w:color w:val="000000" w:themeColor="text1"/>
+          <w:sz w:val="22"/>
+          <w:szCs w:val="22"/>
+        </w:rPr>
+        <w:t>ed</w:t>
+      </w:r>
+      <w:proofErr w:type="spellEnd"/>
+      <w:r>
+        <w:rPr>
+          <w:rFonts w:eastAsiaTheme="majorEastAsia"/>
+          <w:bCs/>
+          <w:color w:val="000000" w:themeColor="text1"/>
+          <w:sz w:val="22"/>
+          <w:szCs w:val="22"/>
+        </w:rPr>
+        <w:t xml:space="preserve"> </w:t>
+      </w:r>
+      <w:proofErr w:type="spellStart"/>
+      <w:r>
+        <w:rPr>
+          <w:rFonts w:eastAsiaTheme="majorEastAsia"/>
+          <w:bCs/>
+          <w:color w:val="000000" w:themeColor="text1"/>
+          <w:sz w:val="22"/>
+          <w:szCs w:val="22"/>
+        </w:rPr>
+        <w:t>effettuare</w:t>
+      </w:r>
+      <w:proofErr w:type="spellEnd"/>
+      <w:r>
+        <w:rPr>
+          <w:rFonts w:eastAsiaTheme="majorEastAsia"/>
+          <w:bCs/>
+          <w:color w:val="000000" w:themeColor="text1"/>
+          <w:sz w:val="22"/>
+          <w:szCs w:val="22"/>
+        </w:rPr>
+        <w:t xml:space="preserve"> </w:t>
+      </w:r>
+      <w:proofErr w:type="spellStart"/>
+      <w:r>
+        <w:rPr>
+          <w:rFonts w:eastAsiaTheme="majorEastAsia"/>
+          <w:bCs/>
+          <w:color w:val="000000" w:themeColor="text1"/>
+          <w:sz w:val="22"/>
+          <w:szCs w:val="22"/>
+        </w:rPr>
+        <w:t>il</w:t>
+      </w:r>
+      <w:proofErr w:type="spellEnd"/>
+      <w:r>
+        <w:rPr>
+          <w:rFonts w:eastAsiaTheme="majorEastAsia"/>
+          <w:bCs/>
+          <w:color w:val="000000" w:themeColor="text1"/>
+          <w:sz w:val="22"/>
+          <w:szCs w:val="22"/>
+        </w:rPr>
+        <w:t xml:space="preserve"> login</w:t>
       </w:r>
     </w:p>
     <w:p>
@@ -2802,7 +3493,39 @@
           <w:rFonts w:ascii="Arial" w:hAnsi="Arial" w:cs="Arial"/>
           <w:lang w:val="it-IT"/>
         </w:rPr>
-        <w:t xml:space="preserve"> Decide allora di provare ad utilizzare TeachTime e tramite l’app effettua una rapida ricerca dei Tutor disponibili che soddisfino le sue necessità. Le informazioni dettagliate disponibili e i feedback rilasciati da altri utenti lo fanno sentire subito più sicuro e in un attimo Marco riesce a trovare il Tutor ideale al giusto prezzo. In pochi minuti l’incontro per la lezione è fissato. Dopo la ripetizione Marco è molto soddisfatto e decide di lasciare al suo Tutor un feedback positivo.</w:t>
+        <w:t xml:space="preserve"> Decide allora di provare ad utilizzare </w:t>
+      </w:r>
+      <w:proofErr w:type="spellStart"/>
+      <w:r>
+        <w:rPr>
+          <w:rFonts w:ascii="Arial" w:hAnsi="Arial" w:cs="Arial"/>
+          <w:lang w:val="it-IT"/>
+        </w:rPr>
+        <w:t>TeachTime</w:t>
+      </w:r>
+      <w:proofErr w:type="spellEnd"/>
+      <w:r>
+        <w:rPr>
+          <w:rFonts w:ascii="Arial" w:hAnsi="Arial" w:cs="Arial"/>
+          <w:lang w:val="it-IT"/>
+        </w:rPr>
+        <w:t xml:space="preserve"> e tramite l’</w:t>
+      </w:r>
+      <w:proofErr w:type="spellStart"/>
+      <w:r>
+        <w:rPr>
+          <w:rFonts w:ascii="Arial" w:hAnsi="Arial" w:cs="Arial"/>
+          <w:lang w:val="it-IT"/>
+        </w:rPr>
+        <w:t>app</w:t>
+      </w:r>
+      <w:proofErr w:type="spellEnd"/>
+      <w:r>
+        <w:rPr>
+          <w:rFonts w:ascii="Arial" w:hAnsi="Arial" w:cs="Arial"/>
+          <w:lang w:val="it-IT"/>
+        </w:rPr>
+        <w:t xml:space="preserve"> effettua una rapida ricerca dei Tutor disponibili che soddisfino le sue necessità. Le informazioni dettagliate disponibili e i feedback rilasciati da altri utenti lo fanno sentire subito più sicuro e in un attimo Marco riesce a trovare il Tutor ideale al giusto prezzo. In pochi minuti l’incontro per la lezione è fissato. Dopo la ripetizione Marco è molto soddisfatto e decide di lasciare al suo Tutor un feedback positivo.</w:t>
       </w:r>
     </w:p>
     <w:p>
@@ -3052,7 +3775,21 @@
         <w:rPr>
           <w:rFonts w:ascii="Arial" w:hAnsi="Arial" w:cs="Arial"/>
         </w:rPr>
-        <w:t xml:space="preserve"> For each view and for each main navigation flow you have to describe your design decisions and their main objectives.</w:t>
+        <w:t xml:space="preserve"> For each view and for each main navigation flow you </w:t>
+      </w:r>
+      <w:proofErr w:type="gramStart"/>
+      <w:r>
+        <w:rPr>
+          <w:rFonts w:ascii="Arial" w:hAnsi="Arial" w:cs="Arial"/>
+        </w:rPr>
+        <w:t>have to</w:t>
+      </w:r>
+      <w:proofErr w:type="gramEnd"/>
+      <w:r>
+        <w:rPr>
+          <w:rFonts w:ascii="Arial" w:hAnsi="Arial" w:cs="Arial"/>
+        </w:rPr>
+        <w:t xml:space="preserve"> describe your design decisions and their main objectives.</w:t>
       </w:r>
     </w:p>
     <w:p>
@@ -3200,8 +3937,49 @@
           <w:rFonts w:ascii="Arial" w:hAnsi="Arial" w:cs="Arial"/>
           <w:lang w:val="it-IT"/>
         </w:rPr>
-        <w:t>Se si è loggati nel menù non ci sarà l’opzione “Registrati” e “Login” ma quella per effetturare il Logout</w:t>
-      </w:r>
+        <w:t xml:space="preserve">Se si è loggati nel menù non ci sarà l’opzione “Registrati” </w:t>
+      </w:r>
+      <w:proofErr w:type="gramStart"/>
+      <w:r>
+        <w:rPr>
+          <w:rFonts w:ascii="Arial" w:hAnsi="Arial" w:cs="Arial"/>
+          <w:lang w:val="it-IT"/>
+        </w:rPr>
+        <w:t>e “</w:t>
+      </w:r>
+      <w:proofErr w:type="gramEnd"/>
+      <w:r>
+        <w:rPr>
+          <w:rFonts w:ascii="Arial" w:hAnsi="Arial" w:cs="Arial"/>
+          <w:lang w:val="it-IT"/>
+        </w:rPr>
+        <w:t xml:space="preserve">Login” ma quella per </w:t>
+      </w:r>
+      <w:proofErr w:type="spellStart"/>
+      <w:r>
+        <w:rPr>
+          <w:rFonts w:ascii="Arial" w:hAnsi="Arial" w:cs="Arial"/>
+          <w:lang w:val="it-IT"/>
+        </w:rPr>
+        <w:t>effetturare</w:t>
+      </w:r>
+      <w:proofErr w:type="spellEnd"/>
+      <w:r>
+        <w:rPr>
+          <w:rFonts w:ascii="Arial" w:hAnsi="Arial" w:cs="Arial"/>
+          <w:lang w:val="it-IT"/>
+        </w:rPr>
+        <w:t xml:space="preserve"> il </w:t>
+      </w:r>
+      <w:proofErr w:type="spellStart"/>
+      <w:r>
+        <w:rPr>
+          <w:rFonts w:ascii="Arial" w:hAnsi="Arial" w:cs="Arial"/>
+          <w:lang w:val="it-IT"/>
+        </w:rPr>
+        <w:t>Logout</w:t>
+      </w:r>
+      <w:proofErr w:type="spellEnd"/>
       <w:r>
         <w:rPr>
           <w:rFonts w:ascii="Arial" w:hAnsi="Arial" w:cs="Arial"/>
@@ -3221,7 +3999,23 @@
           <w:rFonts w:ascii="Arial" w:hAnsi="Arial" w:cs="Arial"/>
           <w:lang w:val="it-IT"/>
         </w:rPr>
-        <w:t xml:space="preserve"> Il menù sarà accessibile da ogni view dell’applicazione.</w:t>
+        <w:t xml:space="preserve"> Il menù sarà accessibile da ogni </w:t>
+      </w:r>
+      <w:proofErr w:type="spellStart"/>
+      <w:r>
+        <w:rPr>
+          <w:rFonts w:ascii="Arial" w:hAnsi="Arial" w:cs="Arial"/>
+          <w:lang w:val="it-IT"/>
+        </w:rPr>
+        <w:t>view</w:t>
+      </w:r>
+      <w:proofErr w:type="spellEnd"/>
+      <w:r>
+        <w:rPr>
+          <w:rFonts w:ascii="Arial" w:hAnsi="Arial" w:cs="Arial"/>
+          <w:lang w:val="it-IT"/>
+        </w:rPr>
+        <w:t xml:space="preserve"> dell’applicazione.</w:t>
       </w:r>
     </w:p>
     <w:p>
@@ -3299,8 +4093,17 @@
           <w:rFonts w:ascii="Arial" w:hAnsi="Arial" w:cs="Arial"/>
           <w:lang w:val="it-IT"/>
         </w:rPr>
-        <w:t>riempire il form</w:t>
-      </w:r>
+        <w:t xml:space="preserve">riempire il </w:t>
+      </w:r>
+      <w:proofErr w:type="spellStart"/>
+      <w:r>
+        <w:rPr>
+          <w:rFonts w:ascii="Arial" w:hAnsi="Arial" w:cs="Arial"/>
+          <w:lang w:val="it-IT"/>
+        </w:rPr>
+        <w:t>form</w:t>
+      </w:r>
+      <w:proofErr w:type="spellEnd"/>
       <w:r>
         <w:rPr>
           <w:rFonts w:ascii="Arial" w:hAnsi="Arial" w:cs="Arial"/>
@@ -3371,10 +4174,10 @@
           <w:lang w:val="it-IT" w:eastAsia="it-IT"/>
         </w:rPr>
         <w:drawing>
-          <wp:inline distT="0" distB="0" distL="0" distR="0" wp14:anchorId="1585CAD9" wp14:editId="16A10CCE">
-            <wp:extent cx="6715125" cy="4598635"/>
+          <wp:inline distT="0" distB="0" distL="0" distR="0" wp14:anchorId="52895D01" wp14:editId="76F5E597">
+            <wp:extent cx="6324600" cy="4330700"/>
             <wp:effectExtent l="0" t="0" r="0" b="0"/>
-            <wp:docPr id="5" name="Immagine 5"/>
+            <wp:docPr id="1" name="Immagine 1" descr="DataModel.jpg"/>
             <wp:cNvGraphicFramePr>
               <a:graphicFrameLocks xmlns:a="http://schemas.openxmlformats.org/drawingml/2006/main" noChangeAspect="1"/>
             </wp:cNvGraphicFramePr>
@@ -3382,23 +4185,36 @@
               <a:graphicData uri="http://schemas.openxmlformats.org/drawingml/2006/picture">
                 <pic:pic xmlns:pic="http://schemas.openxmlformats.org/drawingml/2006/picture">
                   <pic:nvPicPr>
-                    <pic:cNvPr id="5" name="DataModel-v4.jpg"/>
-                    <pic:cNvPicPr/>
+                    <pic:cNvPr id="0" name="Picture 1" descr="DataModel.jpg"/>
+                    <pic:cNvPicPr>
+                      <a:picLocks noChangeAspect="1" noChangeArrowheads="1"/>
+                    </pic:cNvPicPr>
                   </pic:nvPicPr>
                   <pic:blipFill>
-                    <a:blip r:embed="rId17"/>
+                    <a:blip r:embed="rId17">
+                      <a:extLst>
+                        <a:ext uri="{28A0092B-C50C-407E-A947-70E740481C1C}">
+                          <a14:useLocalDpi xmlns:a14="http://schemas.microsoft.com/office/drawing/2010/main" val="0"/>
+                        </a:ext>
+                      </a:extLst>
+                    </a:blip>
+                    <a:srcRect/>
                     <a:stretch>
                       <a:fillRect/>
                     </a:stretch>
                   </pic:blipFill>
-                  <pic:spPr>
+                  <pic:spPr bwMode="auto">
                     <a:xfrm>
                       <a:off x="0" y="0"/>
-                      <a:ext cx="6717744" cy="4600428"/>
+                      <a:ext cx="6324600" cy="4330700"/>
                     </a:xfrm>
                     <a:prstGeom prst="rect">
                       <a:avLst/>
                     </a:prstGeom>
+                    <a:noFill/>
+                    <a:ln>
+                      <a:noFill/>
+                    </a:ln>
                   </pic:spPr>
                 </pic:pic>
               </a:graphicData>
@@ -3414,40 +4230,8 @@
           <w:rFonts w:ascii="Arial" w:hAnsi="Arial" w:cs="Arial"/>
         </w:rPr>
       </w:pPr>
-    </w:p>
-    <w:p>
-      <w:pPr>
-        <w:jc w:val="both"/>
-        <w:rPr>
-          <w:rFonts w:ascii="Arial" w:hAnsi="Arial" w:cs="Arial"/>
-        </w:rPr>
-      </w:pPr>
-      <w:r>
-        <w:rPr>
-          <w:rFonts w:ascii="Arial" w:hAnsi="Arial" w:cs="Arial"/>
-        </w:rPr>
-        <w:t xml:space="preserve">CAMBIARE NOME : COMPETENZA </w:t>
-      </w:r>
-      <w:r>
-        <w:rPr>
-          <w:rFonts w:ascii="Arial" w:hAnsi="Arial" w:cs="Arial"/>
-        </w:rPr>
-        <w:sym w:font="Wingdings" w:char="F0E0"/>
-      </w:r>
-      <w:r>
-        <w:rPr>
-          <w:rFonts w:ascii="Arial" w:hAnsi="Arial" w:cs="Arial"/>
-        </w:rPr>
-        <w:t xml:space="preserve"> CATEGORIA MATERIA </w:t>
-      </w:r>
-    </w:p>
-    <w:p>
-      <w:pPr>
-        <w:jc w:val="both"/>
-        <w:rPr>
-          <w:rFonts w:ascii="Arial" w:hAnsi="Arial" w:cs="Arial"/>
-        </w:rPr>
-      </w:pPr>
+      <w:bookmarkStart w:id="0" w:name="_GoBack"/>
+      <w:bookmarkEnd w:id="0"/>
     </w:p>
     <w:p>
       <w:pPr>
@@ -3574,6 +4358,7 @@
         <w:rPr>
           <w:rFonts w:ascii="Arial" w:hAnsi="Arial" w:cs="Arial"/>
         </w:rPr>
+        <w:lastRenderedPageBreak/>
         <w:t>Lo-Fi Wireframe</w:t>
       </w:r>
       <w:r>
@@ -3592,7 +4377,21 @@
         <w:rPr>
           <w:rFonts w:ascii="Arial" w:hAnsi="Arial" w:cs="Arial"/>
         </w:rPr>
-        <w:t xml:space="preserve">. In this phase you have to </w:t>
+        <w:t xml:space="preserve">. In this </w:t>
+      </w:r>
+      <w:proofErr w:type="gramStart"/>
+      <w:r>
+        <w:rPr>
+          <w:rFonts w:ascii="Arial" w:hAnsi="Arial" w:cs="Arial"/>
+        </w:rPr>
+        <w:t>phase</w:t>
+      </w:r>
+      <w:proofErr w:type="gramEnd"/>
+      <w:r>
+        <w:rPr>
+          <w:rFonts w:ascii="Arial" w:hAnsi="Arial" w:cs="Arial"/>
+        </w:rPr>
+        <w:t xml:space="preserve"> you have to </w:t>
       </w:r>
       <w:r>
         <w:rPr>
@@ -4012,72 +4811,80 @@
         <w:rPr>
           <w:rFonts w:ascii="Arial" w:hAnsi="Arial" w:cs="Arial"/>
         </w:rPr>
+        <w:t xml:space="preserve">Provide </w:t>
+      </w:r>
+      <w:proofErr w:type="gramStart"/>
+      <w:r>
+        <w:rPr>
+          <w:rFonts w:ascii="Arial" w:hAnsi="Arial" w:cs="Arial"/>
+        </w:rPr>
+        <w:t>an</w:t>
+      </w:r>
+      <w:proofErr w:type="gramEnd"/>
+      <w:r>
+        <w:rPr>
+          <w:rFonts w:ascii="Arial" w:hAnsi="Arial" w:cs="Arial"/>
+        </w:rPr>
+        <w:t xml:space="preserve"> </w:t>
+      </w:r>
+      <w:r>
+        <w:rPr>
+          <w:rFonts w:ascii="Arial" w:hAnsi="Arial" w:cs="Arial"/>
+        </w:rPr>
+        <w:t>Hi-Fi Wireframe</w:t>
+      </w:r>
+      <w:r>
+        <w:rPr>
+          <w:rFonts w:ascii="Arial" w:hAnsi="Arial" w:cs="Arial"/>
+        </w:rPr>
+        <w:t>s</w:t>
+      </w:r>
+      <w:r>
+        <w:rPr>
+          <w:rFonts w:ascii="Arial" w:hAnsi="Arial" w:cs="Arial"/>
+        </w:rPr>
+        <w:t xml:space="preserve"> of </w:t>
+      </w:r>
+      <w:r>
+        <w:rPr>
+          <w:rFonts w:ascii="Arial" w:hAnsi="Arial" w:cs="Arial"/>
+        </w:rPr>
+        <w:t xml:space="preserve">a </w:t>
+      </w:r>
+      <w:r>
+        <w:rPr>
+          <w:rFonts w:ascii="Arial" w:hAnsi="Arial" w:cs="Arial"/>
+          <w:b/>
+        </w:rPr>
+        <w:t xml:space="preserve">single view </w:t>
+      </w:r>
+      <w:r>
+        <w:rPr>
+          <w:rFonts w:ascii="Arial" w:hAnsi="Arial" w:cs="Arial"/>
+        </w:rPr>
+        <w:t>of your app. Please choose a representative view to show here.</w:t>
+      </w:r>
+    </w:p>
+    <w:p>
+      <w:pPr>
+        <w:jc w:val="both"/>
+        <w:rPr>
+          <w:rFonts w:ascii="Arial" w:hAnsi="Arial" w:cs="Arial"/>
+        </w:rPr>
+      </w:pPr>
+    </w:p>
+    <w:p>
+      <w:pPr>
+        <w:jc w:val="both"/>
+        <w:rPr>
+          <w:rFonts w:ascii="Arial" w:hAnsi="Arial" w:cs="Arial"/>
+        </w:rPr>
+      </w:pPr>
+      <w:r>
+        <w:rPr>
+          <w:rFonts w:ascii="Arial" w:hAnsi="Arial" w:cs="Arial"/>
+        </w:rPr>
         <w:lastRenderedPageBreak/>
-        <w:t xml:space="preserve">Provide </w:t>
-      </w:r>
-      <w:r>
-        <w:rPr>
-          <w:rFonts w:ascii="Arial" w:hAnsi="Arial" w:cs="Arial"/>
-        </w:rPr>
-        <w:t xml:space="preserve">an </w:t>
-      </w:r>
-      <w:r>
-        <w:rPr>
-          <w:rFonts w:ascii="Arial" w:hAnsi="Arial" w:cs="Arial"/>
-        </w:rPr>
-        <w:t>Hi-Fi Wireframe</w:t>
-      </w:r>
-      <w:r>
-        <w:rPr>
-          <w:rFonts w:ascii="Arial" w:hAnsi="Arial" w:cs="Arial"/>
-        </w:rPr>
-        <w:t>s</w:t>
-      </w:r>
-      <w:r>
-        <w:rPr>
-          <w:rFonts w:ascii="Arial" w:hAnsi="Arial" w:cs="Arial"/>
-        </w:rPr>
-        <w:t xml:space="preserve"> of </w:t>
-      </w:r>
-      <w:r>
-        <w:rPr>
-          <w:rFonts w:ascii="Arial" w:hAnsi="Arial" w:cs="Arial"/>
-        </w:rPr>
-        <w:t xml:space="preserve">a </w:t>
-      </w:r>
-      <w:r>
-        <w:rPr>
-          <w:rFonts w:ascii="Arial" w:hAnsi="Arial" w:cs="Arial"/>
-          <w:b/>
-        </w:rPr>
-        <w:t xml:space="preserve">single view </w:t>
-      </w:r>
-      <w:r>
-        <w:rPr>
-          <w:rFonts w:ascii="Arial" w:hAnsi="Arial" w:cs="Arial"/>
-        </w:rPr>
-        <w:t>of your app. Please choose a representative view to show here.</w:t>
-      </w:r>
-    </w:p>
-    <w:p>
-      <w:pPr>
-        <w:jc w:val="both"/>
-        <w:rPr>
-          <w:rFonts w:ascii="Arial" w:hAnsi="Arial" w:cs="Arial"/>
-        </w:rPr>
-      </w:pPr>
-    </w:p>
-    <w:p>
-      <w:pPr>
-        <w:jc w:val="both"/>
-        <w:rPr>
-          <w:rFonts w:ascii="Arial" w:hAnsi="Arial" w:cs="Arial"/>
-        </w:rPr>
-      </w:pPr>
-      <w:r>
-        <w:rPr>
-          <w:rFonts w:ascii="Arial" w:hAnsi="Arial" w:cs="Arial"/>
-        </w:rPr>
         <w:t>D</w:t>
       </w:r>
       <w:r>
@@ -4163,8 +4970,6 @@
           <w:u w:val="single"/>
         </w:rPr>
       </w:pPr>
-      <w:bookmarkStart w:id="0" w:name="_GoBack"/>
-      <w:bookmarkEnd w:id="0"/>
     </w:p>
     <w:sectPr>
       <w:headerReference w:type="default" r:id="rId20"/>
@@ -4178,7 +4983,7 @@
 </file>
 
 <file path=word/endnotes.xml><?xml version="1.0" encoding="utf-8"?>
-<w:endnotes xmlns:wpc="http://schemas.microsoft.com/office/word/2010/wordprocessingCanvas" xmlns:cx="http://schemas.microsoft.com/office/drawing/2014/chartex" xmlns:cx1="http://schemas.microsoft.com/office/drawing/2015/9/8/chartex" xmlns:cx2="http://schemas.microsoft.com/office/drawing/2015/10/21/chartex" xmlns:cx3="http://schemas.microsoft.com/office/drawing/2016/5/9/chartex" xmlns:cx4="http://schemas.microsoft.com/office/drawing/2016/5/10/chartex" xmlns:cx5="http://schemas.microsoft.com/office/drawing/2016/5/11/chartex" xmlns:cx6="http://schemas.microsoft.com/office/drawing/2016/5/12/chartex" xmlns:cx7="http://schemas.microsoft.com/office/drawing/2016/5/13/chartex" xmlns:cx8="http://schemas.microsoft.com/office/drawing/2016/5/14/chartex" xmlns:mc="http://schemas.openxmlformats.org/markup-compatibility/2006" xmlns:o="urn:schemas-microsoft-com:office:office" xmlns:r="http://schemas.openxmlformats.org/officeDocument/2006/relationships" xmlns:m="http://schemas.openxmlformats.org/officeDocument/2006/math" xmlns:v="urn:schemas-microsoft-com:vml" xmlns:wp14="http://schemas.microsoft.com/office/word/2010/wordprocessingDrawing" xmlns:wp="http://schemas.openxmlformats.org/drawingml/2006/wordprocessingDrawing" xmlns:w10="urn:schemas-microsoft-com:office:word" xmlns:w="http://schemas.openxmlformats.org/wordprocessingml/2006/main" xmlns:w14="http://schemas.microsoft.com/office/word/2010/wordml" xmlns:w15="http://schemas.microsoft.com/office/word/2012/wordml" xmlns:w16se="http://schemas.microsoft.com/office/word/2015/wordml/symex" xmlns:wpg="http://schemas.microsoft.com/office/word/2010/wordprocessingGroup" xmlns:wpi="http://schemas.microsoft.com/office/word/2010/wordprocessingInk" xmlns:wne="http://schemas.microsoft.com/office/word/2006/wordml" xmlns:wps="http://schemas.microsoft.com/office/word/2010/wordprocessingShape" mc:Ignorable="w14 w15 w16se wp14">
+<w:endnotes xmlns:wpc="http://schemas.microsoft.com/office/word/2010/wordprocessingCanvas" xmlns:mo="http://schemas.microsoft.com/office/mac/office/2008/main" xmlns:mc="http://schemas.openxmlformats.org/markup-compatibility/2006" xmlns:mv="urn:schemas-microsoft-com:mac:vml" xmlns:o="urn:schemas-microsoft-com:office:office" xmlns:r="http://schemas.openxmlformats.org/officeDocument/2006/relationships" xmlns:m="http://schemas.openxmlformats.org/officeDocument/2006/math" xmlns:v="urn:schemas-microsoft-com:vml" xmlns:wp14="http://schemas.microsoft.com/office/word/2010/wordprocessingDrawing" xmlns:wp="http://schemas.openxmlformats.org/drawingml/2006/wordprocessingDrawing" xmlns:w10="urn:schemas-microsoft-com:office:word" xmlns:w="http://schemas.openxmlformats.org/wordprocessingml/2006/main" xmlns:w14="http://schemas.microsoft.com/office/word/2010/wordml" xmlns:w15="http://schemas.microsoft.com/office/word/2012/wordml" xmlns:wpg="http://schemas.microsoft.com/office/word/2010/wordprocessingGroup" xmlns:wpi="http://schemas.microsoft.com/office/word/2010/wordprocessingInk" xmlns:wne="http://schemas.microsoft.com/office/word/2006/wordml" xmlns:wps="http://schemas.microsoft.com/office/word/2010/wordprocessingShape" mc:Ignorable="w14 w15 wp14">
   <w:endnote w:type="separator" w:id="-1">
     <w:p>
       <w:r>
@@ -4197,7 +5002,7 @@
 </file>
 
 <file path=word/footnotes.xml><?xml version="1.0" encoding="utf-8"?>
-<w:footnotes xmlns:wpc="http://schemas.microsoft.com/office/word/2010/wordprocessingCanvas" xmlns:cx="http://schemas.microsoft.com/office/drawing/2014/chartex" xmlns:cx1="http://schemas.microsoft.com/office/drawing/2015/9/8/chartex" xmlns:cx2="http://schemas.microsoft.com/office/drawing/2015/10/21/chartex" xmlns:cx3="http://schemas.microsoft.com/office/drawing/2016/5/9/chartex" xmlns:cx4="http://schemas.microsoft.com/office/drawing/2016/5/10/chartex" xmlns:cx5="http://schemas.microsoft.com/office/drawing/2016/5/11/chartex" xmlns:cx6="http://schemas.microsoft.com/office/drawing/2016/5/12/chartex" xmlns:cx7="http://schemas.microsoft.com/office/drawing/2016/5/13/chartex" xmlns:cx8="http://schemas.microsoft.com/office/drawing/2016/5/14/chartex" xmlns:mc="http://schemas.openxmlformats.org/markup-compatibility/2006" xmlns:o="urn:schemas-microsoft-com:office:office" xmlns:r="http://schemas.openxmlformats.org/officeDocument/2006/relationships" xmlns:m="http://schemas.openxmlformats.org/officeDocument/2006/math" xmlns:v="urn:schemas-microsoft-com:vml" xmlns:wp14="http://schemas.microsoft.com/office/word/2010/wordprocessingDrawing" xmlns:wp="http://schemas.openxmlformats.org/drawingml/2006/wordprocessingDrawing" xmlns:w10="urn:schemas-microsoft-com:office:word" xmlns:w="http://schemas.openxmlformats.org/wordprocessingml/2006/main" xmlns:w14="http://schemas.microsoft.com/office/word/2010/wordml" xmlns:w15="http://schemas.microsoft.com/office/word/2012/wordml" xmlns:w16se="http://schemas.microsoft.com/office/word/2015/wordml/symex" xmlns:wpg="http://schemas.microsoft.com/office/word/2010/wordprocessingGroup" xmlns:wpi="http://schemas.microsoft.com/office/word/2010/wordprocessingInk" xmlns:wne="http://schemas.microsoft.com/office/word/2006/wordml" xmlns:wps="http://schemas.microsoft.com/office/word/2010/wordprocessingShape" mc:Ignorable="w14 w15 w16se wp14">
+<w:footnotes xmlns:wpc="http://schemas.microsoft.com/office/word/2010/wordprocessingCanvas" xmlns:mo="http://schemas.microsoft.com/office/mac/office/2008/main" xmlns:mc="http://schemas.openxmlformats.org/markup-compatibility/2006" xmlns:mv="urn:schemas-microsoft-com:mac:vml" xmlns:o="urn:schemas-microsoft-com:office:office" xmlns:r="http://schemas.openxmlformats.org/officeDocument/2006/relationships" xmlns:m="http://schemas.openxmlformats.org/officeDocument/2006/math" xmlns:v="urn:schemas-microsoft-com:vml" xmlns:wp14="http://schemas.microsoft.com/office/word/2010/wordprocessingDrawing" xmlns:wp="http://schemas.openxmlformats.org/drawingml/2006/wordprocessingDrawing" xmlns:w10="urn:schemas-microsoft-com:office:word" xmlns:w="http://schemas.openxmlformats.org/wordprocessingml/2006/main" xmlns:w14="http://schemas.microsoft.com/office/word/2010/wordml" xmlns:w15="http://schemas.microsoft.com/office/word/2012/wordml" xmlns:wpg="http://schemas.microsoft.com/office/word/2010/wordprocessingGroup" xmlns:wpi="http://schemas.microsoft.com/office/word/2010/wordprocessingInk" xmlns:wne="http://schemas.microsoft.com/office/word/2006/wordml" xmlns:wps="http://schemas.microsoft.com/office/word/2010/wordprocessingShape" mc:Ignorable="w14 w15 wp14">
   <w:footnote w:type="separator" w:id="-1">
     <w:p>
       <w:r>
@@ -4303,7 +5108,7 @@
 </file>
 
 <file path=word/header1.xml><?xml version="1.0" encoding="utf-8"?>
-<w:hdr xmlns:wpc="http://schemas.microsoft.com/office/word/2010/wordprocessingCanvas" xmlns:cx="http://schemas.microsoft.com/office/drawing/2014/chartex" xmlns:cx1="http://schemas.microsoft.com/office/drawing/2015/9/8/chartex" xmlns:cx2="http://schemas.microsoft.com/office/drawing/2015/10/21/chartex" xmlns:cx3="http://schemas.microsoft.com/office/drawing/2016/5/9/chartex" xmlns:cx4="http://schemas.microsoft.com/office/drawing/2016/5/10/chartex" xmlns:cx5="http://schemas.microsoft.com/office/drawing/2016/5/11/chartex" xmlns:cx6="http://schemas.microsoft.com/office/drawing/2016/5/12/chartex" xmlns:cx7="http://schemas.microsoft.com/office/drawing/2016/5/13/chartex" xmlns:cx8="http://schemas.microsoft.com/office/drawing/2016/5/14/chartex" xmlns:mc="http://schemas.openxmlformats.org/markup-compatibility/2006" xmlns:o="urn:schemas-microsoft-com:office:office" xmlns:r="http://schemas.openxmlformats.org/officeDocument/2006/relationships" xmlns:m="http://schemas.openxmlformats.org/officeDocument/2006/math" xmlns:v="urn:schemas-microsoft-com:vml" xmlns:wp14="http://schemas.microsoft.com/office/word/2010/wordprocessingDrawing" xmlns:wp="http://schemas.openxmlformats.org/drawingml/2006/wordprocessingDrawing" xmlns:w10="urn:schemas-microsoft-com:office:word" xmlns:w="http://schemas.openxmlformats.org/wordprocessingml/2006/main" xmlns:w14="http://schemas.microsoft.com/office/word/2010/wordml" xmlns:w15="http://schemas.microsoft.com/office/word/2012/wordml" xmlns:w16se="http://schemas.microsoft.com/office/word/2015/wordml/symex" xmlns:wpg="http://schemas.microsoft.com/office/word/2010/wordprocessingGroup" xmlns:wpi="http://schemas.microsoft.com/office/word/2010/wordprocessingInk" xmlns:wne="http://schemas.microsoft.com/office/word/2006/wordml" xmlns:wps="http://schemas.microsoft.com/office/word/2010/wordprocessingShape" mc:Ignorable="w14 w15 w16se wp14">
+<w:hdr xmlns:wpc="http://schemas.microsoft.com/office/word/2010/wordprocessingCanvas" xmlns:mo="http://schemas.microsoft.com/office/mac/office/2008/main" xmlns:mc="http://schemas.openxmlformats.org/markup-compatibility/2006" xmlns:mv="urn:schemas-microsoft-com:mac:vml" xmlns:o="urn:schemas-microsoft-com:office:office" xmlns:r="http://schemas.openxmlformats.org/officeDocument/2006/relationships" xmlns:m="http://schemas.openxmlformats.org/officeDocument/2006/math" xmlns:v="urn:schemas-microsoft-com:vml" xmlns:wp14="http://schemas.microsoft.com/office/word/2010/wordprocessingDrawing" xmlns:wp="http://schemas.openxmlformats.org/drawingml/2006/wordprocessingDrawing" xmlns:w10="urn:schemas-microsoft-com:office:word" xmlns:w="http://schemas.openxmlformats.org/wordprocessingml/2006/main" xmlns:w14="http://schemas.microsoft.com/office/word/2010/wordml" xmlns:w15="http://schemas.microsoft.com/office/word/2012/wordml" xmlns:wpg="http://schemas.microsoft.com/office/word/2010/wordprocessingGroup" xmlns:wpi="http://schemas.microsoft.com/office/word/2010/wordprocessingInk" xmlns:wne="http://schemas.microsoft.com/office/word/2006/wordml" xmlns:wps="http://schemas.microsoft.com/office/word/2010/wordprocessingShape" mc:Ignorable="w14 w15 wp14 mv">
   <w:p>
     <w:pPr>
       <w:tabs>
@@ -4318,6 +5123,7 @@
         <w:lang w:val="en-GB"/>
       </w:rPr>
     </w:pPr>
+    <w:proofErr w:type="spellStart"/>
     <w:r>
       <w:rPr>
         <w:rFonts w:ascii="Arial" w:hAnsi="Arial" w:cs="Arial"/>
@@ -4325,8 +5131,49 @@
         <w:szCs w:val="20"/>
         <w:lang w:val="en-GB"/>
       </w:rPr>
-      <w:t>Applicazioni per dispositivi mobili</w:t>
+      <w:t>Applicazioni</w:t>
     </w:r>
+    <w:proofErr w:type="spellEnd"/>
+    <w:r>
+      <w:rPr>
+        <w:rFonts w:ascii="Arial" w:hAnsi="Arial" w:cs="Arial"/>
+        <w:sz w:val="20"/>
+        <w:szCs w:val="20"/>
+        <w:lang w:val="en-GB"/>
+      </w:rPr>
+      <w:t xml:space="preserve"> per </w:t>
+    </w:r>
+    <w:proofErr w:type="spellStart"/>
+    <w:r>
+      <w:rPr>
+        <w:rFonts w:ascii="Arial" w:hAnsi="Arial" w:cs="Arial"/>
+        <w:sz w:val="20"/>
+        <w:szCs w:val="20"/>
+        <w:lang w:val="en-GB"/>
+      </w:rPr>
+      <w:t>dispositivi</w:t>
+    </w:r>
+    <w:proofErr w:type="spellEnd"/>
+    <w:r>
+      <w:rPr>
+        <w:rFonts w:ascii="Arial" w:hAnsi="Arial" w:cs="Arial"/>
+        <w:sz w:val="20"/>
+        <w:szCs w:val="20"/>
+        <w:lang w:val="en-GB"/>
+      </w:rPr>
+      <w:t xml:space="preserve"> </w:t>
+    </w:r>
+    <w:proofErr w:type="spellStart"/>
+    <w:r>
+      <w:rPr>
+        <w:rFonts w:ascii="Arial" w:hAnsi="Arial" w:cs="Arial"/>
+        <w:sz w:val="20"/>
+        <w:szCs w:val="20"/>
+        <w:lang w:val="en-GB"/>
+      </w:rPr>
+      <w:t>mobili</w:t>
+    </w:r>
+    <w:proofErr w:type="spellEnd"/>
     <w:r>
       <w:rPr>
         <w:rFonts w:ascii="Arial" w:hAnsi="Arial" w:cs="Arial"/>
@@ -4428,8 +5275,8 @@
 </file>
 
 <file path=word/numbering.xml><?xml version="1.0" encoding="utf-8"?>
-<w:numbering xmlns:wpc="http://schemas.microsoft.com/office/word/2010/wordprocessingCanvas" xmlns:cx="http://schemas.microsoft.com/office/drawing/2014/chartex" xmlns:cx1="http://schemas.microsoft.com/office/drawing/2015/9/8/chartex" xmlns:cx2="http://schemas.microsoft.com/office/drawing/2015/10/21/chartex" xmlns:cx3="http://schemas.microsoft.com/office/drawing/2016/5/9/chartex" xmlns:cx4="http://schemas.microsoft.com/office/drawing/2016/5/10/chartex" xmlns:cx5="http://schemas.microsoft.com/office/drawing/2016/5/11/chartex" xmlns:cx6="http://schemas.microsoft.com/office/drawing/2016/5/12/chartex" xmlns:cx7="http://schemas.microsoft.com/office/drawing/2016/5/13/chartex" xmlns:cx8="http://schemas.microsoft.com/office/drawing/2016/5/14/chartex" xmlns:mc="http://schemas.openxmlformats.org/markup-compatibility/2006" xmlns:o="urn:schemas-microsoft-com:office:office" xmlns:r="http://schemas.openxmlformats.org/officeDocument/2006/relationships" xmlns:m="http://schemas.openxmlformats.org/officeDocument/2006/math" xmlns:v="urn:schemas-microsoft-com:vml" xmlns:wp14="http://schemas.microsoft.com/office/word/2010/wordprocessingDrawing" xmlns:wp="http://schemas.openxmlformats.org/drawingml/2006/wordprocessingDrawing" xmlns:w10="urn:schemas-microsoft-com:office:word" xmlns:w="http://schemas.openxmlformats.org/wordprocessingml/2006/main" xmlns:w14="http://schemas.microsoft.com/office/word/2010/wordml" xmlns:w15="http://schemas.microsoft.com/office/word/2012/wordml" xmlns:w16se="http://schemas.microsoft.com/office/word/2015/wordml/symex" xmlns:wpg="http://schemas.microsoft.com/office/word/2010/wordprocessingGroup" xmlns:wpi="http://schemas.microsoft.com/office/word/2010/wordprocessingInk" xmlns:wne="http://schemas.microsoft.com/office/word/2006/wordml" xmlns:wps="http://schemas.microsoft.com/office/word/2010/wordprocessingShape" mc:Ignorable="w14 w15 w16se wp14">
-  <w:abstractNum w:abstractNumId="0" w15:restartNumberingAfterBreak="0">
+<w:numbering xmlns:wpc="http://schemas.microsoft.com/office/word/2010/wordprocessingCanvas" xmlns:mo="http://schemas.microsoft.com/office/mac/office/2008/main" xmlns:mc="http://schemas.openxmlformats.org/markup-compatibility/2006" xmlns:mv="urn:schemas-microsoft-com:mac:vml" xmlns:o="urn:schemas-microsoft-com:office:office" xmlns:r="http://schemas.openxmlformats.org/officeDocument/2006/relationships" xmlns:m="http://schemas.openxmlformats.org/officeDocument/2006/math" xmlns:v="urn:schemas-microsoft-com:vml" xmlns:wp14="http://schemas.microsoft.com/office/word/2010/wordprocessingDrawing" xmlns:wp="http://schemas.openxmlformats.org/drawingml/2006/wordprocessingDrawing" xmlns:w10="urn:schemas-microsoft-com:office:word" xmlns:w="http://schemas.openxmlformats.org/wordprocessingml/2006/main" xmlns:w14="http://schemas.microsoft.com/office/word/2010/wordml" xmlns:w15="http://schemas.microsoft.com/office/word/2012/wordml" xmlns:wpg="http://schemas.microsoft.com/office/word/2010/wordprocessingGroup" xmlns:wpi="http://schemas.microsoft.com/office/word/2010/wordprocessingInk" xmlns:wne="http://schemas.microsoft.com/office/word/2006/wordml" xmlns:wps="http://schemas.microsoft.com/office/word/2010/wordprocessingShape" mc:Ignorable="w14 w15 wp14">
+  <w:abstractNum w:abstractNumId="0">
     <w:nsid w:val="14925F70"/>
     <w:multiLevelType w:val="hybridMultilevel"/>
     <w:tmpl w:val="146A6878"/>
@@ -4515,7 +5362,7 @@
       </w:pPr>
     </w:lvl>
   </w:abstractNum>
-  <w:abstractNum w:abstractNumId="1" w15:restartNumberingAfterBreak="0">
+  <w:abstractNum w:abstractNumId="1">
     <w:nsid w:val="6AFE6049"/>
     <w:multiLevelType w:val="hybridMultilevel"/>
     <w:tmpl w:val="05E2204E"/>
@@ -4637,7 +5484,7 @@
 </file>
 
 <file path=word/styles.xml><?xml version="1.0" encoding="utf-8"?>
-<w:styles xmlns:mc="http://schemas.openxmlformats.org/markup-compatibility/2006" xmlns:r="http://schemas.openxmlformats.org/officeDocument/2006/relationships" xmlns:w="http://schemas.openxmlformats.org/wordprocessingml/2006/main" xmlns:w14="http://schemas.microsoft.com/office/word/2010/wordml" xmlns:w15="http://schemas.microsoft.com/office/word/2012/wordml" xmlns:w16se="http://schemas.microsoft.com/office/word/2015/wordml/symex" mc:Ignorable="w14 w15 w16se">
+<w:styles xmlns:mc="http://schemas.openxmlformats.org/markup-compatibility/2006" xmlns:r="http://schemas.openxmlformats.org/officeDocument/2006/relationships" xmlns:w="http://schemas.openxmlformats.org/wordprocessingml/2006/main" xmlns:w14="http://schemas.microsoft.com/office/word/2010/wordml" xmlns:w15="http://schemas.microsoft.com/office/word/2012/wordml" mc:Ignorable="w14 w15">
   <w:docDefaults>
     <w:rPrDefault>
       <w:rPr>
@@ -4653,7 +5500,7 @@
       </w:pPr>
     </w:pPrDefault>
   </w:docDefaults>
-  <w:latentStyles w:defLockedState="0" w:defUIPriority="99" w:defSemiHidden="0" w:defUnhideWhenUsed="0" w:defQFormat="0" w:count="374">
+  <w:latentStyles w:defLockedState="0" w:defUIPriority="99" w:defSemiHidden="0" w:defUnhideWhenUsed="0" w:defQFormat="0" w:count="382">
     <w:lsdException w:name="Normal" w:uiPriority="0" w:qFormat="1"/>
     <w:lsdException w:name="heading 1" w:uiPriority="0" w:qFormat="1"/>
     <w:lsdException w:name="heading 2" w:semiHidden="1" w:uiPriority="9" w:unhideWhenUsed="1" w:qFormat="1"/>
@@ -5027,7 +5874,6 @@
     <w:lsdException w:name="List Table 7 Colorful Accent 6" w:uiPriority="52"/>
     <w:lsdException w:name="Mention" w:semiHidden="1" w:unhideWhenUsed="1"/>
     <w:lsdException w:name="Smart Hyperlink" w:semiHidden="1" w:unhideWhenUsed="1"/>
-    <w:lsdException w:name="Hashtag" w:semiHidden="1" w:unhideWhenUsed="1"/>
   </w:latentStyles>
   <w:style w:type="paragraph" w:default="1" w:styleId="Normale">
     <w:name w:val="Normal"/>
@@ -5649,7 +6495,7 @@
 </file>
 
 <file path=customXml/itemProps1.xml><?xml version="1.0" encoding="utf-8"?>
-<ds:datastoreItem xmlns:ds="http://schemas.openxmlformats.org/officeDocument/2006/customXml" ds:itemID="{C7F93DE8-60EE-4020-A4EA-22D9FD789687}">
+<ds:datastoreItem xmlns:ds="http://schemas.openxmlformats.org/officeDocument/2006/customXml" ds:itemID="{29128ADD-EB9F-CA40-AD2E-26F6DD446694}">
   <ds:schemaRefs>
     <ds:schemaRef ds:uri="http://schemas.openxmlformats.org/officeDocument/2006/bibliography"/>
   </ds:schemaRefs>

</xml_diff>

<commit_message>
Modifica navigation model data model e aggiunta descrizione al data model
</commit_message>
<xml_diff>
--- a/TEMPLATE_designDocumentation.docx
+++ b/TEMPLATE_designDocumentation.docx
@@ -1004,7 +1004,6 @@
           <w:noProof/>
           <w:lang w:val="it-IT" w:eastAsia="it-IT"/>
         </w:rPr>
-        <w:lastRenderedPageBreak/>
         <w:drawing>
           <wp:anchor distT="0" distB="0" distL="114300" distR="114300" simplePos="0" relativeHeight="251658240" behindDoc="0" locked="0" layoutInCell="1" allowOverlap="1" wp14:anchorId="2C121EEE" wp14:editId="4E396880">
             <wp:simplePos x="0" y="0"/>
@@ -1798,6 +1797,7 @@
         <w:jc w:val="both"/>
       </w:pPr>
       <w:r>
+        <w:lastRenderedPageBreak/>
         <w:t>User</w:t>
       </w:r>
       <w:r>
@@ -1823,7 +1823,6 @@
         <w:jc w:val="both"/>
       </w:pPr>
       <w:r>
-        <w:lastRenderedPageBreak/>
         <w:t xml:space="preserve">Describe the main </w:t>
       </w:r>
       <w:r>
@@ -2191,6 +2190,7 @@
         <w:rPr>
           <w:lang w:val="it-IT"/>
         </w:rPr>
+        <w:lastRenderedPageBreak/>
         <w:t>Marco vuole cercare qualcuno che gli dia una mano nel preparare un esame universitario.</w:t>
       </w:r>
     </w:p>
@@ -2213,7 +2213,6 @@
         <w:rPr>
           <w:lang w:val="it-IT"/>
         </w:rPr>
-        <w:lastRenderedPageBreak/>
         <w:t>Età: 20</w:t>
       </w:r>
     </w:p>
@@ -3822,10 +3821,10 @@
           <w:lang w:val="it-IT" w:eastAsia="it-IT"/>
         </w:rPr>
         <w:drawing>
-          <wp:inline distT="0" distB="0" distL="0" distR="0" wp14:anchorId="402A5D24" wp14:editId="194FDC93">
-            <wp:extent cx="6791325" cy="5151382"/>
+          <wp:inline distT="0" distB="0" distL="0" distR="0" wp14:anchorId="42DBEA55" wp14:editId="7529B1F9">
+            <wp:extent cx="6322060" cy="4793615"/>
             <wp:effectExtent l="0" t="0" r="0" b="0"/>
-            <wp:docPr id="4" name="Immagine 4"/>
+            <wp:docPr id="6" name="Immagine 6" descr="navigation_model.jpg"/>
             <wp:cNvGraphicFramePr>
               <a:graphicFrameLocks xmlns:a="http://schemas.openxmlformats.org/drawingml/2006/main" noChangeAspect="1"/>
             </wp:cNvGraphicFramePr>
@@ -3833,23 +3832,36 @@
               <a:graphicData uri="http://schemas.openxmlformats.org/drawingml/2006/picture">
                 <pic:pic xmlns:pic="http://schemas.openxmlformats.org/drawingml/2006/picture">
                   <pic:nvPicPr>
-                    <pic:cNvPr id="4" name="navigation_model-v2.png"/>
-                    <pic:cNvPicPr/>
+                    <pic:cNvPr id="0" name="Picture 3" descr="navigation_model.jpg"/>
+                    <pic:cNvPicPr>
+                      <a:picLocks noChangeAspect="1" noChangeArrowheads="1"/>
+                    </pic:cNvPicPr>
                   </pic:nvPicPr>
                   <pic:blipFill>
-                    <a:blip r:embed="rId15"/>
+                    <a:blip r:embed="rId15">
+                      <a:extLst>
+                        <a:ext uri="{28A0092B-C50C-407E-A947-70E740481C1C}">
+                          <a14:useLocalDpi xmlns:a14="http://schemas.microsoft.com/office/drawing/2010/main" val="0"/>
+                        </a:ext>
+                      </a:extLst>
+                    </a:blip>
+                    <a:srcRect/>
                     <a:stretch>
                       <a:fillRect/>
                     </a:stretch>
                   </pic:blipFill>
-                  <pic:spPr>
+                  <pic:spPr bwMode="auto">
                     <a:xfrm>
                       <a:off x="0" y="0"/>
-                      <a:ext cx="6794516" cy="5153802"/>
+                      <a:ext cx="6322060" cy="4793615"/>
                     </a:xfrm>
                     <a:prstGeom prst="rect">
                       <a:avLst/>
                     </a:prstGeom>
+                    <a:noFill/>
+                    <a:ln>
+                      <a:noFill/>
+                    </a:ln>
                   </pic:spPr>
                 </pic:pic>
               </a:graphicData>
@@ -3953,23 +3965,14 @@
           <w:rFonts w:ascii="Arial" w:hAnsi="Arial" w:cs="Arial"/>
           <w:lang w:val="it-IT"/>
         </w:rPr>
-        <w:t xml:space="preserve">Login” ma quella per </w:t>
-      </w:r>
-      <w:proofErr w:type="spellStart"/>
-      <w:r>
-        <w:rPr>
-          <w:rFonts w:ascii="Arial" w:hAnsi="Arial" w:cs="Arial"/>
-          <w:lang w:val="it-IT"/>
-        </w:rPr>
-        <w:t>effetturare</w:t>
-      </w:r>
-      <w:proofErr w:type="spellEnd"/>
-      <w:r>
-        <w:rPr>
-          <w:rFonts w:ascii="Arial" w:hAnsi="Arial" w:cs="Arial"/>
-          <w:lang w:val="it-IT"/>
-        </w:rPr>
-        <w:t xml:space="preserve"> il </w:t>
+        <w:t>Login” ma quella per effettu</w:t>
+      </w:r>
+      <w:r>
+        <w:rPr>
+          <w:rFonts w:ascii="Arial" w:hAnsi="Arial" w:cs="Arial"/>
+          <w:lang w:val="it-IT"/>
+        </w:rPr>
+        <w:t xml:space="preserve">are il </w:t>
       </w:r>
       <w:proofErr w:type="spellStart"/>
       <w:r>
@@ -4031,15 +4034,112 @@
           <w:rFonts w:ascii="Arial" w:hAnsi="Arial" w:cs="Arial"/>
           <w:lang w:val="it-IT"/>
         </w:rPr>
+        <w:t xml:space="preserve">(1) </w:t>
+      </w:r>
+      <w:r>
+        <w:rPr>
+          <w:rFonts w:ascii="Arial" w:hAnsi="Arial" w:cs="Arial"/>
+          <w:lang w:val="it-IT"/>
+        </w:rPr>
+        <w:t>Se non si è ancora loggati si verrà indirizzati nella pagina “Login”. Al termine della procedura di Login sarà possibile inserire l’annuncio.</w:t>
+      </w:r>
+      <w:r>
+        <w:rPr>
+          <w:rFonts w:ascii="Arial" w:hAnsi="Arial" w:cs="Arial"/>
+          <w:lang w:val="it-IT"/>
+        </w:rPr>
+        <w:t xml:space="preserve"> </w:t>
+      </w:r>
+      <w:proofErr w:type="spellStart"/>
+      <w:r>
+        <w:rPr>
+          <w:rFonts w:ascii="Arial" w:hAnsi="Arial" w:cs="Arial"/>
+          <w:lang w:val="it-IT"/>
+        </w:rPr>
+        <w:t>Dopodichè</w:t>
+      </w:r>
+      <w:proofErr w:type="spellEnd"/>
+      <w:r>
+        <w:rPr>
+          <w:rFonts w:ascii="Arial" w:hAnsi="Arial" w:cs="Arial"/>
+          <w:lang w:val="it-IT"/>
+        </w:rPr>
+        <w:t xml:space="preserve"> si verrà</w:t>
+      </w:r>
+      <w:r>
+        <w:rPr>
+          <w:rFonts w:ascii="Arial" w:hAnsi="Arial" w:cs="Arial"/>
+          <w:lang w:val="it-IT"/>
+        </w:rPr>
+        <w:t xml:space="preserve"> reindirizzati sul proprio profilo</w:t>
+      </w:r>
+      <w:r>
+        <w:rPr>
+          <w:rFonts w:ascii="Arial" w:hAnsi="Arial" w:cs="Arial"/>
+          <w:lang w:val="it-IT"/>
+        </w:rPr>
+        <w:t>.</w:t>
+      </w:r>
+    </w:p>
+    <w:p>
+      <w:pPr>
+        <w:jc w:val="both"/>
+        <w:rPr>
+          <w:rFonts w:ascii="Arial" w:hAnsi="Arial" w:cs="Arial"/>
+          <w:lang w:val="it-IT"/>
+        </w:rPr>
+      </w:pPr>
+      <w:r>
+        <w:rPr>
+          <w:rFonts w:ascii="Arial" w:hAnsi="Arial" w:cs="Arial"/>
+          <w:lang w:val="it-IT"/>
+        </w:rPr>
         <w:lastRenderedPageBreak/>
-        <w:t xml:space="preserve">(1) </w:t>
-      </w:r>
-      <w:r>
-        <w:rPr>
-          <w:rFonts w:ascii="Arial" w:hAnsi="Arial" w:cs="Arial"/>
-          <w:lang w:val="it-IT"/>
-        </w:rPr>
-        <w:t>Dopo aver inserito l’annuncio, si viene reindirizzati sul proprio profilo, nel quale è possibile eventualmente modificare l’annuncio inserito.</w:t>
+        <w:t>(2</w:t>
+      </w:r>
+      <w:r>
+        <w:rPr>
+          <w:rFonts w:ascii="Arial" w:hAnsi="Arial" w:cs="Arial"/>
+          <w:lang w:val="it-IT"/>
+        </w:rPr>
+        <w:t xml:space="preserve">) In questa pagina </w:t>
+      </w:r>
+      <w:r>
+        <w:rPr>
+          <w:rFonts w:ascii="Arial" w:hAnsi="Arial" w:cs="Arial"/>
+          <w:lang w:val="it-IT"/>
+        </w:rPr>
+        <w:t>è possibile visualizzare</w:t>
+      </w:r>
+      <w:r>
+        <w:rPr>
+          <w:rFonts w:ascii="Arial" w:hAnsi="Arial" w:cs="Arial"/>
+          <w:lang w:val="it-IT"/>
+        </w:rPr>
+        <w:t xml:space="preserve"> due </w:t>
+      </w:r>
+      <w:proofErr w:type="spellStart"/>
+      <w:r>
+        <w:rPr>
+          <w:rFonts w:ascii="Arial" w:hAnsi="Arial" w:cs="Arial"/>
+          <w:lang w:val="it-IT"/>
+        </w:rPr>
+        <w:t>tab</w:t>
+      </w:r>
+      <w:proofErr w:type="spellEnd"/>
+      <w:r>
+        <w:rPr>
+          <w:rFonts w:ascii="Arial" w:hAnsi="Arial" w:cs="Arial"/>
+          <w:lang w:val="it-IT"/>
+        </w:rPr>
+        <w:t xml:space="preserve"> nelle quali sarà possibile visualizzare le informazioni del proprio profilo e nell’altra i propri annunci pubblicati</w:t>
+      </w:r>
+      <w:r>
+        <w:rPr>
+          <w:rFonts w:ascii="Arial" w:hAnsi="Arial" w:cs="Arial"/>
+          <w:lang w:val="it-IT"/>
+        </w:rPr>
+        <w:t>.</w:t>
       </w:r>
     </w:p>
     <w:p>
@@ -4055,21 +4155,72 @@
           <w:rFonts w:ascii="Arial" w:hAnsi="Arial" w:cs="Arial"/>
           <w:lang w:val="it-IT"/>
         </w:rPr>
-        <w:t>(2</w:t>
-      </w:r>
-      <w:r>
-        <w:rPr>
-          <w:rFonts w:ascii="Arial" w:hAnsi="Arial" w:cs="Arial"/>
-          <w:lang w:val="it-IT"/>
-        </w:rPr>
-        <w:t xml:space="preserve">) In questa pagina </w:t>
-      </w:r>
-      <w:r>
-        <w:rPr>
-          <w:rFonts w:ascii="Arial" w:hAnsi="Arial" w:cs="Arial"/>
-          <w:lang w:val="it-IT"/>
-        </w:rPr>
-        <w:t>è possibile visualizzare l’annuncio inserito.</w:t>
+        <w:t>(3</w:t>
+      </w:r>
+      <w:r>
+        <w:rPr>
+          <w:rFonts w:ascii="Arial" w:hAnsi="Arial" w:cs="Arial"/>
+          <w:lang w:val="it-IT"/>
+        </w:rPr>
+        <w:t>) Se non si è ancora loggati si verrà indirizzati nella pagina “Login”. Al termine della p</w:t>
+      </w:r>
+      <w:r>
+        <w:rPr>
+          <w:rFonts w:ascii="Arial" w:hAnsi="Arial" w:cs="Arial"/>
+          <w:lang w:val="it-IT"/>
+        </w:rPr>
+        <w:t>rocedura di Login</w:t>
+      </w:r>
+      <w:r>
+        <w:rPr>
+          <w:rFonts w:ascii="Arial" w:hAnsi="Arial" w:cs="Arial"/>
+          <w:lang w:val="it-IT"/>
+        </w:rPr>
+        <w:t xml:space="preserve"> si tornerà alla pagina “</w:t>
+      </w:r>
+      <w:r>
+        <w:rPr>
+          <w:rFonts w:ascii="Arial" w:hAnsi="Arial" w:cs="Arial"/>
+          <w:lang w:val="it-IT"/>
+        </w:rPr>
+        <w:t>Richiesta Prenotazione</w:t>
+      </w:r>
+      <w:r>
+        <w:rPr>
+          <w:rFonts w:ascii="Arial" w:hAnsi="Arial" w:cs="Arial"/>
+          <w:lang w:val="it-IT"/>
+        </w:rPr>
+        <w:t xml:space="preserve">” nella quale sarà possibile </w:t>
+      </w:r>
+      <w:r>
+        <w:rPr>
+          <w:rFonts w:ascii="Arial" w:hAnsi="Arial" w:cs="Arial"/>
+          <w:lang w:val="it-IT"/>
+        </w:rPr>
+        <w:t xml:space="preserve">riempire il </w:t>
+      </w:r>
+      <w:proofErr w:type="spellStart"/>
+      <w:r>
+        <w:rPr>
+          <w:rFonts w:ascii="Arial" w:hAnsi="Arial" w:cs="Arial"/>
+          <w:lang w:val="it-IT"/>
+        </w:rPr>
+        <w:t>form</w:t>
+      </w:r>
+      <w:proofErr w:type="spellEnd"/>
+      <w:r>
+        <w:rPr>
+          <w:rFonts w:ascii="Arial" w:hAnsi="Arial" w:cs="Arial"/>
+          <w:lang w:val="it-IT"/>
+        </w:rPr>
+        <w:t>.</w:t>
+      </w:r>
+      <w:r>
+        <w:rPr>
+          <w:rFonts w:ascii="Arial" w:hAnsi="Arial" w:cs="Arial"/>
+          <w:lang w:val="it-IT"/>
+        </w:rPr>
+        <w:t xml:space="preserve"> FRECCIA PIENA E NON TRATTEGGIATA!!!</w:t>
       </w:r>
     </w:p>
     <w:p>
@@ -4081,43 +4232,6 @@
           <w:lang w:val="it-IT"/>
         </w:rPr>
       </w:pPr>
-      <w:r>
-        <w:rPr>
-          <w:rFonts w:ascii="Arial" w:hAnsi="Arial" w:cs="Arial"/>
-          <w:lang w:val="it-IT"/>
-        </w:rPr>
-        <w:t xml:space="preserve">(4) Se non si è ancora loggati si verrà indirizzati nella pagina “Login”. Al termine della procedura di Login in questo caso si tornerà alla pagina “Prenota Ripetizione” nella quale sarà possibile </w:t>
-      </w:r>
-      <w:r>
-        <w:rPr>
-          <w:rFonts w:ascii="Arial" w:hAnsi="Arial" w:cs="Arial"/>
-          <w:lang w:val="it-IT"/>
-        </w:rPr>
-        <w:t xml:space="preserve">riempire il </w:t>
-      </w:r>
-      <w:proofErr w:type="spellStart"/>
-      <w:r>
-        <w:rPr>
-          <w:rFonts w:ascii="Arial" w:hAnsi="Arial" w:cs="Arial"/>
-          <w:lang w:val="it-IT"/>
-        </w:rPr>
-        <w:t>form</w:t>
-      </w:r>
-      <w:proofErr w:type="spellEnd"/>
-      <w:r>
-        <w:rPr>
-          <w:rFonts w:ascii="Arial" w:hAnsi="Arial" w:cs="Arial"/>
-          <w:lang w:val="it-IT"/>
-        </w:rPr>
-        <w:t>.</w:t>
-      </w:r>
-      <w:r>
-        <w:rPr>
-          <w:rFonts w:ascii="Arial" w:hAnsi="Arial" w:cs="Arial"/>
-          <w:lang w:val="it-IT"/>
-        </w:rPr>
-        <w:t xml:space="preserve"> FRECCIA PIENA E NON TRATTEGGIATA!!!</w:t>
-      </w:r>
     </w:p>
     <w:p>
       <w:pPr>
@@ -4230,8 +4344,6 @@
           <w:rFonts w:ascii="Arial" w:hAnsi="Arial" w:cs="Arial"/>
         </w:rPr>
       </w:pPr>
-      <w:bookmarkStart w:id="0" w:name="_GoBack"/>
-      <w:bookmarkEnd w:id="0"/>
     </w:p>
     <w:p>
       <w:pPr>
@@ -4240,9 +4352,2035 @@
           <w:rFonts w:ascii="Arial" w:hAnsi="Arial" w:cs="Arial"/>
         </w:rPr>
       </w:pPr>
-    </w:p>
-    <w:p>
-      <w:pPr>
+      <w:r>
+        <w:rPr>
+          <w:rFonts w:ascii="Arial" w:hAnsi="Arial" w:cs="Arial"/>
+        </w:rPr>
+        <w:t xml:space="preserve">Il Data Model </w:t>
+      </w:r>
+      <w:proofErr w:type="spellStart"/>
+      <w:r>
+        <w:rPr>
+          <w:rFonts w:ascii="Arial" w:hAnsi="Arial" w:cs="Arial"/>
+        </w:rPr>
+        <w:t>sopra</w:t>
+      </w:r>
+      <w:proofErr w:type="spellEnd"/>
+      <w:r>
+        <w:rPr>
+          <w:rFonts w:ascii="Arial" w:hAnsi="Arial" w:cs="Arial"/>
+        </w:rPr>
+        <w:t xml:space="preserve"> </w:t>
+      </w:r>
+      <w:proofErr w:type="spellStart"/>
+      <w:r>
+        <w:rPr>
+          <w:rFonts w:ascii="Arial" w:hAnsi="Arial" w:cs="Arial"/>
+        </w:rPr>
+        <w:t>riportato</w:t>
+      </w:r>
+      <w:proofErr w:type="spellEnd"/>
+      <w:r>
+        <w:rPr>
+          <w:rFonts w:ascii="Arial" w:hAnsi="Arial" w:cs="Arial"/>
+        </w:rPr>
+        <w:t xml:space="preserve"> </w:t>
+      </w:r>
+      <w:proofErr w:type="spellStart"/>
+      <w:r>
+        <w:rPr>
+          <w:rFonts w:ascii="Arial" w:hAnsi="Arial" w:cs="Arial"/>
+        </w:rPr>
+        <w:t>rappresenta</w:t>
+      </w:r>
+      <w:proofErr w:type="spellEnd"/>
+      <w:r>
+        <w:rPr>
+          <w:rFonts w:ascii="Arial" w:hAnsi="Arial" w:cs="Arial"/>
+        </w:rPr>
+        <w:t xml:space="preserve"> </w:t>
+      </w:r>
+      <w:r>
+        <w:rPr>
+          <w:rFonts w:ascii="Arial" w:hAnsi="Arial" w:cs="Arial"/>
+        </w:rPr>
+        <w:t xml:space="preserve">I </w:t>
+      </w:r>
+      <w:proofErr w:type="spellStart"/>
+      <w:r>
+        <w:rPr>
+          <w:rFonts w:ascii="Arial" w:hAnsi="Arial" w:cs="Arial"/>
+        </w:rPr>
+        <w:t>dati</w:t>
+      </w:r>
+      <w:proofErr w:type="spellEnd"/>
+      <w:r>
+        <w:rPr>
+          <w:rFonts w:ascii="Arial" w:hAnsi="Arial" w:cs="Arial"/>
+        </w:rPr>
+        <w:t xml:space="preserve"> </w:t>
+      </w:r>
+      <w:r>
+        <w:rPr>
+          <w:rFonts w:ascii="Arial" w:hAnsi="Arial" w:cs="Arial"/>
+        </w:rPr>
+        <w:t xml:space="preserve">e </w:t>
+      </w:r>
+      <w:r>
+        <w:rPr>
+          <w:rFonts w:ascii="Arial" w:hAnsi="Arial" w:cs="Arial"/>
+        </w:rPr>
+        <w:t xml:space="preserve">le </w:t>
+      </w:r>
+      <w:proofErr w:type="spellStart"/>
+      <w:r>
+        <w:rPr>
+          <w:rFonts w:ascii="Arial" w:hAnsi="Arial" w:cs="Arial"/>
+        </w:rPr>
+        <w:t>interazion</w:t>
+      </w:r>
+      <w:r>
+        <w:rPr>
+          <w:rFonts w:ascii="Arial" w:hAnsi="Arial" w:cs="Arial"/>
+        </w:rPr>
+        <w:t>i</w:t>
+      </w:r>
+      <w:proofErr w:type="spellEnd"/>
+      <w:r>
+        <w:rPr>
+          <w:rFonts w:ascii="Arial" w:hAnsi="Arial" w:cs="Arial"/>
+        </w:rPr>
+        <w:t xml:space="preserve"> </w:t>
+      </w:r>
+      <w:proofErr w:type="spellStart"/>
+      <w:r>
+        <w:rPr>
+          <w:rFonts w:ascii="Arial" w:hAnsi="Arial" w:cs="Arial"/>
+        </w:rPr>
+        <w:t>tra</w:t>
+      </w:r>
+      <w:proofErr w:type="spellEnd"/>
+      <w:r>
+        <w:rPr>
+          <w:rFonts w:ascii="Arial" w:hAnsi="Arial" w:cs="Arial"/>
+        </w:rPr>
+        <w:t xml:space="preserve"> di </w:t>
+      </w:r>
+      <w:proofErr w:type="spellStart"/>
+      <w:r>
+        <w:rPr>
+          <w:rFonts w:ascii="Arial" w:hAnsi="Arial" w:cs="Arial"/>
+        </w:rPr>
+        <w:t>essi</w:t>
+      </w:r>
+      <w:proofErr w:type="spellEnd"/>
+      <w:r>
+        <w:rPr>
+          <w:rFonts w:ascii="Arial" w:hAnsi="Arial" w:cs="Arial"/>
+        </w:rPr>
+        <w:t xml:space="preserve"> </w:t>
+      </w:r>
+      <w:proofErr w:type="spellStart"/>
+      <w:r>
+        <w:rPr>
+          <w:rFonts w:ascii="Arial" w:hAnsi="Arial" w:cs="Arial"/>
+        </w:rPr>
+        <w:t>coinvolti</w:t>
+      </w:r>
+      <w:proofErr w:type="spellEnd"/>
+      <w:r>
+        <w:rPr>
+          <w:rFonts w:ascii="Arial" w:hAnsi="Arial" w:cs="Arial"/>
+        </w:rPr>
+        <w:t xml:space="preserve"> </w:t>
+      </w:r>
+      <w:proofErr w:type="spellStart"/>
+      <w:r>
+        <w:rPr>
+          <w:rFonts w:ascii="Arial" w:hAnsi="Arial" w:cs="Arial"/>
+        </w:rPr>
+        <w:t>nel</w:t>
+      </w:r>
+      <w:proofErr w:type="spellEnd"/>
+      <w:r>
+        <w:rPr>
+          <w:rFonts w:ascii="Arial" w:hAnsi="Arial" w:cs="Arial"/>
+        </w:rPr>
+        <w:t xml:space="preserve"> </w:t>
+      </w:r>
+      <w:proofErr w:type="spellStart"/>
+      <w:r>
+        <w:rPr>
+          <w:rFonts w:ascii="Arial" w:hAnsi="Arial" w:cs="Arial"/>
+        </w:rPr>
+        <w:t>s</w:t>
+      </w:r>
+      <w:r>
+        <w:rPr>
+          <w:rFonts w:ascii="Arial" w:hAnsi="Arial" w:cs="Arial"/>
+        </w:rPr>
+        <w:t>istema</w:t>
+      </w:r>
+      <w:proofErr w:type="spellEnd"/>
+      <w:r>
+        <w:rPr>
+          <w:rFonts w:ascii="Arial" w:hAnsi="Arial" w:cs="Arial"/>
+        </w:rPr>
+        <w:t>.</w:t>
+      </w:r>
+    </w:p>
+    <w:p>
+      <w:pPr>
+        <w:jc w:val="both"/>
+        <w:rPr>
+          <w:rFonts w:ascii="Arial" w:hAnsi="Arial" w:cs="Arial"/>
+        </w:rPr>
+      </w:pPr>
+      <w:proofErr w:type="spellStart"/>
+      <w:r>
+        <w:rPr>
+          <w:rFonts w:ascii="Arial" w:hAnsi="Arial" w:cs="Arial"/>
+        </w:rPr>
+        <w:t>Forniamo</w:t>
+      </w:r>
+      <w:proofErr w:type="spellEnd"/>
+      <w:r>
+        <w:rPr>
+          <w:rFonts w:ascii="Arial" w:hAnsi="Arial" w:cs="Arial"/>
+        </w:rPr>
+        <w:t xml:space="preserve"> </w:t>
+      </w:r>
+      <w:proofErr w:type="spellStart"/>
+      <w:r>
+        <w:rPr>
+          <w:rFonts w:ascii="Arial" w:hAnsi="Arial" w:cs="Arial"/>
+        </w:rPr>
+        <w:t>ora</w:t>
+      </w:r>
+      <w:proofErr w:type="spellEnd"/>
+      <w:r>
+        <w:rPr>
+          <w:rFonts w:ascii="Arial" w:hAnsi="Arial" w:cs="Arial"/>
+        </w:rPr>
+        <w:t xml:space="preserve"> </w:t>
+      </w:r>
+      <w:proofErr w:type="spellStart"/>
+      <w:r>
+        <w:rPr>
+          <w:rFonts w:ascii="Arial" w:hAnsi="Arial" w:cs="Arial"/>
+        </w:rPr>
+        <w:t>una</w:t>
+      </w:r>
+      <w:proofErr w:type="spellEnd"/>
+      <w:r>
+        <w:rPr>
+          <w:rFonts w:ascii="Arial" w:hAnsi="Arial" w:cs="Arial"/>
+        </w:rPr>
+        <w:t xml:space="preserve"> breve </w:t>
+      </w:r>
+      <w:proofErr w:type="spellStart"/>
+      <w:r>
+        <w:rPr>
+          <w:rFonts w:ascii="Arial" w:hAnsi="Arial" w:cs="Arial"/>
+        </w:rPr>
+        <w:t>descrizione</w:t>
+      </w:r>
+      <w:proofErr w:type="spellEnd"/>
+      <w:r>
+        <w:rPr>
+          <w:rFonts w:ascii="Arial" w:hAnsi="Arial" w:cs="Arial"/>
+        </w:rPr>
+        <w:t xml:space="preserve"> </w:t>
+      </w:r>
+      <w:proofErr w:type="spellStart"/>
+      <w:r>
+        <w:rPr>
+          <w:rFonts w:ascii="Arial" w:hAnsi="Arial" w:cs="Arial"/>
+        </w:rPr>
+        <w:t>delle</w:t>
+      </w:r>
+      <w:proofErr w:type="spellEnd"/>
+      <w:r>
+        <w:rPr>
+          <w:rFonts w:ascii="Arial" w:hAnsi="Arial" w:cs="Arial"/>
+        </w:rPr>
+        <w:t xml:space="preserve"> </w:t>
+      </w:r>
+      <w:proofErr w:type="spellStart"/>
+      <w:r>
+        <w:rPr>
+          <w:rFonts w:ascii="Arial" w:hAnsi="Arial" w:cs="Arial"/>
+        </w:rPr>
+        <w:t>entità</w:t>
+      </w:r>
+      <w:proofErr w:type="spellEnd"/>
+      <w:r>
+        <w:rPr>
+          <w:rFonts w:ascii="Arial" w:hAnsi="Arial" w:cs="Arial"/>
+        </w:rPr>
+        <w:t>:</w:t>
+      </w:r>
+    </w:p>
+    <w:p>
+      <w:pPr>
+        <w:pStyle w:val="Paragrafoelenco"/>
+        <w:numPr>
+          <w:ilvl w:val="0"/>
+          <w:numId w:val="2"/>
+        </w:numPr>
+        <w:jc w:val="both"/>
+        <w:rPr>
+          <w:rFonts w:ascii="Arial" w:hAnsi="Arial" w:cs="Arial"/>
+        </w:rPr>
+      </w:pPr>
+      <w:proofErr w:type="spellStart"/>
+      <w:r>
+        <w:rPr>
+          <w:rFonts w:ascii="Arial" w:hAnsi="Arial" w:cs="Arial"/>
+        </w:rPr>
+        <w:t>L’</w:t>
+      </w:r>
+      <w:r>
+        <w:rPr>
+          <w:rFonts w:ascii="Arial" w:hAnsi="Arial" w:cs="Arial"/>
+        </w:rPr>
+        <w:t>entità</w:t>
+      </w:r>
+      <w:proofErr w:type="spellEnd"/>
+      <w:r>
+        <w:rPr>
+          <w:rFonts w:ascii="Arial" w:hAnsi="Arial" w:cs="Arial"/>
+        </w:rPr>
+        <w:t xml:space="preserve"> </w:t>
+      </w:r>
+      <w:proofErr w:type="spellStart"/>
+      <w:r>
+        <w:rPr>
+          <w:rFonts w:ascii="Arial" w:hAnsi="Arial" w:cs="Arial"/>
+        </w:rPr>
+        <w:t>Utente</w:t>
+      </w:r>
+      <w:proofErr w:type="spellEnd"/>
+      <w:r>
+        <w:rPr>
+          <w:rFonts w:ascii="Arial" w:hAnsi="Arial" w:cs="Arial"/>
+        </w:rPr>
+        <w:t xml:space="preserve"> </w:t>
+      </w:r>
+      <w:proofErr w:type="spellStart"/>
+      <w:r>
+        <w:rPr>
+          <w:rFonts w:ascii="Arial" w:hAnsi="Arial" w:cs="Arial"/>
+        </w:rPr>
+        <w:t>racchiude</w:t>
+      </w:r>
+      <w:proofErr w:type="spellEnd"/>
+      <w:r>
+        <w:rPr>
+          <w:rFonts w:ascii="Arial" w:hAnsi="Arial" w:cs="Arial"/>
+        </w:rPr>
+        <w:t xml:space="preserve"> </w:t>
+      </w:r>
+      <w:proofErr w:type="spellStart"/>
+      <w:r>
+        <w:rPr>
+          <w:rFonts w:ascii="Arial" w:hAnsi="Arial" w:cs="Arial"/>
+        </w:rPr>
+        <w:t>i</w:t>
+      </w:r>
+      <w:proofErr w:type="spellEnd"/>
+      <w:r>
+        <w:rPr>
+          <w:rFonts w:ascii="Arial" w:hAnsi="Arial" w:cs="Arial"/>
+        </w:rPr>
+        <w:t xml:space="preserve"> </w:t>
+      </w:r>
+      <w:proofErr w:type="spellStart"/>
+      <w:r>
+        <w:rPr>
+          <w:rFonts w:ascii="Arial" w:hAnsi="Arial" w:cs="Arial"/>
+        </w:rPr>
+        <w:t>dati</w:t>
+      </w:r>
+      <w:proofErr w:type="spellEnd"/>
+      <w:r>
+        <w:rPr>
+          <w:rFonts w:ascii="Arial" w:hAnsi="Arial" w:cs="Arial"/>
+        </w:rPr>
+        <w:t xml:space="preserve"> </w:t>
+      </w:r>
+      <w:proofErr w:type="spellStart"/>
+      <w:r>
+        <w:rPr>
+          <w:rFonts w:ascii="Arial" w:hAnsi="Arial" w:cs="Arial"/>
+        </w:rPr>
+        <w:t>personali</w:t>
+      </w:r>
+      <w:proofErr w:type="spellEnd"/>
+      <w:r>
+        <w:rPr>
+          <w:rFonts w:ascii="Arial" w:hAnsi="Arial" w:cs="Arial"/>
+        </w:rPr>
+        <w:t xml:space="preserve"> </w:t>
+      </w:r>
+      <w:proofErr w:type="spellStart"/>
+      <w:proofErr w:type="gramStart"/>
+      <w:r>
+        <w:rPr>
+          <w:rFonts w:ascii="Arial" w:hAnsi="Arial" w:cs="Arial"/>
+        </w:rPr>
+        <w:t>dell’utente</w:t>
+      </w:r>
+      <w:proofErr w:type="spellEnd"/>
+      <w:r>
+        <w:rPr>
+          <w:rFonts w:ascii="Arial" w:hAnsi="Arial" w:cs="Arial"/>
+        </w:rPr>
+        <w:t>(</w:t>
+      </w:r>
+      <w:proofErr w:type="spellStart"/>
+      <w:proofErr w:type="gramEnd"/>
+      <w:r>
+        <w:rPr>
+          <w:rFonts w:ascii="Arial" w:hAnsi="Arial" w:cs="Arial"/>
+        </w:rPr>
+        <w:t>Nome,Cognome,Data</w:t>
+      </w:r>
+      <w:proofErr w:type="spellEnd"/>
+      <w:r>
+        <w:rPr>
+          <w:rFonts w:ascii="Arial" w:hAnsi="Arial" w:cs="Arial"/>
+        </w:rPr>
+        <w:t xml:space="preserve"> di </w:t>
+      </w:r>
+      <w:proofErr w:type="spellStart"/>
+      <w:r>
+        <w:rPr>
+          <w:rFonts w:ascii="Arial" w:hAnsi="Arial" w:cs="Arial"/>
+        </w:rPr>
+        <w:t>nascita</w:t>
+      </w:r>
+      <w:proofErr w:type="spellEnd"/>
+      <w:r>
+        <w:rPr>
+          <w:rFonts w:ascii="Arial" w:hAnsi="Arial" w:cs="Arial"/>
+        </w:rPr>
+        <w:t>…)</w:t>
+      </w:r>
+      <w:r>
+        <w:rPr>
+          <w:rFonts w:ascii="Arial" w:hAnsi="Arial" w:cs="Arial"/>
+        </w:rPr>
+        <w:t xml:space="preserve"> e le </w:t>
+      </w:r>
+      <w:proofErr w:type="spellStart"/>
+      <w:r>
+        <w:rPr>
+          <w:rFonts w:ascii="Arial" w:hAnsi="Arial" w:cs="Arial"/>
+        </w:rPr>
+        <w:t>credenziali</w:t>
+      </w:r>
+      <w:proofErr w:type="spellEnd"/>
+      <w:r>
+        <w:rPr>
+          <w:rFonts w:ascii="Arial" w:hAnsi="Arial" w:cs="Arial"/>
+        </w:rPr>
+        <w:t xml:space="preserve"> di accesso all’ App</w:t>
+      </w:r>
+      <w:r>
+        <w:rPr>
+          <w:rFonts w:ascii="Arial" w:hAnsi="Arial" w:cs="Arial"/>
+        </w:rPr>
+        <w:t xml:space="preserve">(Email e password). </w:t>
+      </w:r>
+      <w:proofErr w:type="spellStart"/>
+      <w:r>
+        <w:rPr>
+          <w:rFonts w:ascii="Arial" w:hAnsi="Arial" w:cs="Arial"/>
+        </w:rPr>
+        <w:t>Inoltre</w:t>
+      </w:r>
+      <w:proofErr w:type="spellEnd"/>
+      <w:r>
+        <w:rPr>
+          <w:rFonts w:ascii="Arial" w:hAnsi="Arial" w:cs="Arial"/>
+        </w:rPr>
+        <w:t xml:space="preserve"> </w:t>
+      </w:r>
+      <w:proofErr w:type="spellStart"/>
+      <w:r>
+        <w:rPr>
+          <w:rFonts w:ascii="Arial" w:hAnsi="Arial" w:cs="Arial"/>
+        </w:rPr>
+        <w:t>ogni</w:t>
+      </w:r>
+      <w:proofErr w:type="spellEnd"/>
+      <w:r>
+        <w:rPr>
+          <w:rFonts w:ascii="Arial" w:hAnsi="Arial" w:cs="Arial"/>
+        </w:rPr>
+        <w:t xml:space="preserve"> </w:t>
+      </w:r>
+      <w:proofErr w:type="spellStart"/>
+      <w:r>
+        <w:rPr>
+          <w:rFonts w:ascii="Arial" w:hAnsi="Arial" w:cs="Arial"/>
+        </w:rPr>
+        <w:t>utente</w:t>
+      </w:r>
+      <w:proofErr w:type="spellEnd"/>
+      <w:r>
+        <w:rPr>
+          <w:rFonts w:ascii="Arial" w:hAnsi="Arial" w:cs="Arial"/>
+        </w:rPr>
+        <w:t xml:space="preserve"> </w:t>
+      </w:r>
+      <w:proofErr w:type="spellStart"/>
+      <w:r>
+        <w:rPr>
+          <w:rFonts w:ascii="Arial" w:hAnsi="Arial" w:cs="Arial"/>
+        </w:rPr>
+        <w:t>che</w:t>
+      </w:r>
+      <w:proofErr w:type="spellEnd"/>
+      <w:r>
+        <w:rPr>
+          <w:rFonts w:ascii="Arial" w:hAnsi="Arial" w:cs="Arial"/>
+        </w:rPr>
+        <w:t xml:space="preserve"> </w:t>
+      </w:r>
+      <w:proofErr w:type="spellStart"/>
+      <w:r>
+        <w:rPr>
+          <w:rFonts w:ascii="Arial" w:hAnsi="Arial" w:cs="Arial"/>
+        </w:rPr>
+        <w:t>inserisce</w:t>
+      </w:r>
+      <w:proofErr w:type="spellEnd"/>
+      <w:r>
+        <w:rPr>
+          <w:rFonts w:ascii="Arial" w:hAnsi="Arial" w:cs="Arial"/>
+        </w:rPr>
+        <w:t xml:space="preserve"> un </w:t>
+      </w:r>
+      <w:proofErr w:type="spellStart"/>
+      <w:r>
+        <w:rPr>
+          <w:rFonts w:ascii="Arial" w:hAnsi="Arial" w:cs="Arial"/>
+        </w:rPr>
+        <w:t>annuncio</w:t>
+      </w:r>
+      <w:proofErr w:type="spellEnd"/>
+      <w:r>
+        <w:rPr>
+          <w:rFonts w:ascii="Arial" w:hAnsi="Arial" w:cs="Arial"/>
+        </w:rPr>
+        <w:t xml:space="preserve"> </w:t>
+      </w:r>
+      <w:proofErr w:type="spellStart"/>
+      <w:r>
+        <w:rPr>
+          <w:rFonts w:ascii="Arial" w:hAnsi="Arial" w:cs="Arial"/>
+        </w:rPr>
+        <w:t>diventa</w:t>
+      </w:r>
+      <w:proofErr w:type="spellEnd"/>
+      <w:r>
+        <w:rPr>
+          <w:rFonts w:ascii="Arial" w:hAnsi="Arial" w:cs="Arial"/>
+        </w:rPr>
+        <w:t xml:space="preserve"> un </w:t>
+      </w:r>
+      <w:proofErr w:type="spellStart"/>
+      <w:proofErr w:type="gramStart"/>
+      <w:r>
+        <w:rPr>
+          <w:rFonts w:ascii="Arial" w:hAnsi="Arial" w:cs="Arial"/>
+        </w:rPr>
+        <w:t>Tutor,come</w:t>
+      </w:r>
+      <w:proofErr w:type="spellEnd"/>
+      <w:proofErr w:type="gramEnd"/>
+      <w:r>
+        <w:rPr>
+          <w:rFonts w:ascii="Arial" w:hAnsi="Arial" w:cs="Arial"/>
+        </w:rPr>
+        <w:t xml:space="preserve"> </w:t>
+      </w:r>
+      <w:proofErr w:type="spellStart"/>
+      <w:r>
+        <w:rPr>
+          <w:rFonts w:ascii="Arial" w:hAnsi="Arial" w:cs="Arial"/>
+        </w:rPr>
+        <w:t>indicato</w:t>
+      </w:r>
+      <w:proofErr w:type="spellEnd"/>
+      <w:r>
+        <w:rPr>
+          <w:rFonts w:ascii="Arial" w:hAnsi="Arial" w:cs="Arial"/>
+        </w:rPr>
+        <w:t xml:space="preserve"> </w:t>
+      </w:r>
+      <w:proofErr w:type="spellStart"/>
+      <w:r>
+        <w:rPr>
+          <w:rFonts w:ascii="Arial" w:hAnsi="Arial" w:cs="Arial"/>
+        </w:rPr>
+        <w:t>nella</w:t>
+      </w:r>
+      <w:proofErr w:type="spellEnd"/>
+      <w:r>
+        <w:rPr>
+          <w:rFonts w:ascii="Arial" w:hAnsi="Arial" w:cs="Arial"/>
+        </w:rPr>
+        <w:t xml:space="preserve"> </w:t>
+      </w:r>
+      <w:proofErr w:type="spellStart"/>
+      <w:r>
+        <w:rPr>
+          <w:rFonts w:ascii="Arial" w:hAnsi="Arial" w:cs="Arial"/>
+        </w:rPr>
+        <w:t>generalizzazione</w:t>
+      </w:r>
+      <w:proofErr w:type="spellEnd"/>
+      <w:r>
+        <w:rPr>
+          <w:rFonts w:ascii="Arial" w:hAnsi="Arial" w:cs="Arial"/>
+        </w:rPr>
+        <w:t xml:space="preserve"> </w:t>
+      </w:r>
+      <w:proofErr w:type="spellStart"/>
+      <w:r>
+        <w:rPr>
+          <w:rFonts w:ascii="Arial" w:hAnsi="Arial" w:cs="Arial"/>
+        </w:rPr>
+        <w:t>sopra</w:t>
+      </w:r>
+      <w:proofErr w:type="spellEnd"/>
+      <w:r>
+        <w:rPr>
+          <w:rFonts w:ascii="Arial" w:hAnsi="Arial" w:cs="Arial"/>
+        </w:rPr>
+        <w:t xml:space="preserve"> </w:t>
+      </w:r>
+      <w:proofErr w:type="spellStart"/>
+      <w:r>
+        <w:rPr>
+          <w:rFonts w:ascii="Arial" w:hAnsi="Arial" w:cs="Arial"/>
+        </w:rPr>
+        <w:t>riportata</w:t>
+      </w:r>
+      <w:proofErr w:type="spellEnd"/>
+      <w:r>
+        <w:rPr>
+          <w:rFonts w:ascii="Arial" w:hAnsi="Arial" w:cs="Arial"/>
+        </w:rPr>
+        <w:t>.</w:t>
+      </w:r>
+      <w:r>
+        <w:rPr>
+          <w:rFonts w:ascii="Arial" w:hAnsi="Arial" w:cs="Arial"/>
+        </w:rPr>
+        <w:t xml:space="preserve"> </w:t>
+      </w:r>
+    </w:p>
+    <w:p>
+      <w:pPr>
+        <w:pStyle w:val="Paragrafoelenco"/>
+        <w:numPr>
+          <w:ilvl w:val="0"/>
+          <w:numId w:val="2"/>
+        </w:numPr>
+        <w:jc w:val="both"/>
+        <w:rPr>
+          <w:rFonts w:ascii="Arial" w:hAnsi="Arial" w:cs="Arial"/>
+        </w:rPr>
+      </w:pPr>
+      <w:proofErr w:type="spellStart"/>
+      <w:r>
+        <w:rPr>
+          <w:rFonts w:ascii="Arial" w:hAnsi="Arial" w:cs="Arial"/>
+        </w:rPr>
+        <w:t>L’</w:t>
+      </w:r>
+      <w:r>
+        <w:rPr>
+          <w:rFonts w:ascii="Arial" w:hAnsi="Arial" w:cs="Arial"/>
+        </w:rPr>
+        <w:t>entità</w:t>
+      </w:r>
+      <w:proofErr w:type="spellEnd"/>
+      <w:r>
+        <w:rPr>
+          <w:rFonts w:ascii="Arial" w:hAnsi="Arial" w:cs="Arial"/>
+        </w:rPr>
+        <w:t xml:space="preserve"> </w:t>
+      </w:r>
+      <w:proofErr w:type="spellStart"/>
+      <w:r>
+        <w:rPr>
+          <w:rFonts w:ascii="Arial" w:hAnsi="Arial" w:cs="Arial"/>
+        </w:rPr>
+        <w:t>R</w:t>
+      </w:r>
+      <w:r>
+        <w:rPr>
+          <w:rFonts w:ascii="Arial" w:hAnsi="Arial" w:cs="Arial"/>
+        </w:rPr>
+        <w:t>ipetizione</w:t>
+      </w:r>
+      <w:proofErr w:type="spellEnd"/>
+      <w:r>
+        <w:rPr>
+          <w:rFonts w:ascii="Arial" w:hAnsi="Arial" w:cs="Arial"/>
+        </w:rPr>
+        <w:t xml:space="preserve"> </w:t>
+      </w:r>
+      <w:proofErr w:type="spellStart"/>
+      <w:r>
+        <w:rPr>
+          <w:rFonts w:ascii="Arial" w:hAnsi="Arial" w:cs="Arial"/>
+        </w:rPr>
+        <w:t>comprende</w:t>
+      </w:r>
+      <w:proofErr w:type="spellEnd"/>
+      <w:r>
+        <w:rPr>
+          <w:rFonts w:ascii="Arial" w:hAnsi="Arial" w:cs="Arial"/>
+        </w:rPr>
+        <w:t xml:space="preserve"> </w:t>
+      </w:r>
+      <w:proofErr w:type="spellStart"/>
+      <w:r>
+        <w:rPr>
+          <w:rFonts w:ascii="Arial" w:hAnsi="Arial" w:cs="Arial"/>
+        </w:rPr>
+        <w:t>il</w:t>
+      </w:r>
+      <w:proofErr w:type="spellEnd"/>
+      <w:r>
+        <w:rPr>
+          <w:rFonts w:ascii="Arial" w:hAnsi="Arial" w:cs="Arial"/>
+        </w:rPr>
+        <w:t xml:space="preserve"> </w:t>
+      </w:r>
+      <w:proofErr w:type="spellStart"/>
+      <w:r>
+        <w:rPr>
+          <w:rFonts w:ascii="Arial" w:hAnsi="Arial" w:cs="Arial"/>
+        </w:rPr>
+        <w:t>luogo</w:t>
+      </w:r>
+      <w:proofErr w:type="spellEnd"/>
+      <w:r>
+        <w:rPr>
+          <w:rFonts w:ascii="Arial" w:hAnsi="Arial" w:cs="Arial"/>
+        </w:rPr>
+        <w:t xml:space="preserve"> di </w:t>
+      </w:r>
+      <w:proofErr w:type="spellStart"/>
+      <w:r>
+        <w:rPr>
+          <w:rFonts w:ascii="Arial" w:hAnsi="Arial" w:cs="Arial"/>
+        </w:rPr>
+        <w:t>incontro</w:t>
+      </w:r>
+      <w:proofErr w:type="spellEnd"/>
+      <w:r>
+        <w:rPr>
+          <w:rFonts w:ascii="Arial" w:hAnsi="Arial" w:cs="Arial"/>
+        </w:rPr>
+        <w:t xml:space="preserve"> </w:t>
+      </w:r>
+      <w:proofErr w:type="spellStart"/>
+      <w:r>
+        <w:rPr>
+          <w:rFonts w:ascii="Arial" w:hAnsi="Arial" w:cs="Arial"/>
+        </w:rPr>
+        <w:t>che</w:t>
+      </w:r>
+      <w:proofErr w:type="spellEnd"/>
+      <w:r>
+        <w:rPr>
+          <w:rFonts w:ascii="Arial" w:hAnsi="Arial" w:cs="Arial"/>
+        </w:rPr>
+        <w:t xml:space="preserve"> </w:t>
+      </w:r>
+      <w:proofErr w:type="spellStart"/>
+      <w:r>
+        <w:rPr>
+          <w:rFonts w:ascii="Arial" w:hAnsi="Arial" w:cs="Arial"/>
+        </w:rPr>
+        <w:t>mette</w:t>
+      </w:r>
+      <w:proofErr w:type="spellEnd"/>
+      <w:r>
+        <w:rPr>
+          <w:rFonts w:ascii="Arial" w:hAnsi="Arial" w:cs="Arial"/>
+        </w:rPr>
+        <w:t xml:space="preserve"> a </w:t>
+      </w:r>
+      <w:proofErr w:type="spellStart"/>
+      <w:r>
+        <w:rPr>
+          <w:rFonts w:ascii="Arial" w:hAnsi="Arial" w:cs="Arial"/>
+        </w:rPr>
+        <w:t>disposizione</w:t>
+      </w:r>
+      <w:proofErr w:type="spellEnd"/>
+      <w:r>
+        <w:rPr>
+          <w:rFonts w:ascii="Arial" w:hAnsi="Arial" w:cs="Arial"/>
+        </w:rPr>
+        <w:t xml:space="preserve"> </w:t>
+      </w:r>
+      <w:proofErr w:type="spellStart"/>
+      <w:r>
+        <w:rPr>
+          <w:rFonts w:ascii="Arial" w:hAnsi="Arial" w:cs="Arial"/>
+        </w:rPr>
+        <w:t>il</w:t>
+      </w:r>
+      <w:proofErr w:type="spellEnd"/>
+      <w:r>
+        <w:rPr>
+          <w:rFonts w:ascii="Arial" w:hAnsi="Arial" w:cs="Arial"/>
+        </w:rPr>
+        <w:t xml:space="preserve"> tutor per </w:t>
+      </w:r>
+      <w:proofErr w:type="spellStart"/>
+      <w:r>
+        <w:rPr>
+          <w:rFonts w:ascii="Arial" w:hAnsi="Arial" w:cs="Arial"/>
+        </w:rPr>
+        <w:t>offrire</w:t>
+      </w:r>
+      <w:proofErr w:type="spellEnd"/>
+      <w:r>
+        <w:rPr>
+          <w:rFonts w:ascii="Arial" w:hAnsi="Arial" w:cs="Arial"/>
+        </w:rPr>
+        <w:t xml:space="preserve"> la </w:t>
+      </w:r>
+      <w:proofErr w:type="spellStart"/>
+      <w:proofErr w:type="gramStart"/>
+      <w:r>
+        <w:rPr>
+          <w:rFonts w:ascii="Arial" w:hAnsi="Arial" w:cs="Arial"/>
+        </w:rPr>
+        <w:t>ripetizione</w:t>
+      </w:r>
+      <w:proofErr w:type="spellEnd"/>
+      <w:r>
+        <w:rPr>
+          <w:rFonts w:ascii="Arial" w:hAnsi="Arial" w:cs="Arial"/>
+        </w:rPr>
+        <w:t xml:space="preserve"> ,</w:t>
+      </w:r>
+      <w:proofErr w:type="spellStart"/>
+      <w:r>
+        <w:rPr>
+          <w:rFonts w:ascii="Arial" w:hAnsi="Arial" w:cs="Arial"/>
+        </w:rPr>
+        <w:t>il</w:t>
+      </w:r>
+      <w:proofErr w:type="spellEnd"/>
+      <w:proofErr w:type="gramEnd"/>
+      <w:r>
+        <w:rPr>
+          <w:rFonts w:ascii="Arial" w:hAnsi="Arial" w:cs="Arial"/>
+        </w:rPr>
+        <w:t xml:space="preserve"> relative </w:t>
+      </w:r>
+      <w:proofErr w:type="spellStart"/>
+      <w:r>
+        <w:rPr>
+          <w:rFonts w:ascii="Arial" w:hAnsi="Arial" w:cs="Arial"/>
+        </w:rPr>
+        <w:t>costo</w:t>
+      </w:r>
+      <w:proofErr w:type="spellEnd"/>
+      <w:r>
+        <w:rPr>
+          <w:rFonts w:ascii="Arial" w:hAnsi="Arial" w:cs="Arial"/>
+        </w:rPr>
+        <w:t xml:space="preserve"> per </w:t>
+      </w:r>
+      <w:proofErr w:type="spellStart"/>
+      <w:r>
+        <w:rPr>
+          <w:rFonts w:ascii="Arial" w:hAnsi="Arial" w:cs="Arial"/>
+        </w:rPr>
+        <w:t>ora</w:t>
+      </w:r>
+      <w:proofErr w:type="spellEnd"/>
+      <w:r>
+        <w:rPr>
+          <w:rFonts w:ascii="Arial" w:hAnsi="Arial" w:cs="Arial"/>
+        </w:rPr>
+        <w:t xml:space="preserve"> e </w:t>
+      </w:r>
+      <w:proofErr w:type="spellStart"/>
+      <w:r>
+        <w:rPr>
+          <w:rFonts w:ascii="Arial" w:hAnsi="Arial" w:cs="Arial"/>
+        </w:rPr>
+        <w:t>opzionalmente</w:t>
+      </w:r>
+      <w:proofErr w:type="spellEnd"/>
+      <w:r>
+        <w:rPr>
+          <w:rFonts w:ascii="Arial" w:hAnsi="Arial" w:cs="Arial"/>
+        </w:rPr>
+        <w:t xml:space="preserve"> </w:t>
+      </w:r>
+      <w:proofErr w:type="spellStart"/>
+      <w:r>
+        <w:rPr>
+          <w:rFonts w:ascii="Arial" w:hAnsi="Arial" w:cs="Arial"/>
+        </w:rPr>
+        <w:t>una</w:t>
+      </w:r>
+      <w:proofErr w:type="spellEnd"/>
+      <w:r>
+        <w:rPr>
+          <w:rFonts w:ascii="Arial" w:hAnsi="Arial" w:cs="Arial"/>
+        </w:rPr>
+        <w:t xml:space="preserve"> </w:t>
+      </w:r>
+      <w:proofErr w:type="spellStart"/>
+      <w:r>
+        <w:rPr>
+          <w:rFonts w:ascii="Arial" w:hAnsi="Arial" w:cs="Arial"/>
+        </w:rPr>
+        <w:t>descrizione</w:t>
+      </w:r>
+      <w:proofErr w:type="spellEnd"/>
+      <w:r>
+        <w:rPr>
+          <w:rFonts w:ascii="Arial" w:hAnsi="Arial" w:cs="Arial"/>
+        </w:rPr>
+        <w:t xml:space="preserve"> dove </w:t>
+      </w:r>
+      <w:proofErr w:type="spellStart"/>
+      <w:r>
+        <w:rPr>
+          <w:rFonts w:ascii="Arial" w:hAnsi="Arial" w:cs="Arial"/>
+        </w:rPr>
+        <w:t>il</w:t>
+      </w:r>
+      <w:proofErr w:type="spellEnd"/>
+      <w:r>
+        <w:rPr>
+          <w:rFonts w:ascii="Arial" w:hAnsi="Arial" w:cs="Arial"/>
+        </w:rPr>
+        <w:t xml:space="preserve"> tutor </w:t>
+      </w:r>
+      <w:proofErr w:type="spellStart"/>
+      <w:r>
+        <w:rPr>
+          <w:rFonts w:ascii="Arial" w:hAnsi="Arial" w:cs="Arial"/>
+        </w:rPr>
+        <w:t>può</w:t>
+      </w:r>
+      <w:proofErr w:type="spellEnd"/>
+      <w:r>
+        <w:rPr>
+          <w:rFonts w:ascii="Arial" w:hAnsi="Arial" w:cs="Arial"/>
+        </w:rPr>
+        <w:t xml:space="preserve"> </w:t>
+      </w:r>
+      <w:proofErr w:type="spellStart"/>
+      <w:r>
+        <w:rPr>
+          <w:rFonts w:ascii="Arial" w:hAnsi="Arial" w:cs="Arial"/>
+        </w:rPr>
+        <w:t>inserire</w:t>
+      </w:r>
+      <w:proofErr w:type="spellEnd"/>
+      <w:r>
+        <w:rPr>
+          <w:rFonts w:ascii="Arial" w:hAnsi="Arial" w:cs="Arial"/>
+        </w:rPr>
+        <w:t xml:space="preserve"> </w:t>
+      </w:r>
+      <w:proofErr w:type="spellStart"/>
+      <w:r>
+        <w:rPr>
+          <w:rFonts w:ascii="Arial" w:hAnsi="Arial" w:cs="Arial"/>
+        </w:rPr>
+        <w:t>dettagli</w:t>
+      </w:r>
+      <w:proofErr w:type="spellEnd"/>
+      <w:r>
+        <w:rPr>
+          <w:rFonts w:ascii="Arial" w:hAnsi="Arial" w:cs="Arial"/>
+        </w:rPr>
+        <w:t xml:space="preserve"> </w:t>
+      </w:r>
+      <w:proofErr w:type="spellStart"/>
+      <w:r>
+        <w:rPr>
+          <w:rFonts w:ascii="Arial" w:hAnsi="Arial" w:cs="Arial"/>
+        </w:rPr>
+        <w:t>aggiuntivi</w:t>
+      </w:r>
+      <w:proofErr w:type="spellEnd"/>
+      <w:r>
+        <w:rPr>
+          <w:rFonts w:ascii="Arial" w:hAnsi="Arial" w:cs="Arial"/>
+        </w:rPr>
+        <w:t>.</w:t>
+      </w:r>
+    </w:p>
+    <w:p>
+      <w:pPr>
+        <w:pStyle w:val="Paragrafoelenco"/>
+        <w:numPr>
+          <w:ilvl w:val="0"/>
+          <w:numId w:val="2"/>
+        </w:numPr>
+        <w:jc w:val="both"/>
+        <w:rPr>
+          <w:rFonts w:ascii="Arial" w:hAnsi="Arial" w:cs="Arial"/>
+        </w:rPr>
+      </w:pPr>
+      <w:proofErr w:type="spellStart"/>
+      <w:r>
+        <w:rPr>
+          <w:rFonts w:ascii="Arial" w:hAnsi="Arial" w:cs="Arial"/>
+        </w:rPr>
+        <w:lastRenderedPageBreak/>
+        <w:t>L’entità</w:t>
+      </w:r>
+      <w:proofErr w:type="spellEnd"/>
+      <w:r>
+        <w:rPr>
+          <w:rFonts w:ascii="Arial" w:hAnsi="Arial" w:cs="Arial"/>
+        </w:rPr>
+        <w:t xml:space="preserve"> </w:t>
+      </w:r>
+      <w:proofErr w:type="spellStart"/>
+      <w:r>
+        <w:rPr>
+          <w:rFonts w:ascii="Arial" w:hAnsi="Arial" w:cs="Arial"/>
+        </w:rPr>
+        <w:t>Prenotazione</w:t>
+      </w:r>
+      <w:proofErr w:type="spellEnd"/>
+      <w:r>
+        <w:rPr>
+          <w:rFonts w:ascii="Arial" w:hAnsi="Arial" w:cs="Arial"/>
+        </w:rPr>
+        <w:t xml:space="preserve"> </w:t>
+      </w:r>
+      <w:proofErr w:type="spellStart"/>
+      <w:r>
+        <w:rPr>
+          <w:rFonts w:ascii="Arial" w:hAnsi="Arial" w:cs="Arial"/>
+        </w:rPr>
+        <w:t>descrive</w:t>
+      </w:r>
+      <w:proofErr w:type="spellEnd"/>
+      <w:r>
+        <w:rPr>
+          <w:rFonts w:ascii="Arial" w:hAnsi="Arial" w:cs="Arial"/>
+        </w:rPr>
+        <w:t xml:space="preserve"> </w:t>
+      </w:r>
+      <w:proofErr w:type="spellStart"/>
+      <w:r>
+        <w:rPr>
+          <w:rFonts w:ascii="Arial" w:hAnsi="Arial" w:cs="Arial"/>
+        </w:rPr>
+        <w:t>i</w:t>
+      </w:r>
+      <w:proofErr w:type="spellEnd"/>
+      <w:r>
+        <w:rPr>
+          <w:rFonts w:ascii="Arial" w:hAnsi="Arial" w:cs="Arial"/>
+        </w:rPr>
+        <w:t xml:space="preserve"> </w:t>
+      </w:r>
+      <w:proofErr w:type="spellStart"/>
+      <w:r>
+        <w:rPr>
+          <w:rFonts w:ascii="Arial" w:hAnsi="Arial" w:cs="Arial"/>
+        </w:rPr>
+        <w:t>dettagli</w:t>
+      </w:r>
+      <w:proofErr w:type="spellEnd"/>
+      <w:r>
+        <w:rPr>
+          <w:rFonts w:ascii="Arial" w:hAnsi="Arial" w:cs="Arial"/>
+        </w:rPr>
+        <w:t xml:space="preserve"> </w:t>
+      </w:r>
+      <w:proofErr w:type="spellStart"/>
+      <w:r>
+        <w:rPr>
+          <w:rFonts w:ascii="Arial" w:hAnsi="Arial" w:cs="Arial"/>
+        </w:rPr>
+        <w:t>dell</w:t>
+      </w:r>
+      <w:r>
+        <w:rPr>
+          <w:rFonts w:ascii="Arial" w:hAnsi="Arial" w:cs="Arial"/>
+        </w:rPr>
+        <w:t>a</w:t>
+      </w:r>
+      <w:proofErr w:type="spellEnd"/>
+      <w:r>
+        <w:rPr>
+          <w:rFonts w:ascii="Arial" w:hAnsi="Arial" w:cs="Arial"/>
+        </w:rPr>
+        <w:t xml:space="preserve"> </w:t>
+      </w:r>
+      <w:proofErr w:type="spellStart"/>
+      <w:r>
+        <w:rPr>
+          <w:rFonts w:ascii="Arial" w:hAnsi="Arial" w:cs="Arial"/>
+        </w:rPr>
+        <w:t>richiesta</w:t>
+      </w:r>
+      <w:proofErr w:type="spellEnd"/>
+      <w:r>
+        <w:rPr>
+          <w:rFonts w:ascii="Arial" w:hAnsi="Arial" w:cs="Arial"/>
+        </w:rPr>
+        <w:t xml:space="preserve"> di </w:t>
+      </w:r>
+      <w:proofErr w:type="spellStart"/>
+      <w:proofErr w:type="gramStart"/>
+      <w:r>
+        <w:rPr>
+          <w:rFonts w:ascii="Arial" w:hAnsi="Arial" w:cs="Arial"/>
+        </w:rPr>
+        <w:t>ripetizione,</w:t>
+      </w:r>
+      <w:r>
+        <w:rPr>
+          <w:rFonts w:ascii="Arial" w:hAnsi="Arial" w:cs="Arial"/>
+        </w:rPr>
+        <w:t>I</w:t>
+      </w:r>
+      <w:proofErr w:type="spellEnd"/>
+      <w:proofErr w:type="gramEnd"/>
+      <w:r>
+        <w:rPr>
+          <w:rFonts w:ascii="Arial" w:hAnsi="Arial" w:cs="Arial"/>
+        </w:rPr>
+        <w:t xml:space="preserve"> </w:t>
+      </w:r>
+      <w:proofErr w:type="spellStart"/>
+      <w:r>
+        <w:rPr>
+          <w:rFonts w:ascii="Arial" w:hAnsi="Arial" w:cs="Arial"/>
+        </w:rPr>
+        <w:t>quali</w:t>
+      </w:r>
+      <w:proofErr w:type="spellEnd"/>
+      <w:r>
+        <w:rPr>
+          <w:rFonts w:ascii="Arial" w:hAnsi="Arial" w:cs="Arial"/>
+        </w:rPr>
+        <w:t xml:space="preserve"> </w:t>
+      </w:r>
+      <w:proofErr w:type="spellStart"/>
+      <w:r>
+        <w:rPr>
+          <w:rFonts w:ascii="Arial" w:hAnsi="Arial" w:cs="Arial"/>
+        </w:rPr>
+        <w:t>prevedono</w:t>
+      </w:r>
+      <w:proofErr w:type="spellEnd"/>
+      <w:r>
+        <w:rPr>
+          <w:rFonts w:ascii="Arial" w:hAnsi="Arial" w:cs="Arial"/>
+        </w:rPr>
+        <w:t xml:space="preserve"> la data e </w:t>
+      </w:r>
+      <w:proofErr w:type="spellStart"/>
+      <w:r>
+        <w:rPr>
+          <w:rFonts w:ascii="Arial" w:hAnsi="Arial" w:cs="Arial"/>
+        </w:rPr>
+        <w:t>l’ora</w:t>
+      </w:r>
+      <w:proofErr w:type="spellEnd"/>
+      <w:r>
+        <w:rPr>
+          <w:rFonts w:ascii="Arial" w:hAnsi="Arial" w:cs="Arial"/>
+        </w:rPr>
+        <w:t xml:space="preserve"> </w:t>
+      </w:r>
+      <w:proofErr w:type="spellStart"/>
+      <w:r>
+        <w:rPr>
+          <w:rFonts w:ascii="Arial" w:hAnsi="Arial" w:cs="Arial"/>
+        </w:rPr>
+        <w:t>che</w:t>
+      </w:r>
+      <w:proofErr w:type="spellEnd"/>
+      <w:r>
+        <w:rPr>
+          <w:rFonts w:ascii="Arial" w:hAnsi="Arial" w:cs="Arial"/>
+        </w:rPr>
+        <w:t xml:space="preserve"> </w:t>
+      </w:r>
+      <w:proofErr w:type="spellStart"/>
+      <w:r>
+        <w:rPr>
+          <w:rFonts w:ascii="Arial" w:hAnsi="Arial" w:cs="Arial"/>
+        </w:rPr>
+        <w:t>l’utente</w:t>
+      </w:r>
+      <w:proofErr w:type="spellEnd"/>
+      <w:r>
+        <w:rPr>
+          <w:rFonts w:ascii="Arial" w:hAnsi="Arial" w:cs="Arial"/>
+        </w:rPr>
+        <w:t xml:space="preserve"> </w:t>
+      </w:r>
+      <w:proofErr w:type="spellStart"/>
+      <w:r>
+        <w:rPr>
+          <w:rFonts w:ascii="Arial" w:hAnsi="Arial" w:cs="Arial"/>
+        </w:rPr>
+        <w:t>richiede</w:t>
+      </w:r>
+      <w:proofErr w:type="spellEnd"/>
+      <w:r>
+        <w:rPr>
+          <w:rFonts w:ascii="Arial" w:hAnsi="Arial" w:cs="Arial"/>
+        </w:rPr>
+        <w:t xml:space="preserve"> al </w:t>
+      </w:r>
+      <w:proofErr w:type="spellStart"/>
+      <w:r>
+        <w:rPr>
+          <w:rFonts w:ascii="Arial" w:hAnsi="Arial" w:cs="Arial"/>
+        </w:rPr>
+        <w:t>tutor,lo</w:t>
+      </w:r>
+      <w:proofErr w:type="spellEnd"/>
+      <w:r>
+        <w:rPr>
+          <w:rFonts w:ascii="Arial" w:hAnsi="Arial" w:cs="Arial"/>
+        </w:rPr>
+        <w:t xml:space="preserve"> </w:t>
+      </w:r>
+      <w:proofErr w:type="spellStart"/>
+      <w:r>
+        <w:rPr>
+          <w:rFonts w:ascii="Arial" w:hAnsi="Arial" w:cs="Arial"/>
+        </w:rPr>
+        <w:t>stato</w:t>
+      </w:r>
+      <w:proofErr w:type="spellEnd"/>
+      <w:r>
+        <w:rPr>
+          <w:rFonts w:ascii="Arial" w:hAnsi="Arial" w:cs="Arial"/>
+        </w:rPr>
+        <w:t xml:space="preserve"> </w:t>
+      </w:r>
+      <w:proofErr w:type="spellStart"/>
+      <w:r>
+        <w:rPr>
+          <w:rFonts w:ascii="Arial" w:hAnsi="Arial" w:cs="Arial"/>
+        </w:rPr>
+        <w:t>attuale</w:t>
+      </w:r>
+      <w:proofErr w:type="spellEnd"/>
+      <w:r>
+        <w:rPr>
+          <w:rFonts w:ascii="Arial" w:hAnsi="Arial" w:cs="Arial"/>
+        </w:rPr>
+        <w:t xml:space="preserve"> </w:t>
+      </w:r>
+      <w:proofErr w:type="spellStart"/>
+      <w:r>
+        <w:rPr>
+          <w:rFonts w:ascii="Arial" w:hAnsi="Arial" w:cs="Arial"/>
+        </w:rPr>
+        <w:t>della</w:t>
+      </w:r>
+      <w:proofErr w:type="spellEnd"/>
+      <w:r>
+        <w:rPr>
+          <w:rFonts w:ascii="Arial" w:hAnsi="Arial" w:cs="Arial"/>
+        </w:rPr>
+        <w:t xml:space="preserve"> </w:t>
+      </w:r>
+      <w:proofErr w:type="spellStart"/>
+      <w:r>
+        <w:rPr>
+          <w:rFonts w:ascii="Arial" w:hAnsi="Arial" w:cs="Arial"/>
+        </w:rPr>
+        <w:t>richiesta</w:t>
+      </w:r>
+      <w:proofErr w:type="spellEnd"/>
+      <w:r>
+        <w:rPr>
+          <w:rFonts w:ascii="Arial" w:hAnsi="Arial" w:cs="Arial"/>
+        </w:rPr>
+        <w:t xml:space="preserve">(in </w:t>
+      </w:r>
+      <w:proofErr w:type="spellStart"/>
+      <w:r>
+        <w:rPr>
+          <w:rFonts w:ascii="Arial" w:hAnsi="Arial" w:cs="Arial"/>
+        </w:rPr>
+        <w:t>attesa</w:t>
+      </w:r>
+      <w:proofErr w:type="spellEnd"/>
+      <w:r>
+        <w:rPr>
+          <w:rFonts w:ascii="Arial" w:hAnsi="Arial" w:cs="Arial"/>
+        </w:rPr>
+        <w:t xml:space="preserve">, </w:t>
+      </w:r>
+      <w:proofErr w:type="spellStart"/>
+      <w:r>
+        <w:rPr>
+          <w:rFonts w:ascii="Arial" w:hAnsi="Arial" w:cs="Arial"/>
+        </w:rPr>
+        <w:t>confermata</w:t>
+      </w:r>
+      <w:proofErr w:type="spellEnd"/>
+      <w:r>
+        <w:rPr>
+          <w:rFonts w:ascii="Arial" w:hAnsi="Arial" w:cs="Arial"/>
+        </w:rPr>
+        <w:t xml:space="preserve"> o </w:t>
+      </w:r>
+      <w:proofErr w:type="spellStart"/>
+      <w:r>
+        <w:rPr>
+          <w:rFonts w:ascii="Arial" w:hAnsi="Arial" w:cs="Arial"/>
+        </w:rPr>
+        <w:t>rifiutata</w:t>
+      </w:r>
+      <w:proofErr w:type="spellEnd"/>
+      <w:r>
+        <w:rPr>
+          <w:rFonts w:ascii="Arial" w:hAnsi="Arial" w:cs="Arial"/>
+        </w:rPr>
+        <w:t>),</w:t>
+      </w:r>
+      <w:proofErr w:type="spellStart"/>
+      <w:r>
+        <w:rPr>
+          <w:rFonts w:ascii="Arial" w:hAnsi="Arial" w:cs="Arial"/>
+        </w:rPr>
+        <w:t>l’argomento</w:t>
+      </w:r>
+      <w:proofErr w:type="spellEnd"/>
+      <w:r>
+        <w:rPr>
+          <w:rFonts w:ascii="Arial" w:hAnsi="Arial" w:cs="Arial"/>
+        </w:rPr>
+        <w:t xml:space="preserve"> di cui </w:t>
+      </w:r>
+      <w:proofErr w:type="spellStart"/>
+      <w:r>
+        <w:rPr>
+          <w:rFonts w:ascii="Arial" w:hAnsi="Arial" w:cs="Arial"/>
+        </w:rPr>
+        <w:t>tratterà</w:t>
+      </w:r>
+      <w:proofErr w:type="spellEnd"/>
+      <w:r>
+        <w:rPr>
+          <w:rFonts w:ascii="Arial" w:hAnsi="Arial" w:cs="Arial"/>
+        </w:rPr>
+        <w:t xml:space="preserve"> la </w:t>
+      </w:r>
+      <w:proofErr w:type="spellStart"/>
+      <w:r>
+        <w:rPr>
+          <w:rFonts w:ascii="Arial" w:hAnsi="Arial" w:cs="Arial"/>
+        </w:rPr>
+        <w:t>ripetizione</w:t>
+      </w:r>
+      <w:proofErr w:type="spellEnd"/>
+      <w:r>
+        <w:rPr>
+          <w:rFonts w:ascii="Arial" w:hAnsi="Arial" w:cs="Arial"/>
+        </w:rPr>
+        <w:t xml:space="preserve"> e</w:t>
+      </w:r>
+      <w:r>
+        <w:rPr>
+          <w:rFonts w:ascii="Arial" w:hAnsi="Arial" w:cs="Arial"/>
+        </w:rPr>
+        <w:t xml:space="preserve"> </w:t>
+      </w:r>
+      <w:proofErr w:type="spellStart"/>
+      <w:r>
+        <w:rPr>
+          <w:rFonts w:ascii="Arial" w:hAnsi="Arial" w:cs="Arial"/>
+        </w:rPr>
+        <w:t>una</w:t>
+      </w:r>
+      <w:proofErr w:type="spellEnd"/>
+      <w:r>
+        <w:rPr>
+          <w:rFonts w:ascii="Arial" w:hAnsi="Arial" w:cs="Arial"/>
+        </w:rPr>
+        <w:t xml:space="preserve"> </w:t>
+      </w:r>
+      <w:proofErr w:type="spellStart"/>
+      <w:r>
+        <w:rPr>
+          <w:rFonts w:ascii="Arial" w:hAnsi="Arial" w:cs="Arial"/>
+        </w:rPr>
+        <w:t>descrizione</w:t>
+      </w:r>
+      <w:proofErr w:type="spellEnd"/>
+      <w:r>
+        <w:rPr>
+          <w:rFonts w:ascii="Arial" w:hAnsi="Arial" w:cs="Arial"/>
+        </w:rPr>
+        <w:t xml:space="preserve"> </w:t>
+      </w:r>
+      <w:proofErr w:type="spellStart"/>
+      <w:r>
+        <w:rPr>
+          <w:rFonts w:ascii="Arial" w:hAnsi="Arial" w:cs="Arial"/>
+        </w:rPr>
+        <w:t>opzionale</w:t>
+      </w:r>
+      <w:proofErr w:type="spellEnd"/>
+      <w:r>
+        <w:rPr>
+          <w:rFonts w:ascii="Arial" w:hAnsi="Arial" w:cs="Arial"/>
+        </w:rPr>
+        <w:t xml:space="preserve"> dove </w:t>
+      </w:r>
+      <w:proofErr w:type="spellStart"/>
+      <w:r>
+        <w:rPr>
+          <w:rFonts w:ascii="Arial" w:hAnsi="Arial" w:cs="Arial"/>
+        </w:rPr>
+        <w:t>l’utente</w:t>
+      </w:r>
+      <w:proofErr w:type="spellEnd"/>
+      <w:r>
+        <w:rPr>
+          <w:rFonts w:ascii="Arial" w:hAnsi="Arial" w:cs="Arial"/>
+        </w:rPr>
+        <w:t xml:space="preserve"> </w:t>
+      </w:r>
+      <w:proofErr w:type="spellStart"/>
+      <w:r>
+        <w:rPr>
+          <w:rFonts w:ascii="Arial" w:hAnsi="Arial" w:cs="Arial"/>
+        </w:rPr>
+        <w:t>può</w:t>
+      </w:r>
+      <w:proofErr w:type="spellEnd"/>
+      <w:r>
+        <w:rPr>
+          <w:rFonts w:ascii="Arial" w:hAnsi="Arial" w:cs="Arial"/>
+        </w:rPr>
+        <w:t xml:space="preserve"> </w:t>
+      </w:r>
+      <w:proofErr w:type="spellStart"/>
+      <w:r>
+        <w:rPr>
+          <w:rFonts w:ascii="Arial" w:hAnsi="Arial" w:cs="Arial"/>
+        </w:rPr>
+        <w:t>inserire</w:t>
+      </w:r>
+      <w:proofErr w:type="spellEnd"/>
+      <w:r>
+        <w:rPr>
+          <w:rFonts w:ascii="Arial" w:hAnsi="Arial" w:cs="Arial"/>
+        </w:rPr>
+        <w:t xml:space="preserve"> </w:t>
+      </w:r>
+      <w:proofErr w:type="spellStart"/>
+      <w:r>
+        <w:rPr>
+          <w:rFonts w:ascii="Arial" w:hAnsi="Arial" w:cs="Arial"/>
+        </w:rPr>
+        <w:t>dettagli</w:t>
+      </w:r>
+      <w:proofErr w:type="spellEnd"/>
+      <w:r>
+        <w:rPr>
+          <w:rFonts w:ascii="Arial" w:hAnsi="Arial" w:cs="Arial"/>
+        </w:rPr>
+        <w:t xml:space="preserve"> </w:t>
+      </w:r>
+      <w:proofErr w:type="spellStart"/>
+      <w:r>
+        <w:rPr>
+          <w:rFonts w:ascii="Arial" w:hAnsi="Arial" w:cs="Arial"/>
+        </w:rPr>
+        <w:t>aggiuntivi</w:t>
+      </w:r>
+      <w:proofErr w:type="spellEnd"/>
+      <w:r>
+        <w:rPr>
+          <w:rFonts w:ascii="Arial" w:hAnsi="Arial" w:cs="Arial"/>
+        </w:rPr>
+        <w:t>.</w:t>
+      </w:r>
+    </w:p>
+    <w:p>
+      <w:pPr>
+        <w:pStyle w:val="Paragrafoelenco"/>
+        <w:numPr>
+          <w:ilvl w:val="0"/>
+          <w:numId w:val="2"/>
+        </w:numPr>
+        <w:jc w:val="both"/>
+        <w:rPr>
+          <w:rFonts w:ascii="Arial" w:hAnsi="Arial" w:cs="Arial"/>
+          <w:u w:val="single"/>
+        </w:rPr>
+      </w:pPr>
+      <w:proofErr w:type="spellStart"/>
+      <w:r>
+        <w:rPr>
+          <w:rFonts w:ascii="Arial" w:hAnsi="Arial" w:cs="Arial"/>
+          <w:u w:val="single"/>
+        </w:rPr>
+        <w:t>L’entità</w:t>
+      </w:r>
+      <w:proofErr w:type="spellEnd"/>
+      <w:r>
+        <w:rPr>
+          <w:rFonts w:ascii="Arial" w:hAnsi="Arial" w:cs="Arial"/>
+          <w:u w:val="single"/>
+        </w:rPr>
+        <w:t xml:space="preserve"> Feedback include un </w:t>
+      </w:r>
+      <w:proofErr w:type="spellStart"/>
+      <w:r>
+        <w:rPr>
+          <w:rFonts w:ascii="Arial" w:hAnsi="Arial" w:cs="Arial"/>
+          <w:u w:val="single"/>
+        </w:rPr>
+        <w:t>voto</w:t>
+      </w:r>
+      <w:proofErr w:type="spellEnd"/>
+      <w:r>
+        <w:rPr>
+          <w:rFonts w:ascii="Arial" w:hAnsi="Arial" w:cs="Arial"/>
+          <w:u w:val="single"/>
+        </w:rPr>
+        <w:t xml:space="preserve"> in </w:t>
+      </w:r>
+      <w:proofErr w:type="spellStart"/>
+      <w:r>
+        <w:rPr>
+          <w:rFonts w:ascii="Arial" w:hAnsi="Arial" w:cs="Arial"/>
+          <w:u w:val="single"/>
+        </w:rPr>
+        <w:t>formato</w:t>
+      </w:r>
+      <w:proofErr w:type="spellEnd"/>
+      <w:r>
+        <w:rPr>
+          <w:rFonts w:ascii="Arial" w:hAnsi="Arial" w:cs="Arial"/>
+          <w:u w:val="single"/>
+        </w:rPr>
+        <w:t xml:space="preserve"> </w:t>
+      </w:r>
+      <w:proofErr w:type="spellStart"/>
+      <w:r>
+        <w:rPr>
+          <w:rFonts w:ascii="Arial" w:hAnsi="Arial" w:cs="Arial"/>
+          <w:u w:val="single"/>
+        </w:rPr>
+        <w:t>numerico</w:t>
+      </w:r>
+      <w:proofErr w:type="spellEnd"/>
+      <w:r>
+        <w:rPr>
+          <w:rFonts w:ascii="Arial" w:hAnsi="Arial" w:cs="Arial"/>
+          <w:u w:val="single"/>
+        </w:rPr>
+        <w:t xml:space="preserve"> e </w:t>
+      </w:r>
+      <w:proofErr w:type="spellStart"/>
+      <w:r>
+        <w:rPr>
+          <w:rFonts w:ascii="Arial" w:hAnsi="Arial" w:cs="Arial"/>
+          <w:u w:val="single"/>
+        </w:rPr>
+        <w:t>una</w:t>
+      </w:r>
+      <w:proofErr w:type="spellEnd"/>
+      <w:r>
+        <w:rPr>
+          <w:rFonts w:ascii="Arial" w:hAnsi="Arial" w:cs="Arial"/>
+          <w:u w:val="single"/>
+        </w:rPr>
+        <w:t xml:space="preserve"> </w:t>
+      </w:r>
+      <w:proofErr w:type="spellStart"/>
+      <w:r>
+        <w:rPr>
+          <w:rFonts w:ascii="Arial" w:hAnsi="Arial" w:cs="Arial"/>
+          <w:u w:val="single"/>
+        </w:rPr>
+        <w:t>recensione</w:t>
+      </w:r>
+      <w:proofErr w:type="spellEnd"/>
+      <w:r>
+        <w:rPr>
+          <w:rFonts w:ascii="Arial" w:hAnsi="Arial" w:cs="Arial"/>
+          <w:u w:val="single"/>
+        </w:rPr>
+        <w:t xml:space="preserve"> </w:t>
+      </w:r>
+      <w:proofErr w:type="spellStart"/>
+      <w:r>
+        <w:rPr>
+          <w:rFonts w:ascii="Arial" w:hAnsi="Arial" w:cs="Arial"/>
+          <w:u w:val="single"/>
+        </w:rPr>
+        <w:t>riguardo</w:t>
+      </w:r>
+      <w:proofErr w:type="spellEnd"/>
+      <w:r>
+        <w:rPr>
+          <w:rFonts w:ascii="Arial" w:hAnsi="Arial" w:cs="Arial"/>
+          <w:u w:val="single"/>
+        </w:rPr>
+        <w:t xml:space="preserve"> </w:t>
+      </w:r>
+      <w:proofErr w:type="spellStart"/>
+      <w:r>
+        <w:rPr>
+          <w:rFonts w:ascii="Arial" w:hAnsi="Arial" w:cs="Arial"/>
+          <w:u w:val="single"/>
+        </w:rPr>
+        <w:t>una</w:t>
+      </w:r>
+      <w:proofErr w:type="spellEnd"/>
+      <w:r>
+        <w:rPr>
+          <w:rFonts w:ascii="Arial" w:hAnsi="Arial" w:cs="Arial"/>
+          <w:u w:val="single"/>
+        </w:rPr>
+        <w:t xml:space="preserve"> </w:t>
+      </w:r>
+      <w:proofErr w:type="spellStart"/>
+      <w:r>
+        <w:rPr>
+          <w:rFonts w:ascii="Arial" w:hAnsi="Arial" w:cs="Arial"/>
+          <w:u w:val="single"/>
+        </w:rPr>
+        <w:t>singola</w:t>
+      </w:r>
+      <w:proofErr w:type="spellEnd"/>
+      <w:r>
+        <w:rPr>
+          <w:rFonts w:ascii="Arial" w:hAnsi="Arial" w:cs="Arial"/>
+          <w:u w:val="single"/>
+        </w:rPr>
+        <w:t xml:space="preserve"> </w:t>
+      </w:r>
+      <w:proofErr w:type="spellStart"/>
+      <w:r>
+        <w:rPr>
+          <w:rFonts w:ascii="Arial" w:hAnsi="Arial" w:cs="Arial"/>
+          <w:u w:val="single"/>
+        </w:rPr>
+        <w:t>ripetizione</w:t>
+      </w:r>
+      <w:proofErr w:type="spellEnd"/>
+      <w:r>
+        <w:rPr>
+          <w:rFonts w:ascii="Arial" w:hAnsi="Arial" w:cs="Arial"/>
+          <w:u w:val="single"/>
+        </w:rPr>
+        <w:t xml:space="preserve"> </w:t>
+      </w:r>
+      <w:proofErr w:type="spellStart"/>
+      <w:r>
+        <w:rPr>
+          <w:rFonts w:ascii="Arial" w:hAnsi="Arial" w:cs="Arial"/>
+          <w:u w:val="single"/>
+        </w:rPr>
+        <w:t>già</w:t>
+      </w:r>
+      <w:proofErr w:type="spellEnd"/>
+      <w:r>
+        <w:rPr>
+          <w:rFonts w:ascii="Arial" w:hAnsi="Arial" w:cs="Arial"/>
+          <w:u w:val="single"/>
+        </w:rPr>
+        <w:t xml:space="preserve"> </w:t>
+      </w:r>
+      <w:proofErr w:type="spellStart"/>
+      <w:r>
+        <w:rPr>
+          <w:rFonts w:ascii="Arial" w:hAnsi="Arial" w:cs="Arial"/>
+          <w:u w:val="single"/>
+        </w:rPr>
+        <w:t>effettuata</w:t>
+      </w:r>
+      <w:proofErr w:type="spellEnd"/>
+      <w:r>
+        <w:rPr>
+          <w:rFonts w:ascii="Arial" w:hAnsi="Arial" w:cs="Arial"/>
+          <w:u w:val="single"/>
+        </w:rPr>
+        <w:t xml:space="preserve">. </w:t>
+      </w:r>
+    </w:p>
+    <w:p>
+      <w:pPr>
+        <w:pStyle w:val="Paragrafoelenco"/>
+        <w:numPr>
+          <w:ilvl w:val="0"/>
+          <w:numId w:val="2"/>
+        </w:numPr>
+        <w:jc w:val="both"/>
+        <w:rPr>
+          <w:rFonts w:ascii="Arial" w:hAnsi="Arial" w:cs="Arial"/>
+        </w:rPr>
+      </w:pPr>
+      <w:r>
+        <w:rPr>
+          <w:rFonts w:ascii="Arial" w:hAnsi="Arial" w:cs="Arial"/>
+        </w:rPr>
+        <w:t xml:space="preserve">L’ </w:t>
+      </w:r>
+      <w:proofErr w:type="spellStart"/>
+      <w:r>
+        <w:rPr>
+          <w:rFonts w:ascii="Arial" w:hAnsi="Arial" w:cs="Arial"/>
+        </w:rPr>
+        <w:t>entità</w:t>
+      </w:r>
+      <w:proofErr w:type="spellEnd"/>
+      <w:r>
+        <w:rPr>
+          <w:rFonts w:ascii="Arial" w:hAnsi="Arial" w:cs="Arial"/>
+        </w:rPr>
+        <w:t xml:space="preserve"> Materia </w:t>
+      </w:r>
+      <w:proofErr w:type="spellStart"/>
+      <w:r>
+        <w:rPr>
+          <w:rFonts w:ascii="Arial" w:hAnsi="Arial" w:cs="Arial"/>
+        </w:rPr>
+        <w:t>descrive</w:t>
+      </w:r>
+      <w:proofErr w:type="spellEnd"/>
+      <w:r>
+        <w:rPr>
+          <w:rFonts w:ascii="Arial" w:hAnsi="Arial" w:cs="Arial"/>
+        </w:rPr>
+        <w:t xml:space="preserve"> un </w:t>
+      </w:r>
+      <w:proofErr w:type="spellStart"/>
+      <w:r>
+        <w:rPr>
+          <w:rFonts w:ascii="Arial" w:hAnsi="Arial" w:cs="Arial"/>
+        </w:rPr>
+        <w:t>insieme</w:t>
+      </w:r>
+      <w:proofErr w:type="spellEnd"/>
+      <w:r>
+        <w:rPr>
+          <w:rFonts w:ascii="Arial" w:hAnsi="Arial" w:cs="Arial"/>
+        </w:rPr>
+        <w:t xml:space="preserve"> di </w:t>
+      </w:r>
+      <w:proofErr w:type="spellStart"/>
+      <w:r>
+        <w:rPr>
+          <w:rFonts w:ascii="Arial" w:hAnsi="Arial" w:cs="Arial"/>
+        </w:rPr>
+        <w:t>categorie</w:t>
+      </w:r>
+      <w:proofErr w:type="spellEnd"/>
+      <w:r>
+        <w:rPr>
+          <w:rFonts w:ascii="Arial" w:hAnsi="Arial" w:cs="Arial"/>
+        </w:rPr>
+        <w:t xml:space="preserve"> di </w:t>
+      </w:r>
+      <w:proofErr w:type="spellStart"/>
+      <w:r>
+        <w:rPr>
+          <w:rFonts w:ascii="Arial" w:hAnsi="Arial" w:cs="Arial"/>
+        </w:rPr>
+        <w:t>specializzazione</w:t>
+      </w:r>
+      <w:proofErr w:type="spellEnd"/>
+      <w:r>
+        <w:rPr>
+          <w:rFonts w:ascii="Arial" w:hAnsi="Arial" w:cs="Arial"/>
+        </w:rPr>
+        <w:t xml:space="preserve"> le </w:t>
+      </w:r>
+      <w:proofErr w:type="spellStart"/>
+      <w:r>
+        <w:rPr>
+          <w:rFonts w:ascii="Arial" w:hAnsi="Arial" w:cs="Arial"/>
+        </w:rPr>
+        <w:t>quali</w:t>
+      </w:r>
+      <w:proofErr w:type="spellEnd"/>
+      <w:r>
+        <w:rPr>
+          <w:rFonts w:ascii="Arial" w:hAnsi="Arial" w:cs="Arial"/>
+        </w:rPr>
+        <w:t xml:space="preserve"> </w:t>
+      </w:r>
+      <w:proofErr w:type="spellStart"/>
+      <w:r>
+        <w:rPr>
+          <w:rFonts w:ascii="Arial" w:hAnsi="Arial" w:cs="Arial"/>
+        </w:rPr>
+        <w:t>possono</w:t>
+      </w:r>
+      <w:proofErr w:type="spellEnd"/>
+      <w:r>
+        <w:rPr>
+          <w:rFonts w:ascii="Arial" w:hAnsi="Arial" w:cs="Arial"/>
+        </w:rPr>
+        <w:t xml:space="preserve"> </w:t>
+      </w:r>
+      <w:proofErr w:type="spellStart"/>
+      <w:r>
+        <w:rPr>
+          <w:rFonts w:ascii="Arial" w:hAnsi="Arial" w:cs="Arial"/>
+        </w:rPr>
+        <w:t>essere</w:t>
+      </w:r>
+      <w:proofErr w:type="spellEnd"/>
+      <w:r>
+        <w:rPr>
+          <w:rFonts w:ascii="Arial" w:hAnsi="Arial" w:cs="Arial"/>
+        </w:rPr>
+        <w:t xml:space="preserve"> </w:t>
+      </w:r>
+      <w:proofErr w:type="spellStart"/>
+      <w:r>
+        <w:rPr>
+          <w:rFonts w:ascii="Arial" w:hAnsi="Arial" w:cs="Arial"/>
+        </w:rPr>
+        <w:t>scelte</w:t>
+      </w:r>
+      <w:proofErr w:type="spellEnd"/>
+      <w:r>
+        <w:rPr>
+          <w:rFonts w:ascii="Arial" w:hAnsi="Arial" w:cs="Arial"/>
+        </w:rPr>
+        <w:t xml:space="preserve"> dal Tutor per </w:t>
+      </w:r>
+      <w:proofErr w:type="spellStart"/>
+      <w:r>
+        <w:rPr>
+          <w:rFonts w:ascii="Arial" w:hAnsi="Arial" w:cs="Arial"/>
+        </w:rPr>
+        <w:t>indicare</w:t>
+      </w:r>
+      <w:proofErr w:type="spellEnd"/>
+      <w:r>
+        <w:rPr>
+          <w:rFonts w:ascii="Arial" w:hAnsi="Arial" w:cs="Arial"/>
+        </w:rPr>
+        <w:t xml:space="preserve"> le </w:t>
+      </w:r>
+      <w:proofErr w:type="spellStart"/>
+      <w:r>
+        <w:rPr>
+          <w:rFonts w:ascii="Arial" w:hAnsi="Arial" w:cs="Arial"/>
+        </w:rPr>
+        <w:t>proprie</w:t>
+      </w:r>
+      <w:proofErr w:type="spellEnd"/>
+      <w:r>
+        <w:rPr>
+          <w:rFonts w:ascii="Arial" w:hAnsi="Arial" w:cs="Arial"/>
+        </w:rPr>
+        <w:t xml:space="preserve"> </w:t>
+      </w:r>
+      <w:proofErr w:type="spellStart"/>
+      <w:proofErr w:type="gramStart"/>
+      <w:r>
+        <w:rPr>
+          <w:rFonts w:ascii="Arial" w:hAnsi="Arial" w:cs="Arial"/>
+        </w:rPr>
+        <w:t>qualità</w:t>
+      </w:r>
+      <w:r>
+        <w:rPr>
+          <w:rFonts w:ascii="Arial" w:hAnsi="Arial" w:cs="Arial"/>
+        </w:rPr>
+        <w:t>,indicate</w:t>
+      </w:r>
+      <w:proofErr w:type="spellEnd"/>
+      <w:proofErr w:type="gramEnd"/>
+      <w:r>
+        <w:rPr>
+          <w:rFonts w:ascii="Arial" w:hAnsi="Arial" w:cs="Arial"/>
+        </w:rPr>
+        <w:t xml:space="preserve"> da un </w:t>
+      </w:r>
+      <w:proofErr w:type="spellStart"/>
+      <w:r>
+        <w:rPr>
+          <w:rFonts w:ascii="Arial" w:hAnsi="Arial" w:cs="Arial"/>
+        </w:rPr>
+        <w:t>nome</w:t>
+      </w:r>
+      <w:proofErr w:type="spellEnd"/>
+      <w:r>
+        <w:rPr>
+          <w:rFonts w:ascii="Arial" w:hAnsi="Arial" w:cs="Arial"/>
+        </w:rPr>
+        <w:t>.</w:t>
+      </w:r>
+    </w:p>
+    <w:p>
+      <w:pPr>
+        <w:pStyle w:val="Paragrafoelenco"/>
+        <w:numPr>
+          <w:ilvl w:val="0"/>
+          <w:numId w:val="2"/>
+        </w:numPr>
+        <w:jc w:val="both"/>
+        <w:rPr>
+          <w:rFonts w:ascii="Arial" w:hAnsi="Arial" w:cs="Arial"/>
+          <w:u w:val="single"/>
+        </w:rPr>
+      </w:pPr>
+      <w:proofErr w:type="spellStart"/>
+      <w:r>
+        <w:rPr>
+          <w:rFonts w:ascii="Arial" w:hAnsi="Arial" w:cs="Arial"/>
+          <w:u w:val="single"/>
+        </w:rPr>
+        <w:t>L’</w:t>
+      </w:r>
+      <w:r>
+        <w:rPr>
+          <w:rFonts w:ascii="Arial" w:hAnsi="Arial" w:cs="Arial"/>
+          <w:u w:val="single"/>
+        </w:rPr>
+        <w:t>entità</w:t>
+      </w:r>
+      <w:proofErr w:type="spellEnd"/>
+      <w:r>
+        <w:rPr>
+          <w:rFonts w:ascii="Arial" w:hAnsi="Arial" w:cs="Arial"/>
+          <w:u w:val="single"/>
+        </w:rPr>
+        <w:t xml:space="preserve"> </w:t>
+      </w:r>
+      <w:proofErr w:type="spellStart"/>
+      <w:r>
+        <w:rPr>
+          <w:rFonts w:ascii="Arial" w:hAnsi="Arial" w:cs="Arial"/>
+          <w:u w:val="single"/>
+        </w:rPr>
+        <w:t>Argomento</w:t>
+      </w:r>
+      <w:proofErr w:type="spellEnd"/>
+      <w:r>
+        <w:rPr>
+          <w:rFonts w:ascii="Arial" w:hAnsi="Arial" w:cs="Arial"/>
+          <w:u w:val="single"/>
+        </w:rPr>
+        <w:t xml:space="preserve"> include </w:t>
+      </w:r>
+      <w:proofErr w:type="spellStart"/>
+      <w:r>
+        <w:rPr>
+          <w:rFonts w:ascii="Arial" w:hAnsi="Arial" w:cs="Arial"/>
+          <w:u w:val="single"/>
+        </w:rPr>
+        <w:t>sottocategorie</w:t>
+      </w:r>
+      <w:proofErr w:type="spellEnd"/>
+      <w:r>
+        <w:rPr>
+          <w:rFonts w:ascii="Arial" w:hAnsi="Arial" w:cs="Arial"/>
+          <w:u w:val="single"/>
+        </w:rPr>
+        <w:t xml:space="preserve"> </w:t>
+      </w:r>
+      <w:proofErr w:type="spellStart"/>
+      <w:r>
+        <w:rPr>
+          <w:rFonts w:ascii="Arial" w:hAnsi="Arial" w:cs="Arial"/>
+          <w:u w:val="single"/>
+        </w:rPr>
+        <w:t>specifiche</w:t>
+      </w:r>
+      <w:proofErr w:type="spellEnd"/>
+      <w:r>
+        <w:rPr>
+          <w:rFonts w:ascii="Arial" w:hAnsi="Arial" w:cs="Arial"/>
+          <w:u w:val="single"/>
+        </w:rPr>
+        <w:t xml:space="preserve"> relative a </w:t>
+      </w:r>
+      <w:proofErr w:type="spellStart"/>
+      <w:r>
+        <w:rPr>
+          <w:rFonts w:ascii="Arial" w:hAnsi="Arial" w:cs="Arial"/>
+          <w:u w:val="single"/>
+        </w:rPr>
+        <w:t>ogni</w:t>
+      </w:r>
+      <w:proofErr w:type="spellEnd"/>
+      <w:r>
+        <w:rPr>
+          <w:rFonts w:ascii="Arial" w:hAnsi="Arial" w:cs="Arial"/>
+          <w:u w:val="single"/>
+        </w:rPr>
+        <w:t xml:space="preserve"> </w:t>
+      </w:r>
+      <w:proofErr w:type="spellStart"/>
+      <w:r>
+        <w:rPr>
+          <w:rFonts w:ascii="Arial" w:hAnsi="Arial" w:cs="Arial"/>
+          <w:u w:val="single"/>
+        </w:rPr>
+        <w:t>materia</w:t>
+      </w:r>
+      <w:proofErr w:type="spellEnd"/>
+      <w:r>
+        <w:rPr>
+          <w:rFonts w:ascii="Arial" w:hAnsi="Arial" w:cs="Arial"/>
+          <w:u w:val="single"/>
+        </w:rPr>
+        <w:t xml:space="preserve"> indicate da un </w:t>
+      </w:r>
+      <w:proofErr w:type="spellStart"/>
+      <w:r>
+        <w:rPr>
+          <w:rFonts w:ascii="Arial" w:hAnsi="Arial" w:cs="Arial"/>
+          <w:u w:val="single"/>
+        </w:rPr>
+        <w:t>nome</w:t>
+      </w:r>
+      <w:proofErr w:type="spellEnd"/>
+      <w:r>
+        <w:rPr>
+          <w:rFonts w:ascii="Arial" w:hAnsi="Arial" w:cs="Arial"/>
+          <w:u w:val="single"/>
+        </w:rPr>
+        <w:t>.</w:t>
+      </w:r>
+    </w:p>
+    <w:p>
+      <w:pPr>
+        <w:pStyle w:val="Paragrafoelenco"/>
+        <w:jc w:val="both"/>
         <w:rPr>
           <w:rFonts w:ascii="Arial" w:hAnsi="Arial" w:cs="Arial"/>
           <w:u w:val="single"/>
@@ -4324,6 +6462,8 @@
         </w:rPr>
         <w:t>Skeleton</w:t>
       </w:r>
+      <w:bookmarkStart w:id="0" w:name="_GoBack"/>
+      <w:bookmarkEnd w:id="0"/>
     </w:p>
     <w:p>
       <w:pPr>
@@ -4358,7 +6498,6 @@
         <w:rPr>
           <w:rFonts w:ascii="Arial" w:hAnsi="Arial" w:cs="Arial"/>
         </w:rPr>
-        <w:lastRenderedPageBreak/>
         <w:t>Lo-Fi Wireframe</w:t>
       </w:r>
       <w:r>
@@ -4884,7 +7023,6 @@
         <w:rPr>
           <w:rFonts w:ascii="Arial" w:hAnsi="Arial" w:cs="Arial"/>
         </w:rPr>
-        <w:lastRenderedPageBreak/>
         <w:t>D</w:t>
       </w:r>
       <w:r>
@@ -6495,7 +8633,7 @@
 </file>
 
 <file path=customXml/itemProps1.xml><?xml version="1.0" encoding="utf-8"?>
-<ds:datastoreItem xmlns:ds="http://schemas.openxmlformats.org/officeDocument/2006/customXml" ds:itemID="{29128ADD-EB9F-CA40-AD2E-26F6DD446694}">
+<ds:datastoreItem xmlns:ds="http://schemas.openxmlformats.org/officeDocument/2006/customXml" ds:itemID="{1AF1F8D6-1097-4B4B-B09B-3270E5E0EB7B}">
   <ds:schemaRefs>
     <ds:schemaRef ds:uri="http://schemas.openxmlformats.org/officeDocument/2006/bibliography"/>
   </ds:schemaRefs>

</xml_diff>

<commit_message>
lo-fi, navigation model, personas update
</commit_message>
<xml_diff>
--- a/TEMPLATE_designDocumentation.docx
+++ b/TEMPLATE_designDocumentation.docx
@@ -1,6 +1,6 @@
 
 <file path=word/document.xml><?xml version="1.0" encoding="utf-8"?>
-<w:document xmlns:wpc="http://schemas.microsoft.com/office/word/2010/wordprocessingCanvas" xmlns:cx="http://schemas.microsoft.com/office/drawing/2014/chartex" xmlns:cx1="http://schemas.microsoft.com/office/drawing/2015/9/8/chartex" xmlns:cx2="http://schemas.microsoft.com/office/drawing/2015/10/21/chartex" xmlns:cx3="http://schemas.microsoft.com/office/drawing/2016/5/9/chartex" xmlns:cx4="http://schemas.microsoft.com/office/drawing/2016/5/10/chartex" xmlns:cx5="http://schemas.microsoft.com/office/drawing/2016/5/11/chartex" xmlns:cx6="http://schemas.microsoft.com/office/drawing/2016/5/12/chartex" xmlns:cx7="http://schemas.microsoft.com/office/drawing/2016/5/13/chartex" xmlns:cx8="http://schemas.microsoft.com/office/drawing/2016/5/14/chartex" xmlns:mc="http://schemas.openxmlformats.org/markup-compatibility/2006" xmlns:o="urn:schemas-microsoft-com:office:office" xmlns:r="http://schemas.openxmlformats.org/officeDocument/2006/relationships" xmlns:m="http://schemas.openxmlformats.org/officeDocument/2006/math" xmlns:v="urn:schemas-microsoft-com:vml" xmlns:wp14="http://schemas.microsoft.com/office/word/2010/wordprocessingDrawing" xmlns:wp="http://schemas.openxmlformats.org/drawingml/2006/wordprocessingDrawing" xmlns:w10="urn:schemas-microsoft-com:office:word" xmlns:w="http://schemas.openxmlformats.org/wordprocessingml/2006/main" xmlns:w14="http://schemas.microsoft.com/office/word/2010/wordml" xmlns:w15="http://schemas.microsoft.com/office/word/2012/wordml" xmlns:w16se="http://schemas.microsoft.com/office/word/2015/wordml/symex" xmlns:wpg="http://schemas.microsoft.com/office/word/2010/wordprocessingGroup" xmlns:wpi="http://schemas.microsoft.com/office/word/2010/wordprocessingInk" xmlns:wne="http://schemas.microsoft.com/office/word/2006/wordml" xmlns:wps="http://schemas.microsoft.com/office/word/2010/wordprocessingShape" mc:Ignorable="w14 w15 w16se wp14">
+<w:document xmlns:wpc="http://schemas.microsoft.com/office/word/2010/wordprocessingCanvas" xmlns:mc="http://schemas.openxmlformats.org/markup-compatibility/2006" xmlns:o="urn:schemas-microsoft-com:office:office" xmlns:r="http://schemas.openxmlformats.org/officeDocument/2006/relationships" xmlns:m="http://schemas.openxmlformats.org/officeDocument/2006/math" xmlns:v="urn:schemas-microsoft-com:vml" xmlns:wp14="http://schemas.microsoft.com/office/word/2010/wordprocessingDrawing" xmlns:wp="http://schemas.openxmlformats.org/drawingml/2006/wordprocessingDrawing" xmlns:w10="urn:schemas-microsoft-com:office:word" xmlns:w="http://schemas.openxmlformats.org/wordprocessingml/2006/main" xmlns:w14="http://schemas.microsoft.com/office/word/2010/wordml" xmlns:w15="http://schemas.microsoft.com/office/word/2012/wordml" xmlns:wpg="http://schemas.microsoft.com/office/word/2010/wordprocessingGroup" xmlns:wpi="http://schemas.microsoft.com/office/word/2010/wordprocessingInk" xmlns:wne="http://schemas.microsoft.com/office/word/2006/wordml" xmlns:wps="http://schemas.microsoft.com/office/word/2010/wordprocessingShape" mc:Ignorable="w14 w15 wp14">
   <w:body>
     <w:p>
       <w:pPr>
@@ -922,7 +922,6 @@
           <w:noProof/>
           <w:lang w:val="it-IT" w:eastAsia="it-IT"/>
         </w:rPr>
-        <w:lastRenderedPageBreak/>
         <w:drawing>
           <wp:anchor distT="0" distB="0" distL="114300" distR="114300" simplePos="0" relativeHeight="251658240" behindDoc="0" locked="0" layoutInCell="1" allowOverlap="1" wp14:anchorId="2C121EEE" wp14:editId="4E396880">
             <wp:simplePos x="0" y="0"/>
@@ -1792,11 +1791,6 @@
     <w:p>
       <w:pPr>
         <w:jc w:val="both"/>
-      </w:pPr>
-    </w:p>
-    <w:p>
-      <w:pPr>
-        <w:jc w:val="both"/>
         <w:rPr>
           <w:lang w:val="en-GB"/>
         </w:rPr>
@@ -1806,11 +1800,58 @@
           <w:noProof/>
           <w:lang w:val="it-IT" w:eastAsia="it-IT"/>
         </w:rPr>
+        <w:pict w14:anchorId="3D2E255F">
+          <v:shapetype id="_x0000_t75" coordsize="21600,21600" o:spt="75" o:preferrelative="t" path="m@4@5l@4@11@9@11@9@5xe" filled="f" stroked="f">
+            <v:stroke joinstyle="miter"/>
+            <v:formulas>
+              <v:f eqn="if lineDrawn pixelLineWidth 0"/>
+              <v:f eqn="sum @0 1 0"/>
+              <v:f eqn="sum 0 0 @1"/>
+              <v:f eqn="prod @2 1 2"/>
+              <v:f eqn="prod @3 21600 pixelWidth"/>
+              <v:f eqn="prod @3 21600 pixelHeight"/>
+              <v:f eqn="sum @0 0 1"/>
+              <v:f eqn="prod @6 1 2"/>
+              <v:f eqn="prod @7 21600 pixelWidth"/>
+              <v:f eqn="sum @8 21600 0"/>
+              <v:f eqn="prod @7 21600 pixelHeight"/>
+              <v:f eqn="sum @10 21600 0"/>
+            </v:formulas>
+            <v:path o:extrusionok="f" gradientshapeok="t" o:connecttype="rect"/>
+            <o:lock v:ext="edit" aspectratio="t"/>
+          </v:shapetype>
+          <v:shape id="_x0000_i1025" type="#_x0000_t75" style="width:474pt;height:351.75pt">
+            <v:imagedata r:id="rId12" o:title="Marco"/>
+          </v:shape>
+        </w:pict>
+      </w:r>
+      <w:bookmarkStart w:id="0" w:name="_GoBack"/>
+      <w:bookmarkEnd w:id="0"/>
+    </w:p>
+    <w:p>
+      <w:pPr>
+        <w:spacing w:after="200" w:line="276" w:lineRule="auto"/>
+        <w:rPr>
+          <w:lang w:val="en-GB"/>
+        </w:rPr>
+      </w:pPr>
+      <w:r>
+        <w:rPr>
+          <w:lang w:val="en-GB"/>
+        </w:rPr>
+        <w:br w:type="page"/>
+      </w:r>
+      <w:r>
+        <w:rPr>
+          <w:noProof/>
+          <w:lang w:val="it-IT" w:eastAsia="it-IT"/>
+        </w:rPr>
+        <w:lastRenderedPageBreak/>
         <w:drawing>
-          <wp:inline distT="0" distB="0" distL="0" distR="0" wp14:anchorId="6F8413D6" wp14:editId="5614E12F">
-            <wp:extent cx="4606386" cy="3411884"/>
+          <wp:inline distT="0" distB="0" distL="0" distR="0" wp14:anchorId="399F1643" wp14:editId="6A98B457">
+            <wp:extent cx="6092552" cy="4521759"/>
             <wp:effectExtent l="0" t="0" r="0" b="0"/>
-            <wp:docPr id="204802" name="Picture 2"/>
+            <wp:docPr id="5" name="Immagine 5"/>
             <wp:cNvGraphicFramePr>
               <a:graphicFrameLocks xmlns:a="http://schemas.openxmlformats.org/drawingml/2006/main" noChangeAspect="1"/>
             </wp:cNvGraphicFramePr>
@@ -1818,33 +1859,29 @@
               <a:graphicData uri="http://schemas.openxmlformats.org/drawingml/2006/picture">
                 <pic:pic xmlns:pic="http://schemas.openxmlformats.org/drawingml/2006/picture">
                   <pic:nvPicPr>
-                    <pic:cNvPr id="204802" name="Picture 2"/>
-                    <pic:cNvPicPr>
-                      <a:picLocks noChangeAspect="1" noChangeArrowheads="1"/>
-                    </pic:cNvPicPr>
+                    <pic:cNvPr id="5" name="Eleonora.jpg"/>
+                    <pic:cNvPicPr/>
                   </pic:nvPicPr>
                   <pic:blipFill>
-                    <a:blip r:embed="rId12" cstate="print"/>
-                    <a:srcRect/>
+                    <a:blip r:embed="rId13">
+                      <a:extLst>
+                        <a:ext uri="{28A0092B-C50C-407E-A947-70E740481C1C}">
+                          <a14:useLocalDpi xmlns:a14="http://schemas.microsoft.com/office/drawing/2010/main" val="0"/>
+                        </a:ext>
+                      </a:extLst>
+                    </a:blip>
                     <a:stretch>
                       <a:fillRect/>
                     </a:stretch>
                   </pic:blipFill>
-                  <pic:spPr bwMode="auto">
+                  <pic:spPr>
                     <a:xfrm>
                       <a:off x="0" y="0"/>
-                      <a:ext cx="4615598" cy="3418707"/>
+                      <a:ext cx="6109671" cy="4534465"/>
                     </a:xfrm>
                     <a:prstGeom prst="rect">
                       <a:avLst/>
                     </a:prstGeom>
-                    <a:noFill/>
-                    <a:ln w="9525">
-                      <a:noFill/>
-                      <a:miter lim="800000"/>
-                      <a:headEnd/>
-                      <a:tailEnd/>
-                    </a:ln>
                   </pic:spPr>
                 </pic:pic>
               </a:graphicData>
@@ -1855,460 +1892,19 @@
     </w:p>
     <w:p>
       <w:pPr>
-        <w:jc w:val="both"/>
-        <w:rPr>
-          <w:lang w:val="en-GB"/>
-        </w:rPr>
-      </w:pPr>
-    </w:p>
-    <w:p>
-      <w:pPr>
-        <w:jc w:val="both"/>
-        <w:rPr>
-          <w:lang w:val="it-IT"/>
-        </w:rPr>
-      </w:pPr>
-      <w:r>
-        <w:rPr>
-          <w:lang w:val="it-IT"/>
-        </w:rPr>
-        <w:t>Marco:</w:t>
-      </w:r>
-    </w:p>
-    <w:p>
-      <w:pPr>
-        <w:jc w:val="both"/>
-        <w:rPr>
-          <w:lang w:val="it-IT"/>
-        </w:rPr>
-      </w:pPr>
-    </w:p>
-    <w:p>
-      <w:pPr>
-        <w:jc w:val="both"/>
-        <w:rPr>
-          <w:lang w:val="it-IT"/>
-        </w:rPr>
-      </w:pPr>
-      <w:r>
-        <w:rPr>
-          <w:lang w:val="it-IT"/>
-        </w:rPr>
-        <w:t xml:space="preserve">“Non riuscirò mai a passare Analisi..avrei davvero bisogno di aiuto, ma non so a chi affidarmi e non voglio spendere molto.” </w:t>
-      </w:r>
-    </w:p>
-    <w:p>
-      <w:pPr>
-        <w:jc w:val="both"/>
-        <w:rPr>
-          <w:lang w:val="it-IT"/>
-        </w:rPr>
-      </w:pPr>
-      <w:r>
-        <w:rPr>
-          <w:lang w:val="it-IT"/>
-        </w:rPr>
-        <w:lastRenderedPageBreak/>
-        <w:t>Marco vuole cercare qualcuno che gli dia una mano nel preparare un esame universitario.</w:t>
-      </w:r>
-    </w:p>
-    <w:p>
-      <w:pPr>
-        <w:jc w:val="both"/>
-        <w:rPr>
-          <w:lang w:val="it-IT"/>
-        </w:rPr>
-      </w:pPr>
-    </w:p>
-    <w:p>
-      <w:pPr>
-        <w:jc w:val="both"/>
-        <w:rPr>
-          <w:lang w:val="it-IT"/>
-        </w:rPr>
-      </w:pPr>
-      <w:r>
-        <w:rPr>
-          <w:lang w:val="it-IT"/>
-        </w:rPr>
-        <w:t>Età: 20</w:t>
-      </w:r>
-    </w:p>
-    <w:p>
-      <w:pPr>
-        <w:jc w:val="both"/>
-        <w:rPr>
-          <w:lang w:val="it-IT"/>
-        </w:rPr>
-      </w:pPr>
-      <w:r>
-        <w:rPr>
-          <w:lang w:val="it-IT"/>
-        </w:rPr>
-        <w:t>Occupazione: Studente Universitario</w:t>
-      </w:r>
-      <w:r>
-        <w:rPr>
-          <w:lang w:val="it-IT"/>
-        </w:rPr>
-        <w:t xml:space="preserve"> (laurea triennale)</w:t>
-      </w:r>
-    </w:p>
-    <w:p>
-      <w:pPr>
-        <w:jc w:val="both"/>
-        <w:rPr>
-          <w:lang w:val="it-IT"/>
-        </w:rPr>
-      </w:pPr>
-      <w:r>
-        <w:rPr>
-          <w:lang w:val="it-IT"/>
-        </w:rPr>
-        <w:t>Reddito Familiare: 12.000€/anno</w:t>
-      </w:r>
-    </w:p>
-    <w:p>
-      <w:pPr>
-        <w:jc w:val="both"/>
-        <w:rPr>
-          <w:lang w:val="it-IT"/>
-        </w:rPr>
-      </w:pPr>
-      <w:r>
-        <w:rPr>
-          <w:lang w:val="it-IT"/>
-        </w:rPr>
-        <w:t>Profilo tecnico: utilizzatore abituale di smartphone e computer. Sempre connesso ad internet e attivo sui social.</w:t>
-      </w:r>
-    </w:p>
-    <w:p>
-      <w:pPr>
-        <w:jc w:val="both"/>
-        <w:rPr>
-          <w:lang w:val="it-IT"/>
-        </w:rPr>
-      </w:pPr>
-      <w:r>
-        <w:rPr>
-          <w:lang w:val="it-IT"/>
-        </w:rPr>
-        <w:t>Utilizzo di Internet: sempre connesso; social, intrattenimento, studio, shopping.</w:t>
-      </w:r>
-    </w:p>
-    <w:p>
-      <w:pPr>
-        <w:jc w:val="both"/>
-        <w:rPr>
-          <w:lang w:val="it-IT"/>
-        </w:rPr>
-      </w:pPr>
-    </w:p>
-    <w:p>
-      <w:pPr>
-        <w:jc w:val="both"/>
-        <w:rPr>
-          <w:lang w:val="it-IT"/>
-        </w:rPr>
-      </w:pPr>
-      <w:r>
-        <w:rPr>
-          <w:lang w:val="it-IT"/>
-        </w:rPr>
-        <w:t>Siti preferiti:</w:t>
-      </w:r>
-    </w:p>
-    <w:p>
-      <w:pPr>
-        <w:jc w:val="both"/>
-        <w:rPr>
-          <w:lang w:val="it-IT"/>
-        </w:rPr>
-      </w:pPr>
-      <w:r>
-        <w:rPr>
-          <w:lang w:val="it-IT"/>
-        </w:rPr>
-        <w:t>Facebook, Amazon, YouTube.</w:t>
-      </w:r>
-    </w:p>
-    <w:p>
-      <w:pPr>
-        <w:jc w:val="both"/>
-        <w:rPr>
-          <w:lang w:val="it-IT"/>
-        </w:rPr>
-      </w:pPr>
-    </w:p>
-    <w:p>
-      <w:pPr>
-        <w:jc w:val="both"/>
-        <w:rPr>
-          <w:lang w:val="it-IT"/>
-        </w:rPr>
-      </w:pPr>
-      <w:r>
-        <w:rPr>
-          <w:lang w:val="it-IT"/>
-        </w:rPr>
-        <w:t>App più utilizzate:</w:t>
-      </w:r>
-    </w:p>
-    <w:p>
-      <w:pPr>
-        <w:jc w:val="both"/>
-        <w:rPr>
-          <w:lang w:val="it-IT"/>
-        </w:rPr>
-      </w:pPr>
-      <w:r>
-        <w:rPr>
-          <w:lang w:val="it-IT"/>
-        </w:rPr>
-        <w:t>Facebook, Instagram, Whatsapp.</w:t>
-      </w:r>
-    </w:p>
-    <w:p>
-      <w:pPr>
-        <w:spacing w:after="200" w:line="276" w:lineRule="auto"/>
-        <w:rPr>
-          <w:lang w:val="it-IT"/>
-        </w:rPr>
-      </w:pPr>
-    </w:p>
-    <w:p>
-      <w:pPr>
-        <w:spacing w:after="200" w:line="276" w:lineRule="auto"/>
-        <w:rPr>
-          <w:lang w:val="it-IT"/>
-        </w:rPr>
-      </w:pPr>
-    </w:p>
-    <w:p>
-      <w:pPr>
-        <w:spacing w:after="200" w:line="276" w:lineRule="auto"/>
-        <w:rPr>
-          <w:lang w:val="it-IT"/>
-        </w:rPr>
-      </w:pPr>
-    </w:p>
-    <w:p>
-      <w:pPr>
-        <w:spacing w:after="200" w:line="276" w:lineRule="auto"/>
-        <w:rPr>
-          <w:lang w:val="it-IT"/>
-        </w:rPr>
-      </w:pPr>
-      <w:r>
-        <w:rPr>
-          <w:lang w:val="it-IT"/>
-        </w:rPr>
-        <w:t>Eleonora</w:t>
-      </w:r>
-      <w:r>
-        <w:rPr>
-          <w:lang w:val="it-IT"/>
-        </w:rPr>
-        <w:t>:</w:t>
-      </w:r>
-    </w:p>
-    <w:p>
-      <w:pPr>
-        <w:spacing w:after="200" w:line="276" w:lineRule="auto"/>
-        <w:rPr>
-          <w:lang w:val="it-IT"/>
-        </w:rPr>
-      </w:pPr>
-      <w:r>
-        <w:rPr>
-          <w:lang w:val="it-IT"/>
-        </w:rPr>
-        <w:t>“</w:t>
-      </w:r>
-      <w:r>
-        <w:rPr>
-          <w:lang w:val="it-IT"/>
-        </w:rPr>
-        <w:t>Vorrei offrire ripetizioni ad altri studenti per aiutare i miei genitori nel pagamento dell’affitto.”</w:t>
-      </w:r>
-    </w:p>
-    <w:p>
-      <w:pPr>
-        <w:spacing w:after="200" w:line="276" w:lineRule="auto"/>
-        <w:rPr>
-          <w:lang w:val="it-IT"/>
-        </w:rPr>
-      </w:pPr>
-      <w:r>
-        <w:rPr>
-          <w:lang w:val="it-IT"/>
-        </w:rPr>
-        <w:t xml:space="preserve">Eleonora è una studentessa brillante e vuole aiutare i suoi genitori nelle spese universitarie e per farlo pensa che potrebbe offrire ripetizioni ad altri studenti che hanno bisogno di aiuto. </w:t>
-      </w:r>
-    </w:p>
-    <w:p>
-      <w:pPr>
-        <w:spacing w:after="200" w:line="276" w:lineRule="auto"/>
-        <w:rPr>
-          <w:lang w:val="it-IT"/>
-        </w:rPr>
-      </w:pPr>
-      <w:r>
-        <w:rPr>
-          <w:lang w:val="it-IT"/>
-        </w:rPr>
-        <w:t>Età: 24</w:t>
-      </w:r>
-    </w:p>
-    <w:p>
-      <w:pPr>
-        <w:spacing w:after="200" w:line="276" w:lineRule="auto"/>
-        <w:rPr>
-          <w:lang w:val="it-IT"/>
-        </w:rPr>
-      </w:pPr>
-      <w:r>
-        <w:rPr>
-          <w:lang w:val="it-IT"/>
-        </w:rPr>
-        <w:t>Occupazione: Studentessa Universitaria (laurea magistrale)</w:t>
-      </w:r>
-    </w:p>
-    <w:p>
-      <w:pPr>
-        <w:spacing w:after="200" w:line="276" w:lineRule="auto"/>
-        <w:rPr>
-          <w:lang w:val="it-IT"/>
-        </w:rPr>
-      </w:pPr>
-      <w:r>
-        <w:rPr>
-          <w:lang w:val="it-IT"/>
-        </w:rPr>
-        <w:t>Reddito Familiare: 22.000€/anno</w:t>
-      </w:r>
-    </w:p>
-    <w:p>
-      <w:pPr>
-        <w:jc w:val="both"/>
-        <w:rPr>
-          <w:lang w:val="it-IT"/>
-        </w:rPr>
-      </w:pPr>
-      <w:r>
-        <w:rPr>
-          <w:lang w:val="it-IT"/>
-        </w:rPr>
-        <w:t>Profilo tecnico: utilizzatrice abituale di smartphone. Sempre connessa ad internet e molto attiva sui social.</w:t>
-      </w:r>
-    </w:p>
-    <w:p>
-      <w:pPr>
-        <w:jc w:val="both"/>
-        <w:rPr>
-          <w:lang w:val="it-IT"/>
-        </w:rPr>
-      </w:pPr>
-      <w:r>
-        <w:rPr>
-          <w:lang w:val="it-IT"/>
-        </w:rPr>
-        <w:t>Utilizzo di Internet: abituale; social, shopping, studio.</w:t>
-      </w:r>
-    </w:p>
-    <w:p>
-      <w:pPr>
-        <w:jc w:val="both"/>
-        <w:rPr>
-          <w:lang w:val="it-IT"/>
-        </w:rPr>
-      </w:pPr>
-    </w:p>
-    <w:p>
-      <w:pPr>
-        <w:jc w:val="both"/>
-        <w:rPr>
-          <w:lang w:val="it-IT"/>
-        </w:rPr>
-      </w:pPr>
-      <w:r>
-        <w:rPr>
-          <w:lang w:val="it-IT"/>
-        </w:rPr>
-        <w:t>Siti preferiti:</w:t>
-      </w:r>
-    </w:p>
-    <w:p>
-      <w:pPr>
-        <w:jc w:val="both"/>
-        <w:rPr>
-          <w:lang w:val="it-IT"/>
-        </w:rPr>
-      </w:pPr>
-      <w:r>
-        <w:rPr>
-          <w:lang w:val="it-IT"/>
-        </w:rPr>
-        <w:t>Facebook, Zalando.</w:t>
-      </w:r>
-    </w:p>
-    <w:p>
-      <w:pPr>
-        <w:jc w:val="both"/>
-        <w:rPr>
-          <w:lang w:val="it-IT"/>
-        </w:rPr>
-      </w:pPr>
-    </w:p>
-    <w:p>
-      <w:pPr>
-        <w:jc w:val="both"/>
-        <w:rPr>
-          <w:lang w:val="it-IT"/>
-        </w:rPr>
-      </w:pPr>
-      <w:r>
-        <w:rPr>
-          <w:lang w:val="it-IT"/>
-        </w:rPr>
-        <w:t>App più utilizzate:</w:t>
-      </w:r>
-    </w:p>
-    <w:p>
-      <w:pPr>
-        <w:jc w:val="both"/>
-        <w:rPr>
-          <w:lang w:val="en-GB"/>
-        </w:rPr>
-      </w:pPr>
-      <w:r>
-        <w:rPr>
-          <w:lang w:val="en-GB"/>
-        </w:rPr>
-        <w:t>Facebook, Instagram, Whatsapp.</w:t>
-      </w:r>
-    </w:p>
-    <w:p>
-      <w:pPr>
-        <w:spacing w:after="200" w:line="276" w:lineRule="auto"/>
-        <w:rPr>
-          <w:lang w:val="en-GB"/>
-        </w:rPr>
-      </w:pPr>
-    </w:p>
-    <w:p>
-      <w:pPr>
-        <w:spacing w:after="200" w:line="276" w:lineRule="auto"/>
-        <w:rPr>
-          <w:lang w:val="en-GB"/>
-        </w:rPr>
-      </w:pPr>
-      <w:r>
-        <w:rPr>
-          <w:lang w:val="en-GB"/>
-        </w:rPr>
-        <w:br w:type="page"/>
-      </w:r>
+        <w:pStyle w:val="Titolo"/>
+        <w:rPr>
+          <w:noProof/>
+        </w:rPr>
+      </w:pPr>
+    </w:p>
+    <w:p>
+      <w:pPr>
+        <w:pStyle w:val="Titolo"/>
+        <w:rPr>
+          <w:noProof/>
+        </w:rPr>
+      </w:pPr>
     </w:p>
     <w:p>
       <w:pPr>
@@ -2319,7 +1915,6 @@
           <w:noProof/>
           <w:lang w:val="it-IT" w:eastAsia="it-IT"/>
         </w:rPr>
-        <w:lastRenderedPageBreak/>
         <w:drawing>
           <wp:anchor distT="0" distB="0" distL="114300" distR="114300" simplePos="0" relativeHeight="251667456" behindDoc="0" locked="0" layoutInCell="1" allowOverlap="1" wp14:anchorId="0B6AE0C0" wp14:editId="1E3CEEF5">
             <wp:simplePos x="0" y="0"/>
@@ -2352,7 +1947,7 @@
                     </pic:cNvPicPr>
                   </pic:nvPicPr>
                   <pic:blipFill>
-                    <a:blip r:embed="rId13" cstate="print"/>
+                    <a:blip r:embed="rId14" cstate="print"/>
                     <a:srcRect/>
                     <a:stretch>
                       <a:fillRect/>
@@ -2711,6 +2306,7 @@
           <w:sz w:val="22"/>
           <w:szCs w:val="22"/>
         </w:rPr>
+        <w:lastRenderedPageBreak/>
         <w:t>Registrarsi ed effettuare il login</w:t>
       </w:r>
     </w:p>
@@ -2907,7 +2503,6 @@
           <w:noProof/>
           <w:lang w:val="it-IT" w:eastAsia="it-IT"/>
         </w:rPr>
-        <w:lastRenderedPageBreak/>
         <w:drawing>
           <wp:anchor distT="0" distB="0" distL="114300" distR="114300" simplePos="0" relativeHeight="251672576" behindDoc="0" locked="0" layoutInCell="1" allowOverlap="1" wp14:anchorId="22A7F23D" wp14:editId="2004E1B5">
             <wp:simplePos x="0" y="0"/>
@@ -2940,7 +2535,7 @@
                     </pic:cNvPicPr>
                   </pic:nvPicPr>
                   <pic:blipFill>
-                    <a:blip r:embed="rId14" cstate="print"/>
+                    <a:blip r:embed="rId15" cstate="print"/>
                     <a:srcRect/>
                     <a:stretch>
                       <a:fillRect/>
@@ -3084,6 +2679,7 @@
           <w:noProof/>
           <w:lang w:val="it-IT" w:eastAsia="it-IT"/>
         </w:rPr>
+        <w:lastRenderedPageBreak/>
         <w:drawing>
           <wp:inline distT="0" distB="0" distL="0" distR="0" wp14:anchorId="474263B3" wp14:editId="5C8A8B2F">
             <wp:extent cx="6819900" cy="5174425"/>
@@ -3100,7 +2696,7 @@
                     <pic:cNvPicPr/>
                   </pic:nvPicPr>
                   <pic:blipFill>
-                    <a:blip r:embed="rId15"/>
+                    <a:blip r:embed="rId16"/>
                     <a:stretch>
                       <a:fillRect/>
                     </a:stretch>
@@ -3251,43 +2847,178 @@
           <w:rFonts w:ascii="Arial" w:hAnsi="Arial" w:cs="Arial"/>
           <w:lang w:val="it-IT"/>
         </w:rPr>
+        <w:t xml:space="preserve">(1) </w:t>
+      </w:r>
+      <w:r>
+        <w:rPr>
+          <w:rFonts w:ascii="Arial" w:hAnsi="Arial" w:cs="Arial"/>
+          <w:lang w:val="it-IT"/>
+        </w:rPr>
+        <w:t>Se non si è ancora loggati si verrà indirizzati nella pagina “Login”. Al termine della procedura di Login sarà possibile inserire l’annuncio.</w:t>
+      </w:r>
+      <w:r>
+        <w:rPr>
+          <w:rFonts w:ascii="Arial" w:hAnsi="Arial" w:cs="Arial"/>
+          <w:lang w:val="it-IT"/>
+        </w:rPr>
+        <w:t xml:space="preserve"> </w:t>
+      </w:r>
+      <w:r>
+        <w:rPr>
+          <w:rFonts w:ascii="Arial" w:hAnsi="Arial" w:cs="Arial"/>
+          <w:lang w:val="it-IT"/>
+        </w:rPr>
+        <w:t>Dopodichè si verrà</w:t>
+      </w:r>
+      <w:r>
+        <w:rPr>
+          <w:rFonts w:ascii="Arial" w:hAnsi="Arial" w:cs="Arial"/>
+          <w:lang w:val="it-IT"/>
+        </w:rPr>
+        <w:t xml:space="preserve"> reindirizzati sul proprio profilo</w:t>
+      </w:r>
+      <w:r>
+        <w:rPr>
+          <w:rFonts w:ascii="Arial" w:hAnsi="Arial" w:cs="Arial"/>
+          <w:lang w:val="it-IT"/>
+        </w:rPr>
+        <w:t>.</w:t>
+      </w:r>
+    </w:p>
+    <w:p>
+      <w:pPr>
+        <w:jc w:val="both"/>
+        <w:rPr>
+          <w:rFonts w:ascii="Arial" w:hAnsi="Arial" w:cs="Arial"/>
+          <w:lang w:val="it-IT"/>
+        </w:rPr>
+      </w:pPr>
+      <w:r>
+        <w:rPr>
+          <w:rFonts w:ascii="Arial" w:hAnsi="Arial" w:cs="Arial"/>
+          <w:lang w:val="it-IT"/>
+        </w:rPr>
+        <w:t>(2</w:t>
+      </w:r>
+      <w:r>
+        <w:rPr>
+          <w:rFonts w:ascii="Arial" w:hAnsi="Arial" w:cs="Arial"/>
+          <w:lang w:val="it-IT"/>
+        </w:rPr>
+        <w:t xml:space="preserve">) In questa pagina </w:t>
+      </w:r>
+      <w:r>
+        <w:rPr>
+          <w:rFonts w:ascii="Arial" w:hAnsi="Arial" w:cs="Arial"/>
+          <w:lang w:val="it-IT"/>
+        </w:rPr>
+        <w:t xml:space="preserve">è possibile </w:t>
+      </w:r>
+      <w:r>
+        <w:rPr>
+          <w:rFonts w:ascii="Arial" w:hAnsi="Arial" w:cs="Arial"/>
+          <w:lang w:val="it-IT"/>
+        </w:rPr>
+        <w:t>visualizzare le inf</w:t>
+      </w:r>
+      <w:r>
+        <w:rPr>
+          <w:rFonts w:ascii="Arial" w:hAnsi="Arial" w:cs="Arial"/>
+          <w:lang w:val="it-IT"/>
+        </w:rPr>
+        <w:t>ormazioni del proprio profilo, l’annuncio pubblicato e i feedback ricevuti</w:t>
+      </w:r>
+      <w:r>
+        <w:rPr>
+          <w:rFonts w:ascii="Arial" w:hAnsi="Arial" w:cs="Arial"/>
+          <w:lang w:val="it-IT"/>
+        </w:rPr>
+        <w:t>.</w:t>
+      </w:r>
+    </w:p>
+    <w:p>
+      <w:pPr>
+        <w:jc w:val="both"/>
+        <w:rPr>
+          <w:rFonts w:ascii="Arial" w:hAnsi="Arial" w:cs="Arial"/>
+          <w:u w:val="single"/>
+          <w:lang w:val="it-IT"/>
+        </w:rPr>
+      </w:pPr>
+      <w:r>
+        <w:rPr>
+          <w:rFonts w:ascii="Arial" w:hAnsi="Arial" w:cs="Arial"/>
+          <w:lang w:val="it-IT"/>
+        </w:rPr>
+        <w:t>(3</w:t>
+      </w:r>
+      <w:r>
+        <w:rPr>
+          <w:rFonts w:ascii="Arial" w:hAnsi="Arial" w:cs="Arial"/>
+          <w:lang w:val="it-IT"/>
+        </w:rPr>
+        <w:t>) Se non si è ancora loggati si verrà indirizzati nella pagina “Login”. Al termine della p</w:t>
+      </w:r>
+      <w:r>
+        <w:rPr>
+          <w:rFonts w:ascii="Arial" w:hAnsi="Arial" w:cs="Arial"/>
+          <w:lang w:val="it-IT"/>
+        </w:rPr>
+        <w:t>rocedura di Login</w:t>
+      </w:r>
+      <w:r>
+        <w:rPr>
+          <w:rFonts w:ascii="Arial" w:hAnsi="Arial" w:cs="Arial"/>
+          <w:lang w:val="it-IT"/>
+        </w:rPr>
+        <w:t xml:space="preserve"> si tornerà alla pagina “</w:t>
+      </w:r>
+      <w:r>
+        <w:rPr>
+          <w:rFonts w:ascii="Arial" w:hAnsi="Arial" w:cs="Arial"/>
+          <w:lang w:val="it-IT"/>
+        </w:rPr>
+        <w:t>Richiesta Prenotazione</w:t>
+      </w:r>
+      <w:r>
+        <w:rPr>
+          <w:rFonts w:ascii="Arial" w:hAnsi="Arial" w:cs="Arial"/>
+          <w:lang w:val="it-IT"/>
+        </w:rPr>
+        <w:t xml:space="preserve">” nella quale sarà possibile </w:t>
+      </w:r>
+      <w:r>
+        <w:rPr>
+          <w:rFonts w:ascii="Arial" w:hAnsi="Arial" w:cs="Arial"/>
+          <w:lang w:val="it-IT"/>
+        </w:rPr>
+        <w:t>riempire il form</w:t>
+      </w:r>
+      <w:r>
+        <w:rPr>
+          <w:rFonts w:ascii="Arial" w:hAnsi="Arial" w:cs="Arial"/>
+          <w:lang w:val="it-IT"/>
+        </w:rPr>
+        <w:t>.</w:t>
+      </w:r>
+    </w:p>
+    <w:p>
+      <w:pPr>
+        <w:jc w:val="both"/>
+        <w:rPr>
+          <w:rFonts w:ascii="Arial" w:hAnsi="Arial" w:cs="Arial"/>
+          <w:u w:val="single"/>
+          <w:lang w:val="it-IT"/>
+        </w:rPr>
+      </w:pPr>
+    </w:p>
+    <w:p>
+      <w:pPr>
+        <w:pStyle w:val="Titolo1"/>
+      </w:pPr>
+      <w:r>
         <w:lastRenderedPageBreak/>
-        <w:t xml:space="preserve">(1) </w:t>
-      </w:r>
-      <w:r>
-        <w:rPr>
-          <w:rFonts w:ascii="Arial" w:hAnsi="Arial" w:cs="Arial"/>
-          <w:lang w:val="it-IT"/>
-        </w:rPr>
-        <w:t>Se non si è ancora loggati si verrà indirizzati nella pagina “Login”. Al termine della procedura di Login sarà possibile inserire l’annuncio.</w:t>
-      </w:r>
-      <w:r>
-        <w:rPr>
-          <w:rFonts w:ascii="Arial" w:hAnsi="Arial" w:cs="Arial"/>
-          <w:lang w:val="it-IT"/>
-        </w:rPr>
-        <w:t xml:space="preserve"> </w:t>
-      </w:r>
-      <w:r>
-        <w:rPr>
-          <w:rFonts w:ascii="Arial" w:hAnsi="Arial" w:cs="Arial"/>
-          <w:lang w:val="it-IT"/>
-        </w:rPr>
-        <w:t>Dopodichè si verrà</w:t>
-      </w:r>
-      <w:r>
-        <w:rPr>
-          <w:rFonts w:ascii="Arial" w:hAnsi="Arial" w:cs="Arial"/>
-          <w:lang w:val="it-IT"/>
-        </w:rPr>
-        <w:t xml:space="preserve"> reindirizzati sul proprio profilo</w:t>
-      </w:r>
-      <w:r>
-        <w:rPr>
-          <w:rFonts w:ascii="Arial" w:hAnsi="Arial" w:cs="Arial"/>
-          <w:lang w:val="it-IT"/>
-        </w:rPr>
-        <w:t>.</w:t>
+        <w:t>Data</w:t>
       </w:r>
     </w:p>
     <w:p>
@@ -3295,141 +3026,6 @@
         <w:jc w:val="both"/>
         <w:rPr>
           <w:rFonts w:ascii="Arial" w:hAnsi="Arial" w:cs="Arial"/>
-          <w:lang w:val="it-IT"/>
-        </w:rPr>
-      </w:pPr>
-      <w:r>
-        <w:rPr>
-          <w:rFonts w:ascii="Arial" w:hAnsi="Arial" w:cs="Arial"/>
-          <w:lang w:val="it-IT"/>
-        </w:rPr>
-        <w:t>(2</w:t>
-      </w:r>
-      <w:r>
-        <w:rPr>
-          <w:rFonts w:ascii="Arial" w:hAnsi="Arial" w:cs="Arial"/>
-          <w:lang w:val="it-IT"/>
-        </w:rPr>
-        <w:t xml:space="preserve">) In questa pagina </w:t>
-      </w:r>
-      <w:r>
-        <w:rPr>
-          <w:rFonts w:ascii="Arial" w:hAnsi="Arial" w:cs="Arial"/>
-          <w:lang w:val="it-IT"/>
-        </w:rPr>
-        <w:t xml:space="preserve">è possibile </w:t>
-      </w:r>
-      <w:r>
-        <w:rPr>
-          <w:rFonts w:ascii="Arial" w:hAnsi="Arial" w:cs="Arial"/>
-          <w:lang w:val="it-IT"/>
-        </w:rPr>
-        <w:t>visualizzare le inf</w:t>
-      </w:r>
-      <w:r>
-        <w:rPr>
-          <w:rFonts w:ascii="Arial" w:hAnsi="Arial" w:cs="Arial"/>
-          <w:lang w:val="it-IT"/>
-        </w:rPr>
-        <w:t>ormazioni del proprio profilo, l’annuncio pubblicato e i feedback ricevuti</w:t>
-      </w:r>
-      <w:r>
-        <w:rPr>
-          <w:rFonts w:ascii="Arial" w:hAnsi="Arial" w:cs="Arial"/>
-          <w:lang w:val="it-IT"/>
-        </w:rPr>
-        <w:t>.</w:t>
-      </w:r>
-    </w:p>
-    <w:p>
-      <w:pPr>
-        <w:jc w:val="both"/>
-        <w:rPr>
-          <w:rFonts w:ascii="Arial" w:hAnsi="Arial" w:cs="Arial"/>
-          <w:u w:val="single"/>
-          <w:lang w:val="it-IT"/>
-        </w:rPr>
-      </w:pPr>
-      <w:r>
-        <w:rPr>
-          <w:rFonts w:ascii="Arial" w:hAnsi="Arial" w:cs="Arial"/>
-          <w:lang w:val="it-IT"/>
-        </w:rPr>
-        <w:t>(3</w:t>
-      </w:r>
-      <w:r>
-        <w:rPr>
-          <w:rFonts w:ascii="Arial" w:hAnsi="Arial" w:cs="Arial"/>
-          <w:lang w:val="it-IT"/>
-        </w:rPr>
-        <w:t>) Se non si è ancora loggati si verrà indirizzati nella pagina “Login”. Al termine della p</w:t>
-      </w:r>
-      <w:r>
-        <w:rPr>
-          <w:rFonts w:ascii="Arial" w:hAnsi="Arial" w:cs="Arial"/>
-          <w:lang w:val="it-IT"/>
-        </w:rPr>
-        <w:t>rocedura di Login</w:t>
-      </w:r>
-      <w:r>
-        <w:rPr>
-          <w:rFonts w:ascii="Arial" w:hAnsi="Arial" w:cs="Arial"/>
-          <w:lang w:val="it-IT"/>
-        </w:rPr>
-        <w:t xml:space="preserve"> si tornerà alla pagina “</w:t>
-      </w:r>
-      <w:r>
-        <w:rPr>
-          <w:rFonts w:ascii="Arial" w:hAnsi="Arial" w:cs="Arial"/>
-          <w:lang w:val="it-IT"/>
-        </w:rPr>
-        <w:t>Richiesta Prenotazione</w:t>
-      </w:r>
-      <w:r>
-        <w:rPr>
-          <w:rFonts w:ascii="Arial" w:hAnsi="Arial" w:cs="Arial"/>
-          <w:lang w:val="it-IT"/>
-        </w:rPr>
-        <w:t xml:space="preserve">” nella quale sarà possibile </w:t>
-      </w:r>
-      <w:r>
-        <w:rPr>
-          <w:rFonts w:ascii="Arial" w:hAnsi="Arial" w:cs="Arial"/>
-          <w:lang w:val="it-IT"/>
-        </w:rPr>
-        <w:t>riempire il form</w:t>
-      </w:r>
-      <w:r>
-        <w:rPr>
-          <w:rFonts w:ascii="Arial" w:hAnsi="Arial" w:cs="Arial"/>
-          <w:lang w:val="it-IT"/>
-        </w:rPr>
-        <w:t>.</w:t>
-      </w:r>
-    </w:p>
-    <w:p>
-      <w:pPr>
-        <w:jc w:val="both"/>
-        <w:rPr>
-          <w:rFonts w:ascii="Arial" w:hAnsi="Arial" w:cs="Arial"/>
-          <w:u w:val="single"/>
-          <w:lang w:val="it-IT"/>
-        </w:rPr>
-      </w:pPr>
-    </w:p>
-    <w:p>
-      <w:pPr>
-        <w:pStyle w:val="Titolo1"/>
-      </w:pPr>
-      <w:r>
-        <w:t>Data</w:t>
-      </w:r>
-    </w:p>
-    <w:p>
-      <w:pPr>
-        <w:jc w:val="both"/>
-        <w:rPr>
-          <w:rFonts w:ascii="Arial" w:hAnsi="Arial" w:cs="Arial"/>
         </w:rPr>
       </w:pPr>
       <w:r>
@@ -3438,7 +3034,7 @@
         </w:rPr>
         <w:t xml:space="preserve">Provide a class diagram representing all the contents you manage in your app. As a reference for class diagrams, use this: </w:t>
       </w:r>
-      <w:hyperlink r:id="rId16" w:history="1">
+      <w:hyperlink r:id="rId17" w:history="1">
         <w:r>
           <w:rPr>
             <w:rStyle w:val="Collegamentoipertestuale"/>
@@ -3454,7 +3050,7 @@
         <w:rPr>
           <w:rFonts w:ascii="Arial" w:hAnsi="Arial" w:cs="Arial"/>
           <w:noProof/>
-          <w:lang w:val="it-IT" w:eastAsia="it-IT"/>
+          <w:lang w:eastAsia="it-IT"/>
         </w:rPr>
       </w:pPr>
     </w:p>
@@ -3490,7 +3086,7 @@
                     </pic:cNvPicPr>
                   </pic:nvPicPr>
                   <pic:blipFill>
-                    <a:blip r:embed="rId17">
+                    <a:blip r:embed="rId18">
                       <a:extLst>
                         <a:ext uri="{28A0092B-C50C-407E-A947-70E740481C1C}">
                           <a14:useLocalDpi xmlns:a14="http://schemas.microsoft.com/office/drawing/2010/main" val="0"/>
@@ -3521,8 +3117,6 @@
           </wp:inline>
         </w:drawing>
       </w:r>
-      <w:bookmarkStart w:id="0" w:name="_GoBack"/>
-      <w:bookmarkEnd w:id="0"/>
     </w:p>
     <w:p>
       <w:pPr>
@@ -3537,77 +3131,69 @@
         <w:jc w:val="both"/>
         <w:rPr>
           <w:rFonts w:ascii="Arial" w:hAnsi="Arial" w:cs="Arial"/>
-        </w:rPr>
-      </w:pPr>
-      <w:r>
-        <w:rPr>
-          <w:rFonts w:ascii="Arial" w:hAnsi="Arial" w:cs="Arial"/>
+          <w:lang w:val="it-IT"/>
+        </w:rPr>
+      </w:pPr>
+      <w:r>
+        <w:rPr>
+          <w:rFonts w:ascii="Arial" w:hAnsi="Arial" w:cs="Arial"/>
+          <w:lang w:val="it-IT"/>
         </w:rPr>
         <w:t xml:space="preserve">Il Data Model sopra riportato rappresenta </w:t>
       </w:r>
       <w:r>
         <w:rPr>
           <w:rFonts w:ascii="Arial" w:hAnsi="Arial" w:cs="Arial"/>
+          <w:lang w:val="it-IT"/>
         </w:rPr>
         <w:t>i</w:t>
       </w:r>
       <w:r>
         <w:rPr>
           <w:rFonts w:ascii="Arial" w:hAnsi="Arial" w:cs="Arial"/>
+          <w:lang w:val="it-IT"/>
         </w:rPr>
         <w:t xml:space="preserve"> dati </w:t>
       </w:r>
       <w:r>
         <w:rPr>
           <w:rFonts w:ascii="Arial" w:hAnsi="Arial" w:cs="Arial"/>
-        </w:rPr>
-        <w:t>utilizzati</w:t>
-      </w:r>
-      <w:r>
-        <w:rPr>
-          <w:rFonts w:ascii="Arial" w:hAnsi="Arial" w:cs="Arial"/>
-        </w:rPr>
-        <w:t xml:space="preserve"> </w:t>
-      </w:r>
-      <w:r>
-        <w:rPr>
-          <w:rFonts w:ascii="Arial" w:hAnsi="Arial" w:cs="Arial"/>
-        </w:rPr>
-        <w:t>dall’applicazione</w:t>
-      </w:r>
-      <w:r>
-        <w:rPr>
-          <w:rFonts w:ascii="Arial" w:hAnsi="Arial" w:cs="Arial"/>
-        </w:rPr>
-        <w:t xml:space="preserve"> </w:t>
-      </w:r>
-      <w:r>
-        <w:rPr>
-          <w:rFonts w:ascii="Arial" w:hAnsi="Arial" w:cs="Arial"/>
+          <w:lang w:val="it-IT"/>
+        </w:rPr>
+        <w:t xml:space="preserve">utilizzati dall’applicazione </w:t>
+      </w:r>
+      <w:r>
+        <w:rPr>
+          <w:rFonts w:ascii="Arial" w:hAnsi="Arial" w:cs="Arial"/>
+          <w:lang w:val="it-IT"/>
         </w:rPr>
         <w:t xml:space="preserve">e </w:t>
       </w:r>
       <w:r>
         <w:rPr>
           <w:rFonts w:ascii="Arial" w:hAnsi="Arial" w:cs="Arial"/>
+          <w:lang w:val="it-IT"/>
         </w:rPr>
         <w:t>le interazion</w:t>
       </w:r>
       <w:r>
         <w:rPr>
           <w:rFonts w:ascii="Arial" w:hAnsi="Arial" w:cs="Arial"/>
+          <w:lang w:val="it-IT"/>
         </w:rPr>
         <w:t xml:space="preserve">i </w:t>
       </w:r>
       <w:r>
         <w:rPr>
           <w:rFonts w:ascii="Arial" w:hAnsi="Arial" w:cs="Arial"/>
+          <w:lang w:val="it-IT"/>
         </w:rPr>
         <w:t>tra di essi</w:t>
       </w:r>
       <w:r>
         <w:rPr>
           <w:rFonts w:ascii="Arial" w:hAnsi="Arial" w:cs="Arial"/>
+          <w:lang w:val="it-IT"/>
         </w:rPr>
         <w:t>.</w:t>
       </w:r>
@@ -3617,29 +3203,34 @@
         <w:jc w:val="both"/>
         <w:rPr>
           <w:rFonts w:ascii="Arial" w:hAnsi="Arial" w:cs="Arial"/>
-        </w:rPr>
-      </w:pPr>
-      <w:r>
-        <w:rPr>
-          <w:rFonts w:ascii="Arial" w:hAnsi="Arial" w:cs="Arial"/>
+          <w:lang w:val="it-IT"/>
+        </w:rPr>
+      </w:pPr>
+      <w:r>
+        <w:rPr>
+          <w:rFonts w:ascii="Arial" w:hAnsi="Arial" w:cs="Arial"/>
+          <w:lang w:val="it-IT"/>
         </w:rPr>
         <w:t xml:space="preserve">Forniamo ora una breve descrizione </w:t>
       </w:r>
       <w:r>
         <w:rPr>
           <w:rFonts w:ascii="Arial" w:hAnsi="Arial" w:cs="Arial"/>
+          <w:lang w:val="it-IT"/>
         </w:rPr>
         <w:t xml:space="preserve">delle </w:t>
       </w:r>
       <w:r>
         <w:rPr>
           <w:rFonts w:ascii="Arial" w:hAnsi="Arial" w:cs="Arial"/>
+          <w:lang w:val="it-IT"/>
         </w:rPr>
         <w:t>entità</w:t>
       </w:r>
       <w:r>
         <w:rPr>
           <w:rFonts w:ascii="Arial" w:hAnsi="Arial" w:cs="Arial"/>
+          <w:lang w:val="it-IT"/>
         </w:rPr>
         <w:t>:</w:t>
       </w:r>
@@ -3649,6 +3240,7 @@
         <w:jc w:val="both"/>
         <w:rPr>
           <w:rFonts w:ascii="Arial" w:hAnsi="Arial" w:cs="Arial"/>
+          <w:lang w:val="it-IT"/>
         </w:rPr>
       </w:pPr>
     </w:p>
@@ -3662,66 +3254,76 @@
         <w:jc w:val="both"/>
         <w:rPr>
           <w:rFonts w:ascii="Arial" w:hAnsi="Arial" w:cs="Arial"/>
-        </w:rPr>
-      </w:pPr>
-      <w:r>
-        <w:rPr>
-          <w:rFonts w:ascii="Arial" w:hAnsi="Arial" w:cs="Arial"/>
-        </w:rPr>
-        <w:lastRenderedPageBreak/>
+          <w:lang w:val="it-IT"/>
+        </w:rPr>
+      </w:pPr>
+      <w:r>
+        <w:rPr>
+          <w:rFonts w:ascii="Arial" w:hAnsi="Arial" w:cs="Arial"/>
+          <w:lang w:val="it-IT"/>
+        </w:rPr>
         <w:t>L’</w:t>
       </w:r>
       <w:r>
         <w:rPr>
           <w:rFonts w:ascii="Arial" w:hAnsi="Arial" w:cs="Arial"/>
+          <w:lang w:val="it-IT"/>
         </w:rPr>
         <w:t>entità Utente racchiude i dati personali dell’utente(Nome,Cognome,Data</w:t>
       </w:r>
       <w:r>
         <w:rPr>
           <w:rFonts w:ascii="Arial" w:hAnsi="Arial" w:cs="Arial"/>
+          <w:lang w:val="it-IT"/>
         </w:rPr>
         <w:t xml:space="preserve"> di nascita…)</w:t>
       </w:r>
       <w:r>
         <w:rPr>
           <w:rFonts w:ascii="Arial" w:hAnsi="Arial" w:cs="Arial"/>
+          <w:lang w:val="it-IT"/>
         </w:rPr>
         <w:t xml:space="preserve"> e</w:t>
       </w:r>
       <w:r>
         <w:rPr>
           <w:rFonts w:ascii="Arial" w:hAnsi="Arial" w:cs="Arial"/>
+          <w:lang w:val="it-IT"/>
         </w:rPr>
         <w:t xml:space="preserve"> le credenziali di accesso all’</w:t>
       </w:r>
       <w:r>
         <w:rPr>
           <w:rFonts w:ascii="Arial" w:hAnsi="Arial" w:cs="Arial"/>
+          <w:lang w:val="it-IT"/>
         </w:rPr>
         <w:t>App</w:t>
       </w:r>
       <w:r>
         <w:rPr>
           <w:rFonts w:ascii="Arial" w:hAnsi="Arial" w:cs="Arial"/>
+          <w:lang w:val="it-IT"/>
         </w:rPr>
         <w:t xml:space="preserve">(Email e password). Inoltre ogni utente che inserisce un annuncio diventa un Tutor,come indicato </w:t>
       </w:r>
       <w:r>
         <w:rPr>
           <w:rFonts w:ascii="Arial" w:hAnsi="Arial" w:cs="Arial"/>
+          <w:lang w:val="it-IT"/>
         </w:rPr>
         <w:t>nella generalizzazione</w:t>
       </w:r>
       <w:r>
         <w:rPr>
           <w:rFonts w:ascii="Arial" w:hAnsi="Arial" w:cs="Arial"/>
+          <w:lang w:val="it-IT"/>
         </w:rPr>
         <w:t>.</w:t>
       </w:r>
       <w:r>
         <w:rPr>
           <w:rFonts w:ascii="Arial" w:hAnsi="Arial" w:cs="Arial"/>
+          <w:lang w:val="it-IT"/>
         </w:rPr>
         <w:t xml:space="preserve"> Un Tutor, rispetto ad un utente normale, offre ripetizioni e deve indicare le materie e gli argomenti sui quali può offrire tale servizio.</w:t>
       </w:r>
@@ -3732,6 +3334,7 @@
         <w:jc w:val="both"/>
         <w:rPr>
           <w:rFonts w:ascii="Arial" w:hAnsi="Arial" w:cs="Arial"/>
+          <w:lang w:val="it-IT"/>
         </w:rPr>
       </w:pPr>
     </w:p>
@@ -3745,47 +3348,55 @@
         <w:jc w:val="both"/>
         <w:rPr>
           <w:rFonts w:ascii="Arial" w:hAnsi="Arial" w:cs="Arial"/>
-        </w:rPr>
-      </w:pPr>
-      <w:r>
-        <w:rPr>
-          <w:rFonts w:ascii="Arial" w:hAnsi="Arial" w:cs="Arial"/>
+          <w:lang w:val="it-IT"/>
+        </w:rPr>
+      </w:pPr>
+      <w:r>
+        <w:rPr>
+          <w:rFonts w:ascii="Arial" w:hAnsi="Arial" w:cs="Arial"/>
+          <w:lang w:val="it-IT"/>
         </w:rPr>
         <w:t>L’</w:t>
       </w:r>
       <w:r>
         <w:rPr>
           <w:rFonts w:ascii="Arial" w:hAnsi="Arial" w:cs="Arial"/>
+          <w:lang w:val="it-IT"/>
         </w:rPr>
         <w:t>entità R</w:t>
       </w:r>
       <w:r>
         <w:rPr>
           <w:rFonts w:ascii="Arial" w:hAnsi="Arial" w:cs="Arial"/>
+          <w:lang w:val="it-IT"/>
         </w:rPr>
         <w:t>ipetizione</w:t>
       </w:r>
       <w:r>
         <w:rPr>
           <w:rFonts w:ascii="Arial" w:hAnsi="Arial" w:cs="Arial"/>
+          <w:lang w:val="it-IT"/>
         </w:rPr>
         <w:t xml:space="preserve"> </w:t>
       </w:r>
       <w:r>
         <w:rPr>
           <w:rFonts w:ascii="Arial" w:hAnsi="Arial" w:cs="Arial"/>
+          <w:lang w:val="it-IT"/>
         </w:rPr>
         <w:t>contiene le informazioni riguardanti questo servizio</w:t>
       </w:r>
       <w:r>
         <w:rPr>
           <w:rFonts w:ascii="Arial" w:hAnsi="Arial" w:cs="Arial"/>
+          <w:lang w:val="it-IT"/>
         </w:rPr>
         <w:t>.</w:t>
       </w:r>
       <w:r>
         <w:rPr>
           <w:rFonts w:ascii="Arial" w:hAnsi="Arial" w:cs="Arial"/>
+          <w:lang w:val="it-IT"/>
         </w:rPr>
         <w:t xml:space="preserve"> In essa sono specificati il luogo d’incontro, il costo per ora e una descrizione testuale della ripetizione.</w:t>
       </w:r>
@@ -3795,6 +3406,7 @@
         <w:jc w:val="both"/>
         <w:rPr>
           <w:rFonts w:ascii="Arial" w:hAnsi="Arial" w:cs="Arial"/>
+          <w:lang w:val="it-IT"/>
         </w:rPr>
       </w:pPr>
     </w:p>
@@ -3808,95 +3420,112 @@
         <w:jc w:val="both"/>
         <w:rPr>
           <w:rFonts w:ascii="Arial" w:hAnsi="Arial" w:cs="Arial"/>
-        </w:rPr>
-      </w:pPr>
-      <w:r>
-        <w:rPr>
-          <w:rFonts w:ascii="Arial" w:hAnsi="Arial" w:cs="Arial"/>
-        </w:rPr>
+          <w:lang w:val="it-IT"/>
+        </w:rPr>
+      </w:pPr>
+      <w:r>
+        <w:rPr>
+          <w:rFonts w:ascii="Arial" w:hAnsi="Arial" w:cs="Arial"/>
+          <w:lang w:val="it-IT"/>
+        </w:rPr>
+        <w:lastRenderedPageBreak/>
         <w:t xml:space="preserve">L’entità Prenotazione </w:t>
       </w:r>
       <w:r>
         <w:rPr>
           <w:rFonts w:ascii="Arial" w:hAnsi="Arial" w:cs="Arial"/>
+          <w:lang w:val="it-IT"/>
         </w:rPr>
         <w:t>contiene le informazioni necessarie a</w:t>
       </w:r>
       <w:r>
         <w:rPr>
           <w:rFonts w:ascii="Arial" w:hAnsi="Arial" w:cs="Arial"/>
+          <w:lang w:val="it-IT"/>
         </w:rPr>
         <w:t xml:space="preserve"> prenotare una </w:t>
       </w:r>
       <w:r>
         <w:rPr>
           <w:rFonts w:ascii="Arial" w:hAnsi="Arial" w:cs="Arial"/>
+          <w:lang w:val="it-IT"/>
         </w:rPr>
         <w:t>ripetizione, ovvero</w:t>
       </w:r>
       <w:r>
         <w:rPr>
           <w:rFonts w:ascii="Arial" w:hAnsi="Arial" w:cs="Arial"/>
+          <w:lang w:val="it-IT"/>
         </w:rPr>
         <w:t xml:space="preserve"> la data </w:t>
       </w:r>
       <w:r>
         <w:rPr>
           <w:rFonts w:ascii="Arial" w:hAnsi="Arial" w:cs="Arial"/>
+          <w:lang w:val="it-IT"/>
         </w:rPr>
         <w:t>e l’ora che in cui l’utente vuole usufruire della ripetizione</w:t>
       </w:r>
       <w:r>
         <w:rPr>
           <w:rFonts w:ascii="Arial" w:hAnsi="Arial" w:cs="Arial"/>
+          <w:lang w:val="it-IT"/>
         </w:rPr>
         <w:t>,</w:t>
       </w:r>
       <w:r>
         <w:rPr>
           <w:rFonts w:ascii="Arial" w:hAnsi="Arial" w:cs="Arial"/>
+          <w:lang w:val="it-IT"/>
         </w:rPr>
         <w:t xml:space="preserve"> </w:t>
       </w:r>
       <w:r>
         <w:rPr>
           <w:rFonts w:ascii="Arial" w:hAnsi="Arial" w:cs="Arial"/>
+          <w:lang w:val="it-IT"/>
         </w:rPr>
         <w:t>lo stato attuale della richiesta(in attesa, confermata o rifiutata),</w:t>
       </w:r>
       <w:r>
         <w:rPr>
           <w:rFonts w:ascii="Arial" w:hAnsi="Arial" w:cs="Arial"/>
+          <w:lang w:val="it-IT"/>
         </w:rPr>
         <w:t>gli argomenti</w:t>
       </w:r>
       <w:r>
         <w:rPr>
           <w:rFonts w:ascii="Arial" w:hAnsi="Arial" w:cs="Arial"/>
+          <w:lang w:val="it-IT"/>
         </w:rPr>
         <w:t xml:space="preserve"> </w:t>
       </w:r>
       <w:r>
         <w:rPr>
           <w:rFonts w:ascii="Arial" w:hAnsi="Arial" w:cs="Arial"/>
+          <w:lang w:val="it-IT"/>
         </w:rPr>
         <w:t xml:space="preserve">sui quali l’utente desidera ricevere </w:t>
       </w:r>
       <w:r>
         <w:rPr>
           <w:rFonts w:ascii="Arial" w:hAnsi="Arial" w:cs="Arial"/>
+          <w:lang w:val="it-IT"/>
         </w:rPr>
         <w:t>la ripetizione e</w:t>
       </w:r>
       <w:r>
         <w:rPr>
           <w:rFonts w:ascii="Arial" w:hAnsi="Arial" w:cs="Arial"/>
+          <w:lang w:val="it-IT"/>
         </w:rPr>
         <w:t xml:space="preserve"> una descrizione opzionale che permette di </w:t>
       </w:r>
       <w:r>
         <w:rPr>
           <w:rFonts w:ascii="Arial" w:hAnsi="Arial" w:cs="Arial"/>
+          <w:lang w:val="it-IT"/>
         </w:rPr>
         <w:t>inserire dettagli aggiuntivi.</w:t>
       </w:r>
@@ -3906,6 +3535,7 @@
         <w:jc w:val="both"/>
         <w:rPr>
           <w:rFonts w:ascii="Arial" w:hAnsi="Arial" w:cs="Arial"/>
+          <w:lang w:val="it-IT"/>
         </w:rPr>
       </w:pPr>
     </w:p>
@@ -3919,23 +3549,27 @@
         <w:jc w:val="both"/>
         <w:rPr>
           <w:rFonts w:ascii="Arial" w:hAnsi="Arial" w:cs="Arial"/>
-        </w:rPr>
-      </w:pPr>
-      <w:r>
-        <w:rPr>
-          <w:rFonts w:ascii="Arial" w:hAnsi="Arial" w:cs="Arial"/>
+          <w:lang w:val="it-IT"/>
+        </w:rPr>
+      </w:pPr>
+      <w:r>
+        <w:rPr>
+          <w:rFonts w:ascii="Arial" w:hAnsi="Arial" w:cs="Arial"/>
+          <w:lang w:val="it-IT"/>
         </w:rPr>
         <w:t>L’entità Feedback include un voto in formato numerico e una recensione</w:t>
       </w:r>
       <w:r>
         <w:rPr>
           <w:rFonts w:ascii="Arial" w:hAnsi="Arial" w:cs="Arial"/>
+          <w:lang w:val="it-IT"/>
         </w:rPr>
         <w:t xml:space="preserve"> testuale</w:t>
       </w:r>
       <w:r>
         <w:rPr>
           <w:rFonts w:ascii="Arial" w:hAnsi="Arial" w:cs="Arial"/>
+          <w:lang w:val="it-IT"/>
         </w:rPr>
         <w:t xml:space="preserve">. </w:t>
       </w:r>
@@ -3946,6 +3580,7 @@
         <w:rPr>
           <w:rFonts w:ascii="Arial" w:hAnsi="Arial" w:cs="Arial"/>
           <w:u w:val="single"/>
+          <w:lang w:val="it-IT"/>
         </w:rPr>
       </w:pPr>
     </w:p>
@@ -3959,35 +3594,41 @@
         <w:jc w:val="both"/>
         <w:rPr>
           <w:rFonts w:ascii="Arial" w:hAnsi="Arial" w:cs="Arial"/>
-        </w:rPr>
-      </w:pPr>
-      <w:r>
-        <w:rPr>
-          <w:rFonts w:ascii="Arial" w:hAnsi="Arial" w:cs="Arial"/>
+          <w:lang w:val="it-IT"/>
+        </w:rPr>
+      </w:pPr>
+      <w:r>
+        <w:rPr>
+          <w:rFonts w:ascii="Arial" w:hAnsi="Arial" w:cs="Arial"/>
+          <w:lang w:val="it-IT"/>
         </w:rPr>
         <w:t>L</w:t>
       </w:r>
       <w:r>
         <w:rPr>
           <w:rFonts w:ascii="Arial" w:hAnsi="Arial" w:cs="Arial"/>
+          <w:lang w:val="it-IT"/>
         </w:rPr>
         <w:t>’</w:t>
       </w:r>
       <w:r>
         <w:rPr>
           <w:rFonts w:ascii="Arial" w:hAnsi="Arial" w:cs="Arial"/>
+          <w:lang w:val="it-IT"/>
         </w:rPr>
         <w:t xml:space="preserve">entità Materia </w:t>
       </w:r>
       <w:r>
         <w:rPr>
           <w:rFonts w:ascii="Arial" w:hAnsi="Arial" w:cs="Arial"/>
+          <w:lang w:val="it-IT"/>
         </w:rPr>
         <w:t>rappresenta le materie per le quali è possibile offrire ripetizioni</w:t>
       </w:r>
       <w:r>
         <w:rPr>
           <w:rFonts w:ascii="Arial" w:hAnsi="Arial" w:cs="Arial"/>
+          <w:lang w:val="it-IT"/>
         </w:rPr>
         <w:t>.</w:t>
       </w:r>
@@ -3997,6 +3638,7 @@
         <w:jc w:val="both"/>
         <w:rPr>
           <w:rFonts w:ascii="Arial" w:hAnsi="Arial" w:cs="Arial"/>
+          <w:lang w:val="it-IT"/>
         </w:rPr>
       </w:pPr>
     </w:p>
@@ -4010,23 +3652,27 @@
         <w:jc w:val="both"/>
         <w:rPr>
           <w:rFonts w:ascii="Arial" w:hAnsi="Arial" w:cs="Arial"/>
-        </w:rPr>
-      </w:pPr>
-      <w:r>
-        <w:rPr>
-          <w:rFonts w:ascii="Arial" w:hAnsi="Arial" w:cs="Arial"/>
+          <w:lang w:val="it-IT"/>
+        </w:rPr>
+      </w:pPr>
+      <w:r>
+        <w:rPr>
+          <w:rFonts w:ascii="Arial" w:hAnsi="Arial" w:cs="Arial"/>
+          <w:lang w:val="it-IT"/>
         </w:rPr>
         <w:t>L’</w:t>
       </w:r>
       <w:r>
         <w:rPr>
           <w:rFonts w:ascii="Arial" w:hAnsi="Arial" w:cs="Arial"/>
+          <w:lang w:val="it-IT"/>
         </w:rPr>
         <w:t>entità Argomento include sottocategorie specifiche relative a ogni materia</w:t>
       </w:r>
       <w:r>
         <w:rPr>
           <w:rFonts w:ascii="Arial" w:hAnsi="Arial" w:cs="Arial"/>
+          <w:lang w:val="it-IT"/>
         </w:rPr>
         <w:t>.</w:t>
       </w:r>
@@ -4036,6 +3682,7 @@
         <w:pStyle w:val="Paragrafoelenco"/>
         <w:rPr>
           <w:rFonts w:ascii="Arial" w:hAnsi="Arial" w:cs="Arial"/>
+          <w:lang w:val="it-IT"/>
         </w:rPr>
       </w:pPr>
     </w:p>
@@ -4045,6 +3692,7 @@
         <w:rPr>
           <w:rFonts w:ascii="Arial" w:hAnsi="Arial" w:cs="Arial"/>
           <w:u w:val="single"/>
+          <w:lang w:val="it-IT"/>
         </w:rPr>
       </w:pPr>
     </w:p>
@@ -4055,6 +3703,7 @@
         <w:rPr>
           <w:rFonts w:ascii="Arial" w:hAnsi="Arial" w:cs="Arial"/>
           <w:u w:val="single"/>
+          <w:lang w:val="it-IT"/>
         </w:rPr>
       </w:pPr>
     </w:p>
@@ -4099,7 +3748,7 @@
                     </pic:cNvPicPr>
                   </pic:nvPicPr>
                   <pic:blipFill>
-                    <a:blip r:embed="rId18" cstate="print"/>
+                    <a:blip r:embed="rId19" cstate="print"/>
                     <a:srcRect/>
                     <a:stretch>
                       <a:fillRect/>
@@ -4544,7 +4193,7 @@
                     </pic:cNvPicPr>
                   </pic:nvPicPr>
                   <pic:blipFill>
-                    <a:blip r:embed="rId19" cstate="print"/>
+                    <a:blip r:embed="rId20" cstate="print"/>
                     <a:srcRect/>
                     <a:stretch>
                       <a:fillRect/>
@@ -4757,7 +4406,7 @@
       </w:pPr>
     </w:p>
     <w:sectPr>
-      <w:headerReference w:type="default" r:id="rId20"/>
+      <w:headerReference w:type="default" r:id="rId21"/>
       <w:pgSz w:w="12240" w:h="15840"/>
       <w:pgMar w:top="1417" w:right="1134" w:bottom="1134" w:left="1134" w:header="708" w:footer="708" w:gutter="0"/>
       <w:cols w:space="708"/>
@@ -4768,7 +4417,7 @@
 </file>
 
 <file path=word/endnotes.xml><?xml version="1.0" encoding="utf-8"?>
-<w:endnotes xmlns:wpc="http://schemas.microsoft.com/office/word/2010/wordprocessingCanvas" xmlns:cx="http://schemas.microsoft.com/office/drawing/2014/chartex" xmlns:cx1="http://schemas.microsoft.com/office/drawing/2015/9/8/chartex" xmlns:cx2="http://schemas.microsoft.com/office/drawing/2015/10/21/chartex" xmlns:cx3="http://schemas.microsoft.com/office/drawing/2016/5/9/chartex" xmlns:cx4="http://schemas.microsoft.com/office/drawing/2016/5/10/chartex" xmlns:cx5="http://schemas.microsoft.com/office/drawing/2016/5/11/chartex" xmlns:cx6="http://schemas.microsoft.com/office/drawing/2016/5/12/chartex" xmlns:cx7="http://schemas.microsoft.com/office/drawing/2016/5/13/chartex" xmlns:cx8="http://schemas.microsoft.com/office/drawing/2016/5/14/chartex" xmlns:mc="http://schemas.openxmlformats.org/markup-compatibility/2006" xmlns:o="urn:schemas-microsoft-com:office:office" xmlns:r="http://schemas.openxmlformats.org/officeDocument/2006/relationships" xmlns:m="http://schemas.openxmlformats.org/officeDocument/2006/math" xmlns:v="urn:schemas-microsoft-com:vml" xmlns:wp14="http://schemas.microsoft.com/office/word/2010/wordprocessingDrawing" xmlns:wp="http://schemas.openxmlformats.org/drawingml/2006/wordprocessingDrawing" xmlns:w10="urn:schemas-microsoft-com:office:word" xmlns:w="http://schemas.openxmlformats.org/wordprocessingml/2006/main" xmlns:w14="http://schemas.microsoft.com/office/word/2010/wordml" xmlns:w15="http://schemas.microsoft.com/office/word/2012/wordml" xmlns:w16se="http://schemas.microsoft.com/office/word/2015/wordml/symex" xmlns:wpg="http://schemas.microsoft.com/office/word/2010/wordprocessingGroup" xmlns:wpi="http://schemas.microsoft.com/office/word/2010/wordprocessingInk" xmlns:wne="http://schemas.microsoft.com/office/word/2006/wordml" xmlns:wps="http://schemas.microsoft.com/office/word/2010/wordprocessingShape" mc:Ignorable="w14 w15 w16se wp14">
+<w:endnotes xmlns:wpc="http://schemas.microsoft.com/office/word/2010/wordprocessingCanvas" xmlns:mc="http://schemas.openxmlformats.org/markup-compatibility/2006" xmlns:o="urn:schemas-microsoft-com:office:office" xmlns:r="http://schemas.openxmlformats.org/officeDocument/2006/relationships" xmlns:m="http://schemas.openxmlformats.org/officeDocument/2006/math" xmlns:v="urn:schemas-microsoft-com:vml" xmlns:wp14="http://schemas.microsoft.com/office/word/2010/wordprocessingDrawing" xmlns:wp="http://schemas.openxmlformats.org/drawingml/2006/wordprocessingDrawing" xmlns:w10="urn:schemas-microsoft-com:office:word" xmlns:w="http://schemas.openxmlformats.org/wordprocessingml/2006/main" xmlns:w14="http://schemas.microsoft.com/office/word/2010/wordml" xmlns:w15="http://schemas.microsoft.com/office/word/2012/wordml" xmlns:wpg="http://schemas.microsoft.com/office/word/2010/wordprocessingGroup" xmlns:wpi="http://schemas.microsoft.com/office/word/2010/wordprocessingInk" xmlns:wne="http://schemas.microsoft.com/office/word/2006/wordml" xmlns:wps="http://schemas.microsoft.com/office/word/2010/wordprocessingShape" mc:Ignorable="w14 w15 wp14">
   <w:endnote w:type="separator" w:id="-1">
     <w:p>
       <w:r>
@@ -4787,7 +4436,7 @@
 </file>
 
 <file path=word/footnotes.xml><?xml version="1.0" encoding="utf-8"?>
-<w:footnotes xmlns:wpc="http://schemas.microsoft.com/office/word/2010/wordprocessingCanvas" xmlns:cx="http://schemas.microsoft.com/office/drawing/2014/chartex" xmlns:cx1="http://schemas.microsoft.com/office/drawing/2015/9/8/chartex" xmlns:cx2="http://schemas.microsoft.com/office/drawing/2015/10/21/chartex" xmlns:cx3="http://schemas.microsoft.com/office/drawing/2016/5/9/chartex" xmlns:cx4="http://schemas.microsoft.com/office/drawing/2016/5/10/chartex" xmlns:cx5="http://schemas.microsoft.com/office/drawing/2016/5/11/chartex" xmlns:cx6="http://schemas.microsoft.com/office/drawing/2016/5/12/chartex" xmlns:cx7="http://schemas.microsoft.com/office/drawing/2016/5/13/chartex" xmlns:cx8="http://schemas.microsoft.com/office/drawing/2016/5/14/chartex" xmlns:mc="http://schemas.openxmlformats.org/markup-compatibility/2006" xmlns:o="urn:schemas-microsoft-com:office:office" xmlns:r="http://schemas.openxmlformats.org/officeDocument/2006/relationships" xmlns:m="http://schemas.openxmlformats.org/officeDocument/2006/math" xmlns:v="urn:schemas-microsoft-com:vml" xmlns:wp14="http://schemas.microsoft.com/office/word/2010/wordprocessingDrawing" xmlns:wp="http://schemas.openxmlformats.org/drawingml/2006/wordprocessingDrawing" xmlns:w10="urn:schemas-microsoft-com:office:word" xmlns:w="http://schemas.openxmlformats.org/wordprocessingml/2006/main" xmlns:w14="http://schemas.microsoft.com/office/word/2010/wordml" xmlns:w15="http://schemas.microsoft.com/office/word/2012/wordml" xmlns:w16se="http://schemas.microsoft.com/office/word/2015/wordml/symex" xmlns:wpg="http://schemas.microsoft.com/office/word/2010/wordprocessingGroup" xmlns:wpi="http://schemas.microsoft.com/office/word/2010/wordprocessingInk" xmlns:wne="http://schemas.microsoft.com/office/word/2006/wordml" xmlns:wps="http://schemas.microsoft.com/office/word/2010/wordprocessingShape" mc:Ignorable="w14 w15 w16se wp14">
+<w:footnotes xmlns:wpc="http://schemas.microsoft.com/office/word/2010/wordprocessingCanvas" xmlns:mc="http://schemas.openxmlformats.org/markup-compatibility/2006" xmlns:o="urn:schemas-microsoft-com:office:office" xmlns:r="http://schemas.openxmlformats.org/officeDocument/2006/relationships" xmlns:m="http://schemas.openxmlformats.org/officeDocument/2006/math" xmlns:v="urn:schemas-microsoft-com:vml" xmlns:wp14="http://schemas.microsoft.com/office/word/2010/wordprocessingDrawing" xmlns:wp="http://schemas.openxmlformats.org/drawingml/2006/wordprocessingDrawing" xmlns:w10="urn:schemas-microsoft-com:office:word" xmlns:w="http://schemas.openxmlformats.org/wordprocessingml/2006/main" xmlns:w14="http://schemas.microsoft.com/office/word/2010/wordml" xmlns:w15="http://schemas.microsoft.com/office/word/2012/wordml" xmlns:wpg="http://schemas.microsoft.com/office/word/2010/wordprocessingGroup" xmlns:wpi="http://schemas.microsoft.com/office/word/2010/wordprocessingInk" xmlns:wne="http://schemas.microsoft.com/office/word/2006/wordml" xmlns:wps="http://schemas.microsoft.com/office/word/2010/wordprocessingShape" mc:Ignorable="w14 w15 wp14">
   <w:footnote w:type="separator" w:id="-1">
     <w:p>
       <w:r>
@@ -4893,7 +4542,7 @@
 </file>
 
 <file path=word/header1.xml><?xml version="1.0" encoding="utf-8"?>
-<w:hdr xmlns:wpc="http://schemas.microsoft.com/office/word/2010/wordprocessingCanvas" xmlns:cx="http://schemas.microsoft.com/office/drawing/2014/chartex" xmlns:cx1="http://schemas.microsoft.com/office/drawing/2015/9/8/chartex" xmlns:cx2="http://schemas.microsoft.com/office/drawing/2015/10/21/chartex" xmlns:cx3="http://schemas.microsoft.com/office/drawing/2016/5/9/chartex" xmlns:cx4="http://schemas.microsoft.com/office/drawing/2016/5/10/chartex" xmlns:cx5="http://schemas.microsoft.com/office/drawing/2016/5/11/chartex" xmlns:cx6="http://schemas.microsoft.com/office/drawing/2016/5/12/chartex" xmlns:cx7="http://schemas.microsoft.com/office/drawing/2016/5/13/chartex" xmlns:cx8="http://schemas.microsoft.com/office/drawing/2016/5/14/chartex" xmlns:mc="http://schemas.openxmlformats.org/markup-compatibility/2006" xmlns:o="urn:schemas-microsoft-com:office:office" xmlns:r="http://schemas.openxmlformats.org/officeDocument/2006/relationships" xmlns:m="http://schemas.openxmlformats.org/officeDocument/2006/math" xmlns:v="urn:schemas-microsoft-com:vml" xmlns:wp14="http://schemas.microsoft.com/office/word/2010/wordprocessingDrawing" xmlns:wp="http://schemas.openxmlformats.org/drawingml/2006/wordprocessingDrawing" xmlns:w10="urn:schemas-microsoft-com:office:word" xmlns:w="http://schemas.openxmlformats.org/wordprocessingml/2006/main" xmlns:w14="http://schemas.microsoft.com/office/word/2010/wordml" xmlns:w15="http://schemas.microsoft.com/office/word/2012/wordml" xmlns:w16se="http://schemas.microsoft.com/office/word/2015/wordml/symex" xmlns:wpg="http://schemas.microsoft.com/office/word/2010/wordprocessingGroup" xmlns:wpi="http://schemas.microsoft.com/office/word/2010/wordprocessingInk" xmlns:wne="http://schemas.microsoft.com/office/word/2006/wordml" xmlns:wps="http://schemas.microsoft.com/office/word/2010/wordprocessingShape" mc:Ignorable="w14 w15 w16se wp14">
+<w:hdr xmlns:wpc="http://schemas.microsoft.com/office/word/2010/wordprocessingCanvas" xmlns:mc="http://schemas.openxmlformats.org/markup-compatibility/2006" xmlns:o="urn:schemas-microsoft-com:office:office" xmlns:r="http://schemas.openxmlformats.org/officeDocument/2006/relationships" xmlns:m="http://schemas.openxmlformats.org/officeDocument/2006/math" xmlns:v="urn:schemas-microsoft-com:vml" xmlns:wp14="http://schemas.microsoft.com/office/word/2010/wordprocessingDrawing" xmlns:wp="http://schemas.openxmlformats.org/drawingml/2006/wordprocessingDrawing" xmlns:w10="urn:schemas-microsoft-com:office:word" xmlns:w="http://schemas.openxmlformats.org/wordprocessingml/2006/main" xmlns:w14="http://schemas.microsoft.com/office/word/2010/wordml" xmlns:w15="http://schemas.microsoft.com/office/word/2012/wordml" xmlns:wpg="http://schemas.microsoft.com/office/word/2010/wordprocessingGroup" xmlns:wpi="http://schemas.microsoft.com/office/word/2010/wordprocessingInk" xmlns:wne="http://schemas.microsoft.com/office/word/2006/wordml" xmlns:wps="http://schemas.microsoft.com/office/word/2010/wordprocessingShape" mc:Ignorable="w14 w15 wp14">
   <w:p>
     <w:pPr>
       <w:tabs>
@@ -5018,8 +4667,8 @@
 </file>
 
 <file path=word/numbering.xml><?xml version="1.0" encoding="utf-8"?>
-<w:numbering xmlns:wpc="http://schemas.microsoft.com/office/word/2010/wordprocessingCanvas" xmlns:cx="http://schemas.microsoft.com/office/drawing/2014/chartex" xmlns:cx1="http://schemas.microsoft.com/office/drawing/2015/9/8/chartex" xmlns:cx2="http://schemas.microsoft.com/office/drawing/2015/10/21/chartex" xmlns:cx3="http://schemas.microsoft.com/office/drawing/2016/5/9/chartex" xmlns:cx4="http://schemas.microsoft.com/office/drawing/2016/5/10/chartex" xmlns:cx5="http://schemas.microsoft.com/office/drawing/2016/5/11/chartex" xmlns:cx6="http://schemas.microsoft.com/office/drawing/2016/5/12/chartex" xmlns:cx7="http://schemas.microsoft.com/office/drawing/2016/5/13/chartex" xmlns:cx8="http://schemas.microsoft.com/office/drawing/2016/5/14/chartex" xmlns:mc="http://schemas.openxmlformats.org/markup-compatibility/2006" xmlns:o="urn:schemas-microsoft-com:office:office" xmlns:r="http://schemas.openxmlformats.org/officeDocument/2006/relationships" xmlns:m="http://schemas.openxmlformats.org/officeDocument/2006/math" xmlns:v="urn:schemas-microsoft-com:vml" xmlns:wp14="http://schemas.microsoft.com/office/word/2010/wordprocessingDrawing" xmlns:wp="http://schemas.openxmlformats.org/drawingml/2006/wordprocessingDrawing" xmlns:w10="urn:schemas-microsoft-com:office:word" xmlns:w="http://schemas.openxmlformats.org/wordprocessingml/2006/main" xmlns:w14="http://schemas.microsoft.com/office/word/2010/wordml" xmlns:w15="http://schemas.microsoft.com/office/word/2012/wordml" xmlns:w16se="http://schemas.microsoft.com/office/word/2015/wordml/symex" xmlns:wpg="http://schemas.microsoft.com/office/word/2010/wordprocessingGroup" xmlns:wpi="http://schemas.microsoft.com/office/word/2010/wordprocessingInk" xmlns:wne="http://schemas.microsoft.com/office/word/2006/wordml" xmlns:wps="http://schemas.microsoft.com/office/word/2010/wordprocessingShape" mc:Ignorable="w14 w15 w16se wp14">
-  <w:abstractNum w:abstractNumId="0" w15:restartNumberingAfterBreak="0">
+<w:numbering xmlns:wpc="http://schemas.microsoft.com/office/word/2010/wordprocessingCanvas" xmlns:mc="http://schemas.openxmlformats.org/markup-compatibility/2006" xmlns:o="urn:schemas-microsoft-com:office:office" xmlns:r="http://schemas.openxmlformats.org/officeDocument/2006/relationships" xmlns:m="http://schemas.openxmlformats.org/officeDocument/2006/math" xmlns:v="urn:schemas-microsoft-com:vml" xmlns:wp14="http://schemas.microsoft.com/office/word/2010/wordprocessingDrawing" xmlns:wp="http://schemas.openxmlformats.org/drawingml/2006/wordprocessingDrawing" xmlns:w10="urn:schemas-microsoft-com:office:word" xmlns:w="http://schemas.openxmlformats.org/wordprocessingml/2006/main" xmlns:w14="http://schemas.microsoft.com/office/word/2010/wordml" xmlns:w15="http://schemas.microsoft.com/office/word/2012/wordml" xmlns:wpg="http://schemas.microsoft.com/office/word/2010/wordprocessingGroup" xmlns:wpi="http://schemas.microsoft.com/office/word/2010/wordprocessingInk" xmlns:wne="http://schemas.microsoft.com/office/word/2006/wordml" xmlns:wps="http://schemas.microsoft.com/office/word/2010/wordprocessingShape" mc:Ignorable="w14 w15 wp14">
+  <w:abstractNum w:abstractNumId="0">
     <w:nsid w:val="14925F70"/>
     <w:multiLevelType w:val="hybridMultilevel"/>
     <w:tmpl w:val="146A6878"/>
@@ -5105,7 +4754,7 @@
       </w:pPr>
     </w:lvl>
   </w:abstractNum>
-  <w:abstractNum w:abstractNumId="1" w15:restartNumberingAfterBreak="0">
+  <w:abstractNum w:abstractNumId="1">
     <w:nsid w:val="6AFE6049"/>
     <w:multiLevelType w:val="hybridMultilevel"/>
     <w:tmpl w:val="05E2204E"/>
@@ -5227,7 +4876,7 @@
 </file>
 
 <file path=word/styles.xml><?xml version="1.0" encoding="utf-8"?>
-<w:styles xmlns:mc="http://schemas.openxmlformats.org/markup-compatibility/2006" xmlns:r="http://schemas.openxmlformats.org/officeDocument/2006/relationships" xmlns:w="http://schemas.openxmlformats.org/wordprocessingml/2006/main" xmlns:w14="http://schemas.microsoft.com/office/word/2010/wordml" xmlns:w15="http://schemas.microsoft.com/office/word/2012/wordml" xmlns:w16se="http://schemas.microsoft.com/office/word/2015/wordml/symex" mc:Ignorable="w14 w15 w16se">
+<w:styles xmlns:mc="http://schemas.openxmlformats.org/markup-compatibility/2006" xmlns:r="http://schemas.openxmlformats.org/officeDocument/2006/relationships" xmlns:w="http://schemas.openxmlformats.org/wordprocessingml/2006/main" xmlns:w14="http://schemas.microsoft.com/office/word/2010/wordml" xmlns:w15="http://schemas.microsoft.com/office/word/2012/wordml" mc:Ignorable="w14 w15">
   <w:docDefaults>
     <w:rPrDefault>
       <w:rPr>
@@ -5243,7 +4892,7 @@
       </w:pPr>
     </w:pPrDefault>
   </w:docDefaults>
-  <w:latentStyles w:defLockedState="0" w:defUIPriority="99" w:defSemiHidden="0" w:defUnhideWhenUsed="0" w:defQFormat="0" w:count="374">
+  <w:latentStyles w:defLockedState="0" w:defUIPriority="99" w:defSemiHidden="0" w:defUnhideWhenUsed="0" w:defQFormat="0" w:count="371">
     <w:lsdException w:name="Normal" w:uiPriority="0" w:qFormat="1"/>
     <w:lsdException w:name="heading 1" w:uiPriority="0" w:qFormat="1"/>
     <w:lsdException w:name="heading 2" w:semiHidden="1" w:uiPriority="9" w:unhideWhenUsed="1" w:qFormat="1"/>
@@ -5615,8 +5264,6 @@
     <w:lsdException w:name="List Table 5 Dark Accent 6" w:uiPriority="50"/>
     <w:lsdException w:name="List Table 6 Colorful Accent 6" w:uiPriority="51"/>
     <w:lsdException w:name="List Table 7 Colorful Accent 6" w:uiPriority="52"/>
-    <w:lsdException w:name="Mention" w:semiHidden="1" w:unhideWhenUsed="1"/>
-    <w:lsdException w:name="Smart Hyperlink" w:semiHidden="1" w:unhideWhenUsed="1"/>
   </w:latentStyles>
   <w:style w:type="paragraph" w:default="1" w:styleId="Normale">
     <w:name w:val="Normal"/>
@@ -6238,7 +5885,7 @@
 </file>
 
 <file path=customXml/itemProps1.xml><?xml version="1.0" encoding="utf-8"?>
-<ds:datastoreItem xmlns:ds="http://schemas.openxmlformats.org/officeDocument/2006/customXml" ds:itemID="{BFD6A01E-7206-4B68-84F7-8261EB5E6C8D}">
+<ds:datastoreItem xmlns:ds="http://schemas.openxmlformats.org/officeDocument/2006/customXml" ds:itemID="{F6FF83C0-69C4-4097-BFB3-AF05F88DC0EB}">
   <ds:schemaRefs>
     <ds:schemaRef ds:uri="http://schemas.openxmlformats.org/officeDocument/2006/bibliography"/>
   </ds:schemaRefs>

</xml_diff>

<commit_message>
Inserimento recupero pw e modifica data e navigation model
</commit_message>
<xml_diff>
--- a/TEMPLATE_designDocumentation.docx
+++ b/TEMPLATE_designDocumentation.docx
@@ -1,6 +1,6 @@
 
 <file path=word/document.xml><?xml version="1.0" encoding="utf-8"?>
-<w:document xmlns:wpc="http://schemas.microsoft.com/office/word/2010/wordprocessingCanvas" xmlns:mc="http://schemas.openxmlformats.org/markup-compatibility/2006" xmlns:o="urn:schemas-microsoft-com:office:office" xmlns:r="http://schemas.openxmlformats.org/officeDocument/2006/relationships" xmlns:m="http://schemas.openxmlformats.org/officeDocument/2006/math" xmlns:v="urn:schemas-microsoft-com:vml" xmlns:wp14="http://schemas.microsoft.com/office/word/2010/wordprocessingDrawing" xmlns:wp="http://schemas.openxmlformats.org/drawingml/2006/wordprocessingDrawing" xmlns:w10="urn:schemas-microsoft-com:office:word" xmlns:w="http://schemas.openxmlformats.org/wordprocessingml/2006/main" xmlns:w14="http://schemas.microsoft.com/office/word/2010/wordml" xmlns:w15="http://schemas.microsoft.com/office/word/2012/wordml" xmlns:wpg="http://schemas.microsoft.com/office/word/2010/wordprocessingGroup" xmlns:wpi="http://schemas.microsoft.com/office/word/2010/wordprocessingInk" xmlns:wne="http://schemas.microsoft.com/office/word/2006/wordml" xmlns:wps="http://schemas.microsoft.com/office/word/2010/wordprocessingShape" mc:Ignorable="w14 w15 wp14">
+<w:document xmlns:wpc="http://schemas.microsoft.com/office/word/2010/wordprocessingCanvas" xmlns:mo="http://schemas.microsoft.com/office/mac/office/2008/main" xmlns:mc="http://schemas.openxmlformats.org/markup-compatibility/2006" xmlns:mv="urn:schemas-microsoft-com:mac:vml" xmlns:o="urn:schemas-microsoft-com:office:office" xmlns:r="http://schemas.openxmlformats.org/officeDocument/2006/relationships" xmlns:m="http://schemas.openxmlformats.org/officeDocument/2006/math" xmlns:v="urn:schemas-microsoft-com:vml" xmlns:wp14="http://schemas.microsoft.com/office/word/2010/wordprocessingDrawing" xmlns:wp="http://schemas.openxmlformats.org/drawingml/2006/wordprocessingDrawing" xmlns:w10="urn:schemas-microsoft-com:office:word" xmlns:w="http://schemas.openxmlformats.org/wordprocessingml/2006/main" xmlns:w14="http://schemas.microsoft.com/office/word/2010/wordml" xmlns:w15="http://schemas.microsoft.com/office/word/2012/wordml" xmlns:wpg="http://schemas.microsoft.com/office/word/2010/wordprocessingGroup" xmlns:wpi="http://schemas.microsoft.com/office/word/2010/wordprocessingInk" xmlns:wne="http://schemas.microsoft.com/office/word/2006/wordml" xmlns:wps="http://schemas.microsoft.com/office/word/2010/wordprocessingShape" mc:Ignorable="w14 w15 wp14">
   <w:body>
     <w:p>
       <w:pPr>
@@ -84,6 +84,7 @@
           <w:lang w:val="it-IT"/>
         </w:rPr>
       </w:pPr>
+      <w:proofErr w:type="spellStart"/>
       <w:r>
         <w:rPr>
           <w:rFonts w:ascii="Arial" w:hAnsi="Arial" w:cs="Arial"/>
@@ -95,6 +96,7 @@
         </w:rPr>
         <w:t>course</w:t>
       </w:r>
+      <w:proofErr w:type="spellEnd"/>
     </w:p>
     <w:p>
       <w:pPr>
@@ -111,6 +113,7 @@
           <w:lang w:val="it-IT"/>
         </w:rPr>
       </w:pPr>
+      <w:proofErr w:type="spellStart"/>
       <w:r>
         <w:rPr>
           <w:rFonts w:ascii="Arial" w:hAnsi="Arial" w:cs="Arial"/>
@@ -120,8 +123,9 @@
           <w:szCs w:val="56"/>
           <w:lang w:val="it-IT"/>
         </w:rPr>
-        <w:t>a.y. 201</w:t>
-      </w:r>
+        <w:t>a.y</w:t>
+      </w:r>
+      <w:proofErr w:type="spellEnd"/>
       <w:r>
         <w:rPr>
           <w:rFonts w:ascii="Arial" w:hAnsi="Arial" w:cs="Arial"/>
@@ -131,7 +135,7 @@
           <w:szCs w:val="56"/>
           <w:lang w:val="it-IT"/>
         </w:rPr>
-        <w:t>6</w:t>
+        <w:t>. 201</w:t>
       </w:r>
       <w:r>
         <w:rPr>
@@ -142,7 +146,7 @@
           <w:szCs w:val="56"/>
           <w:lang w:val="it-IT"/>
         </w:rPr>
-        <w:t>/</w:t>
+        <w:t>6</w:t>
       </w:r>
       <w:r>
         <w:rPr>
@@ -153,7 +157,7 @@
           <w:szCs w:val="56"/>
           <w:lang w:val="it-IT"/>
         </w:rPr>
-        <w:t>201</w:t>
+        <w:t>/</w:t>
       </w:r>
       <w:r>
         <w:rPr>
@@ -164,6 +168,17 @@
           <w:szCs w:val="56"/>
           <w:lang w:val="it-IT"/>
         </w:rPr>
+        <w:t>201</w:t>
+      </w:r>
+      <w:r>
+        <w:rPr>
+          <w:rFonts w:ascii="Arial" w:hAnsi="Arial" w:cs="Arial"/>
+          <w:b/>
+          <w:color w:val="333399"/>
+          <w:sz w:val="56"/>
+          <w:szCs w:val="56"/>
+          <w:lang w:val="it-IT"/>
+        </w:rPr>
         <w:t>7</w:t>
       </w:r>
     </w:p>
@@ -213,6 +228,7 @@
           <w:szCs w:val="96"/>
         </w:rPr>
       </w:pPr>
+      <w:proofErr w:type="spellStart"/>
       <w:r>
         <w:rPr>
           <w:rFonts w:ascii="Arial" w:hAnsi="Arial" w:cs="Arial"/>
@@ -223,6 +239,7 @@
         </w:rPr>
         <w:t>TeachTime</w:t>
       </w:r>
+      <w:proofErr w:type="spellEnd"/>
     </w:p>
     <w:p>
       <w:pPr>
@@ -560,6 +577,7 @@
                 <w:szCs w:val="20"/>
               </w:rPr>
             </w:pPr>
+            <w:proofErr w:type="spellStart"/>
             <w:r>
               <w:rPr>
                 <w:rFonts w:ascii="Arial" w:hAnsi="Arial" w:cs="Arial"/>
@@ -568,7 +586,40 @@
                 <w:sz w:val="20"/>
                 <w:szCs w:val="20"/>
               </w:rPr>
-              <w:t xml:space="preserve">Davide Iacobelli </w:t>
+              <w:t>Davide</w:t>
+            </w:r>
+            <w:proofErr w:type="spellEnd"/>
+            <w:r>
+              <w:rPr>
+                <w:rFonts w:ascii="Arial" w:hAnsi="Arial" w:cs="Arial"/>
+                <w:b/>
+                <w:color w:val="333399"/>
+                <w:sz w:val="20"/>
+                <w:szCs w:val="20"/>
+              </w:rPr>
+              <w:t xml:space="preserve"> </w:t>
+            </w:r>
+            <w:proofErr w:type="spellStart"/>
+            <w:r>
+              <w:rPr>
+                <w:rFonts w:ascii="Arial" w:hAnsi="Arial" w:cs="Arial"/>
+                <w:b/>
+                <w:color w:val="333399"/>
+                <w:sz w:val="20"/>
+                <w:szCs w:val="20"/>
+              </w:rPr>
+              <w:t>Iacobelli</w:t>
+            </w:r>
+            <w:proofErr w:type="spellEnd"/>
+            <w:r>
+              <w:rPr>
+                <w:rFonts w:ascii="Arial" w:hAnsi="Arial" w:cs="Arial"/>
+                <w:b/>
+                <w:color w:val="333399"/>
+                <w:sz w:val="20"/>
+                <w:szCs w:val="20"/>
+              </w:rPr>
+              <w:t xml:space="preserve"> </w:t>
             </w:r>
           </w:p>
         </w:tc>
@@ -659,7 +710,27 @@
                 <w:sz w:val="20"/>
                 <w:szCs w:val="20"/>
               </w:rPr>
-              <w:t xml:space="preserve">Andrea Perna </w:t>
+              <w:t xml:space="preserve">Andrea </w:t>
+            </w:r>
+            <w:proofErr w:type="spellStart"/>
+            <w:r>
+              <w:rPr>
+                <w:rFonts w:ascii="Arial" w:hAnsi="Arial" w:cs="Arial"/>
+                <w:color w:val="333399"/>
+                <w:sz w:val="20"/>
+                <w:szCs w:val="20"/>
+              </w:rPr>
+              <w:t>Perna</w:t>
+            </w:r>
+            <w:proofErr w:type="spellEnd"/>
+            <w:r>
+              <w:rPr>
+                <w:rFonts w:ascii="Arial" w:hAnsi="Arial" w:cs="Arial"/>
+                <w:color w:val="333399"/>
+                <w:sz w:val="20"/>
+                <w:szCs w:val="20"/>
+              </w:rPr>
+              <w:t xml:space="preserve"> </w:t>
             </w:r>
           </w:p>
         </w:tc>
@@ -840,8 +911,19 @@
                 <w:sz w:val="20"/>
                 <w:szCs w:val="20"/>
               </w:rPr>
-              <w:t>Luca Balestrieri</w:t>
+              <w:t xml:space="preserve">Luca </w:t>
             </w:r>
+            <w:proofErr w:type="spellStart"/>
+            <w:r>
+              <w:rPr>
+                <w:rFonts w:ascii="Arial" w:hAnsi="Arial" w:cs="Arial"/>
+                <w:color w:val="333399"/>
+                <w:sz w:val="20"/>
+                <w:szCs w:val="20"/>
+              </w:rPr>
+              <w:t>Balestrieri</w:t>
+            </w:r>
+            <w:proofErr w:type="spellEnd"/>
           </w:p>
         </w:tc>
         <w:tc>
@@ -922,6 +1004,7 @@
           <w:noProof/>
           <w:lang w:val="it-IT" w:eastAsia="it-IT"/>
         </w:rPr>
+        <w:lastRenderedPageBreak/>
         <w:drawing>
           <wp:anchor distT="0" distB="0" distL="114300" distR="114300" simplePos="0" relativeHeight="251658240" behindDoc="0" locked="0" layoutInCell="1" allowOverlap="1" wp14:anchorId="2C121EEE" wp14:editId="4E396880">
             <wp:simplePos x="0" y="0"/>
@@ -982,12 +1065,14 @@
           </wp:anchor>
         </w:drawing>
       </w:r>
+      <w:proofErr w:type="spellStart"/>
       <w:r>
         <w:rPr>
           <w:lang w:val="it-IT"/>
         </w:rPr>
         <w:t>Strategy</w:t>
       </w:r>
+      <w:proofErr w:type="spellEnd"/>
     </w:p>
     <w:p>
       <w:pPr>
@@ -1001,8 +1086,16 @@
         <w:rPr>
           <w:lang w:val="it-IT"/>
         </w:rPr>
-        <w:t>Product Overview</w:t>
-      </w:r>
+        <w:t xml:space="preserve">Product </w:t>
+      </w:r>
+      <w:proofErr w:type="spellStart"/>
+      <w:r>
+        <w:rPr>
+          <w:lang w:val="it-IT"/>
+        </w:rPr>
+        <w:t>Overview</w:t>
+      </w:r>
+      <w:proofErr w:type="spellEnd"/>
     </w:p>
     <w:p>
       <w:pPr>
@@ -1027,6 +1120,7 @@
           <w:lang w:val="it-IT"/>
         </w:rPr>
       </w:pPr>
+      <w:proofErr w:type="spellStart"/>
       <w:r>
         <w:rPr>
           <w:rFonts w:ascii="Segoe UI" w:hAnsi="Segoe UI" w:cs="Segoe UI"/>
@@ -1036,8 +1130,9 @@
           <w:shd w:val="clear" w:color="auto" w:fill="FFFFFF"/>
           <w:lang w:val="it-IT"/>
         </w:rPr>
-        <w:t xml:space="preserve">TeachTime </w:t>
-      </w:r>
+        <w:t>TeachTime</w:t>
+      </w:r>
+      <w:proofErr w:type="spellEnd"/>
       <w:r>
         <w:rPr>
           <w:rFonts w:ascii="Segoe UI" w:hAnsi="Segoe UI" w:cs="Segoe UI"/>
@@ -1047,7 +1142,7 @@
           <w:shd w:val="clear" w:color="auto" w:fill="FFFFFF"/>
           <w:lang w:val="it-IT"/>
         </w:rPr>
-        <w:t xml:space="preserve">nasce con l’idea di </w:t>
+        <w:t xml:space="preserve"> </w:t>
       </w:r>
       <w:r>
         <w:rPr>
@@ -1058,7 +1153,7 @@
           <w:shd w:val="clear" w:color="auto" w:fill="FFFFFF"/>
           <w:lang w:val="it-IT"/>
         </w:rPr>
-        <w:t>creare una community che permetta</w:t>
+        <w:t xml:space="preserve">nasce con l’idea di </w:t>
       </w:r>
       <w:r>
         <w:rPr>
@@ -1069,7 +1164,7 @@
           <w:shd w:val="clear" w:color="auto" w:fill="FFFFFF"/>
           <w:lang w:val="it-IT"/>
         </w:rPr>
-        <w:t xml:space="preserve"> </w:t>
+        <w:t>creare una community che permetta</w:t>
       </w:r>
       <w:r>
         <w:rPr>
@@ -1080,7 +1175,7 @@
           <w:shd w:val="clear" w:color="auto" w:fill="FFFFFF"/>
           <w:lang w:val="it-IT"/>
         </w:rPr>
-        <w:t>di offrire e ricevere ripetiz</w:t>
+        <w:t xml:space="preserve"> </w:t>
       </w:r>
       <w:r>
         <w:rPr>
@@ -1091,11 +1186,9 @@
           <w:shd w:val="clear" w:color="auto" w:fill="FFFFFF"/>
           <w:lang w:val="it-IT"/>
         </w:rPr>
-        <w:t>ioni in modo semplice, veloce ed economico.</w:t>
-      </w:r>
-    </w:p>
-    <w:p>
-      <w:pPr>
+        <w:t>di offrire e ricevere ripetiz</w:t>
+      </w:r>
+      <w:r>
         <w:rPr>
           <w:rFonts w:ascii="Segoe UI" w:hAnsi="Segoe UI" w:cs="Segoe UI"/>
           <w:color w:val="212121"/>
@@ -1104,8 +1197,11 @@
           <w:shd w:val="clear" w:color="auto" w:fill="FFFFFF"/>
           <w:lang w:val="it-IT"/>
         </w:rPr>
-      </w:pPr>
-      <w:r>
+        <w:t>ioni in modo semplice, veloce ed economico.</w:t>
+      </w:r>
+    </w:p>
+    <w:p>
+      <w:pPr>
         <w:rPr>
           <w:rFonts w:ascii="Segoe UI" w:hAnsi="Segoe UI" w:cs="Segoe UI"/>
           <w:color w:val="212121"/>
@@ -1114,8 +1210,7 @@
           <w:shd w:val="clear" w:color="auto" w:fill="FFFFFF"/>
           <w:lang w:val="it-IT"/>
         </w:rPr>
-        <w:t>Ogni utente può, attraverso l’applicazione, cercare il Tutor ideale per le proprie esigenze o diventare egli st</w:t>
-      </w:r>
+      </w:pPr>
       <w:r>
         <w:rPr>
           <w:rFonts w:ascii="Segoe UI" w:hAnsi="Segoe UI" w:cs="Segoe UI"/>
@@ -1125,7 +1220,7 @@
           <w:shd w:val="clear" w:color="auto" w:fill="FFFFFF"/>
           <w:lang w:val="it-IT"/>
         </w:rPr>
-        <w:t xml:space="preserve">esso un Tutor, inserendo un annuncio per offrire ripetizioni, </w:t>
+        <w:t>Ogni utente può, attraverso l’applicazione, cercare il Tutor ideale per le proprie esigenze o diventare egli st</w:t>
       </w:r>
       <w:r>
         <w:rPr>
@@ -1136,7 +1231,7 @@
           <w:shd w:val="clear" w:color="auto" w:fill="FFFFFF"/>
           <w:lang w:val="it-IT"/>
         </w:rPr>
-        <w:t xml:space="preserve">ricevendo </w:t>
+        <w:t xml:space="preserve">esso un Tutor, inserendo un annuncio per offrire ripetizioni, </w:t>
       </w:r>
       <w:r>
         <w:rPr>
@@ -1147,7 +1242,7 @@
           <w:shd w:val="clear" w:color="auto" w:fill="FFFFFF"/>
           <w:lang w:val="it-IT"/>
         </w:rPr>
-        <w:t xml:space="preserve">feedback dagli </w:t>
+        <w:t xml:space="preserve">ricevendo </w:t>
       </w:r>
       <w:r>
         <w:rPr>
@@ -1158,7 +1253,7 @@
           <w:shd w:val="clear" w:color="auto" w:fill="FFFFFF"/>
           <w:lang w:val="it-IT"/>
         </w:rPr>
-        <w:t>studenti</w:t>
+        <w:t xml:space="preserve">feedback dagli </w:t>
       </w:r>
       <w:r>
         <w:rPr>
@@ -1169,11 +1264,9 @@
           <w:shd w:val="clear" w:color="auto" w:fill="FFFFFF"/>
           <w:lang w:val="it-IT"/>
         </w:rPr>
-        <w:t xml:space="preserve"> che ne usufruiranno. </w:t>
-      </w:r>
-    </w:p>
-    <w:p>
-      <w:pPr>
+        <w:t>studenti</w:t>
+      </w:r>
+      <w:r>
         <w:rPr>
           <w:rFonts w:ascii="Segoe UI" w:hAnsi="Segoe UI" w:cs="Segoe UI"/>
           <w:color w:val="212121"/>
@@ -1182,8 +1275,11 @@
           <w:shd w:val="clear" w:color="auto" w:fill="FFFFFF"/>
           <w:lang w:val="it-IT"/>
         </w:rPr>
-      </w:pPr>
-      <w:r>
+        <w:t xml:space="preserve"> che ne usufruiranno. </w:t>
+      </w:r>
+    </w:p>
+    <w:p>
+      <w:pPr>
         <w:rPr>
           <w:rFonts w:ascii="Segoe UI" w:hAnsi="Segoe UI" w:cs="Segoe UI"/>
           <w:color w:val="212121"/>
@@ -1192,8 +1288,7 @@
           <w:shd w:val="clear" w:color="auto" w:fill="FFFFFF"/>
           <w:lang w:val="it-IT"/>
         </w:rPr>
-        <w:t xml:space="preserve">Gli annunci indicano tutti i dettagli necessari a ricevere la ripetizione, permettendo agli </w:t>
-      </w:r>
+      </w:pPr>
       <w:r>
         <w:rPr>
           <w:rFonts w:ascii="Segoe UI" w:hAnsi="Segoe UI" w:cs="Segoe UI"/>
@@ -1203,7 +1298,7 @@
           <w:shd w:val="clear" w:color="auto" w:fill="FFFFFF"/>
           <w:lang w:val="it-IT"/>
         </w:rPr>
-        <w:t>studenti</w:t>
+        <w:t xml:space="preserve">Gli annunci indicano tutti i dettagli necessari a ricevere la ripetizione, permettendo agli </w:t>
       </w:r>
       <w:r>
         <w:rPr>
@@ -1214,7 +1309,7 @@
           <w:shd w:val="clear" w:color="auto" w:fill="FFFFFF"/>
           <w:lang w:val="it-IT"/>
         </w:rPr>
-        <w:t xml:space="preserve"> di filtrare la rice</w:t>
+        <w:t>studenti</w:t>
       </w:r>
       <w:r>
         <w:rPr>
@@ -1225,7 +1320,7 @@
           <w:shd w:val="clear" w:color="auto" w:fill="FFFFFF"/>
           <w:lang w:val="it-IT"/>
         </w:rPr>
-        <w:t xml:space="preserve">rca del proprio Tutor ideale basandosi su parametri come la materia, </w:t>
+        <w:t xml:space="preserve"> di filtrare la rice</w:t>
       </w:r>
       <w:r>
         <w:rPr>
@@ -1236,7 +1331,7 @@
           <w:shd w:val="clear" w:color="auto" w:fill="FFFFFF"/>
           <w:lang w:val="it-IT"/>
         </w:rPr>
-        <w:t>l’argomento</w:t>
+        <w:t xml:space="preserve">rca del proprio Tutor ideale basandosi su parametri come la materia, </w:t>
       </w:r>
       <w:r>
         <w:rPr>
@@ -1247,7 +1342,7 @@
           <w:shd w:val="clear" w:color="auto" w:fill="FFFFFF"/>
           <w:lang w:val="it-IT"/>
         </w:rPr>
-        <w:t xml:space="preserve"> specifico, i</w:t>
+        <w:t>l’argomento</w:t>
       </w:r>
       <w:r>
         <w:rPr>
@@ -1258,7 +1353,7 @@
           <w:shd w:val="clear" w:color="auto" w:fill="FFFFFF"/>
           <w:lang w:val="it-IT"/>
         </w:rPr>
-        <w:t xml:space="preserve">l </w:t>
+        <w:t xml:space="preserve"> specifico, i</w:t>
       </w:r>
       <w:r>
         <w:rPr>
@@ -1269,7 +1364,7 @@
           <w:shd w:val="clear" w:color="auto" w:fill="FFFFFF"/>
           <w:lang w:val="it-IT"/>
         </w:rPr>
-        <w:t xml:space="preserve">prezzo, </w:t>
+        <w:t xml:space="preserve">l </w:t>
       </w:r>
       <w:r>
         <w:rPr>
@@ -1280,7 +1375,7 @@
           <w:shd w:val="clear" w:color="auto" w:fill="FFFFFF"/>
           <w:lang w:val="it-IT"/>
         </w:rPr>
-        <w:t>la distanza</w:t>
+        <w:t xml:space="preserve">prezzo, </w:t>
       </w:r>
       <w:r>
         <w:rPr>
@@ -1291,7 +1386,7 @@
           <w:shd w:val="clear" w:color="auto" w:fill="FFFFFF"/>
           <w:lang w:val="it-IT"/>
         </w:rPr>
-        <w:t xml:space="preserve"> dalla propria posizione, ecc.</w:t>
+        <w:t>la distanza</w:t>
       </w:r>
       <w:r>
         <w:rPr>
@@ -1302,11 +1397,9 @@
           <w:shd w:val="clear" w:color="auto" w:fill="FFFFFF"/>
           <w:lang w:val="it-IT"/>
         </w:rPr>
-        <w:t xml:space="preserve"> </w:t>
-      </w:r>
-    </w:p>
-    <w:p>
-      <w:pPr>
+        <w:t xml:space="preserve"> dalla propria posizione, ecc.</w:t>
+      </w:r>
+      <w:r>
         <w:rPr>
           <w:rFonts w:ascii="Segoe UI" w:hAnsi="Segoe UI" w:cs="Segoe UI"/>
           <w:color w:val="212121"/>
@@ -1315,8 +1408,11 @@
           <w:shd w:val="clear" w:color="auto" w:fill="FFFFFF"/>
           <w:lang w:val="it-IT"/>
         </w:rPr>
-      </w:pPr>
-      <w:r>
+        <w:t xml:space="preserve"> </w:t>
+      </w:r>
+    </w:p>
+    <w:p>
+      <w:pPr>
         <w:rPr>
           <w:rFonts w:ascii="Segoe UI" w:hAnsi="Segoe UI" w:cs="Segoe UI"/>
           <w:color w:val="212121"/>
@@ -1325,8 +1421,7 @@
           <w:shd w:val="clear" w:color="auto" w:fill="FFFFFF"/>
           <w:lang w:val="it-IT"/>
         </w:rPr>
-        <w:t xml:space="preserve">Ogni utente che desidera offire ripetizioni ha </w:t>
-      </w:r>
+      </w:pPr>
       <w:r>
         <w:rPr>
           <w:rFonts w:ascii="Segoe UI" w:hAnsi="Segoe UI" w:cs="Segoe UI"/>
@@ -1336,8 +1431,9 @@
           <w:shd w:val="clear" w:color="auto" w:fill="FFFFFF"/>
           <w:lang w:val="it-IT"/>
         </w:rPr>
-        <w:t xml:space="preserve">un profilo personalizzabile, in cui </w:t>
-      </w:r>
+        <w:t xml:space="preserve">Ogni utente che desidera </w:t>
+      </w:r>
+      <w:proofErr w:type="spellStart"/>
       <w:r>
         <w:rPr>
           <w:rFonts w:ascii="Segoe UI" w:hAnsi="Segoe UI" w:cs="Segoe UI"/>
@@ -1347,8 +1443,9 @@
           <w:shd w:val="clear" w:color="auto" w:fill="FFFFFF"/>
           <w:lang w:val="it-IT"/>
         </w:rPr>
-        <w:t>è</w:t>
-      </w:r>
+        <w:t>offire</w:t>
+      </w:r>
+      <w:proofErr w:type="spellEnd"/>
       <w:r>
         <w:rPr>
           <w:rFonts w:ascii="Segoe UI" w:hAnsi="Segoe UI" w:cs="Segoe UI"/>
@@ -1358,7 +1455,7 @@
           <w:shd w:val="clear" w:color="auto" w:fill="FFFFFF"/>
           <w:lang w:val="it-IT"/>
         </w:rPr>
-        <w:t xml:space="preserve"> possibile impostare i titoli di studio conseguiti e aggiungere le</w:t>
+        <w:t xml:space="preserve"> ripetizioni ha </w:t>
       </w:r>
       <w:r>
         <w:rPr>
@@ -1369,7 +1466,7 @@
           <w:shd w:val="clear" w:color="auto" w:fill="FFFFFF"/>
           <w:lang w:val="it-IT"/>
         </w:rPr>
-        <w:t xml:space="preserve"> proprie competenze. Queste </w:t>
+        <w:t xml:space="preserve">un profilo personalizzabile, in cui </w:t>
       </w:r>
       <w:r>
         <w:rPr>
@@ -1380,7 +1477,7 @@
           <w:shd w:val="clear" w:color="auto" w:fill="FFFFFF"/>
           <w:lang w:val="it-IT"/>
         </w:rPr>
-        <w:t>indicazioni</w:t>
+        <w:t>è</w:t>
       </w:r>
       <w:r>
         <w:rPr>
@@ -1391,7 +1488,7 @@
           <w:shd w:val="clear" w:color="auto" w:fill="FFFFFF"/>
           <w:lang w:val="it-IT"/>
         </w:rPr>
-        <w:t>, insieme ai feedback raccolti, permettono di fornire informazioni più dettagliate e specifiche</w:t>
+        <w:t xml:space="preserve"> possibile impostare i titoli di studio conseguiti e aggiungere le</w:t>
       </w:r>
       <w:r>
         <w:rPr>
@@ -1402,7 +1499,7 @@
           <w:shd w:val="clear" w:color="auto" w:fill="FFFFFF"/>
           <w:lang w:val="it-IT"/>
         </w:rPr>
-        <w:t xml:space="preserve"> allo studente</w:t>
+        <w:t xml:space="preserve"> proprie competenze. Queste </w:t>
       </w:r>
       <w:r>
         <w:rPr>
@@ -1413,6 +1510,39 @@
           <w:shd w:val="clear" w:color="auto" w:fill="FFFFFF"/>
           <w:lang w:val="it-IT"/>
         </w:rPr>
+        <w:t>indicazioni</w:t>
+      </w:r>
+      <w:r>
+        <w:rPr>
+          <w:rFonts w:ascii="Segoe UI" w:hAnsi="Segoe UI" w:cs="Segoe UI"/>
+          <w:color w:val="212121"/>
+          <w:sz w:val="20"/>
+          <w:szCs w:val="20"/>
+          <w:shd w:val="clear" w:color="auto" w:fill="FFFFFF"/>
+          <w:lang w:val="it-IT"/>
+        </w:rPr>
+        <w:t>, insieme ai feedback raccolti, permettono di fornire informazioni più dettagliate e specifiche</w:t>
+      </w:r>
+      <w:r>
+        <w:rPr>
+          <w:rFonts w:ascii="Segoe UI" w:hAnsi="Segoe UI" w:cs="Segoe UI"/>
+          <w:color w:val="212121"/>
+          <w:sz w:val="20"/>
+          <w:szCs w:val="20"/>
+          <w:shd w:val="clear" w:color="auto" w:fill="FFFFFF"/>
+          <w:lang w:val="it-IT"/>
+        </w:rPr>
+        <w:t xml:space="preserve"> allo studente</w:t>
+      </w:r>
+      <w:r>
+        <w:rPr>
+          <w:rFonts w:ascii="Segoe UI" w:hAnsi="Segoe UI" w:cs="Segoe UI"/>
+          <w:color w:val="212121"/>
+          <w:sz w:val="20"/>
+          <w:szCs w:val="20"/>
+          <w:shd w:val="clear" w:color="auto" w:fill="FFFFFF"/>
+          <w:lang w:val="it-IT"/>
+        </w:rPr>
         <w:t>, in modo da agevolare la ricerca del profilo più adatto che egli desidera avere come Tutor.</w:t>
       </w:r>
     </w:p>
@@ -1450,12 +1580,14 @@
         </w:rPr>
         <w:t xml:space="preserve">L’unico Competitor degno di nota rilevato è </w:t>
       </w:r>
+      <w:proofErr w:type="spellStart"/>
       <w:r>
         <w:rPr>
           <w:lang w:val="it-IT"/>
         </w:rPr>
         <w:t>TenBuilders</w:t>
       </w:r>
+      <w:proofErr w:type="spellEnd"/>
       <w:r>
         <w:rPr>
           <w:lang w:val="it-IT"/>
@@ -1473,13 +1605,55 @@
         <w:rPr>
           <w:lang w:val="it-IT"/>
         </w:rPr>
-        <w:t>Si tratta di un’app che permette di inserire annunci per offrire ripetizioni, ma rispetto alla nostra idea ha delle differenze sostanziali, che in alcuni casi reputiamo molto limitative. Innanzitutto il servizio offerto è ristretto soltanto ad un numero finito di città (per ora Milano, Roma e Firenze), mentre la nostra app sarà fruibile in tutto il territorio nazionale. La diff</w:t>
-      </w:r>
-      <w:r>
-        <w:rPr>
-          <w:lang w:val="it-IT"/>
-        </w:rPr>
-        <w:t xml:space="preserve">erenza sostanziale sta però nel metodo di selezione dei Tutor. Infatti, mentre la nostra idea prevede che chiunque possa diventare Tutor, senza limitazioni di età o curriculum, in TenBuilders viene effettuata una selezione per colloquio (che causa inoltre la restrizione di località disponibili), che si allontana fortemente dalla nostra idea di community. Noi infatti puntiamo a creare una rete in cui la valutazione dei Tutor venga lasciata </w:t>
+        <w:t>Si tratta di un’</w:t>
+      </w:r>
+      <w:proofErr w:type="spellStart"/>
+      <w:r>
+        <w:rPr>
+          <w:lang w:val="it-IT"/>
+        </w:rPr>
+        <w:t>app</w:t>
+      </w:r>
+      <w:proofErr w:type="spellEnd"/>
+      <w:r>
+        <w:rPr>
+          <w:lang w:val="it-IT"/>
+        </w:rPr>
+        <w:t xml:space="preserve"> che permette di inserire annunci per offrire ripetizioni, ma rispetto alla nostra idea ha delle differenze sostanziali, che in alcuni casi reputiamo molto limitative. Innanzitutto il servizio offerto è ristretto soltanto ad un numero finito di città (per ora Milano, Roma e Firenze), mentre la nostra </w:t>
+      </w:r>
+      <w:proofErr w:type="spellStart"/>
+      <w:r>
+        <w:rPr>
+          <w:lang w:val="it-IT"/>
+        </w:rPr>
+        <w:t>app</w:t>
+      </w:r>
+      <w:proofErr w:type="spellEnd"/>
+      <w:r>
+        <w:rPr>
+          <w:lang w:val="it-IT"/>
+        </w:rPr>
+        <w:t xml:space="preserve"> sarà fruibile in tutto il territorio nazionale. La diff</w:t>
+      </w:r>
+      <w:r>
+        <w:rPr>
+          <w:lang w:val="it-IT"/>
+        </w:rPr>
+        <w:t xml:space="preserve">erenza sostanziale sta però nel metodo di selezione dei Tutor. Infatti, mentre la nostra idea prevede che chiunque possa diventare Tutor, senza limitazioni di età o curriculum, in </w:t>
+      </w:r>
+      <w:proofErr w:type="spellStart"/>
+      <w:r>
+        <w:rPr>
+          <w:lang w:val="it-IT"/>
+        </w:rPr>
+        <w:t>TenBuilders</w:t>
+      </w:r>
+      <w:proofErr w:type="spellEnd"/>
+      <w:r>
+        <w:rPr>
+          <w:lang w:val="it-IT"/>
+        </w:rPr>
+        <w:t xml:space="preserve"> viene effettuata una selezione per colloquio (che causa inoltre la restrizione di località disponibili), che si allontana fortemente dalla nostra idea di community. Noi infatti puntiamo a creare una rete in cui la valutazione dei Tutor venga lasciata </w:t>
       </w:r>
       <w:r>
         <w:rPr>
@@ -1491,20 +1665,84 @@
         <w:rPr>
           <w:lang w:val="it-IT"/>
         </w:rPr>
-        <w:t xml:space="preserve"> stesso, sfruttando un sistema di feedback. Inoltre, per essere selezionati in TenBuilders è strettamente necessario essere studenti universitari, mentre in TeachTime anche un autodidatta o uno studente di livello medio superiore potrà senza problemi improvvisarsi Tutor. Tutto ciò può causare, a nostro parere, una forte perdita di interesse da parte di potenziali Tutor, che magari vorrebbero usufruire del servizio in modo semplice e veloce.</w:t>
-      </w:r>
-    </w:p>
-    <w:p>
-      <w:pPr>
-        <w:rPr>
-          <w:lang w:val="it-IT"/>
-        </w:rPr>
-      </w:pPr>
-      <w:r>
-        <w:rPr>
-          <w:lang w:val="it-IT"/>
-        </w:rPr>
-        <w:t>Un’altra differenza si presenta nelle materie messe a disposizione per le ripetizioni, le quali sono rivolte solo ad un ambito scolastico (es: Matematica,Fisica,Scienze,…), mentre in TeachTime ogni Tutor ha la possibilità di offrire ripetizioni per ogni livello e con la possibilità di specificare con maggior chiarezza l’argomento su cui viene offerta la ripetizione (es:</w:t>
+        <w:t xml:space="preserve"> stesso, sfruttando un sistema di feedback. Inoltre, per essere selezionati in </w:t>
+      </w:r>
+      <w:proofErr w:type="spellStart"/>
+      <w:r>
+        <w:rPr>
+          <w:lang w:val="it-IT"/>
+        </w:rPr>
+        <w:t>TenBuilders</w:t>
+      </w:r>
+      <w:proofErr w:type="spellEnd"/>
+      <w:r>
+        <w:rPr>
+          <w:lang w:val="it-IT"/>
+        </w:rPr>
+        <w:t xml:space="preserve"> è strettamente necessario essere studenti universitari, mentre in </w:t>
+      </w:r>
+      <w:proofErr w:type="spellStart"/>
+      <w:r>
+        <w:rPr>
+          <w:lang w:val="it-IT"/>
+        </w:rPr>
+        <w:t>TeachTime</w:t>
+      </w:r>
+      <w:proofErr w:type="spellEnd"/>
+      <w:r>
+        <w:rPr>
+          <w:lang w:val="it-IT"/>
+        </w:rPr>
+        <w:t xml:space="preserve"> anche un autodidatta o uno studente di livello medio superiore potrà senza problemi improvvisarsi Tutor. Tutto ciò può causare, a nostro parere, una forte perdita di interesse da parte di potenziali Tutor, che magari vorrebbero usufruire del servizio in modo semplice e veloce.</w:t>
+      </w:r>
+    </w:p>
+    <w:p>
+      <w:pPr>
+        <w:rPr>
+          <w:lang w:val="it-IT"/>
+        </w:rPr>
+      </w:pPr>
+      <w:r>
+        <w:rPr>
+          <w:lang w:val="it-IT"/>
+        </w:rPr>
+        <w:t xml:space="preserve">Un’altra differenza si presenta nelle materie messe a disposizione per le ripetizioni, le quali sono rivolte solo ad un ambito scolastico (es: </w:t>
+      </w:r>
+      <w:proofErr w:type="spellStart"/>
+      <w:proofErr w:type="gramStart"/>
+      <w:r>
+        <w:rPr>
+          <w:lang w:val="it-IT"/>
+        </w:rPr>
+        <w:t>Matematica,Fisica</w:t>
+      </w:r>
+      <w:proofErr w:type="gramEnd"/>
+      <w:r>
+        <w:rPr>
+          <w:lang w:val="it-IT"/>
+        </w:rPr>
+        <w:t>,Scienze</w:t>
+      </w:r>
+      <w:proofErr w:type="spellEnd"/>
+      <w:r>
+        <w:rPr>
+          <w:lang w:val="it-IT"/>
+        </w:rPr>
+        <w:t xml:space="preserve">,…), mentre in </w:t>
+      </w:r>
+      <w:proofErr w:type="spellStart"/>
+      <w:r>
+        <w:rPr>
+          <w:lang w:val="it-IT"/>
+        </w:rPr>
+        <w:t>TeachTime</w:t>
+      </w:r>
+      <w:proofErr w:type="spellEnd"/>
+      <w:r>
+        <w:rPr>
+          <w:lang w:val="it-IT"/>
+        </w:rPr>
+        <w:t xml:space="preserve"> ogni Tutor ha la possibilità di offrire ripetizioni per ogni livello e con la possibilità di specificare con maggior chiarezza l’argomento su cui viene offerta la ripetizione (es:</w:t>
       </w:r>
       <w:r>
         <w:rPr>
@@ -1560,48 +1798,116 @@
         <w:jc w:val="both"/>
       </w:pPr>
       <w:r>
+        <w:t>User</w:t>
+      </w:r>
+      <w:r>
+        <w:t xml:space="preserve"> Research</w:t>
+      </w:r>
+    </w:p>
+    <w:p>
+      <w:pPr>
+        <w:jc w:val="both"/>
+      </w:pPr>
+      <w:r>
+        <w:t xml:space="preserve">Describe the </w:t>
+      </w:r>
+      <w:r>
+        <w:t>NEEDS</w:t>
+      </w:r>
+      <w:r>
+        <w:t xml:space="preserve"> that you want to fill with your app </w:t>
+      </w:r>
+    </w:p>
+    <w:p>
+      <w:pPr>
+        <w:jc w:val="both"/>
+      </w:pPr>
+      <w:r>
         <w:lastRenderedPageBreak/>
-        <w:t>User</w:t>
-      </w:r>
-      <w:r>
-        <w:t xml:space="preserve"> Research</w:t>
+        <w:t xml:space="preserve">Describe the main </w:t>
+      </w:r>
+      <w:r>
+        <w:t>GOALS</w:t>
+      </w:r>
+      <w:r>
+        <w:t xml:space="preserve"> your app allows users to achieve</w:t>
+      </w:r>
+      <w:r>
+        <w:t xml:space="preserve"> (</w:t>
+      </w:r>
+      <w:proofErr w:type="spellStart"/>
+      <w:r>
+        <w:t>risparmi</w:t>
+      </w:r>
+      <w:proofErr w:type="spellEnd"/>
+      <w:r>
+        <w:t xml:space="preserve"> e </w:t>
+      </w:r>
+      <w:proofErr w:type="spellStart"/>
+      <w:r>
+        <w:t>visibilità</w:t>
+      </w:r>
+      <w:proofErr w:type="spellEnd"/>
+      <w:r>
+        <w:t>)</w:t>
       </w:r>
     </w:p>
     <w:p>
       <w:pPr>
         <w:jc w:val="both"/>
       </w:pPr>
-      <w:r>
-        <w:t xml:space="preserve">Describe the </w:t>
-      </w:r>
-      <w:r>
-        <w:t>NEEDS</w:t>
-      </w:r>
-      <w:r>
-        <w:t xml:space="preserve"> that you want to fill with your app </w:t>
-      </w:r>
     </w:p>
     <w:p>
       <w:pPr>
         <w:jc w:val="both"/>
-      </w:pPr>
-      <w:r>
-        <w:t xml:space="preserve">Describe the main </w:t>
-      </w:r>
-      <w:r>
-        <w:t>GOALS</w:t>
-      </w:r>
-      <w:r>
-        <w:t xml:space="preserve"> your app allows users to achieve</w:t>
-      </w:r>
-      <w:r>
-        <w:t xml:space="preserve"> (risparmi e visibilità)</w:t>
+        <w:rPr>
+          <w:lang w:val="it-IT"/>
+        </w:rPr>
+      </w:pPr>
+      <w:r>
+        <w:rPr>
+          <w:lang w:val="it-IT"/>
+        </w:rPr>
+        <w:t>NEEDS:</w:t>
       </w:r>
     </w:p>
     <w:p>
       <w:pPr>
         <w:jc w:val="both"/>
-      </w:pPr>
+        <w:rPr>
+          <w:lang w:val="it-IT"/>
+        </w:rPr>
+      </w:pPr>
+      <w:r>
+        <w:rPr>
+          <w:lang w:val="it-IT"/>
+        </w:rPr>
+        <w:t xml:space="preserve">Chiunque </w:t>
+      </w:r>
+      <w:r>
+        <w:rPr>
+          <w:lang w:val="it-IT"/>
+        </w:rPr>
+        <w:t>ha bisogno</w:t>
+      </w:r>
+      <w:r>
+        <w:rPr>
+          <w:lang w:val="it-IT"/>
+        </w:rPr>
+        <w:t xml:space="preserve"> di ricevere ripetizioni ha dovuto finora affidarsi al passaparola o alla consultazione di bacheche universitarie e quant’</w:t>
+      </w:r>
+      <w:r>
+        <w:rPr>
+          <w:lang w:val="it-IT"/>
+        </w:rPr>
+        <w:t xml:space="preserve">altro, senza poter usufruire di un sistema che lo faciliti </w:t>
+      </w:r>
+      <w:r>
+        <w:rPr>
+          <w:lang w:val="it-IT"/>
+        </w:rPr>
+        <w:t>in questa azione, avendo dunque minor scelta e dovendo accettare costi spesso eccessivi.</w:t>
+      </w:r>
     </w:p>
     <w:p>
       <w:pPr>
@@ -1614,7 +1920,43 @@
         <w:rPr>
           <w:lang w:val="it-IT"/>
         </w:rPr>
-        <w:t>NEEDS:</w:t>
+        <w:t xml:space="preserve">Inoltre, ogni Tutor ha </w:t>
+      </w:r>
+      <w:r>
+        <w:rPr>
+          <w:lang w:val="it-IT"/>
+        </w:rPr>
+        <w:t xml:space="preserve">la </w:t>
+      </w:r>
+      <w:r>
+        <w:rPr>
+          <w:lang w:val="it-IT"/>
+        </w:rPr>
+        <w:t>necessità di avere maggior visibilità possibile</w:t>
+      </w:r>
+      <w:r>
+        <w:rPr>
+          <w:lang w:val="it-IT"/>
+        </w:rPr>
+        <w:t xml:space="preserve"> </w:t>
+      </w:r>
+      <w:r>
+        <w:rPr>
+          <w:lang w:val="it-IT"/>
+        </w:rPr>
+        <w:t>per ampliare la propria “cerchia”</w:t>
+      </w:r>
+      <w:r>
+        <w:rPr>
+          <w:lang w:val="it-IT"/>
+        </w:rPr>
+        <w:t xml:space="preserve"> di allievi, in modo da poter trarre </w:t>
+      </w:r>
+      <w:r>
+        <w:rPr>
+          <w:lang w:val="it-IT"/>
+        </w:rPr>
+        <w:t>un maggior riscontro economico da tale attività.</w:t>
       </w:r>
     </w:p>
     <w:p>
@@ -1624,36 +1966,6 @@
           <w:lang w:val="it-IT"/>
         </w:rPr>
       </w:pPr>
-      <w:r>
-        <w:rPr>
-          <w:lang w:val="it-IT"/>
-        </w:rPr>
-        <w:t xml:space="preserve">Chiunque </w:t>
-      </w:r>
-      <w:r>
-        <w:rPr>
-          <w:lang w:val="it-IT"/>
-        </w:rPr>
-        <w:t>ha bisogno</w:t>
-      </w:r>
-      <w:r>
-        <w:rPr>
-          <w:lang w:val="it-IT"/>
-        </w:rPr>
-        <w:t xml:space="preserve"> di ricevere ripetizioni ha dovuto finora affidarsi al passaparola o alla consultazione di bacheche universitarie e quant’</w:t>
-      </w:r>
-      <w:r>
-        <w:rPr>
-          <w:lang w:val="it-IT"/>
-        </w:rPr>
-        <w:t xml:space="preserve">altro, senza poter usufruire di un sistema che lo faciliti </w:t>
-      </w:r>
-      <w:r>
-        <w:rPr>
-          <w:lang w:val="it-IT"/>
-        </w:rPr>
-        <w:t>in questa azione, avendo dunque minor scelta e dovendo accettare costi spesso eccessivi.</w:t>
-      </w:r>
     </w:p>
     <w:p>
       <w:pPr>
@@ -1666,43 +1978,7 @@
         <w:rPr>
           <w:lang w:val="it-IT"/>
         </w:rPr>
-        <w:t xml:space="preserve">Inoltre, ogni Tutor ha </w:t>
-      </w:r>
-      <w:r>
-        <w:rPr>
-          <w:lang w:val="it-IT"/>
-        </w:rPr>
-        <w:t xml:space="preserve">la </w:t>
-      </w:r>
-      <w:r>
-        <w:rPr>
-          <w:lang w:val="it-IT"/>
-        </w:rPr>
-        <w:t>necessità di avere maggior visibilità possibile</w:t>
-      </w:r>
-      <w:r>
-        <w:rPr>
-          <w:lang w:val="it-IT"/>
-        </w:rPr>
-        <w:t xml:space="preserve"> </w:t>
-      </w:r>
-      <w:r>
-        <w:rPr>
-          <w:lang w:val="it-IT"/>
-        </w:rPr>
-        <w:t>per ampliare la propria “cerchia”</w:t>
-      </w:r>
-      <w:r>
-        <w:rPr>
-          <w:lang w:val="it-IT"/>
-        </w:rPr>
-        <w:t xml:space="preserve"> di allievi, in modo da poter trarre </w:t>
-      </w:r>
-      <w:r>
-        <w:rPr>
-          <w:lang w:val="it-IT"/>
-        </w:rPr>
-        <w:t>un maggior riscontro economico da tale attività.</w:t>
+        <w:t>GOALS:</w:t>
       </w:r>
     </w:p>
     <w:p>
@@ -1712,33 +1988,19 @@
           <w:lang w:val="it-IT"/>
         </w:rPr>
       </w:pPr>
-    </w:p>
-    <w:p>
-      <w:pPr>
-        <w:jc w:val="both"/>
-        <w:rPr>
-          <w:lang w:val="it-IT"/>
-        </w:rPr>
-      </w:pPr>
-      <w:r>
-        <w:rPr>
-          <w:lang w:val="it-IT"/>
-        </w:rPr>
-        <w:t>GOALS:</w:t>
-      </w:r>
-    </w:p>
-    <w:p>
-      <w:pPr>
-        <w:jc w:val="both"/>
-        <w:rPr>
-          <w:lang w:val="it-IT"/>
-        </w:rPr>
-      </w:pPr>
-      <w:r>
-        <w:rPr>
-          <w:lang w:val="it-IT"/>
-        </w:rPr>
-        <w:t xml:space="preserve">TeachTime si sostituisce ai meccanismi sopra descritti, permettendo a chiunque di cercare e contattare in modo rapido ed efficace la persona più adatta alle </w:t>
+      <w:proofErr w:type="spellStart"/>
+      <w:r>
+        <w:rPr>
+          <w:lang w:val="it-IT"/>
+        </w:rPr>
+        <w:t>TeachTime</w:t>
+      </w:r>
+      <w:proofErr w:type="spellEnd"/>
+      <w:r>
+        <w:rPr>
+          <w:lang w:val="it-IT"/>
+        </w:rPr>
+        <w:t xml:space="preserve"> si sostituisce ai meccanismi sopra descritti, permettendo a chiunque di cercare e contattare in modo rapido ed efficace la persona più adatta alle </w:t>
       </w:r>
       <w:r>
         <w:rPr>
@@ -1820,13 +2082,11 @@
             <v:path o:extrusionok="f" gradientshapeok="t" o:connecttype="rect"/>
             <o:lock v:ext="edit" aspectratio="t"/>
           </v:shapetype>
-          <v:shape id="_x0000_i1025" type="#_x0000_t75" style="width:474pt;height:351.75pt">
+          <v:shape id="_x0000_i1025" type="#_x0000_t75" style="width:473.85pt;height:351.75pt">
             <v:imagedata r:id="rId12" o:title="Marco"/>
           </v:shape>
         </w:pict>
       </w:r>
-      <w:bookmarkStart w:id="0" w:name="_GoBack"/>
-      <w:bookmarkEnd w:id="0"/>
     </w:p>
     <w:p>
       <w:pPr>
@@ -2102,6 +2362,7 @@
           <w:szCs w:val="22"/>
         </w:rPr>
       </w:pPr>
+      <w:proofErr w:type="spellStart"/>
       <w:r>
         <w:rPr>
           <w:rFonts w:eastAsiaTheme="majorEastAsia"/>
@@ -2110,7 +2371,40 @@
           <w:sz w:val="22"/>
           <w:szCs w:val="22"/>
         </w:rPr>
-        <w:t>Filtrare la ricerca del Tutor</w:t>
+        <w:t>Filtrare</w:t>
+      </w:r>
+      <w:proofErr w:type="spellEnd"/>
+      <w:r>
+        <w:rPr>
+          <w:rFonts w:eastAsiaTheme="majorEastAsia"/>
+          <w:bCs/>
+          <w:color w:val="000000" w:themeColor="text1"/>
+          <w:sz w:val="22"/>
+          <w:szCs w:val="22"/>
+        </w:rPr>
+        <w:t xml:space="preserve"> la </w:t>
+      </w:r>
+      <w:proofErr w:type="spellStart"/>
+      <w:r>
+        <w:rPr>
+          <w:rFonts w:eastAsiaTheme="majorEastAsia"/>
+          <w:bCs/>
+          <w:color w:val="000000" w:themeColor="text1"/>
+          <w:sz w:val="22"/>
+          <w:szCs w:val="22"/>
+        </w:rPr>
+        <w:t>ricerca</w:t>
+      </w:r>
+      <w:proofErr w:type="spellEnd"/>
+      <w:r>
+        <w:rPr>
+          <w:rFonts w:eastAsiaTheme="majorEastAsia"/>
+          <w:bCs/>
+          <w:color w:val="000000" w:themeColor="text1"/>
+          <w:sz w:val="22"/>
+          <w:szCs w:val="22"/>
+        </w:rPr>
+        <w:t xml:space="preserve"> del Tutor</w:t>
       </w:r>
     </w:p>
     <w:p>
@@ -2156,6 +2450,7 @@
           <w:szCs w:val="22"/>
         </w:rPr>
       </w:pPr>
+      <w:proofErr w:type="spellStart"/>
       <w:r>
         <w:rPr>
           <w:rFonts w:eastAsiaTheme="majorEastAsia"/>
@@ -2164,7 +2459,18 @@
           <w:sz w:val="22"/>
           <w:szCs w:val="22"/>
         </w:rPr>
-        <w:t>Rilasciare un feedback</w:t>
+        <w:t>Rilasciare</w:t>
+      </w:r>
+      <w:proofErr w:type="spellEnd"/>
+      <w:r>
+        <w:rPr>
+          <w:rFonts w:eastAsiaTheme="majorEastAsia"/>
+          <w:bCs/>
+          <w:color w:val="000000" w:themeColor="text1"/>
+          <w:sz w:val="22"/>
+          <w:szCs w:val="22"/>
+        </w:rPr>
+        <w:t xml:space="preserve"> un feedback</w:t>
       </w:r>
     </w:p>
     <w:p>
@@ -2182,6 +2488,7 @@
           <w:szCs w:val="22"/>
         </w:rPr>
       </w:pPr>
+      <w:proofErr w:type="spellStart"/>
       <w:r>
         <w:rPr>
           <w:rFonts w:eastAsiaTheme="majorEastAsia"/>
@@ -2190,8 +2497,53 @@
           <w:sz w:val="22"/>
           <w:szCs w:val="22"/>
         </w:rPr>
-        <w:t>Prenotare una ripetizione</w:t>
-      </w:r>
+        <w:t>Prenotare</w:t>
+      </w:r>
+      <w:proofErr w:type="spellEnd"/>
+      <w:r>
+        <w:rPr>
+          <w:rFonts w:eastAsiaTheme="majorEastAsia"/>
+          <w:bCs/>
+          <w:color w:val="000000" w:themeColor="text1"/>
+          <w:sz w:val="22"/>
+          <w:szCs w:val="22"/>
+        </w:rPr>
+        <w:t xml:space="preserve"> </w:t>
+      </w:r>
+      <w:proofErr w:type="spellStart"/>
+      <w:r>
+        <w:rPr>
+          <w:rFonts w:eastAsiaTheme="majorEastAsia"/>
+          <w:bCs/>
+          <w:color w:val="000000" w:themeColor="text1"/>
+          <w:sz w:val="22"/>
+          <w:szCs w:val="22"/>
+        </w:rPr>
+        <w:t>una</w:t>
+      </w:r>
+      <w:proofErr w:type="spellEnd"/>
+      <w:r>
+        <w:rPr>
+          <w:rFonts w:eastAsiaTheme="majorEastAsia"/>
+          <w:bCs/>
+          <w:color w:val="000000" w:themeColor="text1"/>
+          <w:sz w:val="22"/>
+          <w:szCs w:val="22"/>
+        </w:rPr>
+        <w:t xml:space="preserve"> </w:t>
+      </w:r>
+      <w:proofErr w:type="spellStart"/>
+      <w:r>
+        <w:rPr>
+          <w:rFonts w:eastAsiaTheme="majorEastAsia"/>
+          <w:bCs/>
+          <w:color w:val="000000" w:themeColor="text1"/>
+          <w:sz w:val="22"/>
+          <w:szCs w:val="22"/>
+        </w:rPr>
+        <w:t>ripetizione</w:t>
+      </w:r>
+      <w:proofErr w:type="spellEnd"/>
     </w:p>
     <w:p>
       <w:pPr>
@@ -2208,6 +2560,7 @@
           <w:szCs w:val="22"/>
         </w:rPr>
       </w:pPr>
+      <w:proofErr w:type="spellStart"/>
       <w:r>
         <w:rPr>
           <w:rFonts w:eastAsiaTheme="majorEastAsia"/>
@@ -2226,8 +2579,53 @@
           <w:sz w:val="22"/>
           <w:szCs w:val="22"/>
         </w:rPr>
-        <w:t>nfermare una prenotazione</w:t>
-      </w:r>
+        <w:t>nfermare</w:t>
+      </w:r>
+      <w:proofErr w:type="spellEnd"/>
+      <w:r>
+        <w:rPr>
+          <w:rFonts w:eastAsiaTheme="majorEastAsia"/>
+          <w:bCs/>
+          <w:color w:val="000000" w:themeColor="text1"/>
+          <w:sz w:val="22"/>
+          <w:szCs w:val="22"/>
+        </w:rPr>
+        <w:t xml:space="preserve"> </w:t>
+      </w:r>
+      <w:proofErr w:type="spellStart"/>
+      <w:r>
+        <w:rPr>
+          <w:rFonts w:eastAsiaTheme="majorEastAsia"/>
+          <w:bCs/>
+          <w:color w:val="000000" w:themeColor="text1"/>
+          <w:sz w:val="22"/>
+          <w:szCs w:val="22"/>
+        </w:rPr>
+        <w:t>una</w:t>
+      </w:r>
+      <w:proofErr w:type="spellEnd"/>
+      <w:r>
+        <w:rPr>
+          <w:rFonts w:eastAsiaTheme="majorEastAsia"/>
+          <w:bCs/>
+          <w:color w:val="000000" w:themeColor="text1"/>
+          <w:sz w:val="22"/>
+          <w:szCs w:val="22"/>
+        </w:rPr>
+        <w:t xml:space="preserve"> </w:t>
+      </w:r>
+      <w:proofErr w:type="spellStart"/>
+      <w:r>
+        <w:rPr>
+          <w:rFonts w:eastAsiaTheme="majorEastAsia"/>
+          <w:bCs/>
+          <w:color w:val="000000" w:themeColor="text1"/>
+          <w:sz w:val="22"/>
+          <w:szCs w:val="22"/>
+        </w:rPr>
+        <w:t>prenotazione</w:t>
+      </w:r>
+      <w:proofErr w:type="spellEnd"/>
     </w:p>
     <w:p>
       <w:pPr>
@@ -2244,6 +2642,7 @@
           <w:szCs w:val="22"/>
         </w:rPr>
       </w:pPr>
+      <w:proofErr w:type="spellStart"/>
       <w:r>
         <w:rPr>
           <w:rFonts w:eastAsiaTheme="majorEastAsia"/>
@@ -2252,8 +2651,75 @@
           <w:sz w:val="22"/>
           <w:szCs w:val="22"/>
         </w:rPr>
-        <w:t>Gestire il proprio profilo</w:t>
-      </w:r>
+        <w:t>Gestire</w:t>
+      </w:r>
+      <w:proofErr w:type="spellEnd"/>
+      <w:r>
+        <w:rPr>
+          <w:rFonts w:eastAsiaTheme="majorEastAsia"/>
+          <w:bCs/>
+          <w:color w:val="000000" w:themeColor="text1"/>
+          <w:sz w:val="22"/>
+          <w:szCs w:val="22"/>
+        </w:rPr>
+        <w:t xml:space="preserve"> </w:t>
+      </w:r>
+      <w:proofErr w:type="spellStart"/>
+      <w:r>
+        <w:rPr>
+          <w:rFonts w:eastAsiaTheme="majorEastAsia"/>
+          <w:bCs/>
+          <w:color w:val="000000" w:themeColor="text1"/>
+          <w:sz w:val="22"/>
+          <w:szCs w:val="22"/>
+        </w:rPr>
+        <w:t>il</w:t>
+      </w:r>
+      <w:proofErr w:type="spellEnd"/>
+      <w:r>
+        <w:rPr>
+          <w:rFonts w:eastAsiaTheme="majorEastAsia"/>
+          <w:bCs/>
+          <w:color w:val="000000" w:themeColor="text1"/>
+          <w:sz w:val="22"/>
+          <w:szCs w:val="22"/>
+        </w:rPr>
+        <w:t xml:space="preserve"> </w:t>
+      </w:r>
+      <w:proofErr w:type="spellStart"/>
+      <w:r>
+        <w:rPr>
+          <w:rFonts w:eastAsiaTheme="majorEastAsia"/>
+          <w:bCs/>
+          <w:color w:val="000000" w:themeColor="text1"/>
+          <w:sz w:val="22"/>
+          <w:szCs w:val="22"/>
+        </w:rPr>
+        <w:t>proprio</w:t>
+      </w:r>
+      <w:proofErr w:type="spellEnd"/>
+      <w:r>
+        <w:rPr>
+          <w:rFonts w:eastAsiaTheme="majorEastAsia"/>
+          <w:bCs/>
+          <w:color w:val="000000" w:themeColor="text1"/>
+          <w:sz w:val="22"/>
+          <w:szCs w:val="22"/>
+        </w:rPr>
+        <w:t xml:space="preserve"> </w:t>
+      </w:r>
+      <w:proofErr w:type="spellStart"/>
+      <w:r>
+        <w:rPr>
+          <w:rFonts w:eastAsiaTheme="majorEastAsia"/>
+          <w:bCs/>
+          <w:color w:val="000000" w:themeColor="text1"/>
+          <w:sz w:val="22"/>
+          <w:szCs w:val="22"/>
+        </w:rPr>
+        <w:t>profilo</w:t>
+      </w:r>
+      <w:proofErr w:type="spellEnd"/>
     </w:p>
     <w:p>
       <w:pPr>
@@ -2298,6 +2764,7 @@
           <w:szCs w:val="22"/>
         </w:rPr>
       </w:pPr>
+      <w:proofErr w:type="spellStart"/>
       <w:r>
         <w:rPr>
           <w:rFonts w:eastAsiaTheme="majorEastAsia"/>
@@ -2307,7 +2774,84 @@
           <w:szCs w:val="22"/>
         </w:rPr>
         <w:lastRenderedPageBreak/>
-        <w:t>Registrarsi ed effettuare il login</w:t>
+        <w:t>Registrarsi</w:t>
+      </w:r>
+      <w:proofErr w:type="spellEnd"/>
+      <w:r>
+        <w:rPr>
+          <w:rFonts w:eastAsiaTheme="majorEastAsia"/>
+          <w:bCs/>
+          <w:color w:val="000000" w:themeColor="text1"/>
+          <w:sz w:val="22"/>
+          <w:szCs w:val="22"/>
+        </w:rPr>
+        <w:t xml:space="preserve"> </w:t>
+      </w:r>
+      <w:proofErr w:type="spellStart"/>
+      <w:r>
+        <w:rPr>
+          <w:rFonts w:eastAsiaTheme="majorEastAsia"/>
+          <w:bCs/>
+          <w:color w:val="000000" w:themeColor="text1"/>
+          <w:sz w:val="22"/>
+          <w:szCs w:val="22"/>
+        </w:rPr>
+        <w:t>ed</w:t>
+      </w:r>
+      <w:proofErr w:type="spellEnd"/>
+      <w:r>
+        <w:rPr>
+          <w:rFonts w:eastAsiaTheme="majorEastAsia"/>
+          <w:bCs/>
+          <w:color w:val="000000" w:themeColor="text1"/>
+          <w:sz w:val="22"/>
+          <w:szCs w:val="22"/>
+        </w:rPr>
+        <w:t xml:space="preserve"> </w:t>
+      </w:r>
+      <w:proofErr w:type="spellStart"/>
+      <w:r>
+        <w:rPr>
+          <w:rFonts w:eastAsiaTheme="majorEastAsia"/>
+          <w:bCs/>
+          <w:color w:val="000000" w:themeColor="text1"/>
+          <w:sz w:val="22"/>
+          <w:szCs w:val="22"/>
+        </w:rPr>
+        <w:t>effettuare</w:t>
+      </w:r>
+      <w:proofErr w:type="spellEnd"/>
+      <w:r>
+        <w:rPr>
+          <w:rFonts w:eastAsiaTheme="majorEastAsia"/>
+          <w:bCs/>
+          <w:color w:val="000000" w:themeColor="text1"/>
+          <w:sz w:val="22"/>
+          <w:szCs w:val="22"/>
+        </w:rPr>
+        <w:t xml:space="preserve"> </w:t>
+      </w:r>
+      <w:proofErr w:type="spellStart"/>
+      <w:r>
+        <w:rPr>
+          <w:rFonts w:eastAsiaTheme="majorEastAsia"/>
+          <w:bCs/>
+          <w:color w:val="000000" w:themeColor="text1"/>
+          <w:sz w:val="22"/>
+          <w:szCs w:val="22"/>
+        </w:rPr>
+        <w:t>il</w:t>
+      </w:r>
+      <w:proofErr w:type="spellEnd"/>
+      <w:r>
+        <w:rPr>
+          <w:rFonts w:eastAsiaTheme="majorEastAsia"/>
+          <w:bCs/>
+          <w:color w:val="000000" w:themeColor="text1"/>
+          <w:sz w:val="22"/>
+          <w:szCs w:val="22"/>
+        </w:rPr>
+        <w:t xml:space="preserve"> login</w:t>
       </w:r>
     </w:p>
     <w:p>
@@ -2398,98 +2942,253 @@
           <w:rFonts w:ascii="Arial" w:hAnsi="Arial" w:cs="Arial"/>
           <w:lang w:val="it-IT"/>
         </w:rPr>
-        <w:t xml:space="preserve"> Decide allora di provare ad utilizzare TeachTime e tramite l’app effettua una rapida ricerca dei Tutor disponibili che soddisfino le sue necessità. Le informazioni dettagliate disponibili e i feedback rilasciati da altri utenti lo fanno sentire subito più sicuro e in un attimo Marco riesce a trovare il Tutor ideale al giusto prezzo. In pochi minuti l’incontro per la lezione è fissato. Dopo la ripetizione Marco è molto soddisfatto e decide di lasciare al suo Tutor un feedback positivo.</w:t>
-      </w:r>
-    </w:p>
-    <w:p>
-      <w:pPr>
-        <w:rPr>
-          <w:lang w:val="it-IT"/>
-        </w:rPr>
-      </w:pPr>
-    </w:p>
-    <w:p>
-      <w:pPr>
-        <w:rPr>
-          <w:lang w:val="it-IT"/>
-        </w:rPr>
-      </w:pPr>
-    </w:p>
-    <w:p>
-      <w:pPr>
-        <w:rPr>
-          <w:lang w:val="it-IT"/>
-        </w:rPr>
-      </w:pPr>
-    </w:p>
-    <w:p>
-      <w:pPr>
-        <w:rPr>
-          <w:lang w:val="it-IT"/>
-        </w:rPr>
-      </w:pPr>
-    </w:p>
-    <w:p>
-      <w:pPr>
-        <w:rPr>
-          <w:lang w:val="it-IT"/>
-        </w:rPr>
-      </w:pPr>
-    </w:p>
-    <w:p>
-      <w:pPr>
-        <w:rPr>
-          <w:lang w:val="it-IT"/>
-        </w:rPr>
-      </w:pPr>
-    </w:p>
-    <w:p>
-      <w:pPr>
-        <w:rPr>
-          <w:lang w:val="it-IT"/>
-        </w:rPr>
-      </w:pPr>
-    </w:p>
-    <w:p>
-      <w:pPr>
-        <w:rPr>
-          <w:lang w:val="it-IT"/>
-        </w:rPr>
-      </w:pPr>
-    </w:p>
-    <w:p>
-      <w:pPr>
-        <w:rPr>
-          <w:lang w:val="it-IT"/>
-        </w:rPr>
-      </w:pPr>
-    </w:p>
-    <w:p>
-      <w:pPr>
-        <w:rPr>
-          <w:lang w:val="it-IT"/>
-        </w:rPr>
-      </w:pPr>
-    </w:p>
-    <w:p>
-      <w:pPr>
-        <w:rPr>
-          <w:lang w:val="it-IT"/>
-        </w:rPr>
-      </w:pPr>
-    </w:p>
-    <w:p>
-      <w:pPr>
-        <w:rPr>
-          <w:lang w:val="it-IT"/>
-        </w:rPr>
-      </w:pPr>
-    </w:p>
-    <w:p>
-      <w:pPr>
-        <w:pStyle w:val="Titolo"/>
-        <w:rPr>
-          <w:noProof/>
+        <w:t xml:space="preserve"> Decide allora di provare ad utilizzare </w:t>
+      </w:r>
+      <w:proofErr w:type="spellStart"/>
+      <w:r>
+        <w:rPr>
+          <w:rFonts w:ascii="Arial" w:hAnsi="Arial" w:cs="Arial"/>
+          <w:lang w:val="it-IT"/>
+        </w:rPr>
+        <w:t>TeachTime</w:t>
+      </w:r>
+      <w:proofErr w:type="spellEnd"/>
+      <w:r>
+        <w:rPr>
+          <w:rFonts w:ascii="Arial" w:hAnsi="Arial" w:cs="Arial"/>
+          <w:lang w:val="it-IT"/>
+        </w:rPr>
+        <w:t xml:space="preserve"> e tramite l’</w:t>
+      </w:r>
+      <w:proofErr w:type="spellStart"/>
+      <w:r>
+        <w:rPr>
+          <w:rFonts w:ascii="Arial" w:hAnsi="Arial" w:cs="Arial"/>
+          <w:lang w:val="it-IT"/>
+        </w:rPr>
+        <w:t>app</w:t>
+      </w:r>
+      <w:proofErr w:type="spellEnd"/>
+      <w:r>
+        <w:rPr>
+          <w:rFonts w:ascii="Arial" w:hAnsi="Arial" w:cs="Arial"/>
+          <w:lang w:val="it-IT"/>
+        </w:rPr>
+        <w:t xml:space="preserve"> effettua una rapida ricerca dei Tutor disponibili che soddisfino le sue necessità. Le informazioni dettagliate disponibili e i feedback rilasciati da altri utenti lo fanno sentire subito più sicuro e in un attimo Marco riesce a trovare il Tutor ideale al giusto prezzo. In pochi minuti l’incontro per la lezione è fissato. Dopo la ripetizione Marco è molto soddisfatto e decide di lasciare al suo Tutor un feedback positivo.</w:t>
+      </w:r>
+    </w:p>
+    <w:p>
+      <w:pPr>
+        <w:rPr>
+          <w:rFonts w:ascii="Arial" w:hAnsi="Arial" w:cs="Arial"/>
+          <w:lang w:val="it-IT"/>
+        </w:rPr>
+      </w:pPr>
+    </w:p>
+    <w:p>
+      <w:pPr>
+        <w:rPr>
+          <w:rFonts w:ascii="Arial" w:hAnsi="Arial" w:cs="Arial"/>
+          <w:lang w:val="it-IT"/>
+        </w:rPr>
+      </w:pPr>
+    </w:p>
+    <w:p>
+      <w:pPr>
+        <w:rPr>
+          <w:rFonts w:ascii="Arial" w:hAnsi="Arial" w:cs="Arial"/>
+          <w:lang w:val="it-IT"/>
+        </w:rPr>
+      </w:pPr>
+    </w:p>
+    <w:p>
+      <w:pPr>
+        <w:rPr>
+          <w:rFonts w:ascii="Arial" w:hAnsi="Arial" w:cs="Arial"/>
+          <w:lang w:val="it-IT"/>
+        </w:rPr>
+      </w:pPr>
+    </w:p>
+    <w:p>
+      <w:pPr>
+        <w:rPr>
+          <w:rFonts w:ascii="Arial" w:hAnsi="Arial" w:cs="Arial"/>
+          <w:lang w:val="it-IT"/>
+        </w:rPr>
+      </w:pPr>
+    </w:p>
+    <w:p>
+      <w:pPr>
+        <w:rPr>
+          <w:rFonts w:ascii="Arial" w:hAnsi="Arial" w:cs="Arial"/>
+          <w:lang w:val="it-IT"/>
+        </w:rPr>
+      </w:pPr>
+    </w:p>
+    <w:p>
+      <w:pPr>
+        <w:rPr>
+          <w:rFonts w:ascii="Arial" w:hAnsi="Arial" w:cs="Arial"/>
+          <w:lang w:val="it-IT"/>
+        </w:rPr>
+      </w:pPr>
+    </w:p>
+    <w:p>
+      <w:pPr>
+        <w:rPr>
+          <w:rFonts w:ascii="Arial" w:hAnsi="Arial" w:cs="Arial"/>
+          <w:lang w:val="it-IT"/>
+        </w:rPr>
+      </w:pPr>
+    </w:p>
+    <w:p>
+      <w:pPr>
+        <w:rPr>
+          <w:rFonts w:ascii="Arial" w:hAnsi="Arial" w:cs="Arial"/>
+          <w:lang w:val="it-IT"/>
+        </w:rPr>
+      </w:pPr>
+    </w:p>
+    <w:p>
+      <w:pPr>
+        <w:rPr>
+          <w:rFonts w:ascii="Arial" w:hAnsi="Arial" w:cs="Arial"/>
+          <w:lang w:val="it-IT"/>
+        </w:rPr>
+      </w:pPr>
+    </w:p>
+    <w:p>
+      <w:pPr>
+        <w:rPr>
+          <w:rFonts w:ascii="Arial" w:hAnsi="Arial" w:cs="Arial"/>
+          <w:lang w:val="it-IT"/>
+        </w:rPr>
+      </w:pPr>
+    </w:p>
+    <w:p>
+      <w:pPr>
+        <w:rPr>
+          <w:rFonts w:ascii="Arial" w:hAnsi="Arial" w:cs="Arial"/>
+          <w:lang w:val="it-IT"/>
+        </w:rPr>
+      </w:pPr>
+    </w:p>
+    <w:p>
+      <w:pPr>
+        <w:rPr>
+          <w:rFonts w:ascii="Arial" w:hAnsi="Arial" w:cs="Arial"/>
+          <w:lang w:val="it-IT"/>
+        </w:rPr>
+      </w:pPr>
+    </w:p>
+    <w:p>
+      <w:pPr>
+        <w:rPr>
+          <w:rFonts w:ascii="Arial" w:hAnsi="Arial" w:cs="Arial"/>
+          <w:lang w:val="it-IT"/>
+        </w:rPr>
+      </w:pPr>
+    </w:p>
+    <w:p>
+      <w:pPr>
+        <w:rPr>
+          <w:rFonts w:ascii="Arial" w:hAnsi="Arial" w:cs="Arial"/>
+          <w:lang w:val="it-IT"/>
+        </w:rPr>
+      </w:pPr>
+    </w:p>
+    <w:p>
+      <w:pPr>
+        <w:rPr>
+          <w:rFonts w:ascii="Arial" w:hAnsi="Arial" w:cs="Arial"/>
+          <w:lang w:val="it-IT"/>
+        </w:rPr>
+      </w:pPr>
+    </w:p>
+    <w:p>
+      <w:pPr>
+        <w:rPr>
+          <w:rFonts w:ascii="Arial" w:hAnsi="Arial" w:cs="Arial"/>
+          <w:lang w:val="it-IT"/>
+        </w:rPr>
+      </w:pPr>
+    </w:p>
+    <w:p>
+      <w:pPr>
+        <w:rPr>
+          <w:rFonts w:ascii="Arial" w:hAnsi="Arial" w:cs="Arial"/>
+          <w:lang w:val="it-IT"/>
+        </w:rPr>
+      </w:pPr>
+    </w:p>
+    <w:p>
+      <w:pPr>
+        <w:rPr>
+          <w:rFonts w:ascii="Arial" w:hAnsi="Arial" w:cs="Arial"/>
+          <w:lang w:val="it-IT"/>
+        </w:rPr>
+      </w:pPr>
+    </w:p>
+    <w:p>
+      <w:pPr>
+        <w:rPr>
+          <w:rFonts w:ascii="Arial" w:hAnsi="Arial" w:cs="Arial"/>
+          <w:lang w:val="it-IT"/>
+        </w:rPr>
+      </w:pPr>
+    </w:p>
+    <w:p>
+      <w:pPr>
+        <w:rPr>
+          <w:rFonts w:ascii="Arial" w:hAnsi="Arial" w:cs="Arial"/>
+          <w:lang w:val="it-IT"/>
+        </w:rPr>
+      </w:pPr>
+    </w:p>
+    <w:p>
+      <w:pPr>
+        <w:rPr>
+          <w:rFonts w:ascii="Arial" w:hAnsi="Arial" w:cs="Arial"/>
+          <w:lang w:val="it-IT"/>
+        </w:rPr>
+      </w:pPr>
+    </w:p>
+    <w:p>
+      <w:pPr>
+        <w:rPr>
+          <w:rFonts w:ascii="Arial" w:hAnsi="Arial" w:cs="Arial"/>
+          <w:lang w:val="it-IT"/>
+        </w:rPr>
+      </w:pPr>
+    </w:p>
+    <w:p>
+      <w:pPr>
+        <w:rPr>
+          <w:rFonts w:ascii="Arial" w:hAnsi="Arial" w:cs="Arial"/>
+          <w:lang w:val="it-IT"/>
+        </w:rPr>
+      </w:pPr>
+    </w:p>
+    <w:p>
+      <w:pPr>
+        <w:rPr>
+          <w:rFonts w:ascii="Arial" w:hAnsi="Arial" w:cs="Arial"/>
+          <w:lang w:val="it-IT"/>
+        </w:rPr>
+      </w:pPr>
+    </w:p>
+    <w:p>
+      <w:pPr>
+        <w:rPr>
+          <w:rFonts w:ascii="Arial" w:hAnsi="Arial" w:cs="Arial"/>
+          <w:lang w:val="it-IT"/>
+        </w:rPr>
+      </w:pPr>
+    </w:p>
+    <w:p>
+      <w:pPr>
+        <w:rPr>
+          <w:rFonts w:ascii="Arial" w:hAnsi="Arial" w:cs="Arial"/>
           <w:lang w:val="it-IT"/>
         </w:rPr>
       </w:pPr>
@@ -2503,6 +3202,7 @@
           <w:noProof/>
           <w:lang w:val="it-IT" w:eastAsia="it-IT"/>
         </w:rPr>
+        <w:lastRenderedPageBreak/>
         <w:drawing>
           <wp:anchor distT="0" distB="0" distL="114300" distR="114300" simplePos="0" relativeHeight="251672576" behindDoc="0" locked="0" layoutInCell="1" allowOverlap="1" wp14:anchorId="22A7F23D" wp14:editId="2004E1B5">
             <wp:simplePos x="0" y="0"/>
@@ -2647,7 +3347,21 @@
         <w:rPr>
           <w:rFonts w:ascii="Arial" w:hAnsi="Arial" w:cs="Arial"/>
         </w:rPr>
-        <w:t xml:space="preserve"> For each view and for each main navigation flow you have to describe your design decisions and their main objectives.</w:t>
+        <w:t xml:space="preserve"> For each view and for each main navigation flow you </w:t>
+      </w:r>
+      <w:proofErr w:type="gramStart"/>
+      <w:r>
+        <w:rPr>
+          <w:rFonts w:ascii="Arial" w:hAnsi="Arial" w:cs="Arial"/>
+        </w:rPr>
+        <w:t>have to</w:t>
+      </w:r>
+      <w:proofErr w:type="gramEnd"/>
+      <w:r>
+        <w:rPr>
+          <w:rFonts w:ascii="Arial" w:hAnsi="Arial" w:cs="Arial"/>
+        </w:rPr>
+        <w:t xml:space="preserve"> describe your design decisions and their main objectives.</w:t>
       </w:r>
     </w:p>
     <w:p>
@@ -2671,6 +3385,23 @@
         <w:jc w:val="both"/>
         <w:rPr>
           <w:rFonts w:ascii="Arial" w:hAnsi="Arial" w:cs="Arial"/>
+        </w:rPr>
+      </w:pPr>
+    </w:p>
+    <w:p>
+      <w:pPr>
+        <w:jc w:val="both"/>
+        <w:rPr>
+          <w:rFonts w:ascii="Arial" w:hAnsi="Arial" w:cs="Arial"/>
+        </w:rPr>
+      </w:pPr>
+    </w:p>
+    <w:p>
+      <w:pPr>
+        <w:jc w:val="both"/>
+        <w:rPr>
+          <w:rFonts w:ascii="Arial" w:hAnsi="Arial" w:cs="Arial"/>
+          <w:lang w:val="it-IT"/>
         </w:rPr>
       </w:pPr>
       <w:r>
@@ -2679,12 +3410,11 @@
           <w:noProof/>
           <w:lang w:val="it-IT" w:eastAsia="it-IT"/>
         </w:rPr>
-        <w:lastRenderedPageBreak/>
         <w:drawing>
-          <wp:inline distT="0" distB="0" distL="0" distR="0" wp14:anchorId="474263B3" wp14:editId="5C8A8B2F">
-            <wp:extent cx="6819900" cy="5174425"/>
+          <wp:inline distT="0" distB="0" distL="0" distR="0" wp14:anchorId="4BD9A75E" wp14:editId="1A8EBC85">
+            <wp:extent cx="6334125" cy="5270500"/>
             <wp:effectExtent l="0" t="0" r="0" b="0"/>
-            <wp:docPr id="4" name="Immagine 4"/>
+            <wp:docPr id="6" name="Immagine 6" descr="navigation_model_buono.png"/>
             <wp:cNvGraphicFramePr>
               <a:graphicFrameLocks xmlns:a="http://schemas.openxmlformats.org/drawingml/2006/main" noChangeAspect="1"/>
             </wp:cNvGraphicFramePr>
@@ -2692,23 +3422,36 @@
               <a:graphicData uri="http://schemas.openxmlformats.org/drawingml/2006/picture">
                 <pic:pic xmlns:pic="http://schemas.openxmlformats.org/drawingml/2006/picture">
                   <pic:nvPicPr>
-                    <pic:cNvPr id="4" name="navigation_model.png"/>
-                    <pic:cNvPicPr/>
+                    <pic:cNvPr id="0" name="Picture 3" descr="navigation_model_buono.png"/>
+                    <pic:cNvPicPr>
+                      <a:picLocks noChangeAspect="1" noChangeArrowheads="1"/>
+                    </pic:cNvPicPr>
                   </pic:nvPicPr>
                   <pic:blipFill>
-                    <a:blip r:embed="rId16"/>
+                    <a:blip r:embed="rId16">
+                      <a:extLst>
+                        <a:ext uri="{28A0092B-C50C-407E-A947-70E740481C1C}">
+                          <a14:useLocalDpi xmlns:a14="http://schemas.microsoft.com/office/drawing/2010/main" val="0"/>
+                        </a:ext>
+                      </a:extLst>
+                    </a:blip>
+                    <a:srcRect/>
                     <a:stretch>
                       <a:fillRect/>
                     </a:stretch>
                   </pic:blipFill>
-                  <pic:spPr>
+                  <pic:spPr bwMode="auto">
                     <a:xfrm>
                       <a:off x="0" y="0"/>
-                      <a:ext cx="6823636" cy="5177259"/>
+                      <a:ext cx="6334125" cy="5270500"/>
                     </a:xfrm>
                     <a:prstGeom prst="rect">
                       <a:avLst/>
                     </a:prstGeom>
+                    <a:noFill/>
+                    <a:ln>
+                      <a:noFill/>
+                    </a:ln>
                   </pic:spPr>
                 </pic:pic>
               </a:graphicData>
@@ -2722,8 +3465,134 @@
         <w:jc w:val="both"/>
         <w:rPr>
           <w:rFonts w:ascii="Arial" w:hAnsi="Arial" w:cs="Arial"/>
-        </w:rPr>
-      </w:pPr>
+          <w:lang w:val="it-IT"/>
+        </w:rPr>
+      </w:pPr>
+      <w:r>
+        <w:rPr>
+          <w:rFonts w:ascii="Arial" w:hAnsi="Arial" w:cs="Arial"/>
+          <w:lang w:val="it-IT"/>
+        </w:rPr>
+        <w:t>(*)</w:t>
+      </w:r>
+      <w:r>
+        <w:rPr>
+          <w:rFonts w:ascii="Arial" w:hAnsi="Arial" w:cs="Arial"/>
+          <w:lang w:val="it-IT"/>
+        </w:rPr>
+        <w:t xml:space="preserve"> </w:t>
+      </w:r>
+      <w:r>
+        <w:rPr>
+          <w:rFonts w:ascii="Arial" w:hAnsi="Arial" w:cs="Arial"/>
+          <w:lang w:val="it-IT"/>
+        </w:rPr>
+        <w:t xml:space="preserve">Le pagine </w:t>
+      </w:r>
+      <w:r>
+        <w:rPr>
+          <w:rFonts w:ascii="Arial" w:hAnsi="Arial" w:cs="Arial"/>
+          <w:lang w:val="it-IT"/>
+        </w:rPr>
+        <w:t>sono raggiungibili dal</w:t>
+      </w:r>
+      <w:r>
+        <w:rPr>
+          <w:rFonts w:ascii="Arial" w:hAnsi="Arial" w:cs="Arial"/>
+          <w:lang w:val="it-IT"/>
+        </w:rPr>
+        <w:t xml:space="preserve"> menù</w:t>
+      </w:r>
+      <w:r>
+        <w:rPr>
+          <w:rFonts w:ascii="Arial" w:hAnsi="Arial" w:cs="Arial"/>
+          <w:lang w:val="it-IT"/>
+        </w:rPr>
+        <w:t>.</w:t>
+      </w:r>
+      <w:r>
+        <w:rPr>
+          <w:rFonts w:ascii="Arial" w:hAnsi="Arial" w:cs="Arial"/>
+          <w:lang w:val="it-IT"/>
+        </w:rPr>
+        <w:t xml:space="preserve"> </w:t>
+      </w:r>
+      <w:r>
+        <w:rPr>
+          <w:rFonts w:ascii="Arial" w:hAnsi="Arial" w:cs="Arial"/>
+          <w:lang w:val="it-IT"/>
+        </w:rPr>
+        <w:t xml:space="preserve">Se si è loggati nel menù non ci sarà l’opzione “Registrati” </w:t>
+      </w:r>
+      <w:proofErr w:type="gramStart"/>
+      <w:r>
+        <w:rPr>
+          <w:rFonts w:ascii="Arial" w:hAnsi="Arial" w:cs="Arial"/>
+          <w:lang w:val="it-IT"/>
+        </w:rPr>
+        <w:t>e “</w:t>
+      </w:r>
+      <w:proofErr w:type="gramEnd"/>
+      <w:r>
+        <w:rPr>
+          <w:rFonts w:ascii="Arial" w:hAnsi="Arial" w:cs="Arial"/>
+          <w:lang w:val="it-IT"/>
+        </w:rPr>
+        <w:t>Login” ma quella per effettu</w:t>
+      </w:r>
+      <w:r>
+        <w:rPr>
+          <w:rFonts w:ascii="Arial" w:hAnsi="Arial" w:cs="Arial"/>
+          <w:lang w:val="it-IT"/>
+        </w:rPr>
+        <w:t xml:space="preserve">are il </w:t>
+      </w:r>
+      <w:proofErr w:type="spellStart"/>
+      <w:r>
+        <w:rPr>
+          <w:rFonts w:ascii="Arial" w:hAnsi="Arial" w:cs="Arial"/>
+          <w:lang w:val="it-IT"/>
+        </w:rPr>
+        <w:t>Logout</w:t>
+      </w:r>
+      <w:proofErr w:type="spellEnd"/>
+      <w:r>
+        <w:rPr>
+          <w:rFonts w:ascii="Arial" w:hAnsi="Arial" w:cs="Arial"/>
+          <w:lang w:val="it-IT"/>
+        </w:rPr>
+        <w:t xml:space="preserve"> e per accedere a “Il Mio Profilo”</w:t>
+      </w:r>
+      <w:r>
+        <w:rPr>
+          <w:rFonts w:ascii="Arial" w:hAnsi="Arial" w:cs="Arial"/>
+          <w:lang w:val="it-IT"/>
+        </w:rPr>
+        <w:t>.</w:t>
+      </w:r>
+      <w:r>
+        <w:rPr>
+          <w:rFonts w:ascii="Arial" w:hAnsi="Arial" w:cs="Arial"/>
+          <w:lang w:val="it-IT"/>
+        </w:rPr>
+        <w:t xml:space="preserve"> Il menù sarà accessibile da ogni </w:t>
+      </w:r>
+      <w:proofErr w:type="spellStart"/>
+      <w:r>
+        <w:rPr>
+          <w:rFonts w:ascii="Arial" w:hAnsi="Arial" w:cs="Arial"/>
+          <w:lang w:val="it-IT"/>
+        </w:rPr>
+        <w:t>view</w:t>
+      </w:r>
+      <w:proofErr w:type="spellEnd"/>
+      <w:r>
+        <w:rPr>
+          <w:rFonts w:ascii="Arial" w:hAnsi="Arial" w:cs="Arial"/>
+          <w:lang w:val="it-IT"/>
+        </w:rPr>
+        <w:t xml:space="preserve"> dell’applicazione.</w:t>
+      </w:r>
     </w:p>
     <w:p>
       <w:pPr>
@@ -2733,6 +3602,58 @@
           <w:lang w:val="it-IT"/>
         </w:rPr>
       </w:pPr>
+      <w:r>
+        <w:rPr>
+          <w:rFonts w:ascii="Arial" w:hAnsi="Arial" w:cs="Arial"/>
+          <w:lang w:val="it-IT"/>
+        </w:rPr>
+        <w:lastRenderedPageBreak/>
+        <w:t xml:space="preserve">(1) </w:t>
+      </w:r>
+      <w:r>
+        <w:rPr>
+          <w:rFonts w:ascii="Arial" w:hAnsi="Arial" w:cs="Arial"/>
+          <w:lang w:val="it-IT"/>
+        </w:rPr>
+        <w:t>Se non si è ancora loggati si verrà indirizzati nella pagina “Login”. Al termine della procedura di Login sarà possibile inserire l’annuncio.</w:t>
+      </w:r>
+      <w:r>
+        <w:rPr>
+          <w:rFonts w:ascii="Arial" w:hAnsi="Arial" w:cs="Arial"/>
+          <w:lang w:val="it-IT"/>
+        </w:rPr>
+        <w:t xml:space="preserve"> </w:t>
+      </w:r>
+      <w:proofErr w:type="spellStart"/>
+      <w:r>
+        <w:rPr>
+          <w:rFonts w:ascii="Arial" w:hAnsi="Arial" w:cs="Arial"/>
+          <w:lang w:val="it-IT"/>
+        </w:rPr>
+        <w:t>Dopodichè</w:t>
+      </w:r>
+      <w:proofErr w:type="spellEnd"/>
+      <w:r>
+        <w:rPr>
+          <w:rFonts w:ascii="Arial" w:hAnsi="Arial" w:cs="Arial"/>
+          <w:lang w:val="it-IT"/>
+        </w:rPr>
+        <w:t xml:space="preserve"> si verrà</w:t>
+      </w:r>
+      <w:r>
+        <w:rPr>
+          <w:rFonts w:ascii="Arial" w:hAnsi="Arial" w:cs="Arial"/>
+          <w:lang w:val="it-IT"/>
+        </w:rPr>
+        <w:t xml:space="preserve"> reindirizzati sul proprio profilo</w:t>
+      </w:r>
+      <w:r>
+        <w:rPr>
+          <w:rFonts w:ascii="Arial" w:hAnsi="Arial" w:cs="Arial"/>
+          <w:lang w:val="it-IT"/>
+        </w:rPr>
+        <w:t>.</w:t>
+      </w:r>
     </w:p>
     <w:p>
       <w:pPr>
@@ -2747,7 +3668,71 @@
           <w:rFonts w:ascii="Arial" w:hAnsi="Arial" w:cs="Arial"/>
           <w:lang w:val="it-IT"/>
         </w:rPr>
-        <w:t>(*)</w:t>
+        <w:t>(2</w:t>
+      </w:r>
+      <w:r>
+        <w:rPr>
+          <w:rFonts w:ascii="Arial" w:hAnsi="Arial" w:cs="Arial"/>
+          <w:lang w:val="it-IT"/>
+        </w:rPr>
+        <w:t xml:space="preserve">) In questa pagina </w:t>
+      </w:r>
+      <w:r>
+        <w:rPr>
+          <w:rFonts w:ascii="Arial" w:hAnsi="Arial" w:cs="Arial"/>
+          <w:lang w:val="it-IT"/>
+        </w:rPr>
+        <w:t xml:space="preserve">è possibile </w:t>
+      </w:r>
+      <w:r>
+        <w:rPr>
+          <w:rFonts w:ascii="Arial" w:hAnsi="Arial" w:cs="Arial"/>
+          <w:lang w:val="it-IT"/>
+        </w:rPr>
+        <w:t>visualizzare le inf</w:t>
+      </w:r>
+      <w:r>
+        <w:rPr>
+          <w:rFonts w:ascii="Arial" w:hAnsi="Arial" w:cs="Arial"/>
+          <w:lang w:val="it-IT"/>
+        </w:rPr>
+        <w:t>ormazioni</w:t>
+      </w:r>
+      <w:r>
+        <w:rPr>
+          <w:rFonts w:ascii="Arial" w:hAnsi="Arial" w:cs="Arial"/>
+          <w:lang w:val="it-IT"/>
+        </w:rPr>
+        <w:t xml:space="preserve"> del proprio profilo, </w:t>
+      </w:r>
+      <w:r>
+        <w:rPr>
+          <w:rFonts w:ascii="Arial" w:hAnsi="Arial" w:cs="Arial"/>
+          <w:lang w:val="it-IT"/>
+        </w:rPr>
+        <w:t>i feedback ricevuti</w:t>
+      </w:r>
+      <w:r>
+        <w:rPr>
+          <w:rFonts w:ascii="Arial" w:hAnsi="Arial" w:cs="Arial"/>
+          <w:lang w:val="it-IT"/>
+        </w:rPr>
+        <w:t xml:space="preserve"> e </w:t>
+      </w:r>
+      <w:r>
+        <w:rPr>
+          <w:rFonts w:ascii="Arial" w:hAnsi="Arial" w:cs="Arial"/>
+          <w:lang w:val="it-IT"/>
+        </w:rPr>
+        <w:t xml:space="preserve">gli annunci </w:t>
+      </w:r>
+      <w:proofErr w:type="gramStart"/>
+      <w:r>
+        <w:rPr>
+          <w:rFonts w:ascii="Arial" w:hAnsi="Arial" w:cs="Arial"/>
+          <w:lang w:val="it-IT"/>
+        </w:rPr>
+        <w:t>pubblicati</w:t>
       </w:r>
       <w:r>
         <w:rPr>
@@ -2761,64 +3746,77 @@
           <w:rFonts w:ascii="Arial" w:hAnsi="Arial" w:cs="Arial"/>
           <w:lang w:val="it-IT"/>
         </w:rPr>
-        <w:t xml:space="preserve">Le pagine </w:t>
-      </w:r>
-      <w:r>
-        <w:rPr>
-          <w:rFonts w:ascii="Arial" w:hAnsi="Arial" w:cs="Arial"/>
-          <w:lang w:val="it-IT"/>
-        </w:rPr>
-        <w:t>sono raggiungibili dal</w:t>
-      </w:r>
-      <w:r>
-        <w:rPr>
-          <w:rFonts w:ascii="Arial" w:hAnsi="Arial" w:cs="Arial"/>
-          <w:lang w:val="it-IT"/>
-        </w:rPr>
-        <w:t xml:space="preserve"> menù</w:t>
-      </w:r>
-      <w:r>
-        <w:rPr>
-          <w:rFonts w:ascii="Arial" w:hAnsi="Arial" w:cs="Arial"/>
-          <w:lang w:val="it-IT"/>
-        </w:rPr>
         <w:t>.</w:t>
       </w:r>
-      <w:r>
-        <w:rPr>
-          <w:rFonts w:ascii="Arial" w:hAnsi="Arial" w:cs="Arial"/>
-          <w:lang w:val="it-IT"/>
-        </w:rPr>
-        <w:t xml:space="preserve"> </w:t>
-      </w:r>
-      <w:r>
-        <w:rPr>
-          <w:rFonts w:ascii="Arial" w:hAnsi="Arial" w:cs="Arial"/>
-          <w:lang w:val="it-IT"/>
-        </w:rPr>
-        <w:t xml:space="preserve">Se si è loggati nel menù non ci sarà l’opzione “Registrati” </w:t>
-      </w:r>
-      <w:r>
-        <w:rPr>
-          <w:rFonts w:ascii="Arial" w:hAnsi="Arial" w:cs="Arial"/>
-          <w:lang w:val="it-IT"/>
-        </w:rPr>
-        <w:t>e “Login” ma quella per effettu</w:t>
-      </w:r>
-      <w:r>
-        <w:rPr>
-          <w:rFonts w:ascii="Arial" w:hAnsi="Arial" w:cs="Arial"/>
-          <w:lang w:val="it-IT"/>
-        </w:rPr>
-        <w:t>are il Logout</w:t>
-      </w:r>
-      <w:r>
-        <w:rPr>
-          <w:rFonts w:ascii="Arial" w:hAnsi="Arial" w:cs="Arial"/>
-          <w:lang w:val="it-IT"/>
-        </w:rPr>
-        <w:t xml:space="preserve"> e per accedere a “Il Mio Profilo”</w:t>
-      </w:r>
+      <w:proofErr w:type="gramEnd"/>
+    </w:p>
+    <w:p>
+      <w:pPr>
+        <w:jc w:val="both"/>
+        <w:rPr>
+          <w:rFonts w:ascii="Arial" w:hAnsi="Arial" w:cs="Arial"/>
+          <w:u w:val="single"/>
+          <w:lang w:val="it-IT"/>
+        </w:rPr>
+      </w:pPr>
+      <w:r>
+        <w:rPr>
+          <w:rFonts w:ascii="Arial" w:hAnsi="Arial" w:cs="Arial"/>
+          <w:lang w:val="it-IT"/>
+        </w:rPr>
+        <w:t>(3</w:t>
+      </w:r>
+      <w:r>
+        <w:rPr>
+          <w:rFonts w:ascii="Arial" w:hAnsi="Arial" w:cs="Arial"/>
+          <w:lang w:val="it-IT"/>
+        </w:rPr>
+        <w:t>) Se non si è ancora loggati si verrà indirizzati nella pagina “Login”. Al termine della p</w:t>
+      </w:r>
+      <w:r>
+        <w:rPr>
+          <w:rFonts w:ascii="Arial" w:hAnsi="Arial" w:cs="Arial"/>
+          <w:lang w:val="it-IT"/>
+        </w:rPr>
+        <w:t>rocedura di Login</w:t>
+      </w:r>
+      <w:r>
+        <w:rPr>
+          <w:rFonts w:ascii="Arial" w:hAnsi="Arial" w:cs="Arial"/>
+          <w:lang w:val="it-IT"/>
+        </w:rPr>
+        <w:t xml:space="preserve"> si tornerà alla pagina “</w:t>
+      </w:r>
+      <w:r>
+        <w:rPr>
+          <w:rFonts w:ascii="Arial" w:hAnsi="Arial" w:cs="Arial"/>
+          <w:lang w:val="it-IT"/>
+        </w:rPr>
+        <w:t>Richiesta Prenotazione</w:t>
+      </w:r>
+      <w:r>
+        <w:rPr>
+          <w:rFonts w:ascii="Arial" w:hAnsi="Arial" w:cs="Arial"/>
+          <w:lang w:val="it-IT"/>
+        </w:rPr>
+        <w:t xml:space="preserve">” nella quale sarà possibile </w:t>
+      </w:r>
+      <w:r>
+        <w:rPr>
+          <w:rFonts w:ascii="Arial" w:hAnsi="Arial" w:cs="Arial"/>
+          <w:lang w:val="it-IT"/>
+        </w:rPr>
+        <w:t xml:space="preserve">riempire il </w:t>
+      </w:r>
+      <w:proofErr w:type="spellStart"/>
+      <w:r>
+        <w:rPr>
+          <w:rFonts w:ascii="Arial" w:hAnsi="Arial" w:cs="Arial"/>
+          <w:lang w:val="it-IT"/>
+        </w:rPr>
+        <w:t>form</w:t>
+      </w:r>
+      <w:proofErr w:type="spellEnd"/>
       <w:r>
         <w:rPr>
           <w:rFonts w:ascii="Arial" w:hAnsi="Arial" w:cs="Arial"/>
@@ -2826,198 +3824,22 @@
         </w:rPr>
         <w:t>.</w:t>
       </w:r>
-      <w:r>
-        <w:rPr>
-          <w:rFonts w:ascii="Arial" w:hAnsi="Arial" w:cs="Arial"/>
-          <w:lang w:val="it-IT"/>
-        </w:rPr>
-        <w:t xml:space="preserve"> Il menù sarà accessibile da ogni view dell’applicazione.</w:t>
-      </w:r>
     </w:p>
     <w:p>
       <w:pPr>
         <w:jc w:val="both"/>
         <w:rPr>
           <w:rFonts w:ascii="Arial" w:hAnsi="Arial" w:cs="Arial"/>
-          <w:lang w:val="it-IT"/>
-        </w:rPr>
-      </w:pPr>
-      <w:r>
-        <w:rPr>
-          <w:rFonts w:ascii="Arial" w:hAnsi="Arial" w:cs="Arial"/>
-          <w:lang w:val="it-IT"/>
-        </w:rPr>
-        <w:t xml:space="preserve">(1) </w:t>
-      </w:r>
-      <w:r>
-        <w:rPr>
-          <w:rFonts w:ascii="Arial" w:hAnsi="Arial" w:cs="Arial"/>
-          <w:lang w:val="it-IT"/>
-        </w:rPr>
-        <w:t>Se non si è ancora loggati si verrà indirizzati nella pagina “Login”. Al termine della procedura di Login sarà possibile inserire l’annuncio.</w:t>
-      </w:r>
-      <w:r>
-        <w:rPr>
-          <w:rFonts w:ascii="Arial" w:hAnsi="Arial" w:cs="Arial"/>
-          <w:lang w:val="it-IT"/>
-        </w:rPr>
-        <w:t xml:space="preserve"> </w:t>
-      </w:r>
-      <w:r>
-        <w:rPr>
-          <w:rFonts w:ascii="Arial" w:hAnsi="Arial" w:cs="Arial"/>
-          <w:lang w:val="it-IT"/>
-        </w:rPr>
-        <w:t>Dopodichè si verrà</w:t>
-      </w:r>
-      <w:r>
-        <w:rPr>
-          <w:rFonts w:ascii="Arial" w:hAnsi="Arial" w:cs="Arial"/>
-          <w:lang w:val="it-IT"/>
-        </w:rPr>
-        <w:t xml:space="preserve"> reindirizzati sul proprio profilo</w:t>
-      </w:r>
-      <w:r>
-        <w:rPr>
-          <w:rFonts w:ascii="Arial" w:hAnsi="Arial" w:cs="Arial"/>
-          <w:lang w:val="it-IT"/>
-        </w:rPr>
-        <w:t>.</w:t>
-      </w:r>
-    </w:p>
-    <w:p>
-      <w:pPr>
-        <w:jc w:val="both"/>
-        <w:rPr>
-          <w:rFonts w:ascii="Arial" w:hAnsi="Arial" w:cs="Arial"/>
-          <w:lang w:val="it-IT"/>
-        </w:rPr>
-      </w:pPr>
-      <w:r>
-        <w:rPr>
-          <w:rFonts w:ascii="Arial" w:hAnsi="Arial" w:cs="Arial"/>
-          <w:lang w:val="it-IT"/>
-        </w:rPr>
-        <w:t>(2</w:t>
-      </w:r>
-      <w:r>
-        <w:rPr>
-          <w:rFonts w:ascii="Arial" w:hAnsi="Arial" w:cs="Arial"/>
-          <w:lang w:val="it-IT"/>
-        </w:rPr>
-        <w:t xml:space="preserve">) In questa pagina </w:t>
-      </w:r>
-      <w:r>
-        <w:rPr>
-          <w:rFonts w:ascii="Arial" w:hAnsi="Arial" w:cs="Arial"/>
-          <w:lang w:val="it-IT"/>
-        </w:rPr>
-        <w:t xml:space="preserve">è possibile </w:t>
-      </w:r>
-      <w:r>
-        <w:rPr>
-          <w:rFonts w:ascii="Arial" w:hAnsi="Arial" w:cs="Arial"/>
-          <w:lang w:val="it-IT"/>
-        </w:rPr>
-        <w:t>visualizzare le inf</w:t>
-      </w:r>
-      <w:r>
-        <w:rPr>
-          <w:rFonts w:ascii="Arial" w:hAnsi="Arial" w:cs="Arial"/>
-          <w:lang w:val="it-IT"/>
-        </w:rPr>
-        <w:t>ormazioni del proprio profilo, l’annuncio pubblicato e i feedback ricevuti</w:t>
-      </w:r>
-      <w:r>
-        <w:rPr>
-          <w:rFonts w:ascii="Arial" w:hAnsi="Arial" w:cs="Arial"/>
-          <w:lang w:val="it-IT"/>
-        </w:rPr>
-        <w:t>.</w:t>
-      </w:r>
-    </w:p>
-    <w:p>
-      <w:pPr>
-        <w:jc w:val="both"/>
-        <w:rPr>
-          <w:rFonts w:ascii="Arial" w:hAnsi="Arial" w:cs="Arial"/>
           <w:u w:val="single"/>
           <w:lang w:val="it-IT"/>
         </w:rPr>
       </w:pPr>
-      <w:r>
-        <w:rPr>
-          <w:rFonts w:ascii="Arial" w:hAnsi="Arial" w:cs="Arial"/>
-          <w:lang w:val="it-IT"/>
-        </w:rPr>
-        <w:t>(3</w:t>
-      </w:r>
-      <w:r>
-        <w:rPr>
-          <w:rFonts w:ascii="Arial" w:hAnsi="Arial" w:cs="Arial"/>
-          <w:lang w:val="it-IT"/>
-        </w:rPr>
-        <w:t>) Se non si è ancora loggati si verrà indirizzati nella pagina “Login”. Al termine della p</w:t>
-      </w:r>
-      <w:r>
-        <w:rPr>
-          <w:rFonts w:ascii="Arial" w:hAnsi="Arial" w:cs="Arial"/>
-          <w:lang w:val="it-IT"/>
-        </w:rPr>
-        <w:t>rocedura di Login</w:t>
-      </w:r>
-      <w:r>
-        <w:rPr>
-          <w:rFonts w:ascii="Arial" w:hAnsi="Arial" w:cs="Arial"/>
-          <w:lang w:val="it-IT"/>
-        </w:rPr>
-        <w:t xml:space="preserve"> si tornerà alla pagina “</w:t>
-      </w:r>
-      <w:r>
-        <w:rPr>
-          <w:rFonts w:ascii="Arial" w:hAnsi="Arial" w:cs="Arial"/>
-          <w:lang w:val="it-IT"/>
-        </w:rPr>
-        <w:t>Richiesta Prenotazione</w:t>
-      </w:r>
-      <w:r>
-        <w:rPr>
-          <w:rFonts w:ascii="Arial" w:hAnsi="Arial" w:cs="Arial"/>
-          <w:lang w:val="it-IT"/>
-        </w:rPr>
-        <w:t xml:space="preserve">” nella quale sarà possibile </w:t>
-      </w:r>
-      <w:r>
-        <w:rPr>
-          <w:rFonts w:ascii="Arial" w:hAnsi="Arial" w:cs="Arial"/>
-          <w:lang w:val="it-IT"/>
-        </w:rPr>
-        <w:t>riempire il form</w:t>
-      </w:r>
-      <w:r>
-        <w:rPr>
-          <w:rFonts w:ascii="Arial" w:hAnsi="Arial" w:cs="Arial"/>
-          <w:lang w:val="it-IT"/>
-        </w:rPr>
-        <w:t>.</w:t>
-      </w:r>
-    </w:p>
-    <w:p>
-      <w:pPr>
-        <w:jc w:val="both"/>
-        <w:rPr>
-          <w:rFonts w:ascii="Arial" w:hAnsi="Arial" w:cs="Arial"/>
-          <w:u w:val="single"/>
-          <w:lang w:val="it-IT"/>
-        </w:rPr>
-      </w:pPr>
     </w:p>
     <w:p>
       <w:pPr>
         <w:pStyle w:val="Titolo1"/>
       </w:pPr>
       <w:r>
-        <w:lastRenderedPageBreak/>
         <w:t>Data</w:t>
       </w:r>
     </w:p>
@@ -3053,15 +3875,6 @@
           <w:lang w:eastAsia="it-IT"/>
         </w:rPr>
       </w:pPr>
-    </w:p>
-    <w:p>
-      <w:pPr>
-        <w:jc w:val="both"/>
-        <w:rPr>
-          <w:rFonts w:ascii="Arial" w:hAnsi="Arial" w:cs="Arial"/>
-          <w:u w:val="single"/>
-        </w:rPr>
-      </w:pPr>
       <w:r>
         <w:rPr>
           <w:rFonts w:ascii="Arial" w:hAnsi="Arial" w:cs="Arial"/>
@@ -3069,10 +3882,10 @@
           <w:lang w:val="it-IT" w:eastAsia="it-IT"/>
         </w:rPr>
         <w:drawing>
-          <wp:inline distT="0" distB="0" distL="0" distR="0" wp14:anchorId="52895D01" wp14:editId="1B55080E">
-            <wp:extent cx="6734175" cy="4611152"/>
+          <wp:inline distT="0" distB="0" distL="0" distR="0" wp14:anchorId="4CB8BF58" wp14:editId="11422EF7">
+            <wp:extent cx="6322695" cy="4328160"/>
             <wp:effectExtent l="0" t="0" r="0" b="0"/>
-            <wp:docPr id="1" name="Immagine 1" descr="DataModel.jpg"/>
+            <wp:docPr id="8" name="Immagine 8" descr="DataModel.jpg"/>
             <wp:cNvGraphicFramePr>
               <a:graphicFrameLocks xmlns:a="http://schemas.openxmlformats.org/drawingml/2006/main" noChangeAspect="1"/>
             </wp:cNvGraphicFramePr>
@@ -3080,7 +3893,7 @@
               <a:graphicData uri="http://schemas.openxmlformats.org/drawingml/2006/picture">
                 <pic:pic xmlns:pic="http://schemas.openxmlformats.org/drawingml/2006/picture">
                   <pic:nvPicPr>
-                    <pic:cNvPr id="0" name="Picture 1" descr="DataModel.jpg"/>
+                    <pic:cNvPr id="0" name="Picture 4" descr="DataModel.jpg"/>
                     <pic:cNvPicPr>
                       <a:picLocks noChangeAspect="1" noChangeArrowheads="1"/>
                     </pic:cNvPicPr>
@@ -3101,7 +3914,7 @@
                   <pic:spPr bwMode="auto">
                     <a:xfrm>
                       <a:off x="0" y="0"/>
-                      <a:ext cx="6736369" cy="4612654"/>
+                      <a:ext cx="6322695" cy="4328160"/>
                     </a:xfrm>
                     <a:prstGeom prst="rect">
                       <a:avLst/>
@@ -3123,6 +3936,15 @@
         <w:jc w:val="both"/>
         <w:rPr>
           <w:rFonts w:ascii="Arial" w:hAnsi="Arial" w:cs="Arial"/>
+          <w:u w:val="single"/>
+        </w:rPr>
+      </w:pPr>
+    </w:p>
+    <w:p>
+      <w:pPr>
+        <w:jc w:val="both"/>
+        <w:rPr>
+          <w:rFonts w:ascii="Arial" w:hAnsi="Arial" w:cs="Arial"/>
         </w:rPr>
       </w:pPr>
     </w:p>
@@ -3269,8 +4091,26 @@
           <w:rFonts w:ascii="Arial" w:hAnsi="Arial" w:cs="Arial"/>
           <w:lang w:val="it-IT"/>
         </w:rPr>
-        <w:t>entità Utente racchiude i dati personali dell’utente(Nome,Cognome,Data</w:t>
-      </w:r>
+        <w:t xml:space="preserve">entità Utente racchiude i dati personali </w:t>
+      </w:r>
+      <w:proofErr w:type="gramStart"/>
+      <w:r>
+        <w:rPr>
+          <w:rFonts w:ascii="Arial" w:hAnsi="Arial" w:cs="Arial"/>
+          <w:lang w:val="it-IT"/>
+        </w:rPr>
+        <w:t>dell’utente(</w:t>
+      </w:r>
+      <w:proofErr w:type="spellStart"/>
+      <w:proofErr w:type="gramEnd"/>
+      <w:r>
+        <w:rPr>
+          <w:rFonts w:ascii="Arial" w:hAnsi="Arial" w:cs="Arial"/>
+          <w:lang w:val="it-IT"/>
+        </w:rPr>
+        <w:t>Nome,Cognome,Data</w:t>
+      </w:r>
+      <w:proofErr w:type="spellEnd"/>
       <w:r>
         <w:rPr>
           <w:rFonts w:ascii="Arial" w:hAnsi="Arial" w:cs="Arial"/>
@@ -3292,6 +4132,7 @@
         </w:rPr>
         <w:t xml:space="preserve"> le credenziali di accesso all’</w:t>
       </w:r>
+      <w:proofErr w:type="spellStart"/>
       <w:r>
         <w:rPr>
           <w:rFonts w:ascii="Arial" w:hAnsi="Arial" w:cs="Arial"/>
@@ -3299,12 +4140,39 @@
         </w:rPr>
         <w:t>App</w:t>
       </w:r>
-      <w:r>
-        <w:rPr>
-          <w:rFonts w:ascii="Arial" w:hAnsi="Arial" w:cs="Arial"/>
-          <w:lang w:val="it-IT"/>
-        </w:rPr>
-        <w:t xml:space="preserve">(Email e password). Inoltre ogni utente che inserisce un annuncio diventa un Tutor,come indicato </w:t>
+      <w:proofErr w:type="spellEnd"/>
+      <w:r>
+        <w:rPr>
+          <w:rFonts w:ascii="Arial" w:hAnsi="Arial" w:cs="Arial"/>
+          <w:lang w:val="it-IT"/>
+        </w:rPr>
+        <w:t xml:space="preserve">(Email e password). Inoltre ogni utente che inserisce </w:t>
+      </w:r>
+      <w:r>
+        <w:rPr>
+          <w:rFonts w:ascii="Arial" w:hAnsi="Arial" w:cs="Arial"/>
+          <w:lang w:val="it-IT"/>
+        </w:rPr>
+        <w:lastRenderedPageBreak/>
+        <w:t xml:space="preserve">un annuncio diventa un </w:t>
+      </w:r>
+      <w:proofErr w:type="spellStart"/>
+      <w:proofErr w:type="gramStart"/>
+      <w:r>
+        <w:rPr>
+          <w:rFonts w:ascii="Arial" w:hAnsi="Arial" w:cs="Arial"/>
+          <w:lang w:val="it-IT"/>
+        </w:rPr>
+        <w:t>Tutor,come</w:t>
+      </w:r>
+      <w:proofErr w:type="spellEnd"/>
+      <w:proofErr w:type="gramEnd"/>
+      <w:r>
+        <w:rPr>
+          <w:rFonts w:ascii="Arial" w:hAnsi="Arial" w:cs="Arial"/>
+          <w:lang w:val="it-IT"/>
+        </w:rPr>
+        <w:t xml:space="preserve"> indicato </w:t>
       </w:r>
       <w:r>
         <w:rPr>
@@ -3428,7 +4296,6 @@
           <w:rFonts w:ascii="Arial" w:hAnsi="Arial" w:cs="Arial"/>
           <w:lang w:val="it-IT"/>
         </w:rPr>
-        <w:lastRenderedPageBreak/>
         <w:t xml:space="preserve">L’entità Prenotazione </w:t>
       </w:r>
       <w:r>
@@ -3485,7 +4352,23 @@
           <w:rFonts w:ascii="Arial" w:hAnsi="Arial" w:cs="Arial"/>
           <w:lang w:val="it-IT"/>
         </w:rPr>
-        <w:t>lo stato attuale della richiesta(in attesa, confermata o rifiutata),</w:t>
+        <w:t xml:space="preserve">lo stato attuale della </w:t>
+      </w:r>
+      <w:proofErr w:type="gramStart"/>
+      <w:r>
+        <w:rPr>
+          <w:rFonts w:ascii="Arial" w:hAnsi="Arial" w:cs="Arial"/>
+          <w:lang w:val="it-IT"/>
+        </w:rPr>
+        <w:t>richiesta(</w:t>
+      </w:r>
+      <w:proofErr w:type="gramEnd"/>
+      <w:r>
+        <w:rPr>
+          <w:rFonts w:ascii="Arial" w:hAnsi="Arial" w:cs="Arial"/>
+          <w:lang w:val="it-IT"/>
+        </w:rPr>
+        <w:t>in attesa, confermata o rifiutata),</w:t>
       </w:r>
       <w:r>
         <w:rPr>
@@ -3834,7 +4717,21 @@
         <w:rPr>
           <w:rFonts w:ascii="Arial" w:hAnsi="Arial" w:cs="Arial"/>
         </w:rPr>
-        <w:t xml:space="preserve">. In this phase you have to </w:t>
+        <w:t xml:space="preserve">. In this </w:t>
+      </w:r>
+      <w:proofErr w:type="gramStart"/>
+      <w:r>
+        <w:rPr>
+          <w:rFonts w:ascii="Arial" w:hAnsi="Arial" w:cs="Arial"/>
+        </w:rPr>
+        <w:t>phase</w:t>
+      </w:r>
+      <w:proofErr w:type="gramEnd"/>
+      <w:r>
+        <w:rPr>
+          <w:rFonts w:ascii="Arial" w:hAnsi="Arial" w:cs="Arial"/>
+        </w:rPr>
+        <w:t xml:space="preserve"> you have to </w:t>
       </w:r>
       <w:r>
         <w:rPr>
@@ -4004,153 +4901,8 @@
           <w:rFonts w:ascii="Arial" w:hAnsi="Arial" w:cs="Arial"/>
         </w:rPr>
       </w:pPr>
-    </w:p>
-    <w:p>
-      <w:pPr>
-        <w:rPr>
-          <w:rFonts w:ascii="Arial" w:hAnsi="Arial" w:cs="Arial"/>
-        </w:rPr>
-      </w:pPr>
-    </w:p>
-    <w:p>
-      <w:pPr>
-        <w:rPr>
-          <w:rFonts w:ascii="Arial" w:hAnsi="Arial" w:cs="Arial"/>
-        </w:rPr>
-      </w:pPr>
-    </w:p>
-    <w:p>
-      <w:pPr>
-        <w:rPr>
-          <w:rFonts w:ascii="Arial" w:hAnsi="Arial" w:cs="Arial"/>
-        </w:rPr>
-      </w:pPr>
-    </w:p>
-    <w:p>
-      <w:pPr>
-        <w:rPr>
-          <w:rFonts w:ascii="Arial" w:hAnsi="Arial" w:cs="Arial"/>
-        </w:rPr>
-      </w:pPr>
-    </w:p>
-    <w:p>
-      <w:pPr>
-        <w:rPr>
-          <w:rFonts w:ascii="Arial" w:hAnsi="Arial" w:cs="Arial"/>
-        </w:rPr>
-      </w:pPr>
-    </w:p>
-    <w:p>
-      <w:pPr>
-        <w:rPr>
-          <w:rFonts w:ascii="Arial" w:hAnsi="Arial" w:cs="Arial"/>
-        </w:rPr>
-      </w:pPr>
-    </w:p>
-    <w:p>
-      <w:pPr>
-        <w:rPr>
-          <w:rFonts w:ascii="Arial" w:hAnsi="Arial" w:cs="Arial"/>
-        </w:rPr>
-      </w:pPr>
-    </w:p>
-    <w:p>
-      <w:pPr>
-        <w:rPr>
-          <w:rFonts w:ascii="Arial" w:hAnsi="Arial" w:cs="Arial"/>
-        </w:rPr>
-      </w:pPr>
-    </w:p>
-    <w:p>
-      <w:pPr>
-        <w:rPr>
-          <w:rFonts w:ascii="Arial" w:hAnsi="Arial" w:cs="Arial"/>
-        </w:rPr>
-      </w:pPr>
-    </w:p>
-    <w:p>
-      <w:pPr>
-        <w:rPr>
-          <w:rFonts w:ascii="Arial" w:hAnsi="Arial" w:cs="Arial"/>
-        </w:rPr>
-      </w:pPr>
-    </w:p>
-    <w:p>
-      <w:pPr>
-        <w:rPr>
-          <w:rFonts w:ascii="Arial" w:hAnsi="Arial" w:cs="Arial"/>
-        </w:rPr>
-      </w:pPr>
-    </w:p>
-    <w:p>
-      <w:pPr>
-        <w:rPr>
-          <w:rFonts w:ascii="Arial" w:hAnsi="Arial" w:cs="Arial"/>
-        </w:rPr>
-      </w:pPr>
-    </w:p>
-    <w:p>
-      <w:pPr>
-        <w:rPr>
-          <w:rFonts w:ascii="Arial" w:hAnsi="Arial" w:cs="Arial"/>
-        </w:rPr>
-      </w:pPr>
-    </w:p>
-    <w:p>
-      <w:pPr>
-        <w:rPr>
-          <w:rFonts w:ascii="Arial" w:hAnsi="Arial" w:cs="Arial"/>
-        </w:rPr>
-      </w:pPr>
-    </w:p>
-    <w:p>
-      <w:pPr>
-        <w:rPr>
-          <w:rFonts w:ascii="Arial" w:hAnsi="Arial" w:cs="Arial"/>
-        </w:rPr>
-      </w:pPr>
-    </w:p>
-    <w:p>
-      <w:pPr>
-        <w:rPr>
-          <w:rFonts w:ascii="Arial" w:hAnsi="Arial" w:cs="Arial"/>
-        </w:rPr>
-      </w:pPr>
-    </w:p>
-    <w:p>
-      <w:pPr>
-        <w:rPr>
-          <w:rFonts w:ascii="Arial" w:hAnsi="Arial" w:cs="Arial"/>
-        </w:rPr>
-      </w:pPr>
-    </w:p>
-    <w:p>
-      <w:pPr>
-        <w:rPr>
-          <w:rFonts w:ascii="Arial" w:hAnsi="Arial" w:cs="Arial"/>
-        </w:rPr>
-      </w:pPr>
-    </w:p>
-    <w:p>
-      <w:pPr>
-        <w:rPr>
-          <w:rFonts w:ascii="Arial" w:hAnsi="Arial" w:cs="Arial"/>
-        </w:rPr>
-      </w:pPr>
-    </w:p>
-    <w:p>
-      <w:pPr>
-        <w:rPr>
-          <w:rFonts w:ascii="Arial" w:hAnsi="Arial" w:cs="Arial"/>
-        </w:rPr>
-      </w:pPr>
-    </w:p>
-    <w:p>
-      <w:pPr>
-        <w:rPr>
-          <w:rFonts w:ascii="Arial" w:hAnsi="Arial" w:cs="Arial"/>
-        </w:rPr>
-      </w:pPr>
+      <w:bookmarkStart w:id="0" w:name="_GoBack"/>
+      <w:bookmarkEnd w:id="0"/>
     </w:p>
     <w:p>
       <w:pPr>
@@ -4161,6 +4913,7 @@
           <w:noProof/>
           <w:lang w:val="it-IT" w:eastAsia="it-IT"/>
         </w:rPr>
+        <w:lastRenderedPageBreak/>
         <w:drawing>
           <wp:anchor distT="0" distB="0" distL="114300" distR="114300" simplePos="0" relativeHeight="251670528" behindDoc="0" locked="0" layoutInCell="1" allowOverlap="1" wp14:anchorId="6E7B72A4" wp14:editId="10E9EB94">
             <wp:simplePos x="0" y="0"/>
@@ -4256,11 +5009,19 @@
         </w:rPr>
         <w:t xml:space="preserve">Provide </w:t>
       </w:r>
-      <w:r>
-        <w:rPr>
-          <w:rFonts w:ascii="Arial" w:hAnsi="Arial" w:cs="Arial"/>
-        </w:rPr>
-        <w:t xml:space="preserve">an </w:t>
+      <w:proofErr w:type="gramStart"/>
+      <w:r>
+        <w:rPr>
+          <w:rFonts w:ascii="Arial" w:hAnsi="Arial" w:cs="Arial"/>
+        </w:rPr>
+        <w:t>an</w:t>
+      </w:r>
+      <w:proofErr w:type="gramEnd"/>
+      <w:r>
+        <w:rPr>
+          <w:rFonts w:ascii="Arial" w:hAnsi="Arial" w:cs="Arial"/>
+        </w:rPr>
+        <w:t xml:space="preserve"> </w:t>
       </w:r>
       <w:r>
         <w:rPr>
@@ -4417,7 +5178,7 @@
 </file>
 
 <file path=word/endnotes.xml><?xml version="1.0" encoding="utf-8"?>
-<w:endnotes xmlns:wpc="http://schemas.microsoft.com/office/word/2010/wordprocessingCanvas" xmlns:mc="http://schemas.openxmlformats.org/markup-compatibility/2006" xmlns:o="urn:schemas-microsoft-com:office:office" xmlns:r="http://schemas.openxmlformats.org/officeDocument/2006/relationships" xmlns:m="http://schemas.openxmlformats.org/officeDocument/2006/math" xmlns:v="urn:schemas-microsoft-com:vml" xmlns:wp14="http://schemas.microsoft.com/office/word/2010/wordprocessingDrawing" xmlns:wp="http://schemas.openxmlformats.org/drawingml/2006/wordprocessingDrawing" xmlns:w10="urn:schemas-microsoft-com:office:word" xmlns:w="http://schemas.openxmlformats.org/wordprocessingml/2006/main" xmlns:w14="http://schemas.microsoft.com/office/word/2010/wordml" xmlns:w15="http://schemas.microsoft.com/office/word/2012/wordml" xmlns:wpg="http://schemas.microsoft.com/office/word/2010/wordprocessingGroup" xmlns:wpi="http://schemas.microsoft.com/office/word/2010/wordprocessingInk" xmlns:wne="http://schemas.microsoft.com/office/word/2006/wordml" xmlns:wps="http://schemas.microsoft.com/office/word/2010/wordprocessingShape" mc:Ignorable="w14 w15 wp14">
+<w:endnotes xmlns:wpc="http://schemas.microsoft.com/office/word/2010/wordprocessingCanvas" xmlns:mo="http://schemas.microsoft.com/office/mac/office/2008/main" xmlns:mc="http://schemas.openxmlformats.org/markup-compatibility/2006" xmlns:mv="urn:schemas-microsoft-com:mac:vml" xmlns:o="urn:schemas-microsoft-com:office:office" xmlns:r="http://schemas.openxmlformats.org/officeDocument/2006/relationships" xmlns:m="http://schemas.openxmlformats.org/officeDocument/2006/math" xmlns:v="urn:schemas-microsoft-com:vml" xmlns:wp14="http://schemas.microsoft.com/office/word/2010/wordprocessingDrawing" xmlns:wp="http://schemas.openxmlformats.org/drawingml/2006/wordprocessingDrawing" xmlns:w10="urn:schemas-microsoft-com:office:word" xmlns:w="http://schemas.openxmlformats.org/wordprocessingml/2006/main" xmlns:w14="http://schemas.microsoft.com/office/word/2010/wordml" xmlns:w15="http://schemas.microsoft.com/office/word/2012/wordml" xmlns:wpg="http://schemas.microsoft.com/office/word/2010/wordprocessingGroup" xmlns:wpi="http://schemas.microsoft.com/office/word/2010/wordprocessingInk" xmlns:wne="http://schemas.microsoft.com/office/word/2006/wordml" xmlns:wps="http://schemas.microsoft.com/office/word/2010/wordprocessingShape" mc:Ignorable="w14 w15 wp14">
   <w:endnote w:type="separator" w:id="-1">
     <w:p>
       <w:r>
@@ -4436,7 +5197,7 @@
 </file>
 
 <file path=word/footnotes.xml><?xml version="1.0" encoding="utf-8"?>
-<w:footnotes xmlns:wpc="http://schemas.microsoft.com/office/word/2010/wordprocessingCanvas" xmlns:mc="http://schemas.openxmlformats.org/markup-compatibility/2006" xmlns:o="urn:schemas-microsoft-com:office:office" xmlns:r="http://schemas.openxmlformats.org/officeDocument/2006/relationships" xmlns:m="http://schemas.openxmlformats.org/officeDocument/2006/math" xmlns:v="urn:schemas-microsoft-com:vml" xmlns:wp14="http://schemas.microsoft.com/office/word/2010/wordprocessingDrawing" xmlns:wp="http://schemas.openxmlformats.org/drawingml/2006/wordprocessingDrawing" xmlns:w10="urn:schemas-microsoft-com:office:word" xmlns:w="http://schemas.openxmlformats.org/wordprocessingml/2006/main" xmlns:w14="http://schemas.microsoft.com/office/word/2010/wordml" xmlns:w15="http://schemas.microsoft.com/office/word/2012/wordml" xmlns:wpg="http://schemas.microsoft.com/office/word/2010/wordprocessingGroup" xmlns:wpi="http://schemas.microsoft.com/office/word/2010/wordprocessingInk" xmlns:wne="http://schemas.microsoft.com/office/word/2006/wordml" xmlns:wps="http://schemas.microsoft.com/office/word/2010/wordprocessingShape" mc:Ignorable="w14 w15 wp14">
+<w:footnotes xmlns:wpc="http://schemas.microsoft.com/office/word/2010/wordprocessingCanvas" xmlns:mo="http://schemas.microsoft.com/office/mac/office/2008/main" xmlns:mc="http://schemas.openxmlformats.org/markup-compatibility/2006" xmlns:mv="urn:schemas-microsoft-com:mac:vml" xmlns:o="urn:schemas-microsoft-com:office:office" xmlns:r="http://schemas.openxmlformats.org/officeDocument/2006/relationships" xmlns:m="http://schemas.openxmlformats.org/officeDocument/2006/math" xmlns:v="urn:schemas-microsoft-com:vml" xmlns:wp14="http://schemas.microsoft.com/office/word/2010/wordprocessingDrawing" xmlns:wp="http://schemas.openxmlformats.org/drawingml/2006/wordprocessingDrawing" xmlns:w10="urn:schemas-microsoft-com:office:word" xmlns:w="http://schemas.openxmlformats.org/wordprocessingml/2006/main" xmlns:w14="http://schemas.microsoft.com/office/word/2010/wordml" xmlns:w15="http://schemas.microsoft.com/office/word/2012/wordml" xmlns:wpg="http://schemas.microsoft.com/office/word/2010/wordprocessingGroup" xmlns:wpi="http://schemas.microsoft.com/office/word/2010/wordprocessingInk" xmlns:wne="http://schemas.microsoft.com/office/word/2006/wordml" xmlns:wps="http://schemas.microsoft.com/office/word/2010/wordprocessingShape" mc:Ignorable="w14 w15 wp14">
   <w:footnote w:type="separator" w:id="-1">
     <w:p>
       <w:r>
@@ -4542,7 +5303,7 @@
 </file>
 
 <file path=word/header1.xml><?xml version="1.0" encoding="utf-8"?>
-<w:hdr xmlns:wpc="http://schemas.microsoft.com/office/word/2010/wordprocessingCanvas" xmlns:mc="http://schemas.openxmlformats.org/markup-compatibility/2006" xmlns:o="urn:schemas-microsoft-com:office:office" xmlns:r="http://schemas.openxmlformats.org/officeDocument/2006/relationships" xmlns:m="http://schemas.openxmlformats.org/officeDocument/2006/math" xmlns:v="urn:schemas-microsoft-com:vml" xmlns:wp14="http://schemas.microsoft.com/office/word/2010/wordprocessingDrawing" xmlns:wp="http://schemas.openxmlformats.org/drawingml/2006/wordprocessingDrawing" xmlns:w10="urn:schemas-microsoft-com:office:word" xmlns:w="http://schemas.openxmlformats.org/wordprocessingml/2006/main" xmlns:w14="http://schemas.microsoft.com/office/word/2010/wordml" xmlns:w15="http://schemas.microsoft.com/office/word/2012/wordml" xmlns:wpg="http://schemas.microsoft.com/office/word/2010/wordprocessingGroup" xmlns:wpi="http://schemas.microsoft.com/office/word/2010/wordprocessingInk" xmlns:wne="http://schemas.microsoft.com/office/word/2006/wordml" xmlns:wps="http://schemas.microsoft.com/office/word/2010/wordprocessingShape" mc:Ignorable="w14 w15 wp14">
+<w:hdr xmlns:wpc="http://schemas.microsoft.com/office/word/2010/wordprocessingCanvas" xmlns:mo="http://schemas.microsoft.com/office/mac/office/2008/main" xmlns:mc="http://schemas.openxmlformats.org/markup-compatibility/2006" xmlns:mv="urn:schemas-microsoft-com:mac:vml" xmlns:o="urn:schemas-microsoft-com:office:office" xmlns:r="http://schemas.openxmlformats.org/officeDocument/2006/relationships" xmlns:m="http://schemas.openxmlformats.org/officeDocument/2006/math" xmlns:v="urn:schemas-microsoft-com:vml" xmlns:wp14="http://schemas.microsoft.com/office/word/2010/wordprocessingDrawing" xmlns:wp="http://schemas.openxmlformats.org/drawingml/2006/wordprocessingDrawing" xmlns:w10="urn:schemas-microsoft-com:office:word" xmlns:w="http://schemas.openxmlformats.org/wordprocessingml/2006/main" xmlns:w14="http://schemas.microsoft.com/office/word/2010/wordml" xmlns:w15="http://schemas.microsoft.com/office/word/2012/wordml" xmlns:wpg="http://schemas.microsoft.com/office/word/2010/wordprocessingGroup" xmlns:wpi="http://schemas.microsoft.com/office/word/2010/wordprocessingInk" xmlns:wne="http://schemas.microsoft.com/office/word/2006/wordml" xmlns:wps="http://schemas.microsoft.com/office/word/2010/wordprocessingShape" mc:Ignorable="w14 w15 wp14 mv">
   <w:p>
     <w:pPr>
       <w:tabs>
@@ -4557,6 +5318,7 @@
         <w:lang w:val="en-GB"/>
       </w:rPr>
     </w:pPr>
+    <w:proofErr w:type="spellStart"/>
     <w:r>
       <w:rPr>
         <w:rFonts w:ascii="Arial" w:hAnsi="Arial" w:cs="Arial"/>
@@ -4564,8 +5326,49 @@
         <w:szCs w:val="20"/>
         <w:lang w:val="en-GB"/>
       </w:rPr>
-      <w:t>Applicazioni per dispositivi mobili</w:t>
+      <w:t>Applicazioni</w:t>
     </w:r>
+    <w:proofErr w:type="spellEnd"/>
+    <w:r>
+      <w:rPr>
+        <w:rFonts w:ascii="Arial" w:hAnsi="Arial" w:cs="Arial"/>
+        <w:sz w:val="20"/>
+        <w:szCs w:val="20"/>
+        <w:lang w:val="en-GB"/>
+      </w:rPr>
+      <w:t xml:space="preserve"> per </w:t>
+    </w:r>
+    <w:proofErr w:type="spellStart"/>
+    <w:r>
+      <w:rPr>
+        <w:rFonts w:ascii="Arial" w:hAnsi="Arial" w:cs="Arial"/>
+        <w:sz w:val="20"/>
+        <w:szCs w:val="20"/>
+        <w:lang w:val="en-GB"/>
+      </w:rPr>
+      <w:t>dispositivi</w:t>
+    </w:r>
+    <w:proofErr w:type="spellEnd"/>
+    <w:r>
+      <w:rPr>
+        <w:rFonts w:ascii="Arial" w:hAnsi="Arial" w:cs="Arial"/>
+        <w:sz w:val="20"/>
+        <w:szCs w:val="20"/>
+        <w:lang w:val="en-GB"/>
+      </w:rPr>
+      <w:t xml:space="preserve"> </w:t>
+    </w:r>
+    <w:proofErr w:type="spellStart"/>
+    <w:r>
+      <w:rPr>
+        <w:rFonts w:ascii="Arial" w:hAnsi="Arial" w:cs="Arial"/>
+        <w:sz w:val="20"/>
+        <w:szCs w:val="20"/>
+        <w:lang w:val="en-GB"/>
+      </w:rPr>
+      <w:t>mobili</w:t>
+    </w:r>
+    <w:proofErr w:type="spellEnd"/>
     <w:r>
       <w:rPr>
         <w:rFonts w:ascii="Arial" w:hAnsi="Arial" w:cs="Arial"/>
@@ -4667,7 +5470,7 @@
 </file>
 
 <file path=word/numbering.xml><?xml version="1.0" encoding="utf-8"?>
-<w:numbering xmlns:wpc="http://schemas.microsoft.com/office/word/2010/wordprocessingCanvas" xmlns:mc="http://schemas.openxmlformats.org/markup-compatibility/2006" xmlns:o="urn:schemas-microsoft-com:office:office" xmlns:r="http://schemas.openxmlformats.org/officeDocument/2006/relationships" xmlns:m="http://schemas.openxmlformats.org/officeDocument/2006/math" xmlns:v="urn:schemas-microsoft-com:vml" xmlns:wp14="http://schemas.microsoft.com/office/word/2010/wordprocessingDrawing" xmlns:wp="http://schemas.openxmlformats.org/drawingml/2006/wordprocessingDrawing" xmlns:w10="urn:schemas-microsoft-com:office:word" xmlns:w="http://schemas.openxmlformats.org/wordprocessingml/2006/main" xmlns:w14="http://schemas.microsoft.com/office/word/2010/wordml" xmlns:w15="http://schemas.microsoft.com/office/word/2012/wordml" xmlns:wpg="http://schemas.microsoft.com/office/word/2010/wordprocessingGroup" xmlns:wpi="http://schemas.microsoft.com/office/word/2010/wordprocessingInk" xmlns:wne="http://schemas.microsoft.com/office/word/2006/wordml" xmlns:wps="http://schemas.microsoft.com/office/word/2010/wordprocessingShape" mc:Ignorable="w14 w15 wp14">
+<w:numbering xmlns:wpc="http://schemas.microsoft.com/office/word/2010/wordprocessingCanvas" xmlns:mo="http://schemas.microsoft.com/office/mac/office/2008/main" xmlns:mc="http://schemas.openxmlformats.org/markup-compatibility/2006" xmlns:mv="urn:schemas-microsoft-com:mac:vml" xmlns:o="urn:schemas-microsoft-com:office:office" xmlns:r="http://schemas.openxmlformats.org/officeDocument/2006/relationships" xmlns:m="http://schemas.openxmlformats.org/officeDocument/2006/math" xmlns:v="urn:schemas-microsoft-com:vml" xmlns:wp14="http://schemas.microsoft.com/office/word/2010/wordprocessingDrawing" xmlns:wp="http://schemas.openxmlformats.org/drawingml/2006/wordprocessingDrawing" xmlns:w10="urn:schemas-microsoft-com:office:word" xmlns:w="http://schemas.openxmlformats.org/wordprocessingml/2006/main" xmlns:w14="http://schemas.microsoft.com/office/word/2010/wordml" xmlns:w15="http://schemas.microsoft.com/office/word/2012/wordml" xmlns:wpg="http://schemas.microsoft.com/office/word/2010/wordprocessingGroup" xmlns:wpi="http://schemas.microsoft.com/office/word/2010/wordprocessingInk" xmlns:wne="http://schemas.microsoft.com/office/word/2006/wordml" xmlns:wps="http://schemas.microsoft.com/office/word/2010/wordprocessingShape" mc:Ignorable="w14 w15 wp14">
   <w:abstractNum w:abstractNumId="0">
     <w:nsid w:val="14925F70"/>
     <w:multiLevelType w:val="hybridMultilevel"/>
@@ -4892,7 +5695,7 @@
       </w:pPr>
     </w:pPrDefault>
   </w:docDefaults>
-  <w:latentStyles w:defLockedState="0" w:defUIPriority="99" w:defSemiHidden="0" w:defUnhideWhenUsed="0" w:defQFormat="0" w:count="371">
+  <w:latentStyles w:defLockedState="0" w:defUIPriority="99" w:defSemiHidden="0" w:defUnhideWhenUsed="0" w:defQFormat="0" w:count="382">
     <w:lsdException w:name="Normal" w:uiPriority="0" w:qFormat="1"/>
     <w:lsdException w:name="heading 1" w:uiPriority="0" w:qFormat="1"/>
     <w:lsdException w:name="heading 2" w:semiHidden="1" w:uiPriority="9" w:unhideWhenUsed="1" w:qFormat="1"/>
@@ -4998,7 +5801,6 @@
     <w:lsdException w:name="HTML Sample" w:semiHidden="1" w:unhideWhenUsed="1"/>
     <w:lsdException w:name="HTML Typewriter" w:semiHidden="1" w:unhideWhenUsed="1"/>
     <w:lsdException w:name="HTML Variable" w:semiHidden="1" w:unhideWhenUsed="1"/>
-    <w:lsdException w:name="Normal Table" w:semiHidden="1" w:unhideWhenUsed="1"/>
     <w:lsdException w:name="annotation subject" w:semiHidden="1" w:unhideWhenUsed="1"/>
     <w:lsdException w:name="No List" w:semiHidden="1" w:unhideWhenUsed="1"/>
     <w:lsdException w:name="Outline List 1" w:semiHidden="1" w:unhideWhenUsed="1"/>
@@ -5044,11 +5846,9 @@
     <w:lsdException w:name="Table Subtle 1" w:semiHidden="1" w:unhideWhenUsed="1"/>
     <w:lsdException w:name="Table Subtle 2" w:semiHidden="1" w:unhideWhenUsed="1"/>
     <w:lsdException w:name="Table Web 1" w:semiHidden="1" w:unhideWhenUsed="1"/>
-    <w:lsdException w:name="Table Web 2" w:semiHidden="1" w:unhideWhenUsed="1"/>
     <w:lsdException w:name="Table Web 3" w:semiHidden="1" w:unhideWhenUsed="1"/>
     <w:lsdException w:name="Balloon Text" w:semiHidden="1" w:unhideWhenUsed="1"/>
     <w:lsdException w:name="Table Grid" w:uiPriority="59"/>
-    <w:lsdException w:name="Table Theme" w:semiHidden="1" w:unhideWhenUsed="1"/>
     <w:lsdException w:name="Placeholder Text" w:semiHidden="1"/>
     <w:lsdException w:name="No Spacing" w:uiPriority="1" w:qFormat="1"/>
     <w:lsdException w:name="Light Shading" w:uiPriority="60"/>
@@ -5264,6 +6064,8 @@
     <w:lsdException w:name="List Table 5 Dark Accent 6" w:uiPriority="50"/>
     <w:lsdException w:name="List Table 6 Colorful Accent 6" w:uiPriority="51"/>
     <w:lsdException w:name="List Table 7 Colorful Accent 6" w:uiPriority="52"/>
+    <w:lsdException w:name="Mention" w:semiHidden="1" w:unhideWhenUsed="1"/>
+    <w:lsdException w:name="Smart Hyperlink" w:semiHidden="1" w:unhideWhenUsed="1"/>
   </w:latentStyles>
   <w:style w:type="paragraph" w:default="1" w:styleId="Normale">
     <w:name w:val="Normal"/>
@@ -5885,7 +6687,7 @@
 </file>
 
 <file path=customXml/itemProps1.xml><?xml version="1.0" encoding="utf-8"?>
-<ds:datastoreItem xmlns:ds="http://schemas.openxmlformats.org/officeDocument/2006/customXml" ds:itemID="{F6FF83C0-69C4-4097-BFB3-AF05F88DC0EB}">
+<ds:datastoreItem xmlns:ds="http://schemas.openxmlformats.org/officeDocument/2006/customXml" ds:itemID="{9B2AF1EE-2FC7-EB4D-8353-867CC9C48538}">
   <ds:schemaRefs>
     <ds:schemaRef ds:uri="http://schemas.openxmlformats.org/officeDocument/2006/bibliography"/>
   </ds:schemaRefs>

</xml_diff>

<commit_message>
modifica template + upload hifi
</commit_message>
<xml_diff>
--- a/TEMPLATE_designDocumentation.docx
+++ b/TEMPLATE_designDocumentation.docx
@@ -1,6 +1,6 @@
 
 <file path=word/document.xml><?xml version="1.0" encoding="utf-8"?>
-<w:document xmlns:wpc="http://schemas.microsoft.com/office/word/2010/wordprocessingCanvas" xmlns:mo="http://schemas.microsoft.com/office/mac/office/2008/main" xmlns:mc="http://schemas.openxmlformats.org/markup-compatibility/2006" xmlns:mv="urn:schemas-microsoft-com:mac:vml" xmlns:o="urn:schemas-microsoft-com:office:office" xmlns:r="http://schemas.openxmlformats.org/officeDocument/2006/relationships" xmlns:m="http://schemas.openxmlformats.org/officeDocument/2006/math" xmlns:v="urn:schemas-microsoft-com:vml" xmlns:wp14="http://schemas.microsoft.com/office/word/2010/wordprocessingDrawing" xmlns:wp="http://schemas.openxmlformats.org/drawingml/2006/wordprocessingDrawing" xmlns:w10="urn:schemas-microsoft-com:office:word" xmlns:w="http://schemas.openxmlformats.org/wordprocessingml/2006/main" xmlns:w14="http://schemas.microsoft.com/office/word/2010/wordml" xmlns:w15="http://schemas.microsoft.com/office/word/2012/wordml" xmlns:wpg="http://schemas.microsoft.com/office/word/2010/wordprocessingGroup" xmlns:wpi="http://schemas.microsoft.com/office/word/2010/wordprocessingInk" xmlns:wne="http://schemas.microsoft.com/office/word/2006/wordml" xmlns:wps="http://schemas.microsoft.com/office/word/2010/wordprocessingShape" mc:Ignorable="w14 w15 wp14">
+<w:document xmlns:wpc="http://schemas.microsoft.com/office/word/2010/wordprocessingCanvas" xmlns:cx="http://schemas.microsoft.com/office/drawing/2014/chartex" xmlns:cx1="http://schemas.microsoft.com/office/drawing/2015/9/8/chartex" xmlns:cx2="http://schemas.microsoft.com/office/drawing/2015/10/21/chartex" xmlns:cx3="http://schemas.microsoft.com/office/drawing/2016/5/9/chartex" xmlns:cx4="http://schemas.microsoft.com/office/drawing/2016/5/10/chartex" xmlns:cx5="http://schemas.microsoft.com/office/drawing/2016/5/11/chartex" xmlns:cx6="http://schemas.microsoft.com/office/drawing/2016/5/12/chartex" xmlns:cx7="http://schemas.microsoft.com/office/drawing/2016/5/13/chartex" xmlns:cx8="http://schemas.microsoft.com/office/drawing/2016/5/14/chartex" xmlns:mc="http://schemas.openxmlformats.org/markup-compatibility/2006" xmlns:o="urn:schemas-microsoft-com:office:office" xmlns:r="http://schemas.openxmlformats.org/officeDocument/2006/relationships" xmlns:m="http://schemas.openxmlformats.org/officeDocument/2006/math" xmlns:v="urn:schemas-microsoft-com:vml" xmlns:wp14="http://schemas.microsoft.com/office/word/2010/wordprocessingDrawing" xmlns:wp="http://schemas.openxmlformats.org/drawingml/2006/wordprocessingDrawing" xmlns:w10="urn:schemas-microsoft-com:office:word" xmlns:w="http://schemas.openxmlformats.org/wordprocessingml/2006/main" xmlns:w14="http://schemas.microsoft.com/office/word/2010/wordml" xmlns:w15="http://schemas.microsoft.com/office/word/2012/wordml" xmlns:w16se="http://schemas.microsoft.com/office/word/2015/wordml/symex" xmlns:wpg="http://schemas.microsoft.com/office/word/2010/wordprocessingGroup" xmlns:wpi="http://schemas.microsoft.com/office/word/2010/wordprocessingInk" xmlns:wne="http://schemas.microsoft.com/office/word/2006/wordml" xmlns:wps="http://schemas.microsoft.com/office/word/2010/wordprocessingShape" mc:Ignorable="w14 w15 w16se wp14">
   <w:body>
     <w:p>
       <w:pPr>
@@ -1561,6 +1561,7 @@
         <w:jc w:val="both"/>
       </w:pPr>
       <w:r>
+        <w:lastRenderedPageBreak/>
         <w:t>User</w:t>
       </w:r>
       <w:r>
@@ -1586,7 +1587,6 @@
         <w:jc w:val="both"/>
       </w:pPr>
       <w:r>
-        <w:lastRenderedPageBreak/>
         <w:t xml:space="preserve">Describe the main </w:t>
       </w:r>
       <w:r>
@@ -1821,7 +1821,7 @@
             <v:path o:extrusionok="f" gradientshapeok="t" o:connecttype="rect"/>
             <o:lock v:ext="edit" aspectratio="t"/>
           </v:shapetype>
-          <v:shape id="_x0000_i1025" type="#_x0000_t75" style="width:473.85pt;height:351.75pt">
+          <v:shape id="_x0000_i1025" type="#_x0000_t75" style="width:474pt;height:351.75pt">
             <v:imagedata r:id="rId12" o:title="Marco"/>
           </v:shape>
         </w:pict>
@@ -2024,6 +2024,16 @@
           <w:szCs w:val="22"/>
         </w:rPr>
       </w:pPr>
+      <w:r>
+        <w:rPr>
+          <w:rFonts w:eastAsiaTheme="majorEastAsia"/>
+          <w:bCs/>
+          <w:color w:val="000000" w:themeColor="text1"/>
+          <w:sz w:val="22"/>
+          <w:szCs w:val="22"/>
+        </w:rPr>
+        <w:tab/>
+      </w:r>
     </w:p>
     <w:p>
       <w:pPr>
@@ -2038,7 +2048,6 @@
           <w:color w:val="000000" w:themeColor="text1"/>
           <w:sz w:val="22"/>
           <w:szCs w:val="22"/>
-          <w:lang w:val="it-IT"/>
         </w:rPr>
       </w:pPr>
       <w:r>
@@ -2048,21 +2057,25 @@
           <w:color w:val="000000" w:themeColor="text1"/>
           <w:sz w:val="22"/>
           <w:szCs w:val="22"/>
-          <w:lang w:val="it-IT"/>
-        </w:rPr>
-        <w:t xml:space="preserve">Visualizzare la bacheca con </w:t>
-      </w:r>
-      <w:r>
+        </w:rPr>
+        <w:t>Registrarsi ed effettuare il login</w:t>
+      </w:r>
+    </w:p>
+    <w:p>
+      <w:pPr>
+        <w:pStyle w:val="Paragrafoelenco"/>
+        <w:numPr>
+          <w:ilvl w:val="0"/>
+          <w:numId w:val="2"/>
+        </w:numPr>
         <w:rPr>
           <w:rFonts w:eastAsiaTheme="majorEastAsia"/>
           <w:bCs/>
           <w:color w:val="000000" w:themeColor="text1"/>
           <w:sz w:val="22"/>
           <w:szCs w:val="22"/>
-          <w:lang w:val="it-IT"/>
-        </w:rPr>
-        <w:t>la lista</w:t>
-      </w:r>
+        </w:rPr>
+      </w:pPr>
       <w:r>
         <w:rPr>
           <w:rFonts w:eastAsiaTheme="majorEastAsia"/>
@@ -2070,20 +2083,34 @@
           <w:color w:val="000000" w:themeColor="text1"/>
           <w:sz w:val="22"/>
           <w:szCs w:val="22"/>
-          <w:lang w:val="it-IT"/>
-        </w:rPr>
-        <w:t xml:space="preserve"> dei Tutor</w:t>
-      </w:r>
-      <w:r>
+        </w:rPr>
+        <w:t>Recuperare la password</w:t>
+      </w:r>
+    </w:p>
+    <w:p>
+      <w:pPr>
+        <w:pStyle w:val="Paragrafoelenco"/>
+        <w:numPr>
+          <w:ilvl w:val="0"/>
+          <w:numId w:val="2"/>
+        </w:numPr>
         <w:rPr>
           <w:rFonts w:eastAsiaTheme="majorEastAsia"/>
           <w:bCs/>
           <w:color w:val="000000" w:themeColor="text1"/>
           <w:sz w:val="22"/>
           <w:szCs w:val="22"/>
-          <w:lang w:val="it-IT"/>
-        </w:rPr>
-        <w:t xml:space="preserve"> che offrono ripetizioni</w:t>
+        </w:rPr>
+      </w:pPr>
+      <w:r>
+        <w:rPr>
+          <w:rFonts w:eastAsiaTheme="majorEastAsia"/>
+          <w:bCs/>
+          <w:color w:val="000000" w:themeColor="text1"/>
+          <w:sz w:val="22"/>
+          <w:szCs w:val="22"/>
+        </w:rPr>
+        <w:t>Filtrare la ricerca della ripetizione</w:t>
       </w:r>
     </w:p>
     <w:p>
@@ -2099,6 +2126,7 @@
           <w:color w:val="000000" w:themeColor="text1"/>
           <w:sz w:val="22"/>
           <w:szCs w:val="22"/>
+          <w:lang w:val="it-IT"/>
         </w:rPr>
       </w:pPr>
       <w:r>
@@ -2108,8 +2136,42 @@
           <w:color w:val="000000" w:themeColor="text1"/>
           <w:sz w:val="22"/>
           <w:szCs w:val="22"/>
-        </w:rPr>
-        <w:t>Filtrare la ricerca del Tutor</w:t>
+          <w:lang w:val="it-IT"/>
+        </w:rPr>
+        <w:t xml:space="preserve">Visualizzare la bacheca con </w:t>
+      </w:r>
+      <w:r>
+        <w:rPr>
+          <w:rFonts w:eastAsiaTheme="majorEastAsia"/>
+          <w:bCs/>
+          <w:color w:val="000000" w:themeColor="text1"/>
+          <w:sz w:val="22"/>
+          <w:szCs w:val="22"/>
+          <w:lang w:val="it-IT"/>
+        </w:rPr>
+        <w:t>la lista</w:t>
+      </w:r>
+      <w:r>
+        <w:rPr>
+          <w:rFonts w:eastAsiaTheme="majorEastAsia"/>
+          <w:bCs/>
+          <w:color w:val="000000" w:themeColor="text1"/>
+          <w:sz w:val="22"/>
+          <w:szCs w:val="22"/>
+          <w:lang w:val="it-IT"/>
+        </w:rPr>
+        <w:t xml:space="preserve"> dei Tutor</w:t>
+      </w:r>
+      <w:r>
+        <w:rPr>
+          <w:rFonts w:eastAsiaTheme="majorEastAsia"/>
+          <w:bCs/>
+          <w:color w:val="000000" w:themeColor="text1"/>
+          <w:sz w:val="22"/>
+          <w:szCs w:val="22"/>
+          <w:lang w:val="it-IT"/>
+        </w:rPr>
+        <w:t xml:space="preserve"> che offrono ripetizioni</w:t>
       </w:r>
     </w:p>
     <w:p>
@@ -2125,7 +2187,6 @@
           <w:color w:val="000000" w:themeColor="text1"/>
           <w:sz w:val="22"/>
           <w:szCs w:val="22"/>
-          <w:lang w:val="it-IT"/>
         </w:rPr>
       </w:pPr>
       <w:r>
@@ -2137,7 +2198,18 @@
           <w:szCs w:val="22"/>
           <w:lang w:val="it-IT"/>
         </w:rPr>
-        <w:t>Visualizzare il profilo di un utente</w:t>
+        <w:t>Visu</w:t>
+      </w:r>
+      <w:r>
+        <w:rPr>
+          <w:rFonts w:eastAsiaTheme="majorEastAsia"/>
+          <w:bCs/>
+          <w:color w:val="000000" w:themeColor="text1"/>
+          <w:sz w:val="22"/>
+          <w:szCs w:val="22"/>
+          <w:lang w:val="it-IT"/>
+        </w:rPr>
+        <w:t>alizzare il profilo il dettaglio della ripetizione</w:t>
       </w:r>
     </w:p>
     <w:p>
@@ -2163,7 +2235,7 @@
           <w:sz w:val="22"/>
           <w:szCs w:val="22"/>
         </w:rPr>
-        <w:t>Rilasciare un feedback</w:t>
+        <w:t>Prenotare una ripetizione</w:t>
       </w:r>
     </w:p>
     <w:p>
@@ -2189,7 +2261,7 @@
           <w:sz w:val="22"/>
           <w:szCs w:val="22"/>
         </w:rPr>
-        <w:t>Prenotare una ripetizione</w:t>
+        <w:t>Visualizzare la lista delle ripetizioni ricevute per le quali non è stato rilasciato ancora un feedback</w:t>
       </w:r>
     </w:p>
     <w:p>
@@ -2215,9 +2287,16 @@
           <w:sz w:val="22"/>
           <w:szCs w:val="22"/>
         </w:rPr>
-        <w:t>Co</w:t>
-      </w:r>
-      <w:r>
+        <w:t>Rilasciare un feedback</w:t>
+      </w:r>
+    </w:p>
+    <w:p>
+      <w:pPr>
+        <w:pStyle w:val="Paragrafoelenco"/>
+        <w:numPr>
+          <w:ilvl w:val="0"/>
+          <w:numId w:val="2"/>
+        </w:numPr>
         <w:rPr>
           <w:rFonts w:eastAsiaTheme="majorEastAsia"/>
           <w:bCs/>
@@ -2225,7 +2304,17 @@
           <w:sz w:val="22"/>
           <w:szCs w:val="22"/>
         </w:rPr>
-        <w:t>nfermare una prenotazione</w:t>
+      </w:pPr>
+      <w:r>
+        <w:rPr>
+          <w:rFonts w:eastAsiaTheme="majorEastAsia"/>
+          <w:bCs/>
+          <w:color w:val="000000" w:themeColor="text1"/>
+          <w:sz w:val="22"/>
+          <w:szCs w:val="22"/>
+        </w:rPr>
+        <w:lastRenderedPageBreak/>
+        <w:t>Visualizzare il proprio profilo</w:t>
       </w:r>
     </w:p>
     <w:p>
@@ -2251,7 +2340,7 @@
           <w:sz w:val="22"/>
           <w:szCs w:val="22"/>
         </w:rPr>
-        <w:t>Gestire il proprio profilo</w:t>
+        <w:t>Modificare le informazioni personali presenti nel proprio profilo</w:t>
       </w:r>
     </w:p>
     <w:p>
@@ -2267,7 +2356,6 @@
           <w:color w:val="000000" w:themeColor="text1"/>
           <w:sz w:val="22"/>
           <w:szCs w:val="22"/>
-          <w:lang w:val="it-IT"/>
         </w:rPr>
       </w:pPr>
       <w:r>
@@ -2277,9 +2365,8 @@
           <w:color w:val="000000" w:themeColor="text1"/>
           <w:sz w:val="22"/>
           <w:szCs w:val="22"/>
-          <w:lang w:val="it-IT"/>
-        </w:rPr>
-        <w:t>Inserire annuncio per offrire una ripetizione</w:t>
+        </w:rPr>
+        <w:t>Modificare gli annunci inseriti</w:t>
       </w:r>
     </w:p>
     <w:p>
@@ -2295,6 +2382,7 @@
           <w:color w:val="000000" w:themeColor="text1"/>
           <w:sz w:val="22"/>
           <w:szCs w:val="22"/>
+          <w:lang w:val="it-IT"/>
         </w:rPr>
       </w:pPr>
       <w:r>
@@ -2304,10 +2392,22 @@
           <w:color w:val="000000" w:themeColor="text1"/>
           <w:sz w:val="22"/>
           <w:szCs w:val="22"/>
-        </w:rPr>
-        <w:lastRenderedPageBreak/>
-        <w:t>Registrarsi ed effettuare il login</w:t>
-      </w:r>
+          <w:lang w:val="it-IT"/>
+        </w:rPr>
+        <w:t>Inserire annuncio per offrire una ripetizione</w:t>
+      </w:r>
+    </w:p>
+    <w:p>
+      <w:pPr>
+        <w:pStyle w:val="Paragrafoelenco"/>
+        <w:rPr>
+          <w:rFonts w:eastAsiaTheme="majorEastAsia"/>
+          <w:bCs/>
+          <w:color w:val="000000" w:themeColor="text1"/>
+          <w:sz w:val="22"/>
+          <w:szCs w:val="22"/>
+        </w:rPr>
+      </w:pPr>
     </w:p>
     <w:p>
       <w:pPr>
@@ -2625,7 +2725,6 @@
           <w:noProof/>
           <w:lang w:val="it-IT" w:eastAsia="it-IT"/>
         </w:rPr>
-        <w:lastRenderedPageBreak/>
         <w:drawing>
           <wp:anchor distT="0" distB="0" distL="114300" distR="114300" simplePos="0" relativeHeight="251672576" behindDoc="0" locked="0" layoutInCell="1" allowOverlap="1" wp14:anchorId="22A7F23D" wp14:editId="2004E1B5">
             <wp:simplePos x="0" y="0"/>
@@ -3217,10 +3316,10 @@
           <w:lang w:val="it-IT" w:eastAsia="it-IT"/>
         </w:rPr>
         <w:drawing>
-          <wp:inline distT="0" distB="0" distL="0" distR="0" wp14:anchorId="5915431A" wp14:editId="5FA64EAD">
-            <wp:extent cx="6322695" cy="4406265"/>
+          <wp:inline distT="0" distB="0" distL="0" distR="0" wp14:anchorId="3228B4E6" wp14:editId="52901E6F">
+            <wp:extent cx="6849954" cy="4772025"/>
             <wp:effectExtent l="0" t="0" r="0" b="0"/>
-            <wp:docPr id="4" name="Immagine 4" descr="DataModel.jpg"/>
+            <wp:docPr id="6" name="Immagine 6"/>
             <wp:cNvGraphicFramePr>
               <a:graphicFrameLocks xmlns:a="http://schemas.openxmlformats.org/drawingml/2006/main" noChangeAspect="1"/>
             </wp:cNvGraphicFramePr>
@@ -3228,36 +3327,23 @@
               <a:graphicData uri="http://schemas.openxmlformats.org/drawingml/2006/picture">
                 <pic:pic xmlns:pic="http://schemas.openxmlformats.org/drawingml/2006/picture">
                   <pic:nvPicPr>
-                    <pic:cNvPr id="0" name="Picture 3" descr="DataModel.jpg"/>
-                    <pic:cNvPicPr>
-                      <a:picLocks noChangeAspect="1" noChangeArrowheads="1"/>
-                    </pic:cNvPicPr>
+                    <pic:cNvPr id="6" name="DataModel.jpg"/>
+                    <pic:cNvPicPr/>
                   </pic:nvPicPr>
                   <pic:blipFill>
-                    <a:blip r:embed="rId18">
-                      <a:extLst>
-                        <a:ext uri="{28A0092B-C50C-407E-A947-70E740481C1C}">
-                          <a14:useLocalDpi xmlns:a14="http://schemas.microsoft.com/office/drawing/2010/main" val="0"/>
-                        </a:ext>
-                      </a:extLst>
-                    </a:blip>
-                    <a:srcRect/>
+                    <a:blip r:embed="rId18"/>
                     <a:stretch>
                       <a:fillRect/>
                     </a:stretch>
                   </pic:blipFill>
-                  <pic:spPr bwMode="auto">
+                  <pic:spPr>
                     <a:xfrm>
                       <a:off x="0" y="0"/>
-                      <a:ext cx="6322695" cy="4406265"/>
+                      <a:ext cx="6854733" cy="4775354"/>
                     </a:xfrm>
                     <a:prstGeom prst="rect">
                       <a:avLst/>
                     </a:prstGeom>
-                    <a:noFill/>
-                    <a:ln>
-                      <a:noFill/>
-                    </a:ln>
                   </pic:spPr>
                 </pic:pic>
               </a:graphicData>
@@ -3368,6 +3454,7 @@
           <w:rFonts w:ascii="Arial" w:hAnsi="Arial" w:cs="Arial"/>
           <w:lang w:val="it-IT"/>
         </w:rPr>
+        <w:lastRenderedPageBreak/>
         <w:t xml:space="preserve">Forniamo ora una breve descrizione </w:t>
       </w:r>
       <w:r>
@@ -3419,7 +3506,6 @@
           <w:rFonts w:ascii="Arial" w:hAnsi="Arial" w:cs="Arial"/>
           <w:lang w:val="it-IT"/>
         </w:rPr>
-        <w:lastRenderedPageBreak/>
         <w:t>L’</w:t>
       </w:r>
       <w:r>
@@ -3556,7 +3642,21 @@
           <w:rFonts w:ascii="Arial" w:hAnsi="Arial" w:cs="Arial"/>
           <w:lang w:val="it-IT"/>
         </w:rPr>
-        <w:t xml:space="preserve"> In essa sono specificati il luogo d’incontro, il costo per ora e una descrizione testuale della ripetizione.</w:t>
+        <w:t xml:space="preserve"> In essa sono specificati</w:t>
+      </w:r>
+      <w:r>
+        <w:rPr>
+          <w:rFonts w:ascii="Arial" w:hAnsi="Arial" w:cs="Arial"/>
+          <w:lang w:val="it-IT"/>
+        </w:rPr>
+        <w:t xml:space="preserve"> la città,</w:t>
+      </w:r>
+      <w:r>
+        <w:rPr>
+          <w:rFonts w:ascii="Arial" w:hAnsi="Arial" w:cs="Arial"/>
+          <w:lang w:val="it-IT"/>
+        </w:rPr>
+        <w:t xml:space="preserve"> il luogo d’incontro, il costo per ora e una descrizione testuale della ripetizione.</w:t>
       </w:r>
     </w:p>
     <w:p>
@@ -4091,10 +4191,18 @@
         </w:rPr>
         <w:lastRenderedPageBreak/>
         <w:drawing>
-          <wp:inline distT="0" distB="0" distL="0" distR="0" wp14:anchorId="48BE1985" wp14:editId="725B77D8">
-            <wp:extent cx="6330950" cy="4850765"/>
+          <wp:anchor distT="0" distB="0" distL="114300" distR="114300" simplePos="0" relativeHeight="251674624" behindDoc="0" locked="0" layoutInCell="1" allowOverlap="1" wp14:anchorId="0CC644B4" wp14:editId="1310EE34">
+            <wp:simplePos x="0" y="0"/>
+            <wp:positionH relativeFrom="column">
+              <wp:posOffset>3810</wp:posOffset>
+            </wp:positionH>
+            <wp:positionV relativeFrom="paragraph">
+              <wp:posOffset>-158750</wp:posOffset>
+            </wp:positionV>
+            <wp:extent cx="6407785" cy="4914900"/>
             <wp:effectExtent l="0" t="0" r="0" b="0"/>
-            <wp:docPr id="3" name="Immagine 3" descr="Lofi/lo-fi.jpg"/>
+            <wp:wrapSquare wrapText="bothSides"/>
+            <wp:docPr id="11" name="Immagine 11"/>
             <wp:cNvGraphicFramePr>
               <a:graphicFrameLocks xmlns:a="http://schemas.openxmlformats.org/drawingml/2006/main" noChangeAspect="1"/>
             </wp:cNvGraphicFramePr>
@@ -4102,41 +4210,34 @@
               <a:graphicData uri="http://schemas.openxmlformats.org/drawingml/2006/picture">
                 <pic:pic xmlns:pic="http://schemas.openxmlformats.org/drawingml/2006/picture">
                   <pic:nvPicPr>
-                    <pic:cNvPr id="0" name="Picture 2" descr="Lofi/lo-fi.jpg"/>
-                    <pic:cNvPicPr>
-                      <a:picLocks noChangeAspect="1" noChangeArrowheads="1"/>
-                    </pic:cNvPicPr>
+                    <pic:cNvPr id="11" name="lo-fi.jpg"/>
+                    <pic:cNvPicPr/>
                   </pic:nvPicPr>
                   <pic:blipFill>
-                    <a:blip r:embed="rId20">
-                      <a:extLst>
-                        <a:ext uri="{28A0092B-C50C-407E-A947-70E740481C1C}">
-                          <a14:useLocalDpi xmlns:a14="http://schemas.microsoft.com/office/drawing/2010/main" val="0"/>
-                        </a:ext>
-                      </a:extLst>
-                    </a:blip>
-                    <a:srcRect/>
+                    <a:blip r:embed="rId20"/>
                     <a:stretch>
                       <a:fillRect/>
                     </a:stretch>
                   </pic:blipFill>
-                  <pic:spPr bwMode="auto">
+                  <pic:spPr>
                     <a:xfrm>
                       <a:off x="0" y="0"/>
-                      <a:ext cx="6330950" cy="4850765"/>
+                      <a:ext cx="6407785" cy="4914900"/>
                     </a:xfrm>
                     <a:prstGeom prst="rect">
                       <a:avLst/>
                     </a:prstGeom>
-                    <a:noFill/>
-                    <a:ln>
-                      <a:noFill/>
-                    </a:ln>
                   </pic:spPr>
                 </pic:pic>
               </a:graphicData>
             </a:graphic>
-          </wp:inline>
+            <wp14:sizeRelH relativeFrom="margin">
+              <wp14:pctWidth>0</wp14:pctWidth>
+            </wp14:sizeRelH>
+            <wp14:sizeRelV relativeFrom="margin">
+              <wp14:pctHeight>0</wp14:pctHeight>
+            </wp14:sizeRelV>
+          </wp:anchor>
         </w:drawing>
       </w:r>
     </w:p>
@@ -4204,7 +4305,25 @@
         <w:rPr>
           <w:rFonts w:ascii="Arial" w:hAnsi="Arial" w:cs="Arial"/>
         </w:rPr>
-        <w:t>Abbiamo deciso di separare logicamente le informazioni personali dell’utente dalle ripetizioni eventualmente da esso offerte rimanendo nella stessa view.</w:t>
+        <w:t>Nella view “Mio Profilo” a</w:t>
+      </w:r>
+      <w:r>
+        <w:rPr>
+          <w:rFonts w:ascii="Arial" w:hAnsi="Arial" w:cs="Arial"/>
+        </w:rPr>
+        <w:t xml:space="preserve">bbiamo deciso di separare logicamente le informazioni personali dell’utente dalle ripetizioni da esso </w:t>
+      </w:r>
+      <w:r>
+        <w:rPr>
+          <w:rFonts w:ascii="Arial" w:hAnsi="Arial" w:cs="Arial"/>
+        </w:rPr>
+        <w:t xml:space="preserve">eventualmente </w:t>
+      </w:r>
+      <w:r>
+        <w:rPr>
+          <w:rFonts w:ascii="Arial" w:hAnsi="Arial" w:cs="Arial"/>
+        </w:rPr>
+        <w:t>offerte rimanendo nella stessa view.</w:t>
       </w:r>
       <w:r>
         <w:rPr>
@@ -4228,96 +4347,26 @@
         <w:rPr>
           <w:rFonts w:ascii="Arial" w:hAnsi="Arial" w:cs="Arial"/>
         </w:rPr>
-        <w:t>S</w:t>
-      </w:r>
-      <w:r>
-        <w:rPr>
-          <w:rFonts w:ascii="Arial" w:hAnsi="Arial" w:cs="Arial"/>
-        </w:rPr>
-        <w:t xml:space="preserve">i è deciso di </w:t>
-      </w:r>
-      <w:r>
-        <w:rPr>
-          <w:rFonts w:ascii="Arial" w:hAnsi="Arial" w:cs="Arial"/>
-          <w:lang w:val="it-IT"/>
-        </w:rPr>
-        <w:t>div</w:t>
-      </w:r>
-      <w:r>
-        <w:rPr>
-          <w:rFonts w:ascii="Arial" w:hAnsi="Arial" w:cs="Arial"/>
-          <w:lang w:val="it-IT"/>
-        </w:rPr>
-        <w:t>idere gli annunci</w:t>
-      </w:r>
-      <w:r>
-        <w:rPr>
-          <w:rFonts w:ascii="Arial" w:hAnsi="Arial" w:cs="Arial"/>
-          <w:lang w:val="it-IT"/>
-        </w:rPr>
-        <w:t xml:space="preserve"> per materia </w:t>
-      </w:r>
-      <w:r>
-        <w:rPr>
-          <w:rFonts w:ascii="Arial" w:hAnsi="Arial" w:cs="Arial"/>
-          <w:lang w:val="it-IT"/>
-        </w:rPr>
-        <w:t xml:space="preserve">, in modo che l’utente possa </w:t>
-      </w:r>
-      <w:r>
-        <w:rPr>
-          <w:rFonts w:ascii="Arial" w:hAnsi="Arial" w:cs="Arial"/>
-          <w:lang w:val="it-IT"/>
-        </w:rPr>
-        <w:t xml:space="preserve">ricercarne </w:t>
-      </w:r>
-      <w:r>
-        <w:rPr>
-          <w:rFonts w:ascii="Arial" w:hAnsi="Arial" w:cs="Arial"/>
-          <w:lang w:val="it-IT"/>
-        </w:rPr>
-        <w:t xml:space="preserve">una specifica in modo più </w:t>
-      </w:r>
-      <w:r>
-        <w:rPr>
-          <w:rFonts w:ascii="Arial" w:hAnsi="Arial" w:cs="Arial"/>
-          <w:lang w:val="it-IT"/>
-        </w:rPr>
-        <w:t>dettagliato</w:t>
-      </w:r>
-      <w:r>
-        <w:rPr>
-          <w:rFonts w:ascii="Arial" w:hAnsi="Arial" w:cs="Arial"/>
-          <w:lang w:val="it-IT"/>
-        </w:rPr>
-        <w:t>.</w:t>
-      </w:r>
-    </w:p>
-    <w:p>
-      <w:pPr>
-        <w:pStyle w:val="Paragrafoelenco"/>
-        <w:numPr>
-          <w:ilvl w:val="0"/>
-          <w:numId w:val="2"/>
-        </w:numPr>
-        <w:rPr>
-          <w:rFonts w:ascii="Arial" w:hAnsi="Arial" w:cs="Arial"/>
-        </w:rPr>
-      </w:pPr>
-      <w:r>
-        <w:rPr>
-          <w:rFonts w:ascii="Arial" w:hAnsi="Arial" w:cs="Arial"/>
-        </w:rPr>
         <w:t xml:space="preserve">Abbiamo deciso di inserire nel menu la voce “Rilascia Feedback” per dare la possibilità all’utente di raggiungere </w:t>
       </w:r>
       <w:r>
         <w:rPr>
           <w:rFonts w:ascii="Arial" w:hAnsi="Arial" w:cs="Arial"/>
         </w:rPr>
-        <w:t>in modo immediate la view di rilascio feedback.In questo modo si mette in risalto una delle operazioni fondamentali su cui si basa l’App.</w:t>
-      </w:r>
-      <w:bookmarkStart w:id="0" w:name="_GoBack"/>
-      <w:bookmarkEnd w:id="0"/>
+        <w:t>in mo</w:t>
+      </w:r>
+      <w:r>
+        <w:rPr>
+          <w:rFonts w:ascii="Arial" w:hAnsi="Arial" w:cs="Arial"/>
+        </w:rPr>
+        <w:t>do immediate tale funzionalità</w:t>
+      </w:r>
+      <w:r>
+        <w:rPr>
+          <w:rFonts w:ascii="Arial" w:hAnsi="Arial" w:cs="Arial"/>
+        </w:rPr>
+        <w:t>.In questo modo si mette in risalto una delle operazioni fondamentali su cui si basa l’App.</w:t>
+      </w:r>
     </w:p>
     <w:p>
       <w:pPr>
@@ -4616,6 +4665,101 @@
     </w:p>
     <w:p/>
     <w:p/>
+    <w:p>
+      <w:r>
+        <w:rPr>
+          <w:noProof/>
+          <w:lang w:val="it-IT" w:eastAsia="it-IT"/>
+        </w:rPr>
+        <w:drawing>
+          <wp:anchor distT="0" distB="0" distL="114300" distR="114300" simplePos="0" relativeHeight="251673600" behindDoc="0" locked="0" layoutInCell="1" allowOverlap="1" wp14:anchorId="18EED322" wp14:editId="0531607B">
+            <wp:simplePos x="0" y="0"/>
+            <wp:positionH relativeFrom="column">
+              <wp:posOffset>3810</wp:posOffset>
+            </wp:positionH>
+            <wp:positionV relativeFrom="paragraph">
+              <wp:posOffset>635</wp:posOffset>
+            </wp:positionV>
+            <wp:extent cx="2476800" cy="4402800"/>
+            <wp:effectExtent l="0" t="0" r="0" b="0"/>
+            <wp:wrapSquare wrapText="right"/>
+            <wp:docPr id="8" name="Immagine 8"/>
+            <wp:cNvGraphicFramePr>
+              <a:graphicFrameLocks xmlns:a="http://schemas.openxmlformats.org/drawingml/2006/main" noChangeAspect="1"/>
+            </wp:cNvGraphicFramePr>
+            <a:graphic xmlns:a="http://schemas.openxmlformats.org/drawingml/2006/main">
+              <a:graphicData uri="http://schemas.openxmlformats.org/drawingml/2006/picture">
+                <pic:pic xmlns:pic="http://schemas.openxmlformats.org/drawingml/2006/picture">
+                  <pic:nvPicPr>
+                    <pic:cNvPr id="8" name="Hi-Fi.png"/>
+                    <pic:cNvPicPr/>
+                  </pic:nvPicPr>
+                  <pic:blipFill>
+                    <a:blip r:embed="rId22"/>
+                    <a:stretch>
+                      <a:fillRect/>
+                    </a:stretch>
+                  </pic:blipFill>
+                  <pic:spPr>
+                    <a:xfrm>
+                      <a:off x="0" y="0"/>
+                      <a:ext cx="2476800" cy="4402800"/>
+                    </a:xfrm>
+                    <a:prstGeom prst="rect">
+                      <a:avLst/>
+                    </a:prstGeom>
+                  </pic:spPr>
+                </pic:pic>
+              </a:graphicData>
+            </a:graphic>
+            <wp14:sizeRelH relativeFrom="page">
+              <wp14:pctWidth>0</wp14:pctWidth>
+            </wp14:sizeRelH>
+            <wp14:sizeRelV relativeFrom="page">
+              <wp14:pctHeight>0</wp14:pctHeight>
+            </wp14:sizeRelV>
+          </wp:anchor>
+        </w:drawing>
+      </w:r>
+      <w:r>
+        <w:t>Palette : #</w:t>
+      </w:r>
+      <w:r>
+        <w:t>F77E2C</w:t>
+      </w:r>
+    </w:p>
+    <w:p>
+      <w:r>
+        <w:t>Fonts: Roboto Regular</w:t>
+      </w:r>
+    </w:p>
+    <w:p>
+      <w:r>
+        <w:t>Icons: Material Design</w:t>
+      </w:r>
+    </w:p>
+    <w:p>
+      <w:r>
+        <w:t>Layout: basato su design pattern material per lista di cards</w:t>
+      </w:r>
+    </w:p>
+    <w:p/>
+    <w:p/>
+    <w:p/>
+    <w:p/>
+    <w:p/>
+    <w:p/>
+    <w:p/>
+    <w:p/>
+    <w:p>
+      <w:pPr>
+        <w:rPr>
+          <w:u w:val="single"/>
+        </w:rPr>
+      </w:pPr>
+      <w:bookmarkStart w:id="0" w:name="_GoBack"/>
+      <w:bookmarkEnd w:id="0"/>
+    </w:p>
     <w:p/>
     <w:p/>
     <w:p/>
@@ -4625,23 +4769,6 @@
     <w:p/>
     <w:p/>
     <w:p/>
-    <w:p/>
-    <w:p/>
-    <w:p/>
-    <w:p/>
-    <w:p/>
-    <w:p/>
-    <w:p/>
-    <w:p/>
-    <w:p/>
-    <w:p/>
-    <w:p/>
-    <w:p/>
-    <w:p/>
-    <w:p/>
-    <w:p/>
-    <w:p/>
-    <w:p/>
     <w:p>
       <w:pPr>
         <w:rPr>
@@ -4650,7 +4777,7 @@
       </w:pPr>
     </w:p>
     <w:sectPr>
-      <w:headerReference w:type="default" r:id="rId22"/>
+      <w:headerReference w:type="default" r:id="rId23"/>
       <w:pgSz w:w="12240" w:h="15840"/>
       <w:pgMar w:top="1417" w:right="1134" w:bottom="1134" w:left="1134" w:header="708" w:footer="708" w:gutter="0"/>
       <w:cols w:space="708"/>
@@ -4661,7 +4788,7 @@
 </file>
 
 <file path=word/endnotes.xml><?xml version="1.0" encoding="utf-8"?>
-<w:endnotes xmlns:wpc="http://schemas.microsoft.com/office/word/2010/wordprocessingCanvas" xmlns:mo="http://schemas.microsoft.com/office/mac/office/2008/main" xmlns:mc="http://schemas.openxmlformats.org/markup-compatibility/2006" xmlns:mv="urn:schemas-microsoft-com:mac:vml" xmlns:o="urn:schemas-microsoft-com:office:office" xmlns:r="http://schemas.openxmlformats.org/officeDocument/2006/relationships" xmlns:m="http://schemas.openxmlformats.org/officeDocument/2006/math" xmlns:v="urn:schemas-microsoft-com:vml" xmlns:wp14="http://schemas.microsoft.com/office/word/2010/wordprocessingDrawing" xmlns:wp="http://schemas.openxmlformats.org/drawingml/2006/wordprocessingDrawing" xmlns:w10="urn:schemas-microsoft-com:office:word" xmlns:w="http://schemas.openxmlformats.org/wordprocessingml/2006/main" xmlns:w14="http://schemas.microsoft.com/office/word/2010/wordml" xmlns:w15="http://schemas.microsoft.com/office/word/2012/wordml" xmlns:wpg="http://schemas.microsoft.com/office/word/2010/wordprocessingGroup" xmlns:wpi="http://schemas.microsoft.com/office/word/2010/wordprocessingInk" xmlns:wne="http://schemas.microsoft.com/office/word/2006/wordml" xmlns:wps="http://schemas.microsoft.com/office/word/2010/wordprocessingShape" mc:Ignorable="w14 w15 wp14">
+<w:endnotes xmlns:wpc="http://schemas.microsoft.com/office/word/2010/wordprocessingCanvas" xmlns:cx="http://schemas.microsoft.com/office/drawing/2014/chartex" xmlns:cx1="http://schemas.microsoft.com/office/drawing/2015/9/8/chartex" xmlns:cx2="http://schemas.microsoft.com/office/drawing/2015/10/21/chartex" xmlns:cx3="http://schemas.microsoft.com/office/drawing/2016/5/9/chartex" xmlns:cx4="http://schemas.microsoft.com/office/drawing/2016/5/10/chartex" xmlns:cx5="http://schemas.microsoft.com/office/drawing/2016/5/11/chartex" xmlns:cx6="http://schemas.microsoft.com/office/drawing/2016/5/12/chartex" xmlns:cx7="http://schemas.microsoft.com/office/drawing/2016/5/13/chartex" xmlns:cx8="http://schemas.microsoft.com/office/drawing/2016/5/14/chartex" xmlns:mc="http://schemas.openxmlformats.org/markup-compatibility/2006" xmlns:o="urn:schemas-microsoft-com:office:office" xmlns:r="http://schemas.openxmlformats.org/officeDocument/2006/relationships" xmlns:m="http://schemas.openxmlformats.org/officeDocument/2006/math" xmlns:v="urn:schemas-microsoft-com:vml" xmlns:wp14="http://schemas.microsoft.com/office/word/2010/wordprocessingDrawing" xmlns:wp="http://schemas.openxmlformats.org/drawingml/2006/wordprocessingDrawing" xmlns:w10="urn:schemas-microsoft-com:office:word" xmlns:w="http://schemas.openxmlformats.org/wordprocessingml/2006/main" xmlns:w14="http://schemas.microsoft.com/office/word/2010/wordml" xmlns:w15="http://schemas.microsoft.com/office/word/2012/wordml" xmlns:w16se="http://schemas.microsoft.com/office/word/2015/wordml/symex" xmlns:wpg="http://schemas.microsoft.com/office/word/2010/wordprocessingGroup" xmlns:wpi="http://schemas.microsoft.com/office/word/2010/wordprocessingInk" xmlns:wne="http://schemas.microsoft.com/office/word/2006/wordml" xmlns:wps="http://schemas.microsoft.com/office/word/2010/wordprocessingShape" mc:Ignorable="w14 w15 w16se wp14">
   <w:endnote w:type="separator" w:id="-1">
     <w:p>
       <w:r>
@@ -4680,7 +4807,7 @@
 </file>
 
 <file path=word/footnotes.xml><?xml version="1.0" encoding="utf-8"?>
-<w:footnotes xmlns:wpc="http://schemas.microsoft.com/office/word/2010/wordprocessingCanvas" xmlns:mo="http://schemas.microsoft.com/office/mac/office/2008/main" xmlns:mc="http://schemas.openxmlformats.org/markup-compatibility/2006" xmlns:mv="urn:schemas-microsoft-com:mac:vml" xmlns:o="urn:schemas-microsoft-com:office:office" xmlns:r="http://schemas.openxmlformats.org/officeDocument/2006/relationships" xmlns:m="http://schemas.openxmlformats.org/officeDocument/2006/math" xmlns:v="urn:schemas-microsoft-com:vml" xmlns:wp14="http://schemas.microsoft.com/office/word/2010/wordprocessingDrawing" xmlns:wp="http://schemas.openxmlformats.org/drawingml/2006/wordprocessingDrawing" xmlns:w10="urn:schemas-microsoft-com:office:word" xmlns:w="http://schemas.openxmlformats.org/wordprocessingml/2006/main" xmlns:w14="http://schemas.microsoft.com/office/word/2010/wordml" xmlns:w15="http://schemas.microsoft.com/office/word/2012/wordml" xmlns:wpg="http://schemas.microsoft.com/office/word/2010/wordprocessingGroup" xmlns:wpi="http://schemas.microsoft.com/office/word/2010/wordprocessingInk" xmlns:wne="http://schemas.microsoft.com/office/word/2006/wordml" xmlns:wps="http://schemas.microsoft.com/office/word/2010/wordprocessingShape" mc:Ignorable="w14 w15 wp14">
+<w:footnotes xmlns:wpc="http://schemas.microsoft.com/office/word/2010/wordprocessingCanvas" xmlns:cx="http://schemas.microsoft.com/office/drawing/2014/chartex" xmlns:cx1="http://schemas.microsoft.com/office/drawing/2015/9/8/chartex" xmlns:cx2="http://schemas.microsoft.com/office/drawing/2015/10/21/chartex" xmlns:cx3="http://schemas.microsoft.com/office/drawing/2016/5/9/chartex" xmlns:cx4="http://schemas.microsoft.com/office/drawing/2016/5/10/chartex" xmlns:cx5="http://schemas.microsoft.com/office/drawing/2016/5/11/chartex" xmlns:cx6="http://schemas.microsoft.com/office/drawing/2016/5/12/chartex" xmlns:cx7="http://schemas.microsoft.com/office/drawing/2016/5/13/chartex" xmlns:cx8="http://schemas.microsoft.com/office/drawing/2016/5/14/chartex" xmlns:mc="http://schemas.openxmlformats.org/markup-compatibility/2006" xmlns:o="urn:schemas-microsoft-com:office:office" xmlns:r="http://schemas.openxmlformats.org/officeDocument/2006/relationships" xmlns:m="http://schemas.openxmlformats.org/officeDocument/2006/math" xmlns:v="urn:schemas-microsoft-com:vml" xmlns:wp14="http://schemas.microsoft.com/office/word/2010/wordprocessingDrawing" xmlns:wp="http://schemas.openxmlformats.org/drawingml/2006/wordprocessingDrawing" xmlns:w10="urn:schemas-microsoft-com:office:word" xmlns:w="http://schemas.openxmlformats.org/wordprocessingml/2006/main" xmlns:w14="http://schemas.microsoft.com/office/word/2010/wordml" xmlns:w15="http://schemas.microsoft.com/office/word/2012/wordml" xmlns:w16se="http://schemas.microsoft.com/office/word/2015/wordml/symex" xmlns:wpg="http://schemas.microsoft.com/office/word/2010/wordprocessingGroup" xmlns:wpi="http://schemas.microsoft.com/office/word/2010/wordprocessingInk" xmlns:wne="http://schemas.microsoft.com/office/word/2006/wordml" xmlns:wps="http://schemas.microsoft.com/office/word/2010/wordprocessingShape" mc:Ignorable="w14 w15 w16se wp14">
   <w:footnote w:type="separator" w:id="-1">
     <w:p>
       <w:r>
@@ -4786,7 +4913,7 @@
 </file>
 
 <file path=word/header1.xml><?xml version="1.0" encoding="utf-8"?>
-<w:hdr xmlns:wpc="http://schemas.microsoft.com/office/word/2010/wordprocessingCanvas" xmlns:mo="http://schemas.microsoft.com/office/mac/office/2008/main" xmlns:mc="http://schemas.openxmlformats.org/markup-compatibility/2006" xmlns:mv="urn:schemas-microsoft-com:mac:vml" xmlns:o="urn:schemas-microsoft-com:office:office" xmlns:r="http://schemas.openxmlformats.org/officeDocument/2006/relationships" xmlns:m="http://schemas.openxmlformats.org/officeDocument/2006/math" xmlns:v="urn:schemas-microsoft-com:vml" xmlns:wp14="http://schemas.microsoft.com/office/word/2010/wordprocessingDrawing" xmlns:wp="http://schemas.openxmlformats.org/drawingml/2006/wordprocessingDrawing" xmlns:w10="urn:schemas-microsoft-com:office:word" xmlns:w="http://schemas.openxmlformats.org/wordprocessingml/2006/main" xmlns:w14="http://schemas.microsoft.com/office/word/2010/wordml" xmlns:w15="http://schemas.microsoft.com/office/word/2012/wordml" xmlns:wpg="http://schemas.microsoft.com/office/word/2010/wordprocessingGroup" xmlns:wpi="http://schemas.microsoft.com/office/word/2010/wordprocessingInk" xmlns:wne="http://schemas.microsoft.com/office/word/2006/wordml" xmlns:wps="http://schemas.microsoft.com/office/word/2010/wordprocessingShape" mc:Ignorable="w14 w15 wp14 mv">
+<w:hdr xmlns:wpc="http://schemas.microsoft.com/office/word/2010/wordprocessingCanvas" xmlns:cx="http://schemas.microsoft.com/office/drawing/2014/chartex" xmlns:cx1="http://schemas.microsoft.com/office/drawing/2015/9/8/chartex" xmlns:cx2="http://schemas.microsoft.com/office/drawing/2015/10/21/chartex" xmlns:cx3="http://schemas.microsoft.com/office/drawing/2016/5/9/chartex" xmlns:cx4="http://schemas.microsoft.com/office/drawing/2016/5/10/chartex" xmlns:cx5="http://schemas.microsoft.com/office/drawing/2016/5/11/chartex" xmlns:cx6="http://schemas.microsoft.com/office/drawing/2016/5/12/chartex" xmlns:cx7="http://schemas.microsoft.com/office/drawing/2016/5/13/chartex" xmlns:cx8="http://schemas.microsoft.com/office/drawing/2016/5/14/chartex" xmlns:mc="http://schemas.openxmlformats.org/markup-compatibility/2006" xmlns:o="urn:schemas-microsoft-com:office:office" xmlns:r="http://schemas.openxmlformats.org/officeDocument/2006/relationships" xmlns:m="http://schemas.openxmlformats.org/officeDocument/2006/math" xmlns:v="urn:schemas-microsoft-com:vml" xmlns:wp14="http://schemas.microsoft.com/office/word/2010/wordprocessingDrawing" xmlns:wp="http://schemas.openxmlformats.org/drawingml/2006/wordprocessingDrawing" xmlns:w10="urn:schemas-microsoft-com:office:word" xmlns:w="http://schemas.openxmlformats.org/wordprocessingml/2006/main" xmlns:w14="http://schemas.microsoft.com/office/word/2010/wordml" xmlns:w15="http://schemas.microsoft.com/office/word/2012/wordml" xmlns:w16se="http://schemas.microsoft.com/office/word/2015/wordml/symex" xmlns:wpg="http://schemas.microsoft.com/office/word/2010/wordprocessingGroup" xmlns:wpi="http://schemas.microsoft.com/office/word/2010/wordprocessingInk" xmlns:wne="http://schemas.microsoft.com/office/word/2006/wordml" xmlns:wps="http://schemas.microsoft.com/office/word/2010/wordprocessingShape" mc:Ignorable="w14 w15 w16se wp14">
   <w:p>
     <w:pPr>
       <w:tabs>
@@ -4911,8 +5038,8 @@
 </file>
 
 <file path=word/numbering.xml><?xml version="1.0" encoding="utf-8"?>
-<w:numbering xmlns:wpc="http://schemas.microsoft.com/office/word/2010/wordprocessingCanvas" xmlns:mo="http://schemas.microsoft.com/office/mac/office/2008/main" xmlns:mc="http://schemas.openxmlformats.org/markup-compatibility/2006" xmlns:mv="urn:schemas-microsoft-com:mac:vml" xmlns:o="urn:schemas-microsoft-com:office:office" xmlns:r="http://schemas.openxmlformats.org/officeDocument/2006/relationships" xmlns:m="http://schemas.openxmlformats.org/officeDocument/2006/math" xmlns:v="urn:schemas-microsoft-com:vml" xmlns:wp14="http://schemas.microsoft.com/office/word/2010/wordprocessingDrawing" xmlns:wp="http://schemas.openxmlformats.org/drawingml/2006/wordprocessingDrawing" xmlns:w10="urn:schemas-microsoft-com:office:word" xmlns:w="http://schemas.openxmlformats.org/wordprocessingml/2006/main" xmlns:w14="http://schemas.microsoft.com/office/word/2010/wordml" xmlns:w15="http://schemas.microsoft.com/office/word/2012/wordml" xmlns:wpg="http://schemas.microsoft.com/office/word/2010/wordprocessingGroup" xmlns:wpi="http://schemas.microsoft.com/office/word/2010/wordprocessingInk" xmlns:wne="http://schemas.microsoft.com/office/word/2006/wordml" xmlns:wps="http://schemas.microsoft.com/office/word/2010/wordprocessingShape" mc:Ignorable="w14 w15 wp14">
-  <w:abstractNum w:abstractNumId="0">
+<w:numbering xmlns:wpc="http://schemas.microsoft.com/office/word/2010/wordprocessingCanvas" xmlns:cx="http://schemas.microsoft.com/office/drawing/2014/chartex" xmlns:cx1="http://schemas.microsoft.com/office/drawing/2015/9/8/chartex" xmlns:cx2="http://schemas.microsoft.com/office/drawing/2015/10/21/chartex" xmlns:cx3="http://schemas.microsoft.com/office/drawing/2016/5/9/chartex" xmlns:cx4="http://schemas.microsoft.com/office/drawing/2016/5/10/chartex" xmlns:cx5="http://schemas.microsoft.com/office/drawing/2016/5/11/chartex" xmlns:cx6="http://schemas.microsoft.com/office/drawing/2016/5/12/chartex" xmlns:cx7="http://schemas.microsoft.com/office/drawing/2016/5/13/chartex" xmlns:cx8="http://schemas.microsoft.com/office/drawing/2016/5/14/chartex" xmlns:mc="http://schemas.openxmlformats.org/markup-compatibility/2006" xmlns:o="urn:schemas-microsoft-com:office:office" xmlns:r="http://schemas.openxmlformats.org/officeDocument/2006/relationships" xmlns:m="http://schemas.openxmlformats.org/officeDocument/2006/math" xmlns:v="urn:schemas-microsoft-com:vml" xmlns:wp14="http://schemas.microsoft.com/office/word/2010/wordprocessingDrawing" xmlns:wp="http://schemas.openxmlformats.org/drawingml/2006/wordprocessingDrawing" xmlns:w10="urn:schemas-microsoft-com:office:word" xmlns:w="http://schemas.openxmlformats.org/wordprocessingml/2006/main" xmlns:w14="http://schemas.microsoft.com/office/word/2010/wordml" xmlns:w15="http://schemas.microsoft.com/office/word/2012/wordml" xmlns:w16se="http://schemas.microsoft.com/office/word/2015/wordml/symex" xmlns:wpg="http://schemas.microsoft.com/office/word/2010/wordprocessingGroup" xmlns:wpi="http://schemas.microsoft.com/office/word/2010/wordprocessingInk" xmlns:wne="http://schemas.microsoft.com/office/word/2006/wordml" xmlns:wps="http://schemas.microsoft.com/office/word/2010/wordprocessingShape" mc:Ignorable="w14 w15 w16se wp14">
+  <w:abstractNum w:abstractNumId="0" w15:restartNumberingAfterBreak="0">
     <w:nsid w:val="14925F70"/>
     <w:multiLevelType w:val="hybridMultilevel"/>
     <w:tmpl w:val="146A6878"/>
@@ -4998,7 +5125,7 @@
       </w:pPr>
     </w:lvl>
   </w:abstractNum>
-  <w:abstractNum w:abstractNumId="1">
+  <w:abstractNum w:abstractNumId="1" w15:restartNumberingAfterBreak="0">
     <w:nsid w:val="6AFE6049"/>
     <w:multiLevelType w:val="hybridMultilevel"/>
     <w:tmpl w:val="05E2204E"/>
@@ -5120,7 +5247,7 @@
 </file>
 
 <file path=word/styles.xml><?xml version="1.0" encoding="utf-8"?>
-<w:styles xmlns:mc="http://schemas.openxmlformats.org/markup-compatibility/2006" xmlns:r="http://schemas.openxmlformats.org/officeDocument/2006/relationships" xmlns:w="http://schemas.openxmlformats.org/wordprocessingml/2006/main" xmlns:w14="http://schemas.microsoft.com/office/word/2010/wordml" xmlns:w15="http://schemas.microsoft.com/office/word/2012/wordml" mc:Ignorable="w14 w15">
+<w:styles xmlns:mc="http://schemas.openxmlformats.org/markup-compatibility/2006" xmlns:r="http://schemas.openxmlformats.org/officeDocument/2006/relationships" xmlns:w="http://schemas.openxmlformats.org/wordprocessingml/2006/main" xmlns:w14="http://schemas.microsoft.com/office/word/2010/wordml" xmlns:w15="http://schemas.microsoft.com/office/word/2012/wordml" xmlns:w16se="http://schemas.microsoft.com/office/word/2015/wordml/symex" mc:Ignorable="w14 w15 w16se">
   <w:docDefaults>
     <w:rPrDefault>
       <w:rPr>
@@ -5136,7 +5263,7 @@
       </w:pPr>
     </w:pPrDefault>
   </w:docDefaults>
-  <w:latentStyles w:defLockedState="0" w:defUIPriority="99" w:defSemiHidden="0" w:defUnhideWhenUsed="0" w:defQFormat="0" w:count="382">
+  <w:latentStyles w:defLockedState="0" w:defUIPriority="99" w:defSemiHidden="0" w:defUnhideWhenUsed="0" w:defQFormat="0" w:count="374">
     <w:lsdException w:name="Normal" w:uiPriority="0" w:qFormat="1"/>
     <w:lsdException w:name="heading 1" w:uiPriority="0" w:qFormat="1"/>
     <w:lsdException w:name="heading 2" w:semiHidden="1" w:uiPriority="9" w:unhideWhenUsed="1" w:qFormat="1"/>
@@ -6131,7 +6258,7 @@
 </file>
 
 <file path=customXml/itemProps1.xml><?xml version="1.0" encoding="utf-8"?>
-<ds:datastoreItem xmlns:ds="http://schemas.openxmlformats.org/officeDocument/2006/customXml" ds:itemID="{18C30129-A30B-7641-B04D-9E3A689502D4}">
+<ds:datastoreItem xmlns:ds="http://schemas.openxmlformats.org/officeDocument/2006/customXml" ds:itemID="{C4C3781F-270E-457C-9774-DE141F0F2FCC}">
   <ds:schemaRefs>
     <ds:schemaRef ds:uri="http://schemas.openxmlformats.org/officeDocument/2006/bibliography"/>
   </ds:schemaRefs>

</xml_diff>